<commit_message>
Descrição dos membros de grupo
</commit_message>
<xml_diff>
--- a/Entrega1_Projeto_Aplicado_V0.1.docx
+++ b/Entrega1_Projeto_Aplicado_V0.1.docx
@@ -1817,6 +1817,7 @@
     </w:p>
     <w:p>
       <w:pPr>
+        <w:ind w:firstLine="708"/>
         <w:rPr>
           <w:rFonts w:asciiTheme="minorHAnsi" w:hAnsiTheme="minorHAnsi" w:cstheme="minorHAnsi"/>
           <w:sz w:val="24"/>
@@ -1853,7 +1854,7 @@
           <w:sz w:val="24"/>
           <w:szCs w:val="24"/>
         </w:rPr>
-        <w:t xml:space="preserve">, consolidando assim os conhecimentos não só adquiridos durante as aulas, mas também estes anos de universidade. Estas soluções serão feitas com recursos a </w:t>
+        <w:t xml:space="preserve">, consolidando assim os conhecimentos não só adquiridos durante as aulas, mas também estes anos de universidade. Estas soluções serão feitas com recurso a </w:t>
       </w:r>
       <w:r>
         <w:rPr>
@@ -1879,19 +1880,54 @@
     </w:p>
     <w:p>
       <w:pPr>
-        <w:rPr>
-          <w:rFonts w:asciiTheme="minorHAnsi" w:hAnsiTheme="minorHAnsi" w:cstheme="minorHAnsi"/>
-          <w:sz w:val="24"/>
-          <w:szCs w:val="24"/>
-        </w:rPr>
-      </w:pPr>
-      <w:r>
-        <w:rPr>
-          <w:rFonts w:asciiTheme="minorHAnsi" w:hAnsiTheme="minorHAnsi" w:cstheme="minorHAnsi"/>
-          <w:sz w:val="24"/>
-          <w:szCs w:val="24"/>
-        </w:rPr>
-        <w:t>Este trabalho prático, por ser fundamental na avaliação desta unidade curricular de Projeto Aplicado, traz por isso uma motivação contemplar. Objetivamente é expectável encontrar problemas e desafios, mas também encontrar soluções, soluções estas através da aprendizagem e persistência. Um dos objetivos alcançáveis deste trabalho é o de cimentar os conhecimentos obtidos em aula, explorando os conteúdos já lecionados de acordo com linhas definidas para este trabalho. O principal objetivo passa, acima de uma boa classificação, pela adaptação do nosso projeto por parte da nossa instituição de ensino (futuramente outras).</w:t>
+        <w:ind w:firstLine="708"/>
+        <w:rPr>
+          <w:rFonts w:asciiTheme="minorHAnsi" w:hAnsiTheme="minorHAnsi" w:cstheme="minorHAnsi"/>
+          <w:sz w:val="24"/>
+          <w:szCs w:val="24"/>
+        </w:rPr>
+      </w:pPr>
+      <w:r>
+        <w:rPr>
+          <w:rFonts w:asciiTheme="minorHAnsi" w:hAnsiTheme="minorHAnsi" w:cstheme="minorHAnsi"/>
+          <w:sz w:val="24"/>
+          <w:szCs w:val="24"/>
+        </w:rPr>
+        <w:t>Este trabalho prático, por ser fundamental na avaliação desta unidade curricular de Projeto Aplicado, traz por isso uma motivação contemplar. Objetivamente é expectável encontrar problemas e desafios, mas também encontrar soluções, soluções estas através da aprendizagem e persistência.</w:t>
+      </w:r>
+    </w:p>
+    <w:p>
+      <w:pPr>
+        <w:ind w:firstLine="708"/>
+        <w:rPr>
+          <w:rFonts w:asciiTheme="minorHAnsi" w:hAnsiTheme="minorHAnsi" w:cstheme="minorHAnsi"/>
+          <w:sz w:val="24"/>
+          <w:szCs w:val="24"/>
+        </w:rPr>
+      </w:pPr>
+      <w:r>
+        <w:rPr>
+          <w:rFonts w:asciiTheme="minorHAnsi" w:hAnsiTheme="minorHAnsi" w:cstheme="minorHAnsi"/>
+          <w:sz w:val="24"/>
+          <w:szCs w:val="24"/>
+        </w:rPr>
+        <w:t>Um dos objetivos alcançáveis deste trabalho é o de</w:t>
+      </w:r>
+      <w:r>
+        <w:rPr>
+          <w:rFonts w:asciiTheme="minorHAnsi" w:hAnsiTheme="minorHAnsi" w:cstheme="minorHAnsi"/>
+          <w:sz w:val="24"/>
+          <w:szCs w:val="24"/>
+        </w:rPr>
+        <w:t xml:space="preserve"> </w:t>
+      </w:r>
+      <w:r>
+        <w:rPr>
+          <w:rFonts w:asciiTheme="minorHAnsi" w:hAnsiTheme="minorHAnsi" w:cstheme="minorHAnsi"/>
+          <w:sz w:val="24"/>
+          <w:szCs w:val="24"/>
+        </w:rPr>
+        <w:t>cimentar os conhecimentos obtidos em aula, explorando os conteúdos já lecionados de acordo com linhas definidas para este trabalho. O principal objetivo passa, acima de uma boa classificação, pela adaptação do nosso projeto por parte da nossa instituição de ensino (futuramente outras).</w:t>
       </w:r>
     </w:p>
     <w:p>
@@ -1916,6 +1952,7 @@
     </w:p>
     <w:p>
       <w:pPr>
+        <w:ind w:firstLine="708"/>
         <w:rPr>
           <w:rFonts w:asciiTheme="minorHAnsi" w:hAnsiTheme="minorHAnsi" w:cstheme="minorHAnsi"/>
           <w:sz w:val="24"/>
@@ -1933,6 +1970,7 @@
     </w:p>
     <w:p>
       <w:pPr>
+        <w:ind w:firstLine="708"/>
         <w:rPr>
           <w:rFonts w:asciiTheme="minorHAnsi" w:hAnsiTheme="minorHAnsi" w:cstheme="minorHAnsi"/>
           <w:sz w:val="24"/>
@@ -1971,13 +2009,27 @@
     </w:p>
     <w:p>
       <w:pPr>
-        <w:rPr>
-          <w:rFonts w:asciiTheme="minorHAnsi" w:hAnsiTheme="minorHAnsi" w:cstheme="minorHAnsi"/>
-          <w:sz w:val="24"/>
-          <w:szCs w:val="24"/>
-        </w:rPr>
-      </w:pPr>
-      <w:r>
+        <w:ind w:firstLine="708"/>
+        <w:rPr>
+          <w:rFonts w:asciiTheme="minorHAnsi" w:hAnsiTheme="minorHAnsi" w:cstheme="minorHAnsi"/>
+          <w:sz w:val="24"/>
+          <w:szCs w:val="24"/>
+        </w:rPr>
+      </w:pPr>
+      <w:r>
+        <w:rPr>
+          <w:rFonts w:asciiTheme="minorHAnsi" w:hAnsiTheme="minorHAnsi" w:cstheme="minorHAnsi"/>
+          <w:sz w:val="24"/>
+          <w:szCs w:val="24"/>
+        </w:rPr>
+        <w:t>Dentro de vários subtópicos possíveis, todos eles eram representantes do tema central Smart Campus.</w:t>
+      </w:r>
+      <w:r>
+        <w:rPr>
+          <w:rFonts w:asciiTheme="minorHAnsi" w:hAnsiTheme="minorHAnsi" w:cstheme="minorHAnsi"/>
+          <w:sz w:val="24"/>
+          <w:szCs w:val="24"/>
+        </w:rPr>
         <w:t xml:space="preserve"> </w:t>
       </w:r>
       <w:r>
@@ -1986,36 +2038,37 @@
           <w:sz w:val="24"/>
           <w:szCs w:val="24"/>
         </w:rPr>
-        <w:t>Dentro de vários subtópicos possíveis, todos eles eram representantes do tema central Smart Campus.</w:t>
-      </w:r>
-      <w:r>
-        <w:rPr>
-          <w:rFonts w:asciiTheme="minorHAnsi" w:hAnsiTheme="minorHAnsi" w:cstheme="minorHAnsi"/>
-          <w:sz w:val="24"/>
-          <w:szCs w:val="24"/>
-        </w:rPr>
-        <w:t xml:space="preserve"> </w:t>
-      </w:r>
-      <w:r>
-        <w:rPr>
-          <w:rFonts w:asciiTheme="minorHAnsi" w:hAnsiTheme="minorHAnsi" w:cstheme="minorHAnsi"/>
-          <w:sz w:val="24"/>
-          <w:szCs w:val="24"/>
-        </w:rPr>
-        <w:t xml:space="preserve">Por isso, pegamos no subtema Health e, em conjunto, decidimos contruir uma aplicação android que visa à nossa universidade a acompanhar a saúde dos estudantes. </w:t>
-      </w:r>
-    </w:p>
-    <w:p>
-      <w:pPr>
-        <w:rPr>
-          <w:rFonts w:asciiTheme="minorHAnsi" w:hAnsiTheme="minorHAnsi" w:cstheme="minorHAnsi"/>
-          <w:sz w:val="24"/>
-          <w:szCs w:val="24"/>
-        </w:rPr>
-      </w:pPr>
-    </w:p>
-    <w:p>
-      <w:pPr>
+        <w:t>Por isso, pegamos no subtema Health e, em conjunto, decidimos con</w:t>
+      </w:r>
+      <w:r>
+        <w:rPr>
+          <w:rFonts w:asciiTheme="minorHAnsi" w:hAnsiTheme="minorHAnsi" w:cstheme="minorHAnsi"/>
+          <w:sz w:val="24"/>
+          <w:szCs w:val="24"/>
+        </w:rPr>
+        <w:t>s</w:t>
+      </w:r>
+      <w:r>
+        <w:rPr>
+          <w:rFonts w:asciiTheme="minorHAnsi" w:hAnsiTheme="minorHAnsi" w:cstheme="minorHAnsi"/>
+          <w:sz w:val="24"/>
+          <w:szCs w:val="24"/>
+        </w:rPr>
+        <w:t xml:space="preserve">truir uma aplicação android que visa à nossa universidade a acompanhar a saúde dos estudantes. </w:t>
+      </w:r>
+    </w:p>
+    <w:p>
+      <w:pPr>
+        <w:rPr>
+          <w:rFonts w:asciiTheme="minorHAnsi" w:hAnsiTheme="minorHAnsi" w:cstheme="minorHAnsi"/>
+          <w:sz w:val="24"/>
+          <w:szCs w:val="24"/>
+        </w:rPr>
+      </w:pPr>
+    </w:p>
+    <w:p>
+      <w:pPr>
+        <w:ind w:firstLine="708"/>
         <w:rPr>
           <w:rFonts w:asciiTheme="minorHAnsi" w:hAnsiTheme="minorHAnsi" w:cstheme="minorHAnsi"/>
           <w:sz w:val="24"/>
@@ -2042,19 +2095,36 @@
     </w:p>
     <w:p>
       <w:pPr>
-        <w:rPr>
-          <w:rFonts w:asciiTheme="minorHAnsi" w:hAnsiTheme="minorHAnsi" w:cstheme="minorHAnsi"/>
-          <w:sz w:val="24"/>
-          <w:szCs w:val="24"/>
-        </w:rPr>
-      </w:pPr>
-      <w:r>
-        <w:rPr>
-          <w:rFonts w:asciiTheme="minorHAnsi" w:hAnsiTheme="minorHAnsi" w:cstheme="minorHAnsi"/>
-          <w:sz w:val="24"/>
-          <w:szCs w:val="24"/>
-        </w:rPr>
-        <w:t>Será então possível aos estudantes terem um acompanhamento mobile da sua atividade física, tal como os diferentes exercícios que poder ao longo do seu treino.</w:t>
+        <w:ind w:firstLine="708"/>
+        <w:rPr>
+          <w:rFonts w:asciiTheme="minorHAnsi" w:hAnsiTheme="minorHAnsi" w:cstheme="minorHAnsi"/>
+          <w:sz w:val="24"/>
+          <w:szCs w:val="24"/>
+        </w:rPr>
+      </w:pPr>
+      <w:r>
+        <w:rPr>
+          <w:rFonts w:asciiTheme="minorHAnsi" w:hAnsiTheme="minorHAnsi" w:cstheme="minorHAnsi"/>
+          <w:sz w:val="24"/>
+          <w:szCs w:val="24"/>
+        </w:rPr>
+        <w:t>Será então possível aos estudantes terem um acompanhamento mobile da sua atividade física, tal como os diferentes exercícios que pode</w:t>
+      </w:r>
+      <w:r>
+        <w:rPr>
+          <w:rFonts w:asciiTheme="minorHAnsi" w:hAnsiTheme="minorHAnsi" w:cstheme="minorHAnsi"/>
+          <w:sz w:val="24"/>
+          <w:szCs w:val="24"/>
+        </w:rPr>
+        <w:t xml:space="preserve"> fazer</w:t>
+      </w:r>
+      <w:r>
+        <w:rPr>
+          <w:rFonts w:asciiTheme="minorHAnsi" w:hAnsiTheme="minorHAnsi" w:cstheme="minorHAnsi"/>
+          <w:sz w:val="24"/>
+          <w:szCs w:val="24"/>
+        </w:rPr>
+        <w:t xml:space="preserve"> ao longo do seu treino.</w:t>
       </w:r>
     </w:p>
     <w:p>
@@ -2109,17 +2179,43 @@
     <w:p>
       <w:pPr>
         <w:rPr>
-          <w:rFonts w:asciiTheme="minorHAnsi" w:hAnsiTheme="minorHAnsi" w:cstheme="minorHAnsi"/>
-          <w:sz w:val="24"/>
-          <w:szCs w:val="24"/>
-        </w:rPr>
-      </w:pPr>
-      <w:r>
-        <w:rPr>
-          <w:rFonts w:asciiTheme="minorHAnsi" w:hAnsiTheme="minorHAnsi" w:cstheme="minorHAnsi"/>
-          <w:sz w:val="24"/>
-          <w:szCs w:val="24"/>
-        </w:rPr>
+          <w:sz w:val="22"/>
+          <w:szCs w:val="22"/>
+        </w:rPr>
+      </w:pPr>
+    </w:p>
+    <w:p>
+      <w:pPr>
+        <w:rPr>
+          <w:sz w:val="22"/>
+          <w:szCs w:val="22"/>
+        </w:rPr>
+      </w:pPr>
+    </w:p>
+    <w:p>
+      <w:pPr>
+        <w:rPr>
+          <w:sz w:val="22"/>
+          <w:szCs w:val="22"/>
+        </w:rPr>
+      </w:pPr>
+    </w:p>
+    <w:p>
+      <w:pPr>
+        <w:ind w:firstLine="708"/>
+        <w:rPr>
+          <w:rFonts w:asciiTheme="minorHAnsi" w:hAnsiTheme="minorHAnsi" w:cstheme="minorHAnsi"/>
+          <w:sz w:val="24"/>
+          <w:szCs w:val="24"/>
+        </w:rPr>
+      </w:pPr>
+      <w:r>
+        <w:rPr>
+          <w:rFonts w:asciiTheme="minorHAnsi" w:hAnsiTheme="minorHAnsi" w:cstheme="minorHAnsi"/>
+          <w:sz w:val="24"/>
+          <w:szCs w:val="24"/>
+        </w:rPr>
+        <w:lastRenderedPageBreak/>
         <w:t xml:space="preserve">Este projeto visa alcançar este objetivo através da implementação de uma aplicação Mobile </w:t>
       </w:r>
       <w:r>
@@ -2160,12 +2256,14 @@
       </w:pPr>
       <w:bookmarkStart w:id="6" w:name="_Toc115431568"/>
       <w:r>
-        <w:lastRenderedPageBreak/>
         <w:t>Processos gerais do funcionamento do produto</w:t>
       </w:r>
       <w:bookmarkEnd w:id="6"/>
     </w:p>
     <w:p>
+      <w:pPr>
+        <w:ind w:firstLine="708"/>
+      </w:pPr>
       <w:r>
         <w:t>[TEXTO] (NÃO SEI QUE RAIO METER AQUI)</w:t>
       </w:r>
@@ -2327,6 +2425,87 @@
       </w:r>
     </w:p>
     <w:p/>
+    <w:p>
+      <w:r>
+        <w:t xml:space="preserve">Pedro Simões – </w:t>
+      </w:r>
+      <w:proofErr w:type="spellStart"/>
+      <w:r>
+        <w:t>Product</w:t>
+      </w:r>
+      <w:proofErr w:type="spellEnd"/>
+      <w:r>
+        <w:t xml:space="preserve"> Owner, Programador</w:t>
+      </w:r>
+    </w:p>
+    <w:p>
+      <w:r>
+        <w:t xml:space="preserve">João Apresentação - </w:t>
+      </w:r>
+      <w:proofErr w:type="spellStart"/>
+      <w:r>
+        <w:t>Scrum</w:t>
+      </w:r>
+      <w:proofErr w:type="spellEnd"/>
+      <w:r>
+        <w:t xml:space="preserve"> Master, Programador</w:t>
+      </w:r>
+    </w:p>
+    <w:p>
+      <w:r>
+        <w:t>Gonçalo Cunha - Programador</w:t>
+      </w:r>
+    </w:p>
+    <w:p/>
+    <w:p>
+      <w:proofErr w:type="spellStart"/>
+      <w:r>
+        <w:rPr>
+          <w:b/>
+          <w:bCs/>
+        </w:rPr>
+        <w:t>Product</w:t>
+      </w:r>
+      <w:proofErr w:type="spellEnd"/>
+      <w:r>
+        <w:rPr>
+          <w:b/>
+          <w:bCs/>
+        </w:rPr>
+        <w:t xml:space="preserve"> Owner</w:t>
+      </w:r>
+      <w:r>
+        <w:t xml:space="preserve"> tem o papel de fazer a definição da visão do projeto, supervisionamento</w:t>
+      </w:r>
+      <w:r>
+        <w:t xml:space="preserve"> e avaliação</w:t>
+      </w:r>
+      <w:r>
+        <w:t xml:space="preserve"> das etapas de desenvolvimento</w:t>
+      </w:r>
+    </w:p>
+    <w:p/>
+    <w:p>
+      <w:proofErr w:type="spellStart"/>
+      <w:r>
+        <w:rPr>
+          <w:b/>
+          <w:bCs/>
+        </w:rPr>
+        <w:t>Scrum</w:t>
+      </w:r>
+      <w:proofErr w:type="spellEnd"/>
+      <w:r>
+        <w:rPr>
+          <w:b/>
+          <w:bCs/>
+        </w:rPr>
+        <w:t xml:space="preserve"> Master</w:t>
+      </w:r>
+      <w:r>
+        <w:t xml:space="preserve"> tem o papel de facilitar as sprints, ajudar a equipa a manter-se concentrada nas sprints e fazer o planeamento e organização da mesma</w:t>
+      </w:r>
+    </w:p>
     <w:p>
       <w:pPr>
         <w:pStyle w:val="Ttulo1"/>

</xml_diff>

<commit_message>
Processos gerais do funcionamento do produto
</commit_message>
<xml_diff>
--- a/Entrega1_Projeto_Aplicado_V0.1.docx
+++ b/Entrega1_Projeto_Aplicado_V0.1.docx
@@ -563,6 +563,7 @@
           <w:szCs w:val="36"/>
         </w:rPr>
       </w:pPr>
+      <w:bookmarkStart w:id="0" w:name="_Toc115724363"/>
       <w:r>
         <w:rPr>
           <w:rFonts w:ascii="Arial" w:eastAsia="Times New Roman" w:hAnsi="Arial" w:cs="Times New Roman"/>
@@ -573,6 +574,7 @@
         <w:lastRenderedPageBreak/>
         <w:t>Resumo</w:t>
       </w:r>
+      <w:bookmarkEnd w:id="0"/>
     </w:p>
     <w:p>
       <w:pPr>
@@ -848,12 +850,84 @@
           <w:r>
             <w:fldChar w:fldCharType="separate"/>
           </w:r>
-          <w:hyperlink w:anchor="_Toc115431562" w:history="1">
+          <w:hyperlink w:anchor="_Toc115724363" w:history="1">
             <w:r>
               <w:rPr>
                 <w:rStyle w:val="Hiperligao"/>
                 <w:noProof/>
               </w:rPr>
+              <w:t>Resumo</w:t>
+            </w:r>
+            <w:r>
+              <w:rPr>
+                <w:noProof/>
+                <w:webHidden/>
+              </w:rPr>
+              <w:tab/>
+            </w:r>
+            <w:r>
+              <w:rPr>
+                <w:noProof/>
+                <w:webHidden/>
+              </w:rPr>
+              <w:fldChar w:fldCharType="begin"/>
+            </w:r>
+            <w:r>
+              <w:rPr>
+                <w:noProof/>
+                <w:webHidden/>
+              </w:rPr>
+              <w:instrText xml:space="preserve"> PAGEREF _Toc115724363 \h </w:instrText>
+            </w:r>
+            <w:r>
+              <w:rPr>
+                <w:noProof/>
+                <w:webHidden/>
+              </w:rPr>
+            </w:r>
+            <w:r>
+              <w:rPr>
+                <w:noProof/>
+                <w:webHidden/>
+              </w:rPr>
+              <w:fldChar w:fldCharType="separate"/>
+            </w:r>
+            <w:r>
+              <w:rPr>
+                <w:noProof/>
+                <w:webHidden/>
+              </w:rPr>
+              <w:t>3</w:t>
+            </w:r>
+            <w:r>
+              <w:rPr>
+                <w:noProof/>
+                <w:webHidden/>
+              </w:rPr>
+              <w:fldChar w:fldCharType="end"/>
+            </w:r>
+          </w:hyperlink>
+        </w:p>
+        <w:p>
+          <w:pPr>
+            <w:pStyle w:val="ndice1"/>
+            <w:tabs>
+              <w:tab w:val="right" w:leader="dot" w:pos="8494"/>
+            </w:tabs>
+            <w:rPr>
+              <w:rFonts w:asciiTheme="minorHAnsi" w:eastAsiaTheme="minorEastAsia" w:hAnsiTheme="minorHAnsi" w:cstheme="minorBidi"/>
+              <w:noProof/>
+              <w:sz w:val="22"/>
+              <w:szCs w:val="22"/>
+              <w:lang w:eastAsia="pt-PT"/>
+            </w:rPr>
+          </w:pPr>
+          <w:hyperlink w:anchor="_Toc115724364" w:history="1">
+            <w:r>
+              <w:rPr>
+                <w:rStyle w:val="Hiperligao"/>
+                <w:noProof/>
+              </w:rPr>
               <w:t>Introdução</w:t>
             </w:r>
             <w:r>
@@ -875,7 +949,7 @@
                 <w:noProof/>
                 <w:webHidden/>
               </w:rPr>
-              <w:instrText xml:space="preserve"> PAGEREF _Toc115431562 \h </w:instrText>
+              <w:instrText xml:space="preserve"> PAGEREF _Toc115724364 \h </w:instrText>
             </w:r>
             <w:r>
               <w:rPr>
@@ -920,7 +994,7 @@
               <w:lang w:eastAsia="pt-PT"/>
             </w:rPr>
           </w:pPr>
-          <w:hyperlink w:anchor="_Toc115431563" w:history="1">
+          <w:hyperlink w:anchor="_Toc115724365" w:history="1">
             <w:r>
               <w:rPr>
                 <w:rStyle w:val="Hiperligao"/>
@@ -947,7 +1021,7 @@
                 <w:noProof/>
                 <w:webHidden/>
               </w:rPr>
-              <w:instrText xml:space="preserve"> PAGEREF _Toc115431563 \h </w:instrText>
+              <w:instrText xml:space="preserve"> PAGEREF _Toc115724365 \h </w:instrText>
             </w:r>
             <w:r>
               <w:rPr>
@@ -992,7 +1066,7 @@
               <w:lang w:eastAsia="pt-PT"/>
             </w:rPr>
           </w:pPr>
-          <w:hyperlink w:anchor="_Toc115431564" w:history="1">
+          <w:hyperlink w:anchor="_Toc115724366" w:history="1">
             <w:r>
               <w:rPr>
                 <w:rStyle w:val="Hiperligao"/>
@@ -1019,7 +1093,7 @@
                 <w:noProof/>
                 <w:webHidden/>
               </w:rPr>
-              <w:instrText xml:space="preserve"> PAGEREF _Toc115431564 \h </w:instrText>
+              <w:instrText xml:space="preserve"> PAGEREF _Toc115724366 \h </w:instrText>
             </w:r>
             <w:r>
               <w:rPr>
@@ -1064,7 +1138,7 @@
               <w:lang w:eastAsia="pt-PT"/>
             </w:rPr>
           </w:pPr>
-          <w:hyperlink w:anchor="_Toc115431565" w:history="1">
+          <w:hyperlink w:anchor="_Toc115724367" w:history="1">
             <w:r>
               <w:rPr>
                 <w:rStyle w:val="Hiperligao"/>
@@ -1091,7 +1165,7 @@
                 <w:noProof/>
                 <w:webHidden/>
               </w:rPr>
-              <w:instrText xml:space="preserve"> PAGEREF _Toc115431565 \h </w:instrText>
+              <w:instrText xml:space="preserve"> PAGEREF _Toc115724367 \h </w:instrText>
             </w:r>
             <w:r>
               <w:rPr>
@@ -1136,7 +1210,7 @@
               <w:lang w:eastAsia="pt-PT"/>
             </w:rPr>
           </w:pPr>
-          <w:hyperlink w:anchor="_Toc115431566" w:history="1">
+          <w:hyperlink w:anchor="_Toc115724368" w:history="1">
             <w:r>
               <w:rPr>
                 <w:rStyle w:val="Hiperligao"/>
@@ -1163,7 +1237,7 @@
                 <w:noProof/>
                 <w:webHidden/>
               </w:rPr>
-              <w:instrText xml:space="preserve"> PAGEREF _Toc115431566 \h </w:instrText>
+              <w:instrText xml:space="preserve"> PAGEREF _Toc115724368 \h </w:instrText>
             </w:r>
             <w:r>
               <w:rPr>
@@ -1208,7 +1282,7 @@
               <w:lang w:eastAsia="pt-PT"/>
             </w:rPr>
           </w:pPr>
-          <w:hyperlink w:anchor="_Toc115431567" w:history="1">
+          <w:hyperlink w:anchor="_Toc115724369" w:history="1">
             <w:r>
               <w:rPr>
                 <w:rStyle w:val="Hiperligao"/>
@@ -1235,7 +1309,7 @@
                 <w:noProof/>
                 <w:webHidden/>
               </w:rPr>
-              <w:instrText xml:space="preserve"> PAGEREF _Toc115431567 \h </w:instrText>
+              <w:instrText xml:space="preserve"> PAGEREF _Toc115724369 \h </w:instrText>
             </w:r>
             <w:r>
               <w:rPr>
@@ -1280,13 +1354,13 @@
               <w:lang w:eastAsia="pt-PT"/>
             </w:rPr>
           </w:pPr>
-          <w:hyperlink w:anchor="_Toc115431568" w:history="1">
+          <w:hyperlink w:anchor="_Toc115724370" w:history="1">
             <w:r>
               <w:rPr>
                 <w:rStyle w:val="Hiperligao"/>
                 <w:noProof/>
               </w:rPr>
-              <w:t>Processos gerais do funcionamento do produto e requisitos</w:t>
+              <w:t>Processos gerais do funcionamento do produto</w:t>
             </w:r>
             <w:r>
               <w:rPr>
@@ -1307,7 +1381,7 @@
                 <w:noProof/>
                 <w:webHidden/>
               </w:rPr>
-              <w:instrText xml:space="preserve"> PAGEREF _Toc115431568 \h </w:instrText>
+              <w:instrText xml:space="preserve"> PAGEREF _Toc115724370 \h </w:instrText>
             </w:r>
             <w:r>
               <w:rPr>
@@ -1352,7 +1426,7 @@
               <w:lang w:eastAsia="pt-PT"/>
             </w:rPr>
           </w:pPr>
-          <w:hyperlink w:anchor="_Toc115431569" w:history="1">
+          <w:hyperlink w:anchor="_Toc115724371" w:history="1">
             <w:r>
               <w:rPr>
                 <w:rStyle w:val="Hiperligao"/>
@@ -1379,7 +1453,7 @@
                 <w:noProof/>
                 <w:webHidden/>
               </w:rPr>
-              <w:instrText xml:space="preserve"> PAGEREF _Toc115431569 \h </w:instrText>
+              <w:instrText xml:space="preserve"> PAGEREF _Toc115724371 \h </w:instrText>
             </w:r>
             <w:r>
               <w:rPr>
@@ -1417,10 +1491,14 @@
               <w:tab w:val="right" w:leader="dot" w:pos="8494"/>
             </w:tabs>
             <w:rPr>
+              <w:rFonts w:asciiTheme="minorHAnsi" w:eastAsiaTheme="minorEastAsia" w:hAnsiTheme="minorHAnsi" w:cstheme="minorBidi"/>
               <w:noProof/>
+              <w:sz w:val="22"/>
+              <w:szCs w:val="22"/>
+              <w:lang w:eastAsia="pt-PT"/>
             </w:rPr>
           </w:pPr>
-          <w:hyperlink w:anchor="_Toc115431570" w:history="1">
+          <w:hyperlink w:anchor="_Toc115724372" w:history="1">
             <w:r>
               <w:rPr>
                 <w:rStyle w:val="Hiperligao"/>
@@ -1447,7 +1525,7 @@
                 <w:noProof/>
                 <w:webHidden/>
               </w:rPr>
-              <w:instrText xml:space="preserve"> PAGEREF _Toc115431570 \h </w:instrText>
+              <w:instrText xml:space="preserve"> PAGEREF _Toc115724372 \h </w:instrText>
             </w:r>
             <w:r>
               <w:rPr>
@@ -1485,10 +1563,14 @@
               <w:tab w:val="right" w:leader="dot" w:pos="8494"/>
             </w:tabs>
             <w:rPr>
+              <w:rFonts w:asciiTheme="minorHAnsi" w:eastAsiaTheme="minorEastAsia" w:hAnsiTheme="minorHAnsi" w:cstheme="minorBidi"/>
               <w:noProof/>
+              <w:sz w:val="22"/>
+              <w:szCs w:val="22"/>
+              <w:lang w:eastAsia="pt-PT"/>
             </w:rPr>
           </w:pPr>
-          <w:hyperlink w:anchor="_Toc115431571" w:history="1">
+          <w:hyperlink w:anchor="_Toc115724373" w:history="1">
             <w:r>
               <w:rPr>
                 <w:rStyle w:val="Hiperligao"/>
@@ -1515,7 +1597,7 @@
                 <w:noProof/>
                 <w:webHidden/>
               </w:rPr>
-              <w:instrText xml:space="preserve"> PAGEREF _Toc115431571 \h </w:instrText>
+              <w:instrText xml:space="preserve"> PAGEREF _Toc115724373 \h </w:instrText>
             </w:r>
             <w:r>
               <w:rPr>
@@ -1560,7 +1642,7 @@
               <w:lang w:eastAsia="pt-PT"/>
             </w:rPr>
           </w:pPr>
-          <w:hyperlink w:anchor="_Toc115431572" w:history="1">
+          <w:hyperlink w:anchor="_Toc115724374" w:history="1">
             <w:r>
               <w:rPr>
                 <w:rStyle w:val="Hiperligao"/>
@@ -1587,7 +1669,7 @@
                 <w:noProof/>
                 <w:webHidden/>
               </w:rPr>
-              <w:instrText xml:space="preserve"> PAGEREF _Toc115431572 \h </w:instrText>
+              <w:instrText xml:space="preserve"> PAGEREF _Toc115724374 \h </w:instrText>
             </w:r>
             <w:r>
               <w:rPr>
@@ -1632,7 +1714,7 @@
               <w:lang w:eastAsia="pt-PT"/>
             </w:rPr>
           </w:pPr>
-          <w:hyperlink w:anchor="_Toc115431573" w:history="1">
+          <w:hyperlink w:anchor="_Toc115724375" w:history="1">
             <w:r>
               <w:rPr>
                 <w:rStyle w:val="Hiperligao"/>
@@ -1659,7 +1741,7 @@
                 <w:noProof/>
                 <w:webHidden/>
               </w:rPr>
-              <w:instrText xml:space="preserve"> PAGEREF _Toc115431573 \h </w:instrText>
+              <w:instrText xml:space="preserve"> PAGEREF _Toc115724375 \h </w:instrText>
             </w:r>
             <w:r>
               <w:rPr>
@@ -1679,7 +1761,7 @@
                 <w:noProof/>
                 <w:webHidden/>
               </w:rPr>
-              <w:t>6</w:t>
+              <w:t>7</w:t>
             </w:r>
             <w:r>
               <w:rPr>
@@ -1704,7 +1786,7 @@
               <w:lang w:eastAsia="pt-PT"/>
             </w:rPr>
           </w:pPr>
-          <w:hyperlink w:anchor="_Toc115431574" w:history="1">
+          <w:hyperlink w:anchor="_Toc115724376" w:history="1">
             <w:r>
               <w:rPr>
                 <w:rStyle w:val="Hiperligao"/>
@@ -1731,7 +1813,7 @@
                 <w:noProof/>
                 <w:webHidden/>
               </w:rPr>
-              <w:instrText xml:space="preserve"> PAGEREF _Toc115431574 \h </w:instrText>
+              <w:instrText xml:space="preserve"> PAGEREF _Toc115724376 \h </w:instrText>
             </w:r>
             <w:r>
               <w:rPr>
@@ -1751,7 +1833,7 @@
                 <w:noProof/>
                 <w:webHidden/>
               </w:rPr>
-              <w:t>6</w:t>
+              <w:t>7</w:t>
             </w:r>
             <w:r>
               <w:rPr>
@@ -1797,23 +1879,23 @@
       <w:pPr>
         <w:pStyle w:val="Ttulo1"/>
       </w:pPr>
-      <w:bookmarkStart w:id="0" w:name="_Toc115431562"/>
+      <w:bookmarkStart w:id="1" w:name="_Toc115724364"/>
       <w:r>
         <w:lastRenderedPageBreak/>
         <w:t>Introdução</w:t>
       </w:r>
-      <w:bookmarkEnd w:id="0"/>
+      <w:bookmarkEnd w:id="1"/>
     </w:p>
     <w:p>
       <w:pPr>
         <w:pStyle w:val="Ttulo2"/>
         <w:ind w:firstLine="708"/>
       </w:pPr>
-      <w:bookmarkStart w:id="1" w:name="_Toc115431563"/>
+      <w:bookmarkStart w:id="2" w:name="_Toc115724365"/>
       <w:r>
         <w:t>Contextualização</w:t>
       </w:r>
-      <w:bookmarkEnd w:id="1"/>
+      <w:bookmarkEnd w:id="2"/>
     </w:p>
     <w:p>
       <w:pPr>
@@ -1872,11 +1954,11 @@
         <w:pStyle w:val="Ttulo2"/>
         <w:ind w:firstLine="708"/>
       </w:pPr>
-      <w:bookmarkStart w:id="2" w:name="_Toc115431564"/>
+      <w:bookmarkStart w:id="3" w:name="_Toc115724366"/>
       <w:r>
         <w:t>Motivação e Objetivos</w:t>
       </w:r>
-      <w:bookmarkEnd w:id="2"/>
+      <w:bookmarkEnd w:id="3"/>
     </w:p>
     <w:p>
       <w:pPr>
@@ -1944,11 +2026,11 @@
         <w:pStyle w:val="Ttulo2"/>
         <w:ind w:firstLine="708"/>
       </w:pPr>
-      <w:bookmarkStart w:id="3" w:name="_Toc115431565"/>
+      <w:bookmarkStart w:id="4" w:name="_Toc115724367"/>
       <w:r>
         <w:t>Estrutura do Documento</w:t>
       </w:r>
-      <w:bookmarkEnd w:id="3"/>
+      <w:bookmarkEnd w:id="4"/>
     </w:p>
     <w:p>
       <w:pPr>
@@ -1990,22 +2072,22 @@
       <w:pPr>
         <w:pStyle w:val="Ttulo1"/>
       </w:pPr>
-      <w:bookmarkStart w:id="4" w:name="_Toc115431566"/>
+      <w:bookmarkStart w:id="5" w:name="_Toc115724368"/>
       <w:r>
         <w:t>Produto</w:t>
       </w:r>
-      <w:bookmarkEnd w:id="4"/>
+      <w:bookmarkEnd w:id="5"/>
     </w:p>
     <w:p>
       <w:pPr>
         <w:pStyle w:val="Ttulo2"/>
         <w:ind w:firstLine="708"/>
       </w:pPr>
-      <w:bookmarkStart w:id="5" w:name="_Toc115431567"/>
+      <w:bookmarkStart w:id="6" w:name="_Toc115724369"/>
       <w:r>
         <w:t>Visão do Produto</w:t>
       </w:r>
-      <w:bookmarkEnd w:id="5"/>
+      <w:bookmarkEnd w:id="6"/>
     </w:p>
     <w:p>
       <w:pPr>
@@ -2254,18 +2336,214 @@
         <w:pStyle w:val="Ttulo2"/>
         <w:ind w:firstLine="708"/>
       </w:pPr>
-      <w:bookmarkStart w:id="6" w:name="_Toc115431568"/>
+      <w:bookmarkStart w:id="7" w:name="_Toc115724370"/>
       <w:r>
         <w:t>Processos gerais do funcionamento do produto</w:t>
       </w:r>
-      <w:bookmarkEnd w:id="6"/>
+      <w:bookmarkEnd w:id="7"/>
     </w:p>
     <w:p>
       <w:pPr>
         <w:ind w:firstLine="708"/>
-      </w:pPr>
-      <w:r>
-        <w:t>[TEXTO] (NÃO SEI QUE RAIO METER AQUI)</w:t>
+        <w:rPr>
+          <w:rFonts w:asciiTheme="minorHAnsi" w:hAnsiTheme="minorHAnsi" w:cstheme="minorHAnsi"/>
+          <w:sz w:val="24"/>
+          <w:szCs w:val="24"/>
+        </w:rPr>
+      </w:pPr>
+      <w:r>
+        <w:rPr>
+          <w:rFonts w:asciiTheme="minorHAnsi" w:hAnsiTheme="minorHAnsi" w:cstheme="minorHAnsi"/>
+          <w:sz w:val="24"/>
+          <w:szCs w:val="24"/>
+        </w:rPr>
+        <w:t>[ESTRUTURAR UM TEXTO]</w:t>
+      </w:r>
+    </w:p>
+    <w:p>
+      <w:pPr>
+        <w:ind w:firstLine="708"/>
+        <w:rPr>
+          <w:rFonts w:asciiTheme="minorHAnsi" w:hAnsiTheme="minorHAnsi" w:cstheme="minorHAnsi"/>
+          <w:sz w:val="24"/>
+          <w:szCs w:val="24"/>
+        </w:rPr>
+      </w:pPr>
+    </w:p>
+    <w:p>
+      <w:pPr>
+        <w:pStyle w:val="PargrafodaLista"/>
+        <w:numPr>
+          <w:ilvl w:val="0"/>
+          <w:numId w:val="3"/>
+        </w:numPr>
+        <w:rPr>
+          <w:rFonts w:asciiTheme="minorHAnsi" w:hAnsiTheme="minorHAnsi" w:cstheme="minorHAnsi"/>
+          <w:sz w:val="24"/>
+          <w:szCs w:val="24"/>
+        </w:rPr>
+      </w:pPr>
+      <w:r>
+        <w:rPr>
+          <w:rFonts w:asciiTheme="minorHAnsi" w:hAnsiTheme="minorHAnsi" w:cstheme="minorHAnsi"/>
+          <w:sz w:val="24"/>
+          <w:szCs w:val="24"/>
+        </w:rPr>
+        <w:t>Ver capacidade de ocupação do ginásio atual</w:t>
+      </w:r>
+    </w:p>
+    <w:p>
+      <w:pPr>
+        <w:pStyle w:val="PargrafodaLista"/>
+        <w:numPr>
+          <w:ilvl w:val="0"/>
+          <w:numId w:val="3"/>
+        </w:numPr>
+        <w:rPr>
+          <w:rFonts w:asciiTheme="minorHAnsi" w:hAnsiTheme="minorHAnsi" w:cstheme="minorHAnsi"/>
+          <w:sz w:val="24"/>
+          <w:szCs w:val="24"/>
+        </w:rPr>
+      </w:pPr>
+      <w:r>
+        <w:rPr>
+          <w:rFonts w:asciiTheme="minorHAnsi" w:hAnsiTheme="minorHAnsi" w:cstheme="minorHAnsi"/>
+          <w:sz w:val="24"/>
+          <w:szCs w:val="24"/>
+        </w:rPr>
+        <w:t>Edição perfil de utilizador</w:t>
+      </w:r>
+    </w:p>
+    <w:p>
+      <w:pPr>
+        <w:pStyle w:val="PargrafodaLista"/>
+        <w:numPr>
+          <w:ilvl w:val="0"/>
+          <w:numId w:val="3"/>
+        </w:numPr>
+        <w:rPr>
+          <w:rFonts w:asciiTheme="minorHAnsi" w:hAnsiTheme="minorHAnsi" w:cstheme="minorHAnsi"/>
+          <w:sz w:val="24"/>
+          <w:szCs w:val="24"/>
+        </w:rPr>
+      </w:pPr>
+      <w:r>
+        <w:rPr>
+          <w:rFonts w:asciiTheme="minorHAnsi" w:hAnsiTheme="minorHAnsi" w:cstheme="minorHAnsi"/>
+          <w:sz w:val="24"/>
+          <w:szCs w:val="24"/>
+        </w:rPr>
+        <w:t>Avaliar o ginásio</w:t>
+      </w:r>
+    </w:p>
+    <w:p>
+      <w:pPr>
+        <w:pStyle w:val="PargrafodaLista"/>
+        <w:numPr>
+          <w:ilvl w:val="0"/>
+          <w:numId w:val="3"/>
+        </w:numPr>
+        <w:rPr>
+          <w:rFonts w:asciiTheme="minorHAnsi" w:hAnsiTheme="minorHAnsi" w:cstheme="minorHAnsi"/>
+          <w:sz w:val="24"/>
+          <w:szCs w:val="24"/>
+        </w:rPr>
+      </w:pPr>
+      <w:r>
+        <w:rPr>
+          <w:rFonts w:asciiTheme="minorHAnsi" w:hAnsiTheme="minorHAnsi" w:cstheme="minorHAnsi"/>
+          <w:sz w:val="24"/>
+          <w:szCs w:val="24"/>
+        </w:rPr>
+        <w:t>Loja online</w:t>
+      </w:r>
+    </w:p>
+    <w:p>
+      <w:pPr>
+        <w:pStyle w:val="PargrafodaLista"/>
+        <w:numPr>
+          <w:ilvl w:val="0"/>
+          <w:numId w:val="3"/>
+        </w:numPr>
+        <w:rPr>
+          <w:rFonts w:asciiTheme="minorHAnsi" w:hAnsiTheme="minorHAnsi" w:cstheme="minorHAnsi"/>
+          <w:sz w:val="24"/>
+          <w:szCs w:val="24"/>
+        </w:rPr>
+      </w:pPr>
+      <w:r>
+        <w:rPr>
+          <w:rFonts w:asciiTheme="minorHAnsi" w:hAnsiTheme="minorHAnsi" w:cstheme="minorHAnsi"/>
+          <w:sz w:val="24"/>
+          <w:szCs w:val="24"/>
+        </w:rPr>
+        <w:t>Ver histórico de entradas e saídas dos utilizadores (por parte do administrador)</w:t>
+      </w:r>
+    </w:p>
+    <w:p>
+      <w:pPr>
+        <w:pStyle w:val="PargrafodaLista"/>
+        <w:numPr>
+          <w:ilvl w:val="0"/>
+          <w:numId w:val="3"/>
+        </w:numPr>
+        <w:rPr>
+          <w:rFonts w:asciiTheme="minorHAnsi" w:hAnsiTheme="minorHAnsi" w:cstheme="minorHAnsi"/>
+          <w:sz w:val="24"/>
+          <w:szCs w:val="24"/>
+        </w:rPr>
+      </w:pPr>
+      <w:r>
+        <w:rPr>
+          <w:rFonts w:asciiTheme="minorHAnsi" w:hAnsiTheme="minorHAnsi" w:cstheme="minorHAnsi"/>
+          <w:sz w:val="24"/>
+          <w:szCs w:val="24"/>
+        </w:rPr>
+        <w:t>Planos de treino</w:t>
+      </w:r>
+    </w:p>
+    <w:p>
+      <w:pPr>
+        <w:pStyle w:val="PargrafodaLista"/>
+        <w:numPr>
+          <w:ilvl w:val="0"/>
+          <w:numId w:val="3"/>
+        </w:numPr>
+        <w:rPr>
+          <w:rFonts w:asciiTheme="minorHAnsi" w:hAnsiTheme="minorHAnsi" w:cstheme="minorHAnsi"/>
+          <w:sz w:val="24"/>
+          <w:szCs w:val="24"/>
+        </w:rPr>
+      </w:pPr>
+      <w:r>
+        <w:rPr>
+          <w:rFonts w:asciiTheme="minorHAnsi" w:hAnsiTheme="minorHAnsi" w:cstheme="minorHAnsi"/>
+          <w:sz w:val="24"/>
+          <w:szCs w:val="24"/>
+        </w:rPr>
+        <w:t>Plano de nutrição</w:t>
+      </w:r>
+    </w:p>
+    <w:p>
+      <w:pPr>
+        <w:pStyle w:val="PargrafodaLista"/>
+        <w:numPr>
+          <w:ilvl w:val="0"/>
+          <w:numId w:val="3"/>
+        </w:numPr>
+        <w:rPr>
+          <w:rFonts w:asciiTheme="minorHAnsi" w:hAnsiTheme="minorHAnsi" w:cstheme="minorHAnsi"/>
+          <w:sz w:val="24"/>
+          <w:szCs w:val="24"/>
+        </w:rPr>
+      </w:pPr>
+      <w:r>
+        <w:rPr>
+          <w:rFonts w:asciiTheme="minorHAnsi" w:hAnsiTheme="minorHAnsi" w:cstheme="minorHAnsi"/>
+          <w:sz w:val="24"/>
+          <w:szCs w:val="24"/>
+        </w:rPr>
+        <w:t>Gestão da lotação (por parte do administrador)</w:t>
       </w:r>
     </w:p>
     <w:p/>
@@ -2273,11 +2551,11 @@
       <w:pPr>
         <w:pStyle w:val="Ttulo2"/>
       </w:pPr>
-      <w:bookmarkStart w:id="7" w:name="_Toc115431569"/>
+      <w:bookmarkStart w:id="8" w:name="_Toc115724371"/>
       <w:r>
         <w:t>Requisitos Funcionais e Não Funcionais</w:t>
       </w:r>
-      <w:bookmarkEnd w:id="7"/>
+      <w:bookmarkEnd w:id="8"/>
     </w:p>
     <w:p/>
     <w:p>
@@ -2285,11 +2563,11 @@
         <w:pStyle w:val="Ttulo3"/>
         <w:ind w:left="708"/>
       </w:pPr>
-      <w:bookmarkStart w:id="8" w:name="_Toc115431570"/>
+      <w:bookmarkStart w:id="9" w:name="_Toc115724372"/>
       <w:r>
         <w:t>Requisitos Funcionais</w:t>
       </w:r>
-      <w:bookmarkEnd w:id="8"/>
+      <w:bookmarkEnd w:id="9"/>
     </w:p>
     <w:p>
       <w:pPr>
@@ -2309,11 +2587,11 @@
         <w:pStyle w:val="Ttulo3"/>
         <w:ind w:left="708"/>
       </w:pPr>
-      <w:bookmarkStart w:id="9" w:name="_Toc115431571"/>
+      <w:bookmarkStart w:id="10" w:name="_Toc115724373"/>
       <w:r>
         <w:t>Requisitos Não Funcionais</w:t>
       </w:r>
-      <w:bookmarkEnd w:id="9"/>
+      <w:bookmarkEnd w:id="10"/>
     </w:p>
     <w:p>
       <w:pPr>
@@ -2322,15 +2600,28 @@
           <w:ilvl w:val="0"/>
           <w:numId w:val="2"/>
         </w:numPr>
-      </w:pPr>
-      <w:r>
-        <w:rPr>
+        <w:rPr>
+          <w:rFonts w:asciiTheme="minorHAnsi" w:hAnsiTheme="minorHAnsi" w:cstheme="minorHAnsi"/>
+          <w:sz w:val="24"/>
+          <w:szCs w:val="24"/>
+        </w:rPr>
+      </w:pPr>
+      <w:r>
+        <w:rPr>
+          <w:rFonts w:asciiTheme="minorHAnsi" w:hAnsiTheme="minorHAnsi" w:cstheme="minorHAnsi"/>
           <w:b/>
           <w:bCs/>
+          <w:sz w:val="24"/>
+          <w:szCs w:val="24"/>
         </w:rPr>
         <w:t>Interface:</w:t>
       </w:r>
       <w:r>
+        <w:rPr>
+          <w:rFonts w:asciiTheme="minorHAnsi" w:hAnsiTheme="minorHAnsi" w:cstheme="minorHAnsi"/>
+          <w:sz w:val="24"/>
+          <w:szCs w:val="24"/>
+        </w:rPr>
         <w:t xml:space="preserve"> Aplicação em smartphone para servir de interação com os utilizadores</w:t>
       </w:r>
     </w:p>
@@ -2341,15 +2632,28 @@
           <w:ilvl w:val="0"/>
           <w:numId w:val="2"/>
         </w:numPr>
-      </w:pPr>
-      <w:r>
-        <w:rPr>
+        <w:rPr>
+          <w:rFonts w:asciiTheme="minorHAnsi" w:hAnsiTheme="minorHAnsi" w:cstheme="minorHAnsi"/>
+          <w:sz w:val="24"/>
+          <w:szCs w:val="24"/>
+        </w:rPr>
+      </w:pPr>
+      <w:r>
+        <w:rPr>
+          <w:rFonts w:asciiTheme="minorHAnsi" w:hAnsiTheme="minorHAnsi" w:cstheme="minorHAnsi"/>
           <w:b/>
           <w:bCs/>
+          <w:sz w:val="24"/>
+          <w:szCs w:val="24"/>
         </w:rPr>
         <w:t>Registo de Contas:</w:t>
       </w:r>
       <w:r>
+        <w:rPr>
+          <w:rFonts w:asciiTheme="minorHAnsi" w:hAnsiTheme="minorHAnsi" w:cstheme="minorHAnsi"/>
+          <w:sz w:val="24"/>
+          <w:szCs w:val="24"/>
+        </w:rPr>
         <w:t xml:space="preserve"> Para ter acesso à aplicação cada utilizador terá de ter uma conta registada no sistema</w:t>
       </w:r>
     </w:p>
@@ -2360,15 +2664,28 @@
           <w:ilvl w:val="0"/>
           <w:numId w:val="2"/>
         </w:numPr>
-      </w:pPr>
-      <w:r>
-        <w:rPr>
+        <w:rPr>
+          <w:rFonts w:asciiTheme="minorHAnsi" w:hAnsiTheme="minorHAnsi" w:cstheme="minorHAnsi"/>
+          <w:sz w:val="24"/>
+          <w:szCs w:val="24"/>
+        </w:rPr>
+      </w:pPr>
+      <w:r>
+        <w:rPr>
+          <w:rFonts w:asciiTheme="minorHAnsi" w:hAnsiTheme="minorHAnsi" w:cstheme="minorHAnsi"/>
           <w:b/>
           <w:bCs/>
+          <w:sz w:val="24"/>
+          <w:szCs w:val="24"/>
         </w:rPr>
         <w:t>Compatibilidade:</w:t>
       </w:r>
       <w:r>
+        <w:rPr>
+          <w:rFonts w:asciiTheme="minorHAnsi" w:hAnsiTheme="minorHAnsi" w:cstheme="minorHAnsi"/>
+          <w:sz w:val="24"/>
+          <w:szCs w:val="24"/>
+        </w:rPr>
         <w:t xml:space="preserve"> O sistema deverá ser compatível com a versão atual ou mais recente do sistema operativo Android</w:t>
       </w:r>
     </w:p>
@@ -2379,15 +2696,28 @@
           <w:ilvl w:val="0"/>
           <w:numId w:val="2"/>
         </w:numPr>
-      </w:pPr>
-      <w:r>
-        <w:rPr>
+        <w:rPr>
+          <w:rFonts w:asciiTheme="minorHAnsi" w:hAnsiTheme="minorHAnsi" w:cstheme="minorHAnsi"/>
+          <w:sz w:val="24"/>
+          <w:szCs w:val="24"/>
+        </w:rPr>
+      </w:pPr>
+      <w:r>
+        <w:rPr>
+          <w:rFonts w:asciiTheme="minorHAnsi" w:hAnsiTheme="minorHAnsi" w:cstheme="minorHAnsi"/>
           <w:b/>
           <w:bCs/>
+          <w:sz w:val="24"/>
+          <w:szCs w:val="24"/>
         </w:rPr>
         <w:t>Eficiência no software:</w:t>
       </w:r>
       <w:r>
+        <w:rPr>
+          <w:rFonts w:asciiTheme="minorHAnsi" w:hAnsiTheme="minorHAnsi" w:cstheme="minorHAnsi"/>
+          <w:sz w:val="24"/>
+          <w:szCs w:val="24"/>
+        </w:rPr>
         <w:t xml:space="preserve"> O software será eficaz sem causar muito tempo de espera entre ações</w:t>
       </w:r>
     </w:p>
@@ -2398,11 +2728,19 @@
           <w:ilvl w:val="0"/>
           <w:numId w:val="2"/>
         </w:numPr>
-      </w:pPr>
-      <w:r>
-        <w:rPr>
+        <w:rPr>
+          <w:rFonts w:asciiTheme="minorHAnsi" w:hAnsiTheme="minorHAnsi" w:cstheme="minorHAnsi"/>
+          <w:sz w:val="24"/>
+          <w:szCs w:val="24"/>
+        </w:rPr>
+      </w:pPr>
+      <w:r>
+        <w:rPr>
+          <w:rFonts w:asciiTheme="minorHAnsi" w:hAnsiTheme="minorHAnsi" w:cstheme="minorHAnsi"/>
           <w:b/>
           <w:bCs/>
+          <w:sz w:val="24"/>
+          <w:szCs w:val="24"/>
         </w:rPr>
         <w:t>[METER MAIS REQUISITOS NÃO FUNCIONAIS]</w:t>
       </w:r>
@@ -2413,91 +2751,239 @@
       <w:pPr>
         <w:pStyle w:val="Ttulo1"/>
       </w:pPr>
-      <w:bookmarkStart w:id="10" w:name="_Toc115431572"/>
+      <w:bookmarkStart w:id="11" w:name="_Toc115724374"/>
       <w:r>
         <w:t>Organização do Grupo (Role de cada membro)</w:t>
       </w:r>
-      <w:bookmarkEnd w:id="10"/>
+      <w:bookmarkEnd w:id="11"/>
     </w:p>
     <w:p/>
     <w:p>
-      <w:r>
-        <w:t xml:space="preserve">Pedro Simões – </w:t>
+      <w:pPr>
+        <w:rPr>
+          <w:rFonts w:asciiTheme="minorHAnsi" w:hAnsiTheme="minorHAnsi" w:cstheme="minorHAnsi"/>
+          <w:sz w:val="24"/>
+          <w:szCs w:val="24"/>
+        </w:rPr>
+      </w:pPr>
+      <w:r>
+        <w:rPr>
+          <w:rFonts w:asciiTheme="minorHAnsi" w:hAnsiTheme="minorHAnsi" w:cstheme="minorHAnsi"/>
+          <w:sz w:val="24"/>
+          <w:szCs w:val="24"/>
+        </w:rPr>
+        <w:t>Gonçalo Cunha</w:t>
+      </w:r>
+      <w:r>
+        <w:rPr>
+          <w:rFonts w:asciiTheme="minorHAnsi" w:hAnsiTheme="minorHAnsi" w:cstheme="minorHAnsi"/>
+          <w:sz w:val="24"/>
+          <w:szCs w:val="24"/>
+        </w:rPr>
+        <w:t xml:space="preserve"> </w:t>
+      </w:r>
+      <w:r>
+        <w:rPr>
+          <w:rFonts w:asciiTheme="minorHAnsi" w:hAnsiTheme="minorHAnsi" w:cstheme="minorHAnsi"/>
+          <w:sz w:val="24"/>
+          <w:szCs w:val="24"/>
+        </w:rPr>
+        <w:t>-</w:t>
+      </w:r>
+      <w:r>
+        <w:rPr>
+          <w:rFonts w:asciiTheme="minorHAnsi" w:hAnsiTheme="minorHAnsi" w:cstheme="minorHAnsi"/>
+          <w:sz w:val="24"/>
+          <w:szCs w:val="24"/>
+        </w:rPr>
+        <w:t xml:space="preserve"> </w:t>
       </w:r>
       <w:proofErr w:type="spellStart"/>
       <w:r>
+        <w:rPr>
+          <w:rFonts w:asciiTheme="minorHAnsi" w:hAnsiTheme="minorHAnsi" w:cstheme="minorHAnsi"/>
+          <w:sz w:val="24"/>
+          <w:szCs w:val="24"/>
+        </w:rPr>
         <w:t>Product</w:t>
       </w:r>
       <w:proofErr w:type="spellEnd"/>
       <w:r>
+        <w:rPr>
+          <w:rFonts w:asciiTheme="minorHAnsi" w:hAnsiTheme="minorHAnsi" w:cstheme="minorHAnsi"/>
+          <w:sz w:val="24"/>
+          <w:szCs w:val="24"/>
+        </w:rPr>
         <w:t xml:space="preserve"> Owner, Programador</w:t>
       </w:r>
     </w:p>
     <w:p>
-      <w:r>
+      <w:pPr>
+        <w:rPr>
+          <w:rFonts w:asciiTheme="minorHAnsi" w:hAnsiTheme="minorHAnsi" w:cstheme="minorHAnsi"/>
+          <w:sz w:val="24"/>
+          <w:szCs w:val="24"/>
+        </w:rPr>
+      </w:pPr>
+      <w:r>
+        <w:rPr>
+          <w:rFonts w:asciiTheme="minorHAnsi" w:hAnsiTheme="minorHAnsi" w:cstheme="minorHAnsi"/>
+          <w:sz w:val="24"/>
+          <w:szCs w:val="24"/>
+        </w:rPr>
         <w:t xml:space="preserve">João Apresentação - </w:t>
       </w:r>
       <w:proofErr w:type="spellStart"/>
       <w:r>
+        <w:rPr>
+          <w:rFonts w:asciiTheme="minorHAnsi" w:hAnsiTheme="minorHAnsi" w:cstheme="minorHAnsi"/>
+          <w:sz w:val="24"/>
+          <w:szCs w:val="24"/>
+        </w:rPr>
         <w:t>Scrum</w:t>
       </w:r>
       <w:proofErr w:type="spellEnd"/>
       <w:r>
+        <w:rPr>
+          <w:rFonts w:asciiTheme="minorHAnsi" w:hAnsiTheme="minorHAnsi" w:cstheme="minorHAnsi"/>
+          <w:sz w:val="24"/>
+          <w:szCs w:val="24"/>
+        </w:rPr>
         <w:t xml:space="preserve"> Master, Programador</w:t>
       </w:r>
     </w:p>
     <w:p>
-      <w:r>
-        <w:t>Gonçalo Cunha - Programador</w:t>
-      </w:r>
-    </w:p>
-    <w:p/>
-    <w:p>
+      <w:pPr>
+        <w:rPr>
+          <w:rFonts w:asciiTheme="minorHAnsi" w:hAnsiTheme="minorHAnsi" w:cstheme="minorHAnsi"/>
+          <w:sz w:val="24"/>
+          <w:szCs w:val="24"/>
+        </w:rPr>
+      </w:pPr>
+      <w:r>
+        <w:rPr>
+          <w:rFonts w:asciiTheme="minorHAnsi" w:hAnsiTheme="minorHAnsi" w:cstheme="minorHAnsi"/>
+          <w:sz w:val="24"/>
+          <w:szCs w:val="24"/>
+        </w:rPr>
+        <w:t>Pedro Simões</w:t>
+      </w:r>
+      <w:r>
+        <w:rPr>
+          <w:rFonts w:asciiTheme="minorHAnsi" w:hAnsiTheme="minorHAnsi" w:cstheme="minorHAnsi"/>
+          <w:sz w:val="24"/>
+          <w:szCs w:val="24"/>
+        </w:rPr>
+        <w:t xml:space="preserve"> - Programador</w:t>
+      </w:r>
+    </w:p>
+    <w:p>
+      <w:pPr>
+        <w:rPr>
+          <w:rFonts w:asciiTheme="minorHAnsi" w:hAnsiTheme="minorHAnsi" w:cstheme="minorHAnsi"/>
+          <w:sz w:val="24"/>
+          <w:szCs w:val="24"/>
+        </w:rPr>
+      </w:pPr>
+    </w:p>
+    <w:p>
+      <w:pPr>
+        <w:rPr>
+          <w:rFonts w:asciiTheme="minorHAnsi" w:hAnsiTheme="minorHAnsi" w:cstheme="minorHAnsi"/>
+          <w:sz w:val="24"/>
+          <w:szCs w:val="24"/>
+        </w:rPr>
+      </w:pPr>
       <w:proofErr w:type="spellStart"/>
       <w:r>
         <w:rPr>
+          <w:rFonts w:asciiTheme="minorHAnsi" w:hAnsiTheme="minorHAnsi" w:cstheme="minorHAnsi"/>
           <w:b/>
           <w:bCs/>
+          <w:sz w:val="24"/>
+          <w:szCs w:val="24"/>
         </w:rPr>
         <w:t>Product</w:t>
       </w:r>
       <w:proofErr w:type="spellEnd"/>
       <w:r>
         <w:rPr>
+          <w:rFonts w:asciiTheme="minorHAnsi" w:hAnsiTheme="minorHAnsi" w:cstheme="minorHAnsi"/>
           <w:b/>
           <w:bCs/>
+          <w:sz w:val="24"/>
+          <w:szCs w:val="24"/>
         </w:rPr>
         <w:t xml:space="preserve"> Owner</w:t>
       </w:r>
       <w:r>
+        <w:rPr>
+          <w:rFonts w:asciiTheme="minorHAnsi" w:hAnsiTheme="minorHAnsi" w:cstheme="minorHAnsi"/>
+          <w:sz w:val="24"/>
+          <w:szCs w:val="24"/>
+        </w:rPr>
         <w:t xml:space="preserve"> tem o papel de fazer a definição da visão do projeto, supervisionamento</w:t>
       </w:r>
       <w:r>
+        <w:rPr>
+          <w:rFonts w:asciiTheme="minorHAnsi" w:hAnsiTheme="minorHAnsi" w:cstheme="minorHAnsi"/>
+          <w:sz w:val="24"/>
+          <w:szCs w:val="24"/>
+        </w:rPr>
         <w:t xml:space="preserve"> e avaliação</w:t>
       </w:r>
       <w:r>
+        <w:rPr>
+          <w:rFonts w:asciiTheme="minorHAnsi" w:hAnsiTheme="minorHAnsi" w:cstheme="minorHAnsi"/>
+          <w:sz w:val="24"/>
+          <w:szCs w:val="24"/>
+        </w:rPr>
         <w:t xml:space="preserve"> das etapas de desenvolvimento</w:t>
       </w:r>
     </w:p>
-    <w:p/>
-    <w:p>
+    <w:p>
+      <w:pPr>
+        <w:rPr>
+          <w:rFonts w:asciiTheme="minorHAnsi" w:hAnsiTheme="minorHAnsi" w:cstheme="minorHAnsi"/>
+          <w:sz w:val="24"/>
+          <w:szCs w:val="24"/>
+        </w:rPr>
+      </w:pPr>
+    </w:p>
+    <w:p>
+      <w:pPr>
+        <w:rPr>
+          <w:rFonts w:asciiTheme="minorHAnsi" w:hAnsiTheme="minorHAnsi" w:cstheme="minorHAnsi"/>
+        </w:rPr>
+      </w:pPr>
       <w:proofErr w:type="spellStart"/>
       <w:r>
         <w:rPr>
+          <w:rFonts w:asciiTheme="minorHAnsi" w:hAnsiTheme="minorHAnsi" w:cstheme="minorHAnsi"/>
           <w:b/>
           <w:bCs/>
+          <w:sz w:val="24"/>
+          <w:szCs w:val="24"/>
         </w:rPr>
         <w:t>Scrum</w:t>
       </w:r>
       <w:proofErr w:type="spellEnd"/>
       <w:r>
         <w:rPr>
+          <w:rFonts w:asciiTheme="minorHAnsi" w:hAnsiTheme="minorHAnsi" w:cstheme="minorHAnsi"/>
           <w:b/>
           <w:bCs/>
+          <w:sz w:val="24"/>
+          <w:szCs w:val="24"/>
         </w:rPr>
         <w:t xml:space="preserve"> Master</w:t>
       </w:r>
       <w:r>
+        <w:rPr>
+          <w:rFonts w:asciiTheme="minorHAnsi" w:hAnsiTheme="minorHAnsi" w:cstheme="minorHAnsi"/>
+          <w:sz w:val="24"/>
+          <w:szCs w:val="24"/>
+        </w:rPr>
         <w:t xml:space="preserve"> tem o papel de facilitar as sprints, ajudar a equipa a manter-se concentrada nas sprints e fazer o planeamento e organização da mesma</w:t>
       </w:r>
     </w:p>
@@ -2505,11 +2991,12 @@
       <w:pPr>
         <w:pStyle w:val="Ttulo1"/>
       </w:pPr>
-      <w:bookmarkStart w:id="11" w:name="_Toc115431573"/>
-      <w:r>
+      <w:bookmarkStart w:id="12" w:name="_Toc115724375"/>
+      <w:r>
+        <w:lastRenderedPageBreak/>
         <w:t>Atas</w:t>
       </w:r>
-      <w:bookmarkEnd w:id="11"/>
+      <w:bookmarkEnd w:id="12"/>
     </w:p>
     <w:p>
       <w:r>
@@ -2521,14 +3008,14 @@
       <w:pPr>
         <w:pStyle w:val="Ttulo1"/>
       </w:pPr>
-      <w:bookmarkStart w:id="12" w:name="_Toc115431574"/>
+      <w:bookmarkStart w:id="13" w:name="_Toc115724376"/>
       <w:r>
         <w:t xml:space="preserve">Grelha de </w:t>
       </w:r>
       <w:r>
         <w:t>autoavaliação</w:t>
       </w:r>
-      <w:bookmarkEnd w:id="12"/>
+      <w:bookmarkEnd w:id="13"/>
     </w:p>
     <w:p>
       <w:r>
@@ -3010,11 +3497,127 @@
       </w:rPr>
     </w:lvl>
   </w:abstractNum>
+  <w:abstractNum w:abstractNumId="2" w15:restartNumberingAfterBreak="0">
+    <w:nsid w:val="76557C2C"/>
+    <w:multiLevelType w:val="hybridMultilevel"/>
+    <w:tmpl w:val="CAAA882C"/>
+    <w:lvl w:ilvl="0" w:tplc="08160001">
+      <w:start w:val="1"/>
+      <w:numFmt w:val="bullet"/>
+      <w:lvlText w:val=""/>
+      <w:lvlJc w:val="left"/>
+      <w:pPr>
+        <w:ind w:left="1428" w:hanging="360"/>
+      </w:pPr>
+      <w:rPr>
+        <w:rFonts w:ascii="Symbol" w:hAnsi="Symbol" w:hint="default"/>
+      </w:rPr>
+    </w:lvl>
+    <w:lvl w:ilvl="1" w:tplc="08160003" w:tentative="1">
+      <w:start w:val="1"/>
+      <w:numFmt w:val="bullet"/>
+      <w:lvlText w:val="o"/>
+      <w:lvlJc w:val="left"/>
+      <w:pPr>
+        <w:ind w:left="2148" w:hanging="360"/>
+      </w:pPr>
+      <w:rPr>
+        <w:rFonts w:ascii="Courier New" w:hAnsi="Courier New" w:cs="Courier New" w:hint="default"/>
+      </w:rPr>
+    </w:lvl>
+    <w:lvl w:ilvl="2" w:tplc="08160005" w:tentative="1">
+      <w:start w:val="1"/>
+      <w:numFmt w:val="bullet"/>
+      <w:lvlText w:val=""/>
+      <w:lvlJc w:val="left"/>
+      <w:pPr>
+        <w:ind w:left="2868" w:hanging="360"/>
+      </w:pPr>
+      <w:rPr>
+        <w:rFonts w:ascii="Wingdings" w:hAnsi="Wingdings" w:hint="default"/>
+      </w:rPr>
+    </w:lvl>
+    <w:lvl w:ilvl="3" w:tplc="08160001" w:tentative="1">
+      <w:start w:val="1"/>
+      <w:numFmt w:val="bullet"/>
+      <w:lvlText w:val=""/>
+      <w:lvlJc w:val="left"/>
+      <w:pPr>
+        <w:ind w:left="3588" w:hanging="360"/>
+      </w:pPr>
+      <w:rPr>
+        <w:rFonts w:ascii="Symbol" w:hAnsi="Symbol" w:hint="default"/>
+      </w:rPr>
+    </w:lvl>
+    <w:lvl w:ilvl="4" w:tplc="08160003" w:tentative="1">
+      <w:start w:val="1"/>
+      <w:numFmt w:val="bullet"/>
+      <w:lvlText w:val="o"/>
+      <w:lvlJc w:val="left"/>
+      <w:pPr>
+        <w:ind w:left="4308" w:hanging="360"/>
+      </w:pPr>
+      <w:rPr>
+        <w:rFonts w:ascii="Courier New" w:hAnsi="Courier New" w:cs="Courier New" w:hint="default"/>
+      </w:rPr>
+    </w:lvl>
+    <w:lvl w:ilvl="5" w:tplc="08160005" w:tentative="1">
+      <w:start w:val="1"/>
+      <w:numFmt w:val="bullet"/>
+      <w:lvlText w:val=""/>
+      <w:lvlJc w:val="left"/>
+      <w:pPr>
+        <w:ind w:left="5028" w:hanging="360"/>
+      </w:pPr>
+      <w:rPr>
+        <w:rFonts w:ascii="Wingdings" w:hAnsi="Wingdings" w:hint="default"/>
+      </w:rPr>
+    </w:lvl>
+    <w:lvl w:ilvl="6" w:tplc="08160001" w:tentative="1">
+      <w:start w:val="1"/>
+      <w:numFmt w:val="bullet"/>
+      <w:lvlText w:val=""/>
+      <w:lvlJc w:val="left"/>
+      <w:pPr>
+        <w:ind w:left="5748" w:hanging="360"/>
+      </w:pPr>
+      <w:rPr>
+        <w:rFonts w:ascii="Symbol" w:hAnsi="Symbol" w:hint="default"/>
+      </w:rPr>
+    </w:lvl>
+    <w:lvl w:ilvl="7" w:tplc="08160003" w:tentative="1">
+      <w:start w:val="1"/>
+      <w:numFmt w:val="bullet"/>
+      <w:lvlText w:val="o"/>
+      <w:lvlJc w:val="left"/>
+      <w:pPr>
+        <w:ind w:left="6468" w:hanging="360"/>
+      </w:pPr>
+      <w:rPr>
+        <w:rFonts w:ascii="Courier New" w:hAnsi="Courier New" w:cs="Courier New" w:hint="default"/>
+      </w:rPr>
+    </w:lvl>
+    <w:lvl w:ilvl="8" w:tplc="08160005" w:tentative="1">
+      <w:start w:val="1"/>
+      <w:numFmt w:val="bullet"/>
+      <w:lvlText w:val=""/>
+      <w:lvlJc w:val="left"/>
+      <w:pPr>
+        <w:ind w:left="7188" w:hanging="360"/>
+      </w:pPr>
+      <w:rPr>
+        <w:rFonts w:ascii="Wingdings" w:hAnsi="Wingdings" w:hint="default"/>
+      </w:rPr>
+    </w:lvl>
+  </w:abstractNum>
   <w:num w:numId="1" w16cid:durableId="209000185">
     <w:abstractNumId w:val="0"/>
   </w:num>
   <w:num w:numId="2" w16cid:durableId="1337075721">
     <w:abstractNumId w:val="1"/>
+  </w:num>
+  <w:num w:numId="3" w16cid:durableId="644313915">
+    <w:abstractNumId w:val="2"/>
   </w:num>
 </w:numbering>
 </file>

</xml_diff>

<commit_message>
Correção pequenos erros ortográficos
TODO:
Passar processos gerais de funcionamento do produto para pequeno texto (descrição breve da app)
Requisitos funcionais, meter por pontos detalhadamente as diferentes funcionalidades
Requisitos nao funcionais, se possivel, acrescentar mais alguns pontos
</commit_message>
<xml_diff>
--- a/Entrega1_Projeto_Aplicado_V0.1.docx
+++ b/Entrega1_Projeto_Aplicado_V0.1.docx
@@ -563,7 +563,7 @@
           <w:szCs w:val="36"/>
         </w:rPr>
       </w:pPr>
-      <w:bookmarkStart w:id="0" w:name="_Toc115724363"/>
+      <w:bookmarkStart w:id="0" w:name="_Toc115942624"/>
       <w:r>
         <w:rPr>
           <w:rFonts w:ascii="Arial" w:eastAsia="Times New Roman" w:hAnsi="Arial" w:cs="Times New Roman"/>
@@ -748,7 +748,7 @@
           <w:sz w:val="24"/>
           <w:szCs w:val="24"/>
         </w:rPr>
-        <w:t>Ser-nos-ão passados desafios que teremos de interpretar, e executar.</w:t>
+        <w:t>Ser-nos-ão passados desafios que teremos de interpretar e executar.</w:t>
       </w:r>
     </w:p>
     <w:p>
@@ -850,7 +850,7 @@
           <w:r>
             <w:fldChar w:fldCharType="separate"/>
           </w:r>
-          <w:hyperlink w:anchor="_Toc115724363" w:history="1">
+          <w:hyperlink w:anchor="_Toc115942624" w:history="1">
             <w:r>
               <w:rPr>
                 <w:rStyle w:val="Hiperligao"/>
@@ -877,7 +877,7 @@
                 <w:noProof/>
                 <w:webHidden/>
               </w:rPr>
-              <w:instrText xml:space="preserve"> PAGEREF _Toc115724363 \h </w:instrText>
+              <w:instrText xml:space="preserve"> PAGEREF _Toc115942624 \h </w:instrText>
             </w:r>
             <w:r>
               <w:rPr>
@@ -922,7 +922,7 @@
               <w:lang w:eastAsia="pt-PT"/>
             </w:rPr>
           </w:pPr>
-          <w:hyperlink w:anchor="_Toc115724364" w:history="1">
+          <w:hyperlink w:anchor="_Toc115942625" w:history="1">
             <w:r>
               <w:rPr>
                 <w:rStyle w:val="Hiperligao"/>
@@ -949,7 +949,7 @@
                 <w:noProof/>
                 <w:webHidden/>
               </w:rPr>
-              <w:instrText xml:space="preserve"> PAGEREF _Toc115724364 \h </w:instrText>
+              <w:instrText xml:space="preserve"> PAGEREF _Toc115942625 \h </w:instrText>
             </w:r>
             <w:r>
               <w:rPr>
@@ -994,7 +994,7 @@
               <w:lang w:eastAsia="pt-PT"/>
             </w:rPr>
           </w:pPr>
-          <w:hyperlink w:anchor="_Toc115724365" w:history="1">
+          <w:hyperlink w:anchor="_Toc115942626" w:history="1">
             <w:r>
               <w:rPr>
                 <w:rStyle w:val="Hiperligao"/>
@@ -1021,7 +1021,7 @@
                 <w:noProof/>
                 <w:webHidden/>
               </w:rPr>
-              <w:instrText xml:space="preserve"> PAGEREF _Toc115724365 \h </w:instrText>
+              <w:instrText xml:space="preserve"> PAGEREF _Toc115942626 \h </w:instrText>
             </w:r>
             <w:r>
               <w:rPr>
@@ -1066,7 +1066,7 @@
               <w:lang w:eastAsia="pt-PT"/>
             </w:rPr>
           </w:pPr>
-          <w:hyperlink w:anchor="_Toc115724366" w:history="1">
+          <w:hyperlink w:anchor="_Toc115942627" w:history="1">
             <w:r>
               <w:rPr>
                 <w:rStyle w:val="Hiperligao"/>
@@ -1093,7 +1093,7 @@
                 <w:noProof/>
                 <w:webHidden/>
               </w:rPr>
-              <w:instrText xml:space="preserve"> PAGEREF _Toc115724366 \h </w:instrText>
+              <w:instrText xml:space="preserve"> PAGEREF _Toc115942627 \h </w:instrText>
             </w:r>
             <w:r>
               <w:rPr>
@@ -1138,7 +1138,7 @@
               <w:lang w:eastAsia="pt-PT"/>
             </w:rPr>
           </w:pPr>
-          <w:hyperlink w:anchor="_Toc115724367" w:history="1">
+          <w:hyperlink w:anchor="_Toc115942628" w:history="1">
             <w:r>
               <w:rPr>
                 <w:rStyle w:val="Hiperligao"/>
@@ -1165,7 +1165,7 @@
                 <w:noProof/>
                 <w:webHidden/>
               </w:rPr>
-              <w:instrText xml:space="preserve"> PAGEREF _Toc115724367 \h </w:instrText>
+              <w:instrText xml:space="preserve"> PAGEREF _Toc115942628 \h </w:instrText>
             </w:r>
             <w:r>
               <w:rPr>
@@ -1210,7 +1210,7 @@
               <w:lang w:eastAsia="pt-PT"/>
             </w:rPr>
           </w:pPr>
-          <w:hyperlink w:anchor="_Toc115724368" w:history="1">
+          <w:hyperlink w:anchor="_Toc115942629" w:history="1">
             <w:r>
               <w:rPr>
                 <w:rStyle w:val="Hiperligao"/>
@@ -1237,7 +1237,7 @@
                 <w:noProof/>
                 <w:webHidden/>
               </w:rPr>
-              <w:instrText xml:space="preserve"> PAGEREF _Toc115724368 \h </w:instrText>
+              <w:instrText xml:space="preserve"> PAGEREF _Toc115942629 \h </w:instrText>
             </w:r>
             <w:r>
               <w:rPr>
@@ -1282,7 +1282,7 @@
               <w:lang w:eastAsia="pt-PT"/>
             </w:rPr>
           </w:pPr>
-          <w:hyperlink w:anchor="_Toc115724369" w:history="1">
+          <w:hyperlink w:anchor="_Toc115942630" w:history="1">
             <w:r>
               <w:rPr>
                 <w:rStyle w:val="Hiperligao"/>
@@ -1309,7 +1309,7 @@
                 <w:noProof/>
                 <w:webHidden/>
               </w:rPr>
-              <w:instrText xml:space="preserve"> PAGEREF _Toc115724369 \h </w:instrText>
+              <w:instrText xml:space="preserve"> PAGEREF _Toc115942630 \h </w:instrText>
             </w:r>
             <w:r>
               <w:rPr>
@@ -1354,7 +1354,7 @@
               <w:lang w:eastAsia="pt-PT"/>
             </w:rPr>
           </w:pPr>
-          <w:hyperlink w:anchor="_Toc115724370" w:history="1">
+          <w:hyperlink w:anchor="_Toc115942631" w:history="1">
             <w:r>
               <w:rPr>
                 <w:rStyle w:val="Hiperligao"/>
@@ -1381,7 +1381,7 @@
                 <w:noProof/>
                 <w:webHidden/>
               </w:rPr>
-              <w:instrText xml:space="preserve"> PAGEREF _Toc115724370 \h </w:instrText>
+              <w:instrText xml:space="preserve"> PAGEREF _Toc115942631 \h </w:instrText>
             </w:r>
             <w:r>
               <w:rPr>
@@ -1426,7 +1426,7 @@
               <w:lang w:eastAsia="pt-PT"/>
             </w:rPr>
           </w:pPr>
-          <w:hyperlink w:anchor="_Toc115724371" w:history="1">
+          <w:hyperlink w:anchor="_Toc115942632" w:history="1">
             <w:r>
               <w:rPr>
                 <w:rStyle w:val="Hiperligao"/>
@@ -1453,7 +1453,7 @@
                 <w:noProof/>
                 <w:webHidden/>
               </w:rPr>
-              <w:instrText xml:space="preserve"> PAGEREF _Toc115724371 \h </w:instrText>
+              <w:instrText xml:space="preserve"> PAGEREF _Toc115942632 \h </w:instrText>
             </w:r>
             <w:r>
               <w:rPr>
@@ -1498,7 +1498,7 @@
               <w:lang w:eastAsia="pt-PT"/>
             </w:rPr>
           </w:pPr>
-          <w:hyperlink w:anchor="_Toc115724372" w:history="1">
+          <w:hyperlink w:anchor="_Toc115942633" w:history="1">
             <w:r>
               <w:rPr>
                 <w:rStyle w:val="Hiperligao"/>
@@ -1525,7 +1525,7 @@
                 <w:noProof/>
                 <w:webHidden/>
               </w:rPr>
-              <w:instrText xml:space="preserve"> PAGEREF _Toc115724372 \h </w:instrText>
+              <w:instrText xml:space="preserve"> PAGEREF _Toc115942633 \h </w:instrText>
             </w:r>
             <w:r>
               <w:rPr>
@@ -1570,7 +1570,7 @@
               <w:lang w:eastAsia="pt-PT"/>
             </w:rPr>
           </w:pPr>
-          <w:hyperlink w:anchor="_Toc115724373" w:history="1">
+          <w:hyperlink w:anchor="_Toc115942634" w:history="1">
             <w:r>
               <w:rPr>
                 <w:rStyle w:val="Hiperligao"/>
@@ -1597,7 +1597,7 @@
                 <w:noProof/>
                 <w:webHidden/>
               </w:rPr>
-              <w:instrText xml:space="preserve"> PAGEREF _Toc115724373 \h </w:instrText>
+              <w:instrText xml:space="preserve"> PAGEREF _Toc115942634 \h </w:instrText>
             </w:r>
             <w:r>
               <w:rPr>
@@ -1642,7 +1642,7 @@
               <w:lang w:eastAsia="pt-PT"/>
             </w:rPr>
           </w:pPr>
-          <w:hyperlink w:anchor="_Toc115724374" w:history="1">
+          <w:hyperlink w:anchor="_Toc115942635" w:history="1">
             <w:r>
               <w:rPr>
                 <w:rStyle w:val="Hiperligao"/>
@@ -1669,7 +1669,7 @@
                 <w:noProof/>
                 <w:webHidden/>
               </w:rPr>
-              <w:instrText xml:space="preserve"> PAGEREF _Toc115724374 \h </w:instrText>
+              <w:instrText xml:space="preserve"> PAGEREF _Toc115942635 \h </w:instrText>
             </w:r>
             <w:r>
               <w:rPr>
@@ -1714,7 +1714,7 @@
               <w:lang w:eastAsia="pt-PT"/>
             </w:rPr>
           </w:pPr>
-          <w:hyperlink w:anchor="_Toc115724375" w:history="1">
+          <w:hyperlink w:anchor="_Toc115942636" w:history="1">
             <w:r>
               <w:rPr>
                 <w:rStyle w:val="Hiperligao"/>
@@ -1741,7 +1741,7 @@
                 <w:noProof/>
                 <w:webHidden/>
               </w:rPr>
-              <w:instrText xml:space="preserve"> PAGEREF _Toc115724375 \h </w:instrText>
+              <w:instrText xml:space="preserve"> PAGEREF _Toc115942636 \h </w:instrText>
             </w:r>
             <w:r>
               <w:rPr>
@@ -1786,7 +1786,7 @@
               <w:lang w:eastAsia="pt-PT"/>
             </w:rPr>
           </w:pPr>
-          <w:hyperlink w:anchor="_Toc115724376" w:history="1">
+          <w:hyperlink w:anchor="_Toc115942637" w:history="1">
             <w:r>
               <w:rPr>
                 <w:rStyle w:val="Hiperligao"/>
@@ -1813,7 +1813,7 @@
                 <w:noProof/>
                 <w:webHidden/>
               </w:rPr>
-              <w:instrText xml:space="preserve"> PAGEREF _Toc115724376 \h </w:instrText>
+              <w:instrText xml:space="preserve"> PAGEREF _Toc115942637 \h </w:instrText>
             </w:r>
             <w:r>
               <w:rPr>
@@ -1879,7 +1879,7 @@
       <w:pPr>
         <w:pStyle w:val="Ttulo1"/>
       </w:pPr>
-      <w:bookmarkStart w:id="1" w:name="_Toc115724364"/>
+      <w:bookmarkStart w:id="1" w:name="_Toc115942625"/>
       <w:r>
         <w:lastRenderedPageBreak/>
         <w:t>Introdução</w:t>
@@ -1891,7 +1891,7 @@
         <w:pStyle w:val="Ttulo2"/>
         <w:ind w:firstLine="708"/>
       </w:pPr>
-      <w:bookmarkStart w:id="2" w:name="_Toc115724365"/>
+      <w:bookmarkStart w:id="2" w:name="_Toc115942626"/>
       <w:r>
         <w:t>Contextualização</w:t>
       </w:r>
@@ -1936,7 +1936,23 @@
           <w:sz w:val="24"/>
           <w:szCs w:val="24"/>
         </w:rPr>
-        <w:t xml:space="preserve">, consolidando assim os conhecimentos não só adquiridos durante as aulas, mas também estes anos de universidade. Estas soluções serão feitas com recurso a </w:t>
+        <w:t xml:space="preserve">, consolidando assim os conhecimentos não só adquiridos durante as aulas, mas também </w:t>
+      </w:r>
+      <w:r>
+        <w:rPr>
+          <w:rFonts w:asciiTheme="minorHAnsi" w:hAnsiTheme="minorHAnsi" w:cstheme="minorHAnsi"/>
+          <w:sz w:val="24"/>
+          <w:szCs w:val="24"/>
+        </w:rPr>
+        <w:t>n</w:t>
+      </w:r>
+      <w:r>
+        <w:rPr>
+          <w:rFonts w:asciiTheme="minorHAnsi" w:hAnsiTheme="minorHAnsi" w:cstheme="minorHAnsi"/>
+          <w:sz w:val="24"/>
+          <w:szCs w:val="24"/>
+        </w:rPr>
+        <w:t xml:space="preserve">estes anos de universidade. Estas soluções serão feitas com recurso a </w:t>
       </w:r>
       <w:r>
         <w:rPr>
@@ -1954,7 +1970,7 @@
         <w:pStyle w:val="Ttulo2"/>
         <w:ind w:firstLine="708"/>
       </w:pPr>
-      <w:bookmarkStart w:id="3" w:name="_Toc115724366"/>
+      <w:bookmarkStart w:id="3" w:name="_Toc115942627"/>
       <w:r>
         <w:t>Motivação e Objetivos</w:t>
       </w:r>
@@ -2026,7 +2042,7 @@
         <w:pStyle w:val="Ttulo2"/>
         <w:ind w:firstLine="708"/>
       </w:pPr>
-      <w:bookmarkStart w:id="4" w:name="_Toc115724367"/>
+      <w:bookmarkStart w:id="4" w:name="_Toc115942628"/>
       <w:r>
         <w:t>Estrutura do Documento</w:t>
       </w:r>
@@ -2047,7 +2063,25 @@
           <w:sz w:val="24"/>
           <w:szCs w:val="24"/>
         </w:rPr>
-        <w:t>O documento está estruturado de forma que seja simples a sua leitura. Existe recurso a referências de material fornecido pelo professor Eduardo Peixoto e/ou referências a excertos de Webgrafia.</w:t>
+        <w:t xml:space="preserve">O documento está estruturado de forma que seja simples a sua leitura. Existe recurso a referências de material fornecido pelo professor Eduardo Peixoto e/ou referências a excertos de </w:t>
+      </w:r>
+      <w:proofErr w:type="spellStart"/>
+      <w:r>
+        <w:rPr>
+          <w:rFonts w:asciiTheme="minorHAnsi" w:hAnsiTheme="minorHAnsi" w:cstheme="minorHAnsi"/>
+          <w:sz w:val="24"/>
+          <w:szCs w:val="24"/>
+        </w:rPr>
+        <w:t>Webgrafia</w:t>
+      </w:r>
+      <w:proofErr w:type="spellEnd"/>
+      <w:r>
+        <w:rPr>
+          <w:rFonts w:asciiTheme="minorHAnsi" w:hAnsiTheme="minorHAnsi" w:cstheme="minorHAnsi"/>
+          <w:sz w:val="24"/>
+          <w:szCs w:val="24"/>
+        </w:rPr>
+        <w:t>.</w:t>
       </w:r>
     </w:p>
     <w:p>
@@ -2072,7 +2106,7 @@
       <w:pPr>
         <w:pStyle w:val="Ttulo1"/>
       </w:pPr>
-      <w:bookmarkStart w:id="5" w:name="_Toc115724368"/>
+      <w:bookmarkStart w:id="5" w:name="_Toc115942629"/>
       <w:r>
         <w:t>Produto</w:t>
       </w:r>
@@ -2083,7 +2117,7 @@
         <w:pStyle w:val="Ttulo2"/>
         <w:ind w:firstLine="708"/>
       </w:pPr>
-      <w:bookmarkStart w:id="6" w:name="_Toc115724369"/>
+      <w:bookmarkStart w:id="6" w:name="_Toc115942630"/>
       <w:r>
         <w:t>Visão do Produto</w:t>
       </w:r>
@@ -2104,7 +2138,25 @@
           <w:sz w:val="24"/>
           <w:szCs w:val="24"/>
         </w:rPr>
-        <w:t>Dentro de vários subtópicos possíveis, todos eles eram representantes do tema central Smart Campus.</w:t>
+        <w:t xml:space="preserve">Dentro de vários subtópicos possíveis, todos eles eram representantes do tema central </w:t>
+      </w:r>
+      <w:proofErr w:type="spellStart"/>
+      <w:r>
+        <w:rPr>
+          <w:rFonts w:asciiTheme="minorHAnsi" w:hAnsiTheme="minorHAnsi" w:cstheme="minorHAnsi"/>
+          <w:sz w:val="24"/>
+          <w:szCs w:val="24"/>
+        </w:rPr>
+        <w:t>Smart</w:t>
+      </w:r>
+      <w:proofErr w:type="spellEnd"/>
+      <w:r>
+        <w:rPr>
+          <w:rFonts w:asciiTheme="minorHAnsi" w:hAnsiTheme="minorHAnsi" w:cstheme="minorHAnsi"/>
+          <w:sz w:val="24"/>
+          <w:szCs w:val="24"/>
+        </w:rPr>
+        <w:t xml:space="preserve"> Campus.</w:t>
       </w:r>
       <w:r>
         <w:rPr>
@@ -2120,7 +2172,25 @@
           <w:sz w:val="24"/>
           <w:szCs w:val="24"/>
         </w:rPr>
-        <w:t>Por isso, pegamos no subtema Health e, em conjunto, decidimos con</w:t>
+        <w:t xml:space="preserve">Por isso, pegamos no subtema </w:t>
+      </w:r>
+      <w:proofErr w:type="spellStart"/>
+      <w:r>
+        <w:rPr>
+          <w:rFonts w:asciiTheme="minorHAnsi" w:hAnsiTheme="minorHAnsi" w:cstheme="minorHAnsi"/>
+          <w:sz w:val="24"/>
+          <w:szCs w:val="24"/>
+        </w:rPr>
+        <w:t>Health</w:t>
+      </w:r>
+      <w:proofErr w:type="spellEnd"/>
+      <w:r>
+        <w:rPr>
+          <w:rFonts w:asciiTheme="minorHAnsi" w:hAnsiTheme="minorHAnsi" w:cstheme="minorHAnsi"/>
+          <w:sz w:val="24"/>
+          <w:szCs w:val="24"/>
+        </w:rPr>
+        <w:t xml:space="preserve"> e, em conjunto, decidimos con</w:t>
       </w:r>
       <w:r>
         <w:rPr>
@@ -2136,7 +2206,7 @@
           <w:sz w:val="24"/>
           <w:szCs w:val="24"/>
         </w:rPr>
-        <w:t xml:space="preserve">truir uma aplicação android que visa à nossa universidade a acompanhar a saúde dos estudantes. </w:t>
+        <w:t xml:space="preserve">truir uma aplicação android que visa à nossa universidade acompanhar a saúde dos estudantes. </w:t>
       </w:r>
     </w:p>
     <w:p>
@@ -2336,7 +2406,7 @@
         <w:pStyle w:val="Ttulo2"/>
         <w:ind w:firstLine="708"/>
       </w:pPr>
-      <w:bookmarkStart w:id="7" w:name="_Toc115724370"/>
+      <w:bookmarkStart w:id="7" w:name="_Toc115942631"/>
       <w:r>
         <w:t>Processos gerais do funcionamento do produto</w:t>
       </w:r>
@@ -2569,7 +2639,7 @@
       <w:pPr>
         <w:pStyle w:val="Ttulo2"/>
       </w:pPr>
-      <w:bookmarkStart w:id="8" w:name="_Toc115724371"/>
+      <w:bookmarkStart w:id="8" w:name="_Toc115942632"/>
       <w:r>
         <w:t>Requisitos Funcionais e Não Funcionais</w:t>
       </w:r>
@@ -2581,7 +2651,7 @@
         <w:pStyle w:val="Ttulo3"/>
         <w:ind w:left="708"/>
       </w:pPr>
-      <w:bookmarkStart w:id="9" w:name="_Toc115724372"/>
+      <w:bookmarkStart w:id="9" w:name="_Toc115942633"/>
       <w:r>
         <w:t>Requisitos Funcionais</w:t>
       </w:r>
@@ -2590,7 +2660,15 @@
     <w:p>
       <w:r>
         <w:tab/>
-        <w:t>PONTO ACIMA MAS FALADO MAIS DETALHADAMENTE</w:t>
+        <w:t xml:space="preserve">PONTO </w:t>
+      </w:r>
+      <w:proofErr w:type="gramStart"/>
+      <w:r>
+        <w:t>ACIMA</w:t>
+      </w:r>
+      <w:proofErr w:type="gramEnd"/>
+      <w:r>
+        <w:t xml:space="preserve"> MAS FALADO MAIS DETALHADAMENTE</w:t>
       </w:r>
     </w:p>
     <w:p>
@@ -2603,7 +2681,7 @@
         <w:pStyle w:val="Ttulo3"/>
         <w:ind w:left="708"/>
       </w:pPr>
-      <w:bookmarkStart w:id="10" w:name="_Toc115724373"/>
+      <w:bookmarkStart w:id="10" w:name="_Toc115942634"/>
       <w:r>
         <w:t>Requisitos Não Funcionais</w:t>
       </w:r>
@@ -2767,7 +2845,7 @@
       <w:pPr>
         <w:pStyle w:val="Ttulo1"/>
       </w:pPr>
-      <w:bookmarkStart w:id="11" w:name="_Toc115724374"/>
+      <w:bookmarkStart w:id="11" w:name="_Toc115942635"/>
       <w:r>
         <w:t>Organização do Grupo (Role de cada membro)</w:t>
       </w:r>
@@ -2812,24 +2890,60 @@
           <w:sz w:val="24"/>
           <w:szCs w:val="24"/>
         </w:rPr>
-        <w:t xml:space="preserve"> Product Owner, Programador</w:t>
-      </w:r>
-    </w:p>
-    <w:p>
-      <w:pPr>
-        <w:rPr>
-          <w:rFonts w:asciiTheme="minorHAnsi" w:hAnsiTheme="minorHAnsi" w:cstheme="minorHAnsi"/>
-          <w:sz w:val="24"/>
-          <w:szCs w:val="24"/>
-        </w:rPr>
-      </w:pPr>
-      <w:r>
-        <w:rPr>
-          <w:rFonts w:asciiTheme="minorHAnsi" w:hAnsiTheme="minorHAnsi" w:cstheme="minorHAnsi"/>
-          <w:sz w:val="24"/>
-          <w:szCs w:val="24"/>
-        </w:rPr>
-        <w:t>João Apresentação - Scrum Master, Programador</w:t>
+        <w:t xml:space="preserve"> </w:t>
+      </w:r>
+      <w:proofErr w:type="spellStart"/>
+      <w:r>
+        <w:rPr>
+          <w:rFonts w:asciiTheme="minorHAnsi" w:hAnsiTheme="minorHAnsi" w:cstheme="minorHAnsi"/>
+          <w:sz w:val="24"/>
+          <w:szCs w:val="24"/>
+        </w:rPr>
+        <w:t>Product</w:t>
+      </w:r>
+      <w:proofErr w:type="spellEnd"/>
+      <w:r>
+        <w:rPr>
+          <w:rFonts w:asciiTheme="minorHAnsi" w:hAnsiTheme="minorHAnsi" w:cstheme="minorHAnsi"/>
+          <w:sz w:val="24"/>
+          <w:szCs w:val="24"/>
+        </w:rPr>
+        <w:t xml:space="preserve"> Owner, Programador</w:t>
+      </w:r>
+    </w:p>
+    <w:p>
+      <w:pPr>
+        <w:rPr>
+          <w:rFonts w:asciiTheme="minorHAnsi" w:hAnsiTheme="minorHAnsi" w:cstheme="minorHAnsi"/>
+          <w:sz w:val="24"/>
+          <w:szCs w:val="24"/>
+        </w:rPr>
+      </w:pPr>
+      <w:r>
+        <w:rPr>
+          <w:rFonts w:asciiTheme="minorHAnsi" w:hAnsiTheme="minorHAnsi" w:cstheme="minorHAnsi"/>
+          <w:sz w:val="24"/>
+          <w:szCs w:val="24"/>
+        </w:rPr>
+        <w:t xml:space="preserve">João Apresentação - </w:t>
+      </w:r>
+      <w:proofErr w:type="spellStart"/>
+      <w:r>
+        <w:rPr>
+          <w:rFonts w:asciiTheme="minorHAnsi" w:hAnsiTheme="minorHAnsi" w:cstheme="minorHAnsi"/>
+          <w:sz w:val="24"/>
+          <w:szCs w:val="24"/>
+        </w:rPr>
+        <w:t>Scrum</w:t>
+      </w:r>
+      <w:proofErr w:type="spellEnd"/>
+      <w:r>
+        <w:rPr>
+          <w:rFonts w:asciiTheme="minorHAnsi" w:hAnsiTheme="minorHAnsi" w:cstheme="minorHAnsi"/>
+          <w:sz w:val="24"/>
+          <w:szCs w:val="24"/>
+        </w:rPr>
+        <w:t xml:space="preserve"> Master, Programador</w:t>
       </w:r>
     </w:p>
     <w:p>
@@ -2874,6 +2988,7 @@
           <w:szCs w:val="24"/>
         </w:rPr>
       </w:pPr>
+      <w:proofErr w:type="spellStart"/>
       <w:r>
         <w:rPr>
           <w:rFonts w:asciiTheme="minorHAnsi" w:hAnsiTheme="minorHAnsi" w:cstheme="minorHAnsi"/>
@@ -2882,48 +2997,9 @@
           <w:sz w:val="24"/>
           <w:szCs w:val="24"/>
         </w:rPr>
-        <w:t>Product Owner</w:t>
-      </w:r>
-      <w:r>
-        <w:rPr>
-          <w:rFonts w:asciiTheme="minorHAnsi" w:hAnsiTheme="minorHAnsi" w:cstheme="minorHAnsi"/>
-          <w:sz w:val="24"/>
-          <w:szCs w:val="24"/>
-        </w:rPr>
-        <w:t xml:space="preserve"> tem o papel de fazer a definição da visão do projeto, supervisionamento</w:t>
-      </w:r>
-      <w:r>
-        <w:rPr>
-          <w:rFonts w:asciiTheme="minorHAnsi" w:hAnsiTheme="minorHAnsi" w:cstheme="minorHAnsi"/>
-          <w:sz w:val="24"/>
-          <w:szCs w:val="24"/>
-        </w:rPr>
-        <w:t xml:space="preserve"> e avaliação</w:t>
-      </w:r>
-      <w:r>
-        <w:rPr>
-          <w:rFonts w:asciiTheme="minorHAnsi" w:hAnsiTheme="minorHAnsi" w:cstheme="minorHAnsi"/>
-          <w:sz w:val="24"/>
-          <w:szCs w:val="24"/>
-        </w:rPr>
-        <w:t xml:space="preserve"> das etapas de desenvolvimento</w:t>
-      </w:r>
-    </w:p>
-    <w:p>
-      <w:pPr>
-        <w:rPr>
-          <w:rFonts w:asciiTheme="minorHAnsi" w:hAnsiTheme="minorHAnsi" w:cstheme="minorHAnsi"/>
-          <w:sz w:val="24"/>
-          <w:szCs w:val="24"/>
-        </w:rPr>
-      </w:pPr>
-    </w:p>
-    <w:p>
-      <w:pPr>
-        <w:rPr>
-          <w:rFonts w:asciiTheme="minorHAnsi" w:hAnsiTheme="minorHAnsi" w:cstheme="minorHAnsi"/>
-        </w:rPr>
-      </w:pPr>
+        <w:t>Product</w:t>
+      </w:r>
+      <w:proofErr w:type="spellEnd"/>
       <w:r>
         <w:rPr>
           <w:rFonts w:asciiTheme="minorHAnsi" w:hAnsiTheme="minorHAnsi" w:cstheme="minorHAnsi"/>
@@ -2932,7 +3008,69 @@
           <w:sz w:val="24"/>
           <w:szCs w:val="24"/>
         </w:rPr>
-        <w:t>Scrum Master</w:t>
+        <w:t xml:space="preserve"> Owner</w:t>
+      </w:r>
+      <w:r>
+        <w:rPr>
+          <w:rFonts w:asciiTheme="minorHAnsi" w:hAnsiTheme="minorHAnsi" w:cstheme="minorHAnsi"/>
+          <w:sz w:val="24"/>
+          <w:szCs w:val="24"/>
+        </w:rPr>
+        <w:t xml:space="preserve"> tem o papel de fazer a definição da visão do projeto, supervisionamento</w:t>
+      </w:r>
+      <w:r>
+        <w:rPr>
+          <w:rFonts w:asciiTheme="minorHAnsi" w:hAnsiTheme="minorHAnsi" w:cstheme="minorHAnsi"/>
+          <w:sz w:val="24"/>
+          <w:szCs w:val="24"/>
+        </w:rPr>
+        <w:t xml:space="preserve"> e avaliação</w:t>
+      </w:r>
+      <w:r>
+        <w:rPr>
+          <w:rFonts w:asciiTheme="minorHAnsi" w:hAnsiTheme="minorHAnsi" w:cstheme="minorHAnsi"/>
+          <w:sz w:val="24"/>
+          <w:szCs w:val="24"/>
+        </w:rPr>
+        <w:t xml:space="preserve"> das etapas de desenvolvimento</w:t>
+      </w:r>
+    </w:p>
+    <w:p>
+      <w:pPr>
+        <w:rPr>
+          <w:rFonts w:asciiTheme="minorHAnsi" w:hAnsiTheme="minorHAnsi" w:cstheme="minorHAnsi"/>
+          <w:sz w:val="24"/>
+          <w:szCs w:val="24"/>
+        </w:rPr>
+      </w:pPr>
+    </w:p>
+    <w:p>
+      <w:pPr>
+        <w:rPr>
+          <w:rFonts w:asciiTheme="minorHAnsi" w:hAnsiTheme="minorHAnsi" w:cstheme="minorHAnsi"/>
+        </w:rPr>
+      </w:pPr>
+      <w:proofErr w:type="spellStart"/>
+      <w:r>
+        <w:rPr>
+          <w:rFonts w:asciiTheme="minorHAnsi" w:hAnsiTheme="minorHAnsi" w:cstheme="minorHAnsi"/>
+          <w:b/>
+          <w:bCs/>
+          <w:sz w:val="24"/>
+          <w:szCs w:val="24"/>
+        </w:rPr>
+        <w:t>Scrum</w:t>
+      </w:r>
+      <w:proofErr w:type="spellEnd"/>
+      <w:r>
+        <w:rPr>
+          <w:rFonts w:asciiTheme="minorHAnsi" w:hAnsiTheme="minorHAnsi" w:cstheme="minorHAnsi"/>
+          <w:b/>
+          <w:bCs/>
+          <w:sz w:val="24"/>
+          <w:szCs w:val="24"/>
+        </w:rPr>
+        <w:t xml:space="preserve"> Master</w:t>
       </w:r>
       <w:r>
         <w:rPr>
@@ -2947,7 +3085,7 @@
       <w:pPr>
         <w:pStyle w:val="Ttulo1"/>
       </w:pPr>
-      <w:bookmarkStart w:id="12" w:name="_Toc115724375"/>
+      <w:bookmarkStart w:id="12" w:name="_Toc115942636"/>
       <w:r>
         <w:lastRenderedPageBreak/>
         <w:t>Atas</w:t>
@@ -2964,7 +3102,7 @@
       <w:pPr>
         <w:pStyle w:val="Ttulo1"/>
       </w:pPr>
-      <w:bookmarkStart w:id="13" w:name="_Toc115724376"/>
+      <w:bookmarkStart w:id="13" w:name="_Toc115942637"/>
       <w:r>
         <w:t xml:space="preserve">Grelha de </w:t>
       </w:r>

</xml_diff>

<commit_message>
Requisitos Funcionais (fix temporario)
</commit_message>
<xml_diff>
--- a/Entrega1_Projeto_Aplicado_V0.1.docx
+++ b/Entrega1_Projeto_Aplicado_V0.1.docx
@@ -2648,30 +2648,6 @@
     </w:p>
     <w:p>
       <w:pPr>
-        <w:rPr>
-          <w:sz w:val="22"/>
-          <w:szCs w:val="22"/>
-        </w:rPr>
-      </w:pPr>
-    </w:p>
-    <w:p>
-      <w:pPr>
-        <w:rPr>
-          <w:sz w:val="22"/>
-          <w:szCs w:val="22"/>
-        </w:rPr>
-      </w:pPr>
-    </w:p>
-    <w:p>
-      <w:pPr>
-        <w:rPr>
-          <w:sz w:val="22"/>
-          <w:szCs w:val="22"/>
-        </w:rPr>
-      </w:pPr>
-    </w:p>
-    <w:p>
-      <w:pPr>
         <w:ind w:firstLine="708"/>
         <w:rPr>
           <w:rFonts w:asciiTheme="minorHAnsi" w:hAnsiTheme="minorHAnsi" w:cstheme="minorHAnsi"/>
@@ -2719,14 +2695,33 @@
     </w:p>
     <w:p>
       <w:pPr>
-        <w:pStyle w:val="Ttulo2"/>
-        <w:ind w:firstLine="708"/>
+        <w:pStyle w:val="Ttulo1"/>
       </w:pPr>
       <w:bookmarkStart w:id="7" w:name="_Toc115942631"/>
       <w:r>
         <w:t>Processos gerais do funcionamento do produto</w:t>
       </w:r>
       <w:bookmarkEnd w:id="7"/>
+      <w:r>
+        <w:tab/>
+      </w:r>
+    </w:p>
+    <w:p>
+      <w:pPr>
+        <w:pStyle w:val="Ttulo3"/>
+        <w:ind w:left="708"/>
+        <w:rPr>
+          <w:rFonts w:ascii="Arial" w:eastAsia="Times New Roman" w:hAnsi="Arial" w:cs="Times New Roman"/>
+          <w:color w:val="auto"/>
+          <w:sz w:val="20"/>
+          <w:szCs w:val="20"/>
+        </w:rPr>
+      </w:pPr>
+      <w:bookmarkStart w:id="8" w:name="_Toc115942633"/>
+      <w:r>
+        <w:t>Requisitos Funcionais</w:t>
+      </w:r>
+      <w:bookmarkEnd w:id="8"/>
     </w:p>
     <w:p>
       <w:pPr>
@@ -2748,7 +2743,7 @@
           <w:szCs w:val="24"/>
           <w:lang w:eastAsia="pt-PT"/>
         </w:rPr>
-        <w:t xml:space="preserve">Ginásio (Sistema) </w:t>
+        <w:t>Ginásio (Sistema)</w:t>
       </w:r>
     </w:p>
     <w:p>
@@ -3525,56 +3520,20 @@
     <w:p/>
     <w:p>
       <w:pPr>
-        <w:pStyle w:val="Ttulo2"/>
-      </w:pPr>
-      <w:bookmarkStart w:id="8" w:name="_Toc115942632"/>
-      <w:r>
-        <w:lastRenderedPageBreak/>
-        <w:t>Requisitos Funcionais e Não Funcionais</w:t>
-      </w:r>
-      <w:bookmarkEnd w:id="8"/>
-    </w:p>
-    <w:p/>
+        <w:ind w:left="708"/>
+      </w:pPr>
+    </w:p>
     <w:p>
       <w:pPr>
         <w:pStyle w:val="Ttulo3"/>
         <w:ind w:left="708"/>
       </w:pPr>
-      <w:bookmarkStart w:id="9" w:name="_Toc115942633"/>
-      <w:r>
-        <w:t>Requisitos Funcionais</w:t>
+      <w:bookmarkStart w:id="9" w:name="_Toc115942634"/>
+      <w:r>
+        <w:lastRenderedPageBreak/>
+        <w:t>Requisitos Não Funcionais</w:t>
       </w:r>
       <w:bookmarkEnd w:id="9"/>
-    </w:p>
-    <w:p>
-      <w:r>
-        <w:tab/>
-        <w:t xml:space="preserve">PONTO </w:t>
-      </w:r>
-      <w:proofErr w:type="gramStart"/>
-      <w:r>
-        <w:t>ACIMA</w:t>
-      </w:r>
-      <w:proofErr w:type="gramEnd"/>
-      <w:r>
-        <w:t xml:space="preserve"> MAS FALADO MAIS DETALHADAMENTE</w:t>
-      </w:r>
-    </w:p>
-    <w:p>
-      <w:pPr>
-        <w:ind w:left="708"/>
-      </w:pPr>
-    </w:p>
-    <w:p>
-      <w:pPr>
-        <w:pStyle w:val="Ttulo3"/>
-        <w:ind w:left="708"/>
-      </w:pPr>
-      <w:bookmarkStart w:id="10" w:name="_Toc115942634"/>
-      <w:r>
-        <w:t>Requisitos Não Funcionais</w:t>
-      </w:r>
-      <w:bookmarkEnd w:id="10"/>
     </w:p>
     <w:p>
       <w:pPr>
@@ -3960,15 +3919,20 @@
       <w:pPr>
         <w:pStyle w:val="Ttulo1"/>
       </w:pPr>
-      <w:bookmarkStart w:id="11" w:name="_Toc115942635"/>
+      <w:bookmarkStart w:id="10" w:name="_Toc115942635"/>
       <w:r>
         <w:t>Organização do Grupo (Role de cada membro)</w:t>
       </w:r>
-      <w:bookmarkEnd w:id="11"/>
+      <w:bookmarkEnd w:id="10"/>
     </w:p>
     <w:p/>
     <w:p>
       <w:pPr>
+        <w:pStyle w:val="PargrafodaLista"/>
+        <w:numPr>
+          <w:ilvl w:val="0"/>
+          <w:numId w:val="7"/>
+        </w:numPr>
         <w:rPr>
           <w:rFonts w:asciiTheme="minorHAnsi" w:hAnsiTheme="minorHAnsi" w:cstheme="minorHAnsi"/>
           <w:sz w:val="24"/>
@@ -4023,7 +3987,29 @@
           <w:sz w:val="24"/>
           <w:szCs w:val="24"/>
         </w:rPr>
-        <w:t xml:space="preserve"> </w:t>
+        <w:t xml:space="preserve"> Owner, Programador</w:t>
+      </w:r>
+    </w:p>
+    <w:p>
+      <w:pPr>
+        <w:pStyle w:val="PargrafodaLista"/>
+        <w:numPr>
+          <w:ilvl w:val="0"/>
+          <w:numId w:val="7"/>
+        </w:numPr>
+        <w:rPr>
+          <w:rFonts w:asciiTheme="minorHAnsi" w:hAnsiTheme="minorHAnsi" w:cstheme="minorHAnsi"/>
+          <w:sz w:val="24"/>
+          <w:szCs w:val="24"/>
+        </w:rPr>
+      </w:pPr>
+      <w:r>
+        <w:rPr>
+          <w:rFonts w:asciiTheme="minorHAnsi" w:hAnsiTheme="minorHAnsi" w:cstheme="minorHAnsi"/>
+          <w:sz w:val="24"/>
+          <w:szCs w:val="24"/>
+        </w:rPr>
+        <w:t xml:space="preserve">João Apresentação - </w:t>
       </w:r>
       <w:proofErr w:type="spellStart"/>
       <w:r>
@@ -4032,7 +4018,7 @@
           <w:sz w:val="24"/>
           <w:szCs w:val="24"/>
         </w:rPr>
-        <w:t>Owner</w:t>
+        <w:t>Scrum</w:t>
       </w:r>
       <w:proofErr w:type="spellEnd"/>
       <w:r>
@@ -4041,46 +4027,16 @@
           <w:sz w:val="24"/>
           <w:szCs w:val="24"/>
         </w:rPr>
-        <w:t>, Programador</w:t>
-      </w:r>
-    </w:p>
-    <w:p>
-      <w:pPr>
-        <w:rPr>
-          <w:rFonts w:asciiTheme="minorHAnsi" w:hAnsiTheme="minorHAnsi" w:cstheme="minorHAnsi"/>
-          <w:sz w:val="24"/>
-          <w:szCs w:val="24"/>
-        </w:rPr>
-      </w:pPr>
-      <w:r>
-        <w:rPr>
-          <w:rFonts w:asciiTheme="minorHAnsi" w:hAnsiTheme="minorHAnsi" w:cstheme="minorHAnsi"/>
-          <w:sz w:val="24"/>
-          <w:szCs w:val="24"/>
-        </w:rPr>
-        <w:t xml:space="preserve">João Apresentação - </w:t>
-      </w:r>
-      <w:proofErr w:type="spellStart"/>
-      <w:r>
-        <w:rPr>
-          <w:rFonts w:asciiTheme="minorHAnsi" w:hAnsiTheme="minorHAnsi" w:cstheme="minorHAnsi"/>
-          <w:sz w:val="24"/>
-          <w:szCs w:val="24"/>
-        </w:rPr>
-        <w:t>Scrum</w:t>
-      </w:r>
-      <w:proofErr w:type="spellEnd"/>
-      <w:r>
-        <w:rPr>
-          <w:rFonts w:asciiTheme="minorHAnsi" w:hAnsiTheme="minorHAnsi" w:cstheme="minorHAnsi"/>
-          <w:sz w:val="24"/>
-          <w:szCs w:val="24"/>
-        </w:rPr>
         <w:t xml:space="preserve"> Master, Programador</w:t>
       </w:r>
     </w:p>
     <w:p>
       <w:pPr>
+        <w:pStyle w:val="PargrafodaLista"/>
+        <w:numPr>
+          <w:ilvl w:val="0"/>
+          <w:numId w:val="7"/>
+        </w:numPr>
         <w:rPr>
           <w:rFonts w:asciiTheme="minorHAnsi" w:hAnsiTheme="minorHAnsi" w:cstheme="minorHAnsi"/>
           <w:sz w:val="24"/>
@@ -4141,8 +4097,48 @@
           <w:sz w:val="24"/>
           <w:szCs w:val="24"/>
         </w:rPr>
-        <w:t xml:space="preserve"> </w:t>
-      </w:r>
+        <w:t xml:space="preserve"> Owner</w:t>
+      </w:r>
+      <w:r>
+        <w:rPr>
+          <w:rFonts w:asciiTheme="minorHAnsi" w:hAnsiTheme="minorHAnsi" w:cstheme="minorHAnsi"/>
+          <w:sz w:val="24"/>
+          <w:szCs w:val="24"/>
+        </w:rPr>
+        <w:t xml:space="preserve"> tem o papel de fazer a definição da visão do projeto, supervisionamento</w:t>
+      </w:r>
+      <w:r>
+        <w:rPr>
+          <w:rFonts w:asciiTheme="minorHAnsi" w:hAnsiTheme="minorHAnsi" w:cstheme="minorHAnsi"/>
+          <w:sz w:val="24"/>
+          <w:szCs w:val="24"/>
+        </w:rPr>
+        <w:t xml:space="preserve"> e avaliação</w:t>
+      </w:r>
+      <w:r>
+        <w:rPr>
+          <w:rFonts w:asciiTheme="minorHAnsi" w:hAnsiTheme="minorHAnsi" w:cstheme="minorHAnsi"/>
+          <w:sz w:val="24"/>
+          <w:szCs w:val="24"/>
+        </w:rPr>
+        <w:t xml:space="preserve"> das etapas de desenvolvimento</w:t>
+      </w:r>
+    </w:p>
+    <w:p>
+      <w:pPr>
+        <w:rPr>
+          <w:rFonts w:asciiTheme="minorHAnsi" w:hAnsiTheme="minorHAnsi" w:cstheme="minorHAnsi"/>
+          <w:sz w:val="24"/>
+          <w:szCs w:val="24"/>
+        </w:rPr>
+      </w:pPr>
+    </w:p>
+    <w:p>
+      <w:pPr>
+        <w:rPr>
+          <w:rFonts w:asciiTheme="minorHAnsi" w:hAnsiTheme="minorHAnsi" w:cstheme="minorHAnsi"/>
+        </w:rPr>
+      </w:pPr>
       <w:proofErr w:type="spellStart"/>
       <w:r>
         <w:rPr>
@@ -4152,50 +4148,9 @@
           <w:sz w:val="24"/>
           <w:szCs w:val="24"/>
         </w:rPr>
-        <w:t>Owner</w:t>
+        <w:t>Scrum</w:t>
       </w:r>
       <w:proofErr w:type="spellEnd"/>
-      <w:r>
-        <w:rPr>
-          <w:rFonts w:asciiTheme="minorHAnsi" w:hAnsiTheme="minorHAnsi" w:cstheme="minorHAnsi"/>
-          <w:sz w:val="24"/>
-          <w:szCs w:val="24"/>
-        </w:rPr>
-        <w:t xml:space="preserve"> tem o papel de fazer a definição da visão do projeto, supervisionamento</w:t>
-      </w:r>
-      <w:r>
-        <w:rPr>
-          <w:rFonts w:asciiTheme="minorHAnsi" w:hAnsiTheme="minorHAnsi" w:cstheme="minorHAnsi"/>
-          <w:sz w:val="24"/>
-          <w:szCs w:val="24"/>
-        </w:rPr>
-        <w:t xml:space="preserve"> e avaliação</w:t>
-      </w:r>
-      <w:r>
-        <w:rPr>
-          <w:rFonts w:asciiTheme="minorHAnsi" w:hAnsiTheme="minorHAnsi" w:cstheme="minorHAnsi"/>
-          <w:sz w:val="24"/>
-          <w:szCs w:val="24"/>
-        </w:rPr>
-        <w:t xml:space="preserve"> das etapas de desenvolvimento</w:t>
-      </w:r>
-    </w:p>
-    <w:p>
-      <w:pPr>
-        <w:rPr>
-          <w:rFonts w:asciiTheme="minorHAnsi" w:hAnsiTheme="minorHAnsi" w:cstheme="minorHAnsi"/>
-          <w:sz w:val="24"/>
-          <w:szCs w:val="24"/>
-        </w:rPr>
-      </w:pPr>
-    </w:p>
-    <w:p>
-      <w:pPr>
-        <w:rPr>
-          <w:rFonts w:asciiTheme="minorHAnsi" w:hAnsiTheme="minorHAnsi" w:cstheme="minorHAnsi"/>
-        </w:rPr>
-      </w:pPr>
-      <w:proofErr w:type="spellStart"/>
       <w:r>
         <w:rPr>
           <w:rFonts w:asciiTheme="minorHAnsi" w:hAnsiTheme="minorHAnsi" w:cstheme="minorHAnsi"/>
@@ -4204,17 +4159,6 @@
           <w:sz w:val="24"/>
           <w:szCs w:val="24"/>
         </w:rPr>
-        <w:t>Scrum</w:t>
-      </w:r>
-      <w:proofErr w:type="spellEnd"/>
-      <w:r>
-        <w:rPr>
-          <w:rFonts w:asciiTheme="minorHAnsi" w:hAnsiTheme="minorHAnsi" w:cstheme="minorHAnsi"/>
-          <w:b/>
-          <w:bCs/>
-          <w:sz w:val="24"/>
-          <w:szCs w:val="24"/>
-        </w:rPr>
         <w:t xml:space="preserve"> Master</w:t>
       </w:r>
       <w:r>
@@ -4230,30 +4174,30 @@
       <w:pPr>
         <w:pStyle w:val="Ttulo1"/>
       </w:pPr>
-      <w:bookmarkStart w:id="12" w:name="_Toc115942636"/>
+      <w:bookmarkStart w:id="11" w:name="_Toc115942636"/>
       <w:r>
         <w:t>Atas</w:t>
       </w:r>
+      <w:bookmarkEnd w:id="11"/>
+    </w:p>
+    <w:p>
+      <w:r>
+        <w:t>[Explicar como foi feita uma das atas e mostrar exemplo]</w:t>
+      </w:r>
+    </w:p>
+    <w:p/>
+    <w:p>
+      <w:pPr>
+        <w:pStyle w:val="Ttulo1"/>
+      </w:pPr>
+      <w:bookmarkStart w:id="12" w:name="_Toc115942637"/>
+      <w:r>
+        <w:t xml:space="preserve">Grelha de </w:t>
+      </w:r>
+      <w:r>
+        <w:t>autoavaliação</w:t>
+      </w:r>
       <w:bookmarkEnd w:id="12"/>
-    </w:p>
-    <w:p>
-      <w:r>
-        <w:t>[Explicar como foi feita uma das atas e mostrar exemplo]</w:t>
-      </w:r>
-    </w:p>
-    <w:p/>
-    <w:p>
-      <w:pPr>
-        <w:pStyle w:val="Ttulo1"/>
-      </w:pPr>
-      <w:bookmarkStart w:id="13" w:name="_Toc115942637"/>
-      <w:r>
-        <w:t xml:space="preserve">Grelha de </w:t>
-      </w:r>
-      <w:r>
-        <w:t>autoavaliação</w:t>
-      </w:r>
-      <w:bookmarkEnd w:id="13"/>
     </w:p>
     <w:p>
       <w:r>
@@ -5034,6 +4978,119 @@
     </w:lvl>
   </w:abstractNum>
   <w:abstractNum w:abstractNumId="4" w15:restartNumberingAfterBreak="0">
+    <w:nsid w:val="33E51C33"/>
+    <w:multiLevelType w:val="hybridMultilevel"/>
+    <w:tmpl w:val="3094EA22"/>
+    <w:lvl w:ilvl="0" w:tplc="08160001">
+      <w:start w:val="1"/>
+      <w:numFmt w:val="bullet"/>
+      <w:lvlText w:val=""/>
+      <w:lvlJc w:val="left"/>
+      <w:pPr>
+        <w:ind w:left="720" w:hanging="360"/>
+      </w:pPr>
+      <w:rPr>
+        <w:rFonts w:ascii="Symbol" w:hAnsi="Symbol" w:hint="default"/>
+      </w:rPr>
+    </w:lvl>
+    <w:lvl w:ilvl="1" w:tplc="08160003" w:tentative="1">
+      <w:start w:val="1"/>
+      <w:numFmt w:val="bullet"/>
+      <w:lvlText w:val="o"/>
+      <w:lvlJc w:val="left"/>
+      <w:pPr>
+        <w:ind w:left="1440" w:hanging="360"/>
+      </w:pPr>
+      <w:rPr>
+        <w:rFonts w:ascii="Courier New" w:hAnsi="Courier New" w:cs="Courier New" w:hint="default"/>
+      </w:rPr>
+    </w:lvl>
+    <w:lvl w:ilvl="2" w:tplc="08160005" w:tentative="1">
+      <w:start w:val="1"/>
+      <w:numFmt w:val="bullet"/>
+      <w:lvlText w:val=""/>
+      <w:lvlJc w:val="left"/>
+      <w:pPr>
+        <w:ind w:left="2160" w:hanging="360"/>
+      </w:pPr>
+      <w:rPr>
+        <w:rFonts w:ascii="Wingdings" w:hAnsi="Wingdings" w:hint="default"/>
+      </w:rPr>
+    </w:lvl>
+    <w:lvl w:ilvl="3" w:tplc="08160001" w:tentative="1">
+      <w:start w:val="1"/>
+      <w:numFmt w:val="bullet"/>
+      <w:lvlText w:val=""/>
+      <w:lvlJc w:val="left"/>
+      <w:pPr>
+        <w:ind w:left="2880" w:hanging="360"/>
+      </w:pPr>
+      <w:rPr>
+        <w:rFonts w:ascii="Symbol" w:hAnsi="Symbol" w:hint="default"/>
+      </w:rPr>
+    </w:lvl>
+    <w:lvl w:ilvl="4" w:tplc="08160003" w:tentative="1">
+      <w:start w:val="1"/>
+      <w:numFmt w:val="bullet"/>
+      <w:lvlText w:val="o"/>
+      <w:lvlJc w:val="left"/>
+      <w:pPr>
+        <w:ind w:left="3600" w:hanging="360"/>
+      </w:pPr>
+      <w:rPr>
+        <w:rFonts w:ascii="Courier New" w:hAnsi="Courier New" w:cs="Courier New" w:hint="default"/>
+      </w:rPr>
+    </w:lvl>
+    <w:lvl w:ilvl="5" w:tplc="08160005" w:tentative="1">
+      <w:start w:val="1"/>
+      <w:numFmt w:val="bullet"/>
+      <w:lvlText w:val=""/>
+      <w:lvlJc w:val="left"/>
+      <w:pPr>
+        <w:ind w:left="4320" w:hanging="360"/>
+      </w:pPr>
+      <w:rPr>
+        <w:rFonts w:ascii="Wingdings" w:hAnsi="Wingdings" w:hint="default"/>
+      </w:rPr>
+    </w:lvl>
+    <w:lvl w:ilvl="6" w:tplc="08160001" w:tentative="1">
+      <w:start w:val="1"/>
+      <w:numFmt w:val="bullet"/>
+      <w:lvlText w:val=""/>
+      <w:lvlJc w:val="left"/>
+      <w:pPr>
+        <w:ind w:left="5040" w:hanging="360"/>
+      </w:pPr>
+      <w:rPr>
+        <w:rFonts w:ascii="Symbol" w:hAnsi="Symbol" w:hint="default"/>
+      </w:rPr>
+    </w:lvl>
+    <w:lvl w:ilvl="7" w:tplc="08160003" w:tentative="1">
+      <w:start w:val="1"/>
+      <w:numFmt w:val="bullet"/>
+      <w:lvlText w:val="o"/>
+      <w:lvlJc w:val="left"/>
+      <w:pPr>
+        <w:ind w:left="5760" w:hanging="360"/>
+      </w:pPr>
+      <w:rPr>
+        <w:rFonts w:ascii="Courier New" w:hAnsi="Courier New" w:cs="Courier New" w:hint="default"/>
+      </w:rPr>
+    </w:lvl>
+    <w:lvl w:ilvl="8" w:tplc="08160005" w:tentative="1">
+      <w:start w:val="1"/>
+      <w:numFmt w:val="bullet"/>
+      <w:lvlText w:val=""/>
+      <w:lvlJc w:val="left"/>
+      <w:pPr>
+        <w:ind w:left="6480" w:hanging="360"/>
+      </w:pPr>
+      <w:rPr>
+        <w:rFonts w:ascii="Wingdings" w:hAnsi="Wingdings" w:hint="default"/>
+      </w:rPr>
+    </w:lvl>
+  </w:abstractNum>
+  <w:abstractNum w:abstractNumId="5" w15:restartNumberingAfterBreak="0">
     <w:nsid w:val="5C185598"/>
     <w:multiLevelType w:val="hybridMultilevel"/>
     <w:tmpl w:val="756AFDD2"/>
@@ -5146,7 +5203,7 @@
       </w:rPr>
     </w:lvl>
   </w:abstractNum>
-  <w:abstractNum w:abstractNumId="5" w15:restartNumberingAfterBreak="0">
+  <w:abstractNum w:abstractNumId="6" w15:restartNumberingAfterBreak="0">
     <w:nsid w:val="76557C2C"/>
     <w:multiLevelType w:val="hybridMultilevel"/>
     <w:tmpl w:val="CAAA882C"/>
@@ -5266,16 +5323,19 @@
     <w:abstractNumId w:val="1"/>
   </w:num>
   <w:num w:numId="3" w16cid:durableId="644313915">
-    <w:abstractNumId w:val="5"/>
+    <w:abstractNumId w:val="6"/>
   </w:num>
   <w:num w:numId="4" w16cid:durableId="1501653891">
-    <w:abstractNumId w:val="4"/>
+    <w:abstractNumId w:val="5"/>
   </w:num>
   <w:num w:numId="5" w16cid:durableId="1637179101">
     <w:abstractNumId w:val="3"/>
   </w:num>
   <w:num w:numId="6" w16cid:durableId="1318614266">
     <w:abstractNumId w:val="2"/>
+  </w:num>
+  <w:num w:numId="7" w16cid:durableId="1280185302">
+    <w:abstractNumId w:val="4"/>
   </w:num>
 </w:numbering>
 </file>

</xml_diff>

<commit_message>
Grelha de Autoavaliação (discutir em grupo certos valores)
</commit_message>
<xml_diff>
--- a/Entrega1_Projeto_Aplicado_V0.1.docx
+++ b/Entrega1_Projeto_Aplicado_V0.1.docx
@@ -2873,27 +2873,7 @@
           <w:szCs w:val="24"/>
           <w:lang w:eastAsia="pt-PT"/>
         </w:rPr>
-        <w:t xml:space="preserve">Quantidade de pessoas que </w:t>
-      </w:r>
-      <w:proofErr w:type="spellStart"/>
-      <w:r>
-        <w:rPr>
-          <w:rFonts w:asciiTheme="minorHAnsi" w:hAnsiTheme="minorHAnsi" w:cstheme="minorHAnsi"/>
-          <w:sz w:val="24"/>
-          <w:szCs w:val="24"/>
-          <w:lang w:eastAsia="pt-PT"/>
-        </w:rPr>
-        <w:t>ja</w:t>
-      </w:r>
-      <w:proofErr w:type="spellEnd"/>
-      <w:r>
-        <w:rPr>
-          <w:rFonts w:asciiTheme="minorHAnsi" w:hAnsiTheme="minorHAnsi" w:cstheme="minorHAnsi"/>
-          <w:sz w:val="24"/>
-          <w:szCs w:val="24"/>
-          <w:lang w:eastAsia="pt-PT"/>
-        </w:rPr>
-        <w:t xml:space="preserve"> saíram</w:t>
+        <w:t>Quantidade de pessoas que ja saíram</w:t>
       </w:r>
     </w:p>
     <w:p>
@@ -3969,25 +3949,7 @@
           <w:sz w:val="24"/>
           <w:szCs w:val="24"/>
         </w:rPr>
-        <w:t xml:space="preserve"> </w:t>
-      </w:r>
-      <w:proofErr w:type="spellStart"/>
-      <w:r>
-        <w:rPr>
-          <w:rFonts w:asciiTheme="minorHAnsi" w:hAnsiTheme="minorHAnsi" w:cstheme="minorHAnsi"/>
-          <w:sz w:val="24"/>
-          <w:szCs w:val="24"/>
-        </w:rPr>
-        <w:t>Product</w:t>
-      </w:r>
-      <w:proofErr w:type="spellEnd"/>
-      <w:r>
-        <w:rPr>
-          <w:rFonts w:asciiTheme="minorHAnsi" w:hAnsiTheme="minorHAnsi" w:cstheme="minorHAnsi"/>
-          <w:sz w:val="24"/>
-          <w:szCs w:val="24"/>
-        </w:rPr>
-        <w:t xml:space="preserve"> Owner, Programador</w:t>
+        <w:t xml:space="preserve"> Product Owner, Programador</w:t>
       </w:r>
     </w:p>
     <w:p>
@@ -4009,25 +3971,7 @@
           <w:sz w:val="24"/>
           <w:szCs w:val="24"/>
         </w:rPr>
-        <w:t xml:space="preserve">João Apresentação - </w:t>
-      </w:r>
-      <w:proofErr w:type="spellStart"/>
-      <w:r>
-        <w:rPr>
-          <w:rFonts w:asciiTheme="minorHAnsi" w:hAnsiTheme="minorHAnsi" w:cstheme="minorHAnsi"/>
-          <w:sz w:val="24"/>
-          <w:szCs w:val="24"/>
-        </w:rPr>
-        <w:t>Scrum</w:t>
-      </w:r>
-      <w:proofErr w:type="spellEnd"/>
-      <w:r>
-        <w:rPr>
-          <w:rFonts w:asciiTheme="minorHAnsi" w:hAnsiTheme="minorHAnsi" w:cstheme="minorHAnsi"/>
-          <w:sz w:val="24"/>
-          <w:szCs w:val="24"/>
-        </w:rPr>
-        <w:t xml:space="preserve"> Master, Programador</w:t>
+        <w:t>João Apresentação - Scrum Master, Programador</w:t>
       </w:r>
     </w:p>
     <w:p>
@@ -4077,7 +4021,6 @@
           <w:szCs w:val="24"/>
         </w:rPr>
       </w:pPr>
-      <w:proofErr w:type="spellStart"/>
       <w:r>
         <w:rPr>
           <w:rFonts w:asciiTheme="minorHAnsi" w:hAnsiTheme="minorHAnsi" w:cstheme="minorHAnsi"/>
@@ -4086,9 +4029,48 @@
           <w:sz w:val="24"/>
           <w:szCs w:val="24"/>
         </w:rPr>
-        <w:t>Product</w:t>
-      </w:r>
-      <w:proofErr w:type="spellEnd"/>
+        <w:t>Product Owner</w:t>
+      </w:r>
+      <w:r>
+        <w:rPr>
+          <w:rFonts w:asciiTheme="minorHAnsi" w:hAnsiTheme="minorHAnsi" w:cstheme="minorHAnsi"/>
+          <w:sz w:val="24"/>
+          <w:szCs w:val="24"/>
+        </w:rPr>
+        <w:t xml:space="preserve"> tem o papel de fazer a definição da visão do projeto, supervisionamento</w:t>
+      </w:r>
+      <w:r>
+        <w:rPr>
+          <w:rFonts w:asciiTheme="minorHAnsi" w:hAnsiTheme="minorHAnsi" w:cstheme="minorHAnsi"/>
+          <w:sz w:val="24"/>
+          <w:szCs w:val="24"/>
+        </w:rPr>
+        <w:t xml:space="preserve"> e avaliação</w:t>
+      </w:r>
+      <w:r>
+        <w:rPr>
+          <w:rFonts w:asciiTheme="minorHAnsi" w:hAnsiTheme="minorHAnsi" w:cstheme="minorHAnsi"/>
+          <w:sz w:val="24"/>
+          <w:szCs w:val="24"/>
+        </w:rPr>
+        <w:t xml:space="preserve"> das etapas de desenvolvimento</w:t>
+      </w:r>
+    </w:p>
+    <w:p>
+      <w:pPr>
+        <w:rPr>
+          <w:rFonts w:asciiTheme="minorHAnsi" w:hAnsiTheme="minorHAnsi" w:cstheme="minorHAnsi"/>
+          <w:sz w:val="24"/>
+          <w:szCs w:val="24"/>
+        </w:rPr>
+      </w:pPr>
+    </w:p>
+    <w:p>
+      <w:pPr>
+        <w:rPr>
+          <w:rFonts w:asciiTheme="minorHAnsi" w:hAnsiTheme="minorHAnsi" w:cstheme="minorHAnsi"/>
+        </w:rPr>
+      </w:pPr>
       <w:r>
         <w:rPr>
           <w:rFonts w:asciiTheme="minorHAnsi" w:hAnsiTheme="minorHAnsi" w:cstheme="minorHAnsi"/>
@@ -4097,49 +4079,62 @@
           <w:sz w:val="24"/>
           <w:szCs w:val="24"/>
         </w:rPr>
-        <w:t xml:space="preserve"> Owner</w:t>
-      </w:r>
-      <w:r>
-        <w:rPr>
-          <w:rFonts w:asciiTheme="minorHAnsi" w:hAnsiTheme="minorHAnsi" w:cstheme="minorHAnsi"/>
-          <w:sz w:val="24"/>
-          <w:szCs w:val="24"/>
-        </w:rPr>
-        <w:t xml:space="preserve"> tem o papel de fazer a definição da visão do projeto, supervisionamento</w:t>
-      </w:r>
-      <w:r>
-        <w:rPr>
-          <w:rFonts w:asciiTheme="minorHAnsi" w:hAnsiTheme="minorHAnsi" w:cstheme="minorHAnsi"/>
-          <w:sz w:val="24"/>
-          <w:szCs w:val="24"/>
-        </w:rPr>
-        <w:t xml:space="preserve"> e avaliação</w:t>
-      </w:r>
-      <w:r>
-        <w:rPr>
-          <w:rFonts w:asciiTheme="minorHAnsi" w:hAnsiTheme="minorHAnsi" w:cstheme="minorHAnsi"/>
-          <w:sz w:val="24"/>
-          <w:szCs w:val="24"/>
-        </w:rPr>
-        <w:t xml:space="preserve"> das etapas de desenvolvimento</w:t>
-      </w:r>
-    </w:p>
-    <w:p>
-      <w:pPr>
-        <w:rPr>
-          <w:rFonts w:asciiTheme="minorHAnsi" w:hAnsiTheme="minorHAnsi" w:cstheme="minorHAnsi"/>
-          <w:sz w:val="24"/>
-          <w:szCs w:val="24"/>
-        </w:rPr>
-      </w:pPr>
-    </w:p>
-    <w:p>
-      <w:pPr>
-        <w:rPr>
-          <w:rFonts w:asciiTheme="minorHAnsi" w:hAnsiTheme="minorHAnsi" w:cstheme="minorHAnsi"/>
-        </w:rPr>
-      </w:pPr>
-      <w:proofErr w:type="spellStart"/>
+        <w:t>Scrum Master</w:t>
+      </w:r>
+      <w:r>
+        <w:rPr>
+          <w:rFonts w:asciiTheme="minorHAnsi" w:hAnsiTheme="minorHAnsi" w:cstheme="minorHAnsi"/>
+          <w:sz w:val="24"/>
+          <w:szCs w:val="24"/>
+        </w:rPr>
+        <w:t xml:space="preserve"> tem o papel de facilitar as sprints, ajudar a equipa a manter-se concentrada nas sprints e fazer o planeamento e organização da mesma</w:t>
+      </w:r>
+    </w:p>
+    <w:p>
+      <w:pPr>
+        <w:pStyle w:val="Ttulo1"/>
+      </w:pPr>
+      <w:bookmarkStart w:id="11" w:name="_Toc115942636"/>
+      <w:r>
+        <w:t>Atas</w:t>
+      </w:r>
+      <w:bookmarkEnd w:id="11"/>
+    </w:p>
+    <w:p>
+      <w:r>
+        <w:t>[Explicar como foi feita uma das atas e mostrar exemplo]</w:t>
+      </w:r>
+    </w:p>
+    <w:p/>
+    <w:p>
+      <w:pPr>
+        <w:pStyle w:val="Ttulo1"/>
+      </w:pPr>
+      <w:bookmarkStart w:id="12" w:name="_Toc115942637"/>
+      <w:r>
+        <w:t xml:space="preserve">Grelha de </w:t>
+      </w:r>
+      <w:r>
+        <w:t>autoavaliação</w:t>
+      </w:r>
+      <w:bookmarkEnd w:id="12"/>
+    </w:p>
+    <w:p>
+      <w:pPr>
+        <w:rPr>
+          <w:rFonts w:asciiTheme="minorHAnsi" w:hAnsiTheme="minorHAnsi" w:cstheme="minorHAnsi"/>
+          <w:sz w:val="24"/>
+          <w:szCs w:val="24"/>
+        </w:rPr>
+      </w:pPr>
+      <w:r>
+        <w:rPr>
+          <w:rFonts w:asciiTheme="minorHAnsi" w:hAnsiTheme="minorHAnsi" w:cstheme="minorHAnsi"/>
+          <w:sz w:val="24"/>
+          <w:szCs w:val="24"/>
+        </w:rPr>
+        <w:t xml:space="preserve">A autoavaliação do grupo será feita de </w:t>
+      </w:r>
       <w:r>
         <w:rPr>
           <w:rFonts w:asciiTheme="minorHAnsi" w:hAnsiTheme="minorHAnsi" w:cstheme="minorHAnsi"/>
@@ -4148,9 +4143,16 @@
           <w:sz w:val="24"/>
           <w:szCs w:val="24"/>
         </w:rPr>
-        <w:t>Scrum</w:t>
-      </w:r>
-      <w:proofErr w:type="spellEnd"/>
+        <w:t>X</w:t>
+      </w:r>
+      <w:r>
+        <w:rPr>
+          <w:rFonts w:asciiTheme="minorHAnsi" w:hAnsiTheme="minorHAnsi" w:cstheme="minorHAnsi"/>
+          <w:sz w:val="24"/>
+          <w:szCs w:val="24"/>
+        </w:rPr>
+        <w:t xml:space="preserve"> em </w:t>
+      </w:r>
       <w:r>
         <w:rPr>
           <w:rFonts w:asciiTheme="minorHAnsi" w:hAnsiTheme="minorHAnsi" w:cstheme="minorHAnsi"/>
@@ -4159,52 +4161,554 @@
           <w:sz w:val="24"/>
           <w:szCs w:val="24"/>
         </w:rPr>
-        <w:t xml:space="preserve"> Master</w:t>
-      </w:r>
-      <w:r>
-        <w:rPr>
-          <w:rFonts w:asciiTheme="minorHAnsi" w:hAnsiTheme="minorHAnsi" w:cstheme="minorHAnsi"/>
-          <w:sz w:val="24"/>
-          <w:szCs w:val="24"/>
-        </w:rPr>
-        <w:t xml:space="preserve"> tem o papel de facilitar as sprints, ajudar a equipa a manter-se concentrada nas sprints e fazer o planeamento e organização da mesma</w:t>
-      </w:r>
-    </w:p>
-    <w:p>
-      <w:pPr>
-        <w:pStyle w:val="Ttulo1"/>
-      </w:pPr>
-      <w:bookmarkStart w:id="11" w:name="_Toc115942636"/>
-      <w:r>
-        <w:t>Atas</w:t>
-      </w:r>
-      <w:bookmarkEnd w:id="11"/>
-    </w:p>
-    <w:p>
-      <w:r>
-        <w:t>[Explicar como foi feita uma das atas e mostrar exemplo]</w:t>
-      </w:r>
-    </w:p>
-    <w:p/>
-    <w:p>
-      <w:pPr>
-        <w:pStyle w:val="Ttulo1"/>
-      </w:pPr>
-      <w:bookmarkStart w:id="12" w:name="_Toc115942637"/>
-      <w:r>
-        <w:t xml:space="preserve">Grelha de </w:t>
-      </w:r>
-      <w:r>
-        <w:t>autoavaliação</w:t>
-      </w:r>
-      <w:bookmarkEnd w:id="12"/>
-    </w:p>
-    <w:p>
-      <w:r>
-        <w:t>[Mostrar grelha]</w:t>
-      </w:r>
-    </w:p>
-    <w:p/>
+        <w:t>X</w:t>
+      </w:r>
+      <w:r>
+        <w:rPr>
+          <w:rFonts w:asciiTheme="minorHAnsi" w:hAnsiTheme="minorHAnsi" w:cstheme="minorHAnsi"/>
+          <w:sz w:val="24"/>
+          <w:szCs w:val="24"/>
+        </w:rPr>
+        <w:t xml:space="preserve"> </w:t>
+      </w:r>
+      <w:r>
+        <w:rPr>
+          <w:rFonts w:asciiTheme="minorHAnsi" w:hAnsiTheme="minorHAnsi" w:cstheme="minorHAnsi"/>
+          <w:b/>
+          <w:bCs/>
+          <w:sz w:val="24"/>
+          <w:szCs w:val="24"/>
+        </w:rPr>
+        <w:t>semanas/dias</w:t>
+      </w:r>
+      <w:r>
+        <w:rPr>
+          <w:rFonts w:asciiTheme="minorHAnsi" w:hAnsiTheme="minorHAnsi" w:cstheme="minorHAnsi"/>
+          <w:sz w:val="24"/>
+          <w:szCs w:val="24"/>
+        </w:rPr>
+        <w:t>, até ao final deste projeto.</w:t>
+      </w:r>
+    </w:p>
+    <w:p>
+      <w:pPr>
+        <w:rPr>
+          <w:rFonts w:asciiTheme="minorHAnsi" w:hAnsiTheme="minorHAnsi" w:cstheme="minorHAnsi"/>
+          <w:sz w:val="24"/>
+          <w:szCs w:val="24"/>
+        </w:rPr>
+      </w:pPr>
+    </w:p>
+    <w:p>
+      <w:pPr>
+        <w:rPr>
+          <w:rFonts w:asciiTheme="minorHAnsi" w:hAnsiTheme="minorHAnsi" w:cstheme="minorHAnsi"/>
+          <w:sz w:val="24"/>
+          <w:szCs w:val="24"/>
+        </w:rPr>
+      </w:pPr>
+      <w:r>
+        <w:rPr>
+          <w:rFonts w:asciiTheme="minorHAnsi" w:hAnsiTheme="minorHAnsi" w:cstheme="minorHAnsi"/>
+          <w:sz w:val="24"/>
+          <w:szCs w:val="24"/>
+        </w:rPr>
+        <w:t xml:space="preserve">As notas atribuídas para cada membro de grupo serão discutidas entre os mesmo em reuniões </w:t>
+      </w:r>
+      <w:r>
+        <w:rPr>
+          <w:rFonts w:asciiTheme="minorHAnsi" w:hAnsiTheme="minorHAnsi" w:cstheme="minorHAnsi"/>
+          <w:b/>
+          <w:bCs/>
+          <w:sz w:val="24"/>
+          <w:szCs w:val="24"/>
+        </w:rPr>
+        <w:t>SEMANAIS/QUINZENAIS</w:t>
+      </w:r>
+      <w:r>
+        <w:rPr>
+          <w:rFonts w:asciiTheme="minorHAnsi" w:hAnsiTheme="minorHAnsi" w:cstheme="minorHAnsi"/>
+          <w:sz w:val="24"/>
+          <w:szCs w:val="24"/>
+        </w:rPr>
+        <w:t>, estas serão calculadas tendo em conta um sistema de pontuação que apresenta diversos parâmetros e os seus pesos.</w:t>
+      </w:r>
+    </w:p>
+    <w:p>
+      <w:pPr>
+        <w:rPr>
+          <w:rFonts w:asciiTheme="minorHAnsi" w:hAnsiTheme="minorHAnsi" w:cstheme="minorHAnsi"/>
+          <w:sz w:val="24"/>
+          <w:szCs w:val="24"/>
+        </w:rPr>
+      </w:pPr>
+    </w:p>
+    <w:p>
+      <w:pPr>
+        <w:rPr>
+          <w:rFonts w:asciiTheme="minorHAnsi" w:hAnsiTheme="minorHAnsi" w:cstheme="minorHAnsi"/>
+          <w:sz w:val="24"/>
+          <w:szCs w:val="24"/>
+        </w:rPr>
+      </w:pPr>
+      <w:r>
+        <w:rPr>
+          <w:rFonts w:asciiTheme="minorHAnsi" w:hAnsiTheme="minorHAnsi" w:cstheme="minorHAnsi"/>
+          <w:sz w:val="24"/>
+          <w:szCs w:val="24"/>
+        </w:rPr>
+        <w:t>Parâmetros de avaliação de cada membro de grupo:</w:t>
+      </w:r>
+    </w:p>
+    <w:p>
+      <w:pPr>
+        <w:pStyle w:val="PargrafodaLista"/>
+        <w:numPr>
+          <w:ilvl w:val="0"/>
+          <w:numId w:val="9"/>
+        </w:numPr>
+        <w:rPr>
+          <w:rFonts w:asciiTheme="minorHAnsi" w:hAnsiTheme="minorHAnsi" w:cstheme="minorHAnsi"/>
+          <w:sz w:val="24"/>
+          <w:szCs w:val="24"/>
+        </w:rPr>
+      </w:pPr>
+      <w:r>
+        <w:rPr>
+          <w:rFonts w:asciiTheme="minorHAnsi" w:hAnsiTheme="minorHAnsi" w:cstheme="minorHAnsi"/>
+          <w:sz w:val="24"/>
+          <w:szCs w:val="24"/>
+        </w:rPr>
+        <w:t>Assiduidade</w:t>
+      </w:r>
+      <w:r>
+        <w:rPr>
+          <w:rFonts w:asciiTheme="minorHAnsi" w:hAnsiTheme="minorHAnsi" w:cstheme="minorHAnsi"/>
+          <w:sz w:val="24"/>
+          <w:szCs w:val="24"/>
+        </w:rPr>
+        <w:t xml:space="preserve"> (</w:t>
+      </w:r>
+      <w:r>
+        <w:rPr>
+          <w:rFonts w:asciiTheme="minorHAnsi" w:hAnsiTheme="minorHAnsi" w:cstheme="minorHAnsi"/>
+          <w:b/>
+          <w:bCs/>
+          <w:sz w:val="24"/>
+          <w:szCs w:val="24"/>
+        </w:rPr>
+        <w:t xml:space="preserve">X </w:t>
+      </w:r>
+      <w:r>
+        <w:rPr>
+          <w:rFonts w:asciiTheme="minorHAnsi" w:hAnsiTheme="minorHAnsi" w:cstheme="minorHAnsi"/>
+          <w:sz w:val="24"/>
+          <w:szCs w:val="24"/>
+        </w:rPr>
+        <w:t>pontos)</w:t>
+      </w:r>
+    </w:p>
+    <w:p>
+      <w:pPr>
+        <w:pStyle w:val="PargrafodaLista"/>
+        <w:numPr>
+          <w:ilvl w:val="0"/>
+          <w:numId w:val="9"/>
+        </w:numPr>
+        <w:rPr>
+          <w:rFonts w:asciiTheme="minorHAnsi" w:hAnsiTheme="minorHAnsi" w:cstheme="minorHAnsi"/>
+          <w:sz w:val="24"/>
+          <w:szCs w:val="24"/>
+        </w:rPr>
+      </w:pPr>
+      <w:r>
+        <w:rPr>
+          <w:rFonts w:asciiTheme="minorHAnsi" w:hAnsiTheme="minorHAnsi" w:cstheme="minorHAnsi"/>
+          <w:sz w:val="24"/>
+          <w:szCs w:val="24"/>
+        </w:rPr>
+        <w:t>Participação</w:t>
+      </w:r>
+      <w:r>
+        <w:rPr>
+          <w:rFonts w:asciiTheme="minorHAnsi" w:hAnsiTheme="minorHAnsi" w:cstheme="minorHAnsi"/>
+          <w:sz w:val="24"/>
+          <w:szCs w:val="24"/>
+        </w:rPr>
+        <w:t xml:space="preserve"> </w:t>
+      </w:r>
+      <w:r>
+        <w:rPr>
+          <w:rFonts w:asciiTheme="minorHAnsi" w:hAnsiTheme="minorHAnsi" w:cstheme="minorHAnsi"/>
+          <w:sz w:val="24"/>
+          <w:szCs w:val="24"/>
+        </w:rPr>
+        <w:t>(</w:t>
+      </w:r>
+      <w:r>
+        <w:rPr>
+          <w:rFonts w:asciiTheme="minorHAnsi" w:hAnsiTheme="minorHAnsi" w:cstheme="minorHAnsi"/>
+          <w:b/>
+          <w:bCs/>
+          <w:sz w:val="24"/>
+          <w:szCs w:val="24"/>
+        </w:rPr>
+        <w:t xml:space="preserve">X </w:t>
+      </w:r>
+      <w:r>
+        <w:rPr>
+          <w:rFonts w:asciiTheme="minorHAnsi" w:hAnsiTheme="minorHAnsi" w:cstheme="minorHAnsi"/>
+          <w:sz w:val="24"/>
+          <w:szCs w:val="24"/>
+        </w:rPr>
+        <w:t>pontos)</w:t>
+      </w:r>
+    </w:p>
+    <w:p>
+      <w:pPr>
+        <w:pStyle w:val="PargrafodaLista"/>
+        <w:numPr>
+          <w:ilvl w:val="0"/>
+          <w:numId w:val="9"/>
+        </w:numPr>
+        <w:rPr>
+          <w:rFonts w:asciiTheme="minorHAnsi" w:hAnsiTheme="minorHAnsi" w:cstheme="minorHAnsi"/>
+          <w:sz w:val="24"/>
+          <w:szCs w:val="24"/>
+        </w:rPr>
+      </w:pPr>
+      <w:r>
+        <w:rPr>
+          <w:rFonts w:asciiTheme="minorHAnsi" w:hAnsiTheme="minorHAnsi" w:cstheme="minorHAnsi"/>
+          <w:sz w:val="24"/>
+          <w:szCs w:val="24"/>
+        </w:rPr>
+        <w:t>Comunicação</w:t>
+      </w:r>
+      <w:r>
+        <w:rPr>
+          <w:rFonts w:asciiTheme="minorHAnsi" w:hAnsiTheme="minorHAnsi" w:cstheme="minorHAnsi"/>
+          <w:sz w:val="24"/>
+          <w:szCs w:val="24"/>
+        </w:rPr>
+        <w:t xml:space="preserve"> </w:t>
+      </w:r>
+      <w:r>
+        <w:rPr>
+          <w:rFonts w:asciiTheme="minorHAnsi" w:hAnsiTheme="minorHAnsi" w:cstheme="minorHAnsi"/>
+          <w:sz w:val="24"/>
+          <w:szCs w:val="24"/>
+        </w:rPr>
+        <w:t>(</w:t>
+      </w:r>
+      <w:r>
+        <w:rPr>
+          <w:rFonts w:asciiTheme="minorHAnsi" w:hAnsiTheme="minorHAnsi" w:cstheme="minorHAnsi"/>
+          <w:b/>
+          <w:bCs/>
+          <w:sz w:val="24"/>
+          <w:szCs w:val="24"/>
+        </w:rPr>
+        <w:t xml:space="preserve">X </w:t>
+      </w:r>
+      <w:r>
+        <w:rPr>
+          <w:rFonts w:asciiTheme="minorHAnsi" w:hAnsiTheme="minorHAnsi" w:cstheme="minorHAnsi"/>
+          <w:sz w:val="24"/>
+          <w:szCs w:val="24"/>
+        </w:rPr>
+        <w:t>pontos)</w:t>
+      </w:r>
+    </w:p>
+    <w:p>
+      <w:pPr>
+        <w:pStyle w:val="PargrafodaLista"/>
+        <w:numPr>
+          <w:ilvl w:val="0"/>
+          <w:numId w:val="9"/>
+        </w:numPr>
+        <w:rPr>
+          <w:rFonts w:asciiTheme="minorHAnsi" w:hAnsiTheme="minorHAnsi" w:cstheme="minorHAnsi"/>
+          <w:sz w:val="24"/>
+          <w:szCs w:val="24"/>
+        </w:rPr>
+      </w:pPr>
+      <w:r>
+        <w:rPr>
+          <w:rFonts w:asciiTheme="minorHAnsi" w:hAnsiTheme="minorHAnsi" w:cstheme="minorHAnsi"/>
+          <w:sz w:val="24"/>
+          <w:szCs w:val="24"/>
+        </w:rPr>
+        <w:t xml:space="preserve">Respeito entre colegas </w:t>
+      </w:r>
+      <w:r>
+        <w:rPr>
+          <w:rFonts w:asciiTheme="minorHAnsi" w:hAnsiTheme="minorHAnsi" w:cstheme="minorHAnsi"/>
+          <w:sz w:val="24"/>
+          <w:szCs w:val="24"/>
+        </w:rPr>
+        <w:t>(</w:t>
+      </w:r>
+      <w:r>
+        <w:rPr>
+          <w:rFonts w:asciiTheme="minorHAnsi" w:hAnsiTheme="minorHAnsi" w:cstheme="minorHAnsi"/>
+          <w:b/>
+          <w:bCs/>
+          <w:sz w:val="24"/>
+          <w:szCs w:val="24"/>
+        </w:rPr>
+        <w:t xml:space="preserve">X </w:t>
+      </w:r>
+      <w:r>
+        <w:rPr>
+          <w:rFonts w:asciiTheme="minorHAnsi" w:hAnsiTheme="minorHAnsi" w:cstheme="minorHAnsi"/>
+          <w:sz w:val="24"/>
+          <w:szCs w:val="24"/>
+        </w:rPr>
+        <w:t>pontos)</w:t>
+      </w:r>
+    </w:p>
+    <w:p>
+      <w:pPr>
+        <w:pStyle w:val="PargrafodaLista"/>
+        <w:numPr>
+          <w:ilvl w:val="0"/>
+          <w:numId w:val="9"/>
+        </w:numPr>
+        <w:rPr>
+          <w:rFonts w:asciiTheme="minorHAnsi" w:hAnsiTheme="minorHAnsi" w:cstheme="minorHAnsi"/>
+          <w:sz w:val="24"/>
+          <w:szCs w:val="24"/>
+        </w:rPr>
+      </w:pPr>
+      <w:r>
+        <w:rPr>
+          <w:rFonts w:asciiTheme="minorHAnsi" w:hAnsiTheme="minorHAnsi" w:cstheme="minorHAnsi"/>
+          <w:sz w:val="24"/>
+          <w:szCs w:val="24"/>
+        </w:rPr>
+        <w:t xml:space="preserve">Cumprimento de prazos </w:t>
+      </w:r>
+      <w:r>
+        <w:rPr>
+          <w:rFonts w:asciiTheme="minorHAnsi" w:hAnsiTheme="minorHAnsi" w:cstheme="minorHAnsi"/>
+          <w:sz w:val="24"/>
+          <w:szCs w:val="24"/>
+        </w:rPr>
+        <w:t>(</w:t>
+      </w:r>
+      <w:r>
+        <w:rPr>
+          <w:rFonts w:asciiTheme="minorHAnsi" w:hAnsiTheme="minorHAnsi" w:cstheme="minorHAnsi"/>
+          <w:b/>
+          <w:bCs/>
+          <w:sz w:val="24"/>
+          <w:szCs w:val="24"/>
+        </w:rPr>
+        <w:t xml:space="preserve">X </w:t>
+      </w:r>
+      <w:r>
+        <w:rPr>
+          <w:rFonts w:asciiTheme="minorHAnsi" w:hAnsiTheme="minorHAnsi" w:cstheme="minorHAnsi"/>
+          <w:sz w:val="24"/>
+          <w:szCs w:val="24"/>
+        </w:rPr>
+        <w:t>pontos)</w:t>
+      </w:r>
+    </w:p>
+    <w:p>
+      <w:pPr>
+        <w:pStyle w:val="PargrafodaLista"/>
+        <w:numPr>
+          <w:ilvl w:val="0"/>
+          <w:numId w:val="9"/>
+        </w:numPr>
+        <w:rPr>
+          <w:rFonts w:asciiTheme="minorHAnsi" w:hAnsiTheme="minorHAnsi" w:cstheme="minorHAnsi"/>
+          <w:sz w:val="24"/>
+          <w:szCs w:val="24"/>
+        </w:rPr>
+      </w:pPr>
+      <w:r>
+        <w:rPr>
+          <w:rFonts w:asciiTheme="minorHAnsi" w:hAnsiTheme="minorHAnsi" w:cstheme="minorHAnsi"/>
+          <w:sz w:val="24"/>
+          <w:szCs w:val="24"/>
+        </w:rPr>
+        <w:t xml:space="preserve">Organização </w:t>
+      </w:r>
+      <w:r>
+        <w:rPr>
+          <w:rFonts w:asciiTheme="minorHAnsi" w:hAnsiTheme="minorHAnsi" w:cstheme="minorHAnsi"/>
+          <w:sz w:val="24"/>
+          <w:szCs w:val="24"/>
+        </w:rPr>
+        <w:t>(</w:t>
+      </w:r>
+      <w:r>
+        <w:rPr>
+          <w:rFonts w:asciiTheme="minorHAnsi" w:hAnsiTheme="minorHAnsi" w:cstheme="minorHAnsi"/>
+          <w:b/>
+          <w:bCs/>
+          <w:sz w:val="24"/>
+          <w:szCs w:val="24"/>
+        </w:rPr>
+        <w:t xml:space="preserve">X </w:t>
+      </w:r>
+      <w:r>
+        <w:rPr>
+          <w:rFonts w:asciiTheme="minorHAnsi" w:hAnsiTheme="minorHAnsi" w:cstheme="minorHAnsi"/>
+          <w:sz w:val="24"/>
+          <w:szCs w:val="24"/>
+        </w:rPr>
+        <w:t>pontos)</w:t>
+      </w:r>
+    </w:p>
+    <w:p>
+      <w:pPr>
+        <w:pStyle w:val="PargrafodaLista"/>
+        <w:numPr>
+          <w:ilvl w:val="0"/>
+          <w:numId w:val="9"/>
+        </w:numPr>
+        <w:rPr>
+          <w:rFonts w:asciiTheme="minorHAnsi" w:hAnsiTheme="minorHAnsi" w:cstheme="minorHAnsi"/>
+          <w:sz w:val="24"/>
+          <w:szCs w:val="24"/>
+        </w:rPr>
+      </w:pPr>
+      <w:r>
+        <w:rPr>
+          <w:rFonts w:asciiTheme="minorHAnsi" w:hAnsiTheme="minorHAnsi" w:cstheme="minorHAnsi"/>
+          <w:sz w:val="24"/>
+          <w:szCs w:val="24"/>
+        </w:rPr>
+        <w:t xml:space="preserve">Iniciativa </w:t>
+      </w:r>
+      <w:r>
+        <w:rPr>
+          <w:rFonts w:asciiTheme="minorHAnsi" w:hAnsiTheme="minorHAnsi" w:cstheme="minorHAnsi"/>
+          <w:sz w:val="24"/>
+          <w:szCs w:val="24"/>
+        </w:rPr>
+        <w:t>(</w:t>
+      </w:r>
+      <w:r>
+        <w:rPr>
+          <w:rFonts w:asciiTheme="minorHAnsi" w:hAnsiTheme="minorHAnsi" w:cstheme="minorHAnsi"/>
+          <w:b/>
+          <w:bCs/>
+          <w:sz w:val="24"/>
+          <w:szCs w:val="24"/>
+        </w:rPr>
+        <w:t xml:space="preserve">X </w:t>
+      </w:r>
+      <w:r>
+        <w:rPr>
+          <w:rFonts w:asciiTheme="minorHAnsi" w:hAnsiTheme="minorHAnsi" w:cstheme="minorHAnsi"/>
+          <w:sz w:val="24"/>
+          <w:szCs w:val="24"/>
+        </w:rPr>
+        <w:t>pontos)</w:t>
+      </w:r>
+    </w:p>
+    <w:p>
+      <w:pPr>
+        <w:pStyle w:val="PargrafodaLista"/>
+        <w:numPr>
+          <w:ilvl w:val="0"/>
+          <w:numId w:val="9"/>
+        </w:numPr>
+        <w:rPr>
+          <w:rFonts w:asciiTheme="minorHAnsi" w:hAnsiTheme="minorHAnsi" w:cstheme="minorHAnsi"/>
+          <w:sz w:val="24"/>
+          <w:szCs w:val="24"/>
+        </w:rPr>
+      </w:pPr>
+      <w:r>
+        <w:rPr>
+          <w:rFonts w:asciiTheme="minorHAnsi" w:hAnsiTheme="minorHAnsi" w:cstheme="minorHAnsi"/>
+          <w:sz w:val="24"/>
+          <w:szCs w:val="24"/>
+        </w:rPr>
+        <w:t xml:space="preserve">Qualidade de trabalho </w:t>
+      </w:r>
+      <w:r>
+        <w:rPr>
+          <w:rFonts w:asciiTheme="minorHAnsi" w:hAnsiTheme="minorHAnsi" w:cstheme="minorHAnsi"/>
+          <w:sz w:val="24"/>
+          <w:szCs w:val="24"/>
+        </w:rPr>
+        <w:t>(</w:t>
+      </w:r>
+      <w:r>
+        <w:rPr>
+          <w:rFonts w:asciiTheme="minorHAnsi" w:hAnsiTheme="minorHAnsi" w:cstheme="minorHAnsi"/>
+          <w:b/>
+          <w:bCs/>
+          <w:sz w:val="24"/>
+          <w:szCs w:val="24"/>
+        </w:rPr>
+        <w:t xml:space="preserve">X </w:t>
+      </w:r>
+      <w:r>
+        <w:rPr>
+          <w:rFonts w:asciiTheme="minorHAnsi" w:hAnsiTheme="minorHAnsi" w:cstheme="minorHAnsi"/>
+          <w:sz w:val="24"/>
+          <w:szCs w:val="24"/>
+        </w:rPr>
+        <w:t>pontos)</w:t>
+      </w:r>
+    </w:p>
+    <w:p>
+      <w:pPr>
+        <w:pStyle w:val="PargrafodaLista"/>
+        <w:numPr>
+          <w:ilvl w:val="0"/>
+          <w:numId w:val="9"/>
+        </w:numPr>
+        <w:rPr>
+          <w:rFonts w:asciiTheme="minorHAnsi" w:hAnsiTheme="minorHAnsi" w:cstheme="minorHAnsi"/>
+          <w:sz w:val="24"/>
+          <w:szCs w:val="24"/>
+        </w:rPr>
+      </w:pPr>
+      <w:r>
+        <w:rPr>
+          <w:rFonts w:asciiTheme="minorHAnsi" w:hAnsiTheme="minorHAnsi" w:cstheme="minorHAnsi"/>
+          <w:sz w:val="24"/>
+          <w:szCs w:val="24"/>
+        </w:rPr>
+        <w:lastRenderedPageBreak/>
+        <w:t xml:space="preserve">Autonomia </w:t>
+      </w:r>
+      <w:r>
+        <w:rPr>
+          <w:rFonts w:asciiTheme="minorHAnsi" w:hAnsiTheme="minorHAnsi" w:cstheme="minorHAnsi"/>
+          <w:sz w:val="24"/>
+          <w:szCs w:val="24"/>
+        </w:rPr>
+        <w:t>(</w:t>
+      </w:r>
+      <w:r>
+        <w:rPr>
+          <w:rFonts w:asciiTheme="minorHAnsi" w:hAnsiTheme="minorHAnsi" w:cstheme="minorHAnsi"/>
+          <w:b/>
+          <w:bCs/>
+          <w:sz w:val="24"/>
+          <w:szCs w:val="24"/>
+        </w:rPr>
+        <w:t xml:space="preserve">X </w:t>
+      </w:r>
+      <w:r>
+        <w:rPr>
+          <w:rFonts w:asciiTheme="minorHAnsi" w:hAnsiTheme="minorHAnsi" w:cstheme="minorHAnsi"/>
+          <w:sz w:val="24"/>
+          <w:szCs w:val="24"/>
+        </w:rPr>
+        <w:t>pontos)</w:t>
+      </w:r>
+    </w:p>
     <w:p/>
     <w:p/>
     <w:sectPr>
@@ -5091,6 +5595,232 @@
     </w:lvl>
   </w:abstractNum>
   <w:abstractNum w:abstractNumId="5" w15:restartNumberingAfterBreak="0">
+    <w:nsid w:val="392A39E1"/>
+    <w:multiLevelType w:val="hybridMultilevel"/>
+    <w:tmpl w:val="551C68AC"/>
+    <w:lvl w:ilvl="0" w:tplc="08160001">
+      <w:start w:val="1"/>
+      <w:numFmt w:val="bullet"/>
+      <w:lvlText w:val=""/>
+      <w:lvlJc w:val="left"/>
+      <w:pPr>
+        <w:ind w:left="720" w:hanging="360"/>
+      </w:pPr>
+      <w:rPr>
+        <w:rFonts w:ascii="Symbol" w:hAnsi="Symbol" w:hint="default"/>
+      </w:rPr>
+    </w:lvl>
+    <w:lvl w:ilvl="1" w:tplc="08160003" w:tentative="1">
+      <w:start w:val="1"/>
+      <w:numFmt w:val="bullet"/>
+      <w:lvlText w:val="o"/>
+      <w:lvlJc w:val="left"/>
+      <w:pPr>
+        <w:ind w:left="1440" w:hanging="360"/>
+      </w:pPr>
+      <w:rPr>
+        <w:rFonts w:ascii="Courier New" w:hAnsi="Courier New" w:cs="Courier New" w:hint="default"/>
+      </w:rPr>
+    </w:lvl>
+    <w:lvl w:ilvl="2" w:tplc="08160005" w:tentative="1">
+      <w:start w:val="1"/>
+      <w:numFmt w:val="bullet"/>
+      <w:lvlText w:val=""/>
+      <w:lvlJc w:val="left"/>
+      <w:pPr>
+        <w:ind w:left="2160" w:hanging="360"/>
+      </w:pPr>
+      <w:rPr>
+        <w:rFonts w:ascii="Wingdings" w:hAnsi="Wingdings" w:hint="default"/>
+      </w:rPr>
+    </w:lvl>
+    <w:lvl w:ilvl="3" w:tplc="08160001" w:tentative="1">
+      <w:start w:val="1"/>
+      <w:numFmt w:val="bullet"/>
+      <w:lvlText w:val=""/>
+      <w:lvlJc w:val="left"/>
+      <w:pPr>
+        <w:ind w:left="2880" w:hanging="360"/>
+      </w:pPr>
+      <w:rPr>
+        <w:rFonts w:ascii="Symbol" w:hAnsi="Symbol" w:hint="default"/>
+      </w:rPr>
+    </w:lvl>
+    <w:lvl w:ilvl="4" w:tplc="08160003" w:tentative="1">
+      <w:start w:val="1"/>
+      <w:numFmt w:val="bullet"/>
+      <w:lvlText w:val="o"/>
+      <w:lvlJc w:val="left"/>
+      <w:pPr>
+        <w:ind w:left="3600" w:hanging="360"/>
+      </w:pPr>
+      <w:rPr>
+        <w:rFonts w:ascii="Courier New" w:hAnsi="Courier New" w:cs="Courier New" w:hint="default"/>
+      </w:rPr>
+    </w:lvl>
+    <w:lvl w:ilvl="5" w:tplc="08160005" w:tentative="1">
+      <w:start w:val="1"/>
+      <w:numFmt w:val="bullet"/>
+      <w:lvlText w:val=""/>
+      <w:lvlJc w:val="left"/>
+      <w:pPr>
+        <w:ind w:left="4320" w:hanging="360"/>
+      </w:pPr>
+      <w:rPr>
+        <w:rFonts w:ascii="Wingdings" w:hAnsi="Wingdings" w:hint="default"/>
+      </w:rPr>
+    </w:lvl>
+    <w:lvl w:ilvl="6" w:tplc="08160001" w:tentative="1">
+      <w:start w:val="1"/>
+      <w:numFmt w:val="bullet"/>
+      <w:lvlText w:val=""/>
+      <w:lvlJc w:val="left"/>
+      <w:pPr>
+        <w:ind w:left="5040" w:hanging="360"/>
+      </w:pPr>
+      <w:rPr>
+        <w:rFonts w:ascii="Symbol" w:hAnsi="Symbol" w:hint="default"/>
+      </w:rPr>
+    </w:lvl>
+    <w:lvl w:ilvl="7" w:tplc="08160003" w:tentative="1">
+      <w:start w:val="1"/>
+      <w:numFmt w:val="bullet"/>
+      <w:lvlText w:val="o"/>
+      <w:lvlJc w:val="left"/>
+      <w:pPr>
+        <w:ind w:left="5760" w:hanging="360"/>
+      </w:pPr>
+      <w:rPr>
+        <w:rFonts w:ascii="Courier New" w:hAnsi="Courier New" w:cs="Courier New" w:hint="default"/>
+      </w:rPr>
+    </w:lvl>
+    <w:lvl w:ilvl="8" w:tplc="08160005" w:tentative="1">
+      <w:start w:val="1"/>
+      <w:numFmt w:val="bullet"/>
+      <w:lvlText w:val=""/>
+      <w:lvlJc w:val="left"/>
+      <w:pPr>
+        <w:ind w:left="6480" w:hanging="360"/>
+      </w:pPr>
+      <w:rPr>
+        <w:rFonts w:ascii="Wingdings" w:hAnsi="Wingdings" w:hint="default"/>
+      </w:rPr>
+    </w:lvl>
+  </w:abstractNum>
+  <w:abstractNum w:abstractNumId="6" w15:restartNumberingAfterBreak="0">
+    <w:nsid w:val="3C41C35C"/>
+    <w:multiLevelType w:val="multilevel"/>
+    <w:tmpl w:val="3C41C35C"/>
+    <w:lvl w:ilvl="0">
+      <w:start w:val="1"/>
+      <w:numFmt w:val="decimal"/>
+      <w:lvlText w:val="%1."/>
+      <w:lvlJc w:val="left"/>
+      <w:pPr>
+        <w:tabs>
+          <w:tab w:val="left" w:pos="425"/>
+        </w:tabs>
+        <w:ind w:left="425" w:hanging="425"/>
+      </w:pPr>
+    </w:lvl>
+    <w:lvl w:ilvl="1">
+      <w:start w:val="1"/>
+      <w:numFmt w:val="lowerLetter"/>
+      <w:lvlText w:val="%2)"/>
+      <w:lvlJc w:val="left"/>
+      <w:pPr>
+        <w:tabs>
+          <w:tab w:val="left" w:pos="840"/>
+        </w:tabs>
+        <w:ind w:left="840" w:hanging="420"/>
+      </w:pPr>
+    </w:lvl>
+    <w:lvl w:ilvl="2">
+      <w:start w:val="1"/>
+      <w:numFmt w:val="lowerRoman"/>
+      <w:lvlText w:val="%3."/>
+      <w:lvlJc w:val="left"/>
+      <w:pPr>
+        <w:tabs>
+          <w:tab w:val="left" w:pos="1260"/>
+        </w:tabs>
+        <w:ind w:left="1260" w:hanging="420"/>
+      </w:pPr>
+    </w:lvl>
+    <w:lvl w:ilvl="3">
+      <w:start w:val="1"/>
+      <w:numFmt w:val="decimal"/>
+      <w:lvlText w:val="%4."/>
+      <w:lvlJc w:val="left"/>
+      <w:pPr>
+        <w:tabs>
+          <w:tab w:val="left" w:pos="1680"/>
+        </w:tabs>
+        <w:ind w:left="1680" w:hanging="420"/>
+      </w:pPr>
+    </w:lvl>
+    <w:lvl w:ilvl="4">
+      <w:start w:val="1"/>
+      <w:numFmt w:val="lowerLetter"/>
+      <w:lvlText w:val="%5)"/>
+      <w:lvlJc w:val="left"/>
+      <w:pPr>
+        <w:tabs>
+          <w:tab w:val="left" w:pos="2100"/>
+        </w:tabs>
+        <w:ind w:left="2100" w:hanging="420"/>
+      </w:pPr>
+    </w:lvl>
+    <w:lvl w:ilvl="5">
+      <w:start w:val="1"/>
+      <w:numFmt w:val="lowerRoman"/>
+      <w:lvlText w:val="%6."/>
+      <w:lvlJc w:val="left"/>
+      <w:pPr>
+        <w:tabs>
+          <w:tab w:val="left" w:pos="2520"/>
+        </w:tabs>
+        <w:ind w:left="2520" w:hanging="420"/>
+      </w:pPr>
+    </w:lvl>
+    <w:lvl w:ilvl="6">
+      <w:start w:val="1"/>
+      <w:numFmt w:val="decimal"/>
+      <w:lvlText w:val="%7."/>
+      <w:lvlJc w:val="left"/>
+      <w:pPr>
+        <w:tabs>
+          <w:tab w:val="left" w:pos="2940"/>
+        </w:tabs>
+        <w:ind w:left="2940" w:hanging="420"/>
+      </w:pPr>
+    </w:lvl>
+    <w:lvl w:ilvl="7">
+      <w:start w:val="1"/>
+      <w:numFmt w:val="lowerLetter"/>
+      <w:lvlText w:val="%8)"/>
+      <w:lvlJc w:val="left"/>
+      <w:pPr>
+        <w:tabs>
+          <w:tab w:val="left" w:pos="3360"/>
+        </w:tabs>
+        <w:ind w:left="3360" w:hanging="420"/>
+      </w:pPr>
+    </w:lvl>
+    <w:lvl w:ilvl="8">
+      <w:start w:val="1"/>
+      <w:numFmt w:val="lowerRoman"/>
+      <w:lvlText w:val="%9."/>
+      <w:lvlJc w:val="left"/>
+      <w:pPr>
+        <w:tabs>
+          <w:tab w:val="left" w:pos="3780"/>
+        </w:tabs>
+        <w:ind w:left="3780" w:hanging="420"/>
+      </w:pPr>
+    </w:lvl>
+  </w:abstractNum>
+  <w:abstractNum w:abstractNumId="7" w15:restartNumberingAfterBreak="0">
     <w:nsid w:val="5C185598"/>
     <w:multiLevelType w:val="hybridMultilevel"/>
     <w:tmpl w:val="756AFDD2"/>
@@ -5203,7 +5933,7 @@
       </w:rPr>
     </w:lvl>
   </w:abstractNum>
-  <w:abstractNum w:abstractNumId="6" w15:restartNumberingAfterBreak="0">
+  <w:abstractNum w:abstractNumId="8" w15:restartNumberingAfterBreak="0">
     <w:nsid w:val="76557C2C"/>
     <w:multiLevelType w:val="hybridMultilevel"/>
     <w:tmpl w:val="CAAA882C"/>
@@ -5323,10 +6053,10 @@
     <w:abstractNumId w:val="1"/>
   </w:num>
   <w:num w:numId="3" w16cid:durableId="644313915">
-    <w:abstractNumId w:val="6"/>
+    <w:abstractNumId w:val="8"/>
   </w:num>
   <w:num w:numId="4" w16cid:durableId="1501653891">
-    <w:abstractNumId w:val="5"/>
+    <w:abstractNumId w:val="7"/>
   </w:num>
   <w:num w:numId="5" w16cid:durableId="1637179101">
     <w:abstractNumId w:val="3"/>
@@ -5336,6 +6066,39 @@
   </w:num>
   <w:num w:numId="7" w16cid:durableId="1280185302">
     <w:abstractNumId w:val="4"/>
+  </w:num>
+  <w:num w:numId="8" w16cid:durableId="952706361">
+    <w:abstractNumId w:val="6"/>
+    <w:lvlOverride w:ilvl="0">
+      <w:startOverride w:val="1"/>
+    </w:lvlOverride>
+    <w:lvlOverride w:ilvl="1">
+      <w:startOverride w:val="1"/>
+    </w:lvlOverride>
+    <w:lvlOverride w:ilvl="2">
+      <w:startOverride w:val="1"/>
+    </w:lvlOverride>
+    <w:lvlOverride w:ilvl="3">
+      <w:startOverride w:val="1"/>
+    </w:lvlOverride>
+    <w:lvlOverride w:ilvl="4">
+      <w:startOverride w:val="1"/>
+    </w:lvlOverride>
+    <w:lvlOverride w:ilvl="5">
+      <w:startOverride w:val="1"/>
+    </w:lvlOverride>
+    <w:lvlOverride w:ilvl="6">
+      <w:startOverride w:val="1"/>
+    </w:lvlOverride>
+    <w:lvlOverride w:ilvl="7">
+      <w:startOverride w:val="1"/>
+    </w:lvlOverride>
+    <w:lvlOverride w:ilvl="8">
+      <w:startOverride w:val="1"/>
+    </w:lvlOverride>
+  </w:num>
+  <w:num w:numId="9" w16cid:durableId="999190983">
+    <w:abstractNumId w:val="5"/>
   </w:num>
 </w:numbering>
 </file>
@@ -5537,7 +6300,7 @@
     <w:lsdException w:name="Medium Shading 2 Accent 1" w:uiPriority="64"/>
     <w:lsdException w:name="Medium List 1 Accent 1" w:uiPriority="65"/>
     <w:lsdException w:name="Revision" w:semiHidden="1"/>
-    <w:lsdException w:name="List Paragraph" w:uiPriority="34" w:qFormat="1"/>
+    <w:lsdException w:name="List Paragraph" w:qFormat="1"/>
     <w:lsdException w:name="Quote" w:uiPriority="29" w:qFormat="1"/>
     <w:lsdException w:name="Intense Quote" w:uiPriority="30" w:qFormat="1"/>
     <w:lsdException w:name="Medium List 2 Accent 1" w:uiPriority="66"/>
@@ -6025,7 +6788,7 @@
   <w:style w:type="paragraph" w:styleId="PargrafodaLista">
     <w:name w:val="List Paragraph"/>
     <w:basedOn w:val="Normal"/>
-    <w:uiPriority w:val="34"/>
+    <w:uiPriority w:val="99"/>
     <w:qFormat/>
     <w:rsid w:val="00D71A12"/>
     <w:pPr>

</xml_diff>

<commit_message>
Update realtório modelo canvas
</commit_message>
<xml_diff>
--- a/Entrega1_Projeto_Aplicado_V0.1.docx
+++ b/Entrega1_Projeto_Aplicado_V0.1.docx
@@ -2471,23 +2471,13 @@
         </w:rPr>
         <w:t xml:space="preserve"> encaixados no </w:t>
       </w:r>
-      <w:proofErr w:type="spellStart"/>
-      <w:r>
-        <w:rPr>
-          <w:rFonts w:asciiTheme="minorHAnsi" w:hAnsiTheme="minorHAnsi" w:cstheme="minorHAnsi"/>
-          <w:sz w:val="24"/>
-          <w:szCs w:val="24"/>
-        </w:rPr>
-        <w:t>Smart</w:t>
-      </w:r>
-      <w:proofErr w:type="spellEnd"/>
-      <w:r>
-        <w:rPr>
-          <w:rFonts w:asciiTheme="minorHAnsi" w:hAnsiTheme="minorHAnsi" w:cstheme="minorHAnsi"/>
-          <w:sz w:val="24"/>
-          <w:szCs w:val="24"/>
-        </w:rPr>
-        <w:t xml:space="preserve"> Campus</w:t>
+      <w:r>
+        <w:rPr>
+          <w:rFonts w:asciiTheme="minorHAnsi" w:hAnsiTheme="minorHAnsi" w:cstheme="minorHAnsi"/>
+          <w:sz w:val="24"/>
+          <w:szCs w:val="24"/>
+        </w:rPr>
+        <w:t>Smart Campus</w:t>
       </w:r>
       <w:r>
         <w:rPr>
@@ -4179,7 +4169,25 @@
           <w:sz w:val="24"/>
           <w:szCs w:val="24"/>
         </w:rPr>
-        <w:t xml:space="preserve"> Owner, Programador</w:t>
+        <w:t xml:space="preserve"> </w:t>
+      </w:r>
+      <w:proofErr w:type="spellStart"/>
+      <w:r>
+        <w:rPr>
+          <w:rFonts w:asciiTheme="minorHAnsi" w:hAnsiTheme="minorHAnsi" w:cstheme="minorHAnsi"/>
+          <w:sz w:val="24"/>
+          <w:szCs w:val="24"/>
+        </w:rPr>
+        <w:t>Owner</w:t>
+      </w:r>
+      <w:proofErr w:type="spellEnd"/>
+      <w:r>
+        <w:rPr>
+          <w:rFonts w:asciiTheme="minorHAnsi" w:hAnsiTheme="minorHAnsi" w:cstheme="minorHAnsi"/>
+          <w:sz w:val="24"/>
+          <w:szCs w:val="24"/>
+        </w:rPr>
+        <w:t>, Programador</w:t>
       </w:r>
     </w:p>
     <w:p>
@@ -4289,50 +4297,8 @@
           <w:sz w:val="24"/>
           <w:szCs w:val="24"/>
         </w:rPr>
-        <w:t xml:space="preserve"> Owner</w:t>
-      </w:r>
-      <w:r>
-        <w:rPr>
-          <w:rFonts w:asciiTheme="minorHAnsi" w:hAnsiTheme="minorHAnsi" w:cstheme="minorHAnsi"/>
-          <w:sz w:val="24"/>
-          <w:szCs w:val="24"/>
-        </w:rPr>
-        <w:t xml:space="preserve"> tem o papel de fazer a definição da visão do projeto, supervisionamento</w:t>
-      </w:r>
-      <w:r>
-        <w:rPr>
-          <w:rFonts w:asciiTheme="minorHAnsi" w:hAnsiTheme="minorHAnsi" w:cstheme="minorHAnsi"/>
-          <w:sz w:val="24"/>
-          <w:szCs w:val="24"/>
-        </w:rPr>
-        <w:t xml:space="preserve"> e avaliação</w:t>
-      </w:r>
-      <w:r>
-        <w:rPr>
-          <w:rFonts w:asciiTheme="minorHAnsi" w:hAnsiTheme="minorHAnsi" w:cstheme="minorHAnsi"/>
-          <w:sz w:val="24"/>
-          <w:szCs w:val="24"/>
-        </w:rPr>
-        <w:t xml:space="preserve"> das etapas de desenvolvimento</w:t>
-      </w:r>
-    </w:p>
-    <w:p>
-      <w:pPr>
-        <w:rPr>
-          <w:rFonts w:asciiTheme="minorHAnsi" w:hAnsiTheme="minorHAnsi" w:cstheme="minorHAnsi"/>
-          <w:sz w:val="24"/>
-          <w:szCs w:val="24"/>
-        </w:rPr>
-      </w:pPr>
-    </w:p>
-    <w:p>
-      <w:pPr>
-        <w:rPr>
-          <w:rFonts w:asciiTheme="minorHAnsi" w:hAnsiTheme="minorHAnsi" w:cstheme="minorHAnsi"/>
-          <w:sz w:val="24"/>
-          <w:szCs w:val="24"/>
-        </w:rPr>
-      </w:pPr>
+        <w:t xml:space="preserve"> </w:t>
+      </w:r>
       <w:proofErr w:type="spellStart"/>
       <w:r>
         <w:rPr>
@@ -4342,9 +4308,52 @@
           <w:sz w:val="24"/>
           <w:szCs w:val="24"/>
         </w:rPr>
-        <w:t>Scrum</w:t>
+        <w:t>Owner</w:t>
       </w:r>
       <w:proofErr w:type="spellEnd"/>
+      <w:r>
+        <w:rPr>
+          <w:rFonts w:asciiTheme="minorHAnsi" w:hAnsiTheme="minorHAnsi" w:cstheme="minorHAnsi"/>
+          <w:sz w:val="24"/>
+          <w:szCs w:val="24"/>
+        </w:rPr>
+        <w:t xml:space="preserve"> tem o papel de fazer a definição da visão do projeto, supervisionamento</w:t>
+      </w:r>
+      <w:r>
+        <w:rPr>
+          <w:rFonts w:asciiTheme="minorHAnsi" w:hAnsiTheme="minorHAnsi" w:cstheme="minorHAnsi"/>
+          <w:sz w:val="24"/>
+          <w:szCs w:val="24"/>
+        </w:rPr>
+        <w:t xml:space="preserve"> e avaliação</w:t>
+      </w:r>
+      <w:r>
+        <w:rPr>
+          <w:rFonts w:asciiTheme="minorHAnsi" w:hAnsiTheme="minorHAnsi" w:cstheme="minorHAnsi"/>
+          <w:sz w:val="24"/>
+          <w:szCs w:val="24"/>
+        </w:rPr>
+        <w:t xml:space="preserve"> das etapas de desenvolvimento</w:t>
+      </w:r>
+    </w:p>
+    <w:p>
+      <w:pPr>
+        <w:rPr>
+          <w:rFonts w:asciiTheme="minorHAnsi" w:hAnsiTheme="minorHAnsi" w:cstheme="minorHAnsi"/>
+          <w:sz w:val="24"/>
+          <w:szCs w:val="24"/>
+        </w:rPr>
+      </w:pPr>
+    </w:p>
+    <w:p>
+      <w:pPr>
+        <w:rPr>
+          <w:rFonts w:asciiTheme="minorHAnsi" w:hAnsiTheme="minorHAnsi" w:cstheme="minorHAnsi"/>
+          <w:sz w:val="24"/>
+          <w:szCs w:val="24"/>
+        </w:rPr>
+      </w:pPr>
+      <w:proofErr w:type="spellStart"/>
       <w:r>
         <w:rPr>
           <w:rFonts w:asciiTheme="minorHAnsi" w:hAnsiTheme="minorHAnsi" w:cstheme="minorHAnsi"/>
@@ -4353,28 +4362,10 @@
           <w:sz w:val="24"/>
           <w:szCs w:val="24"/>
         </w:rPr>
-        <w:t xml:space="preserve"> Master</w:t>
-      </w:r>
-      <w:r>
-        <w:rPr>
-          <w:rFonts w:asciiTheme="minorHAnsi" w:hAnsiTheme="minorHAnsi" w:cstheme="minorHAnsi"/>
-          <w:sz w:val="24"/>
-          <w:szCs w:val="24"/>
-        </w:rPr>
-        <w:t xml:space="preserve"> tem o papel de facilitar as sprints, ajudar a equipa a manter-se concentrada nas sprints e fazer o planeamento e organização da mesma</w:t>
-      </w:r>
-    </w:p>
-    <w:p>
-      <w:pPr>
-        <w:rPr>
-          <w:rFonts w:asciiTheme="minorHAnsi" w:hAnsiTheme="minorHAnsi" w:cstheme="minorHAnsi"/>
-          <w:sz w:val="24"/>
-          <w:szCs w:val="24"/>
-        </w:rPr>
-      </w:pPr>
-    </w:p>
-    <w:p>
-      <w:pPr>
+        <w:t>Scrum</w:t>
+      </w:r>
+      <w:proofErr w:type="spellEnd"/>
+      <w:r>
         <w:rPr>
           <w:rFonts w:asciiTheme="minorHAnsi" w:hAnsiTheme="minorHAnsi" w:cstheme="minorHAnsi"/>
           <w:b/>
@@ -4382,8 +4373,28 @@
           <w:sz w:val="24"/>
           <w:szCs w:val="24"/>
         </w:rPr>
-      </w:pPr>
-      <w:r>
+        <w:t xml:space="preserve"> Master</w:t>
+      </w:r>
+      <w:r>
+        <w:rPr>
+          <w:rFonts w:asciiTheme="minorHAnsi" w:hAnsiTheme="minorHAnsi" w:cstheme="minorHAnsi"/>
+          <w:sz w:val="24"/>
+          <w:szCs w:val="24"/>
+        </w:rPr>
+        <w:t xml:space="preserve"> tem o papel de facilitar as sprints, ajudar a equipa a manter-se concentrada nas sprints e fazer o planeamento e organização da mesma</w:t>
+      </w:r>
+    </w:p>
+    <w:p>
+      <w:pPr>
+        <w:rPr>
+          <w:rFonts w:asciiTheme="minorHAnsi" w:hAnsiTheme="minorHAnsi" w:cstheme="minorHAnsi"/>
+          <w:sz w:val="24"/>
+          <w:szCs w:val="24"/>
+        </w:rPr>
+      </w:pPr>
+    </w:p>
+    <w:p>
+      <w:pPr>
         <w:rPr>
           <w:rFonts w:asciiTheme="minorHAnsi" w:hAnsiTheme="minorHAnsi" w:cstheme="minorHAnsi"/>
           <w:b/>
@@ -4391,77 +4402,8 @@
           <w:sz w:val="24"/>
           <w:szCs w:val="24"/>
         </w:rPr>
-        <w:t>Programador</w:t>
-      </w:r>
-      <w:r>
-        <w:rPr>
-          <w:rFonts w:asciiTheme="minorHAnsi" w:hAnsiTheme="minorHAnsi" w:cstheme="minorHAnsi"/>
-          <w:sz w:val="24"/>
-          <w:szCs w:val="24"/>
-        </w:rPr>
-        <w:t xml:space="preserve"> tem</w:t>
-      </w:r>
-      <w:r>
-        <w:rPr>
-          <w:rFonts w:asciiTheme="minorHAnsi" w:hAnsiTheme="minorHAnsi" w:cstheme="minorHAnsi"/>
-          <w:sz w:val="24"/>
-          <w:szCs w:val="24"/>
-        </w:rPr>
-        <w:t xml:space="preserve"> a função </w:t>
-      </w:r>
-      <w:r>
-        <w:rPr>
-          <w:rFonts w:asciiTheme="minorHAnsi" w:hAnsiTheme="minorHAnsi" w:cstheme="minorHAnsi"/>
-          <w:sz w:val="24"/>
-          <w:szCs w:val="24"/>
-        </w:rPr>
-        <w:t xml:space="preserve">desenvolver o software em si, obedecendo às tarefas fornecidas pelo </w:t>
-      </w:r>
-      <w:proofErr w:type="spellStart"/>
-      <w:r>
-        <w:rPr>
-          <w:rFonts w:asciiTheme="minorHAnsi" w:hAnsiTheme="minorHAnsi" w:cstheme="minorHAnsi"/>
-          <w:sz w:val="24"/>
-          <w:szCs w:val="24"/>
-        </w:rPr>
-        <w:t>Scrum</w:t>
-      </w:r>
-      <w:proofErr w:type="spellEnd"/>
-      <w:r>
-        <w:rPr>
-          <w:rFonts w:asciiTheme="minorHAnsi" w:hAnsiTheme="minorHAnsi" w:cstheme="minorHAnsi"/>
-          <w:sz w:val="24"/>
-          <w:szCs w:val="24"/>
-        </w:rPr>
-        <w:t xml:space="preserve"> master e </w:t>
-      </w:r>
-      <w:r>
-        <w:rPr>
-          <w:rFonts w:asciiTheme="minorHAnsi" w:hAnsiTheme="minorHAnsi" w:cstheme="minorHAnsi"/>
-          <w:sz w:val="24"/>
-          <w:szCs w:val="24"/>
-        </w:rPr>
-        <w:t>de</w:t>
-      </w:r>
-      <w:r>
-        <w:rPr>
-          <w:rFonts w:asciiTheme="minorHAnsi" w:hAnsiTheme="minorHAnsi" w:cstheme="minorHAnsi"/>
-          <w:sz w:val="24"/>
-          <w:szCs w:val="24"/>
-        </w:rPr>
-        <w:t xml:space="preserve"> realizar as suas tarefas até ao fim de cada sprint</w:t>
-      </w:r>
-      <w:r>
-        <w:rPr>
-          <w:rFonts w:asciiTheme="minorHAnsi" w:hAnsiTheme="minorHAnsi" w:cstheme="minorHAnsi"/>
-          <w:sz w:val="24"/>
-          <w:szCs w:val="24"/>
-        </w:rPr>
-        <w:t>.</w:t>
-      </w:r>
-    </w:p>
-    <w:p>
-      <w:pPr>
+      </w:pPr>
+      <w:r>
         <w:rPr>
           <w:rFonts w:asciiTheme="minorHAnsi" w:hAnsiTheme="minorHAnsi" w:cstheme="minorHAnsi"/>
           <w:b/>
@@ -4469,213 +4411,2165 @@
           <w:sz w:val="24"/>
           <w:szCs w:val="24"/>
         </w:rPr>
-      </w:pPr>
-    </w:p>
-    <w:p>
-      <w:pPr>
-        <w:rPr>
-          <w:rFonts w:asciiTheme="minorHAnsi" w:hAnsiTheme="minorHAnsi" w:cstheme="minorHAnsi"/>
-          <w:sz w:val="24"/>
-          <w:szCs w:val="24"/>
-        </w:rPr>
-      </w:pPr>
-      <w:r>
-        <w:rPr>
-          <w:rFonts w:asciiTheme="minorHAnsi" w:hAnsiTheme="minorHAnsi" w:cstheme="minorHAnsi"/>
-          <w:sz w:val="24"/>
-          <w:szCs w:val="24"/>
-        </w:rPr>
-        <w:t xml:space="preserve">Não está projetado a alteração de cargos entre membros de grupo, exceto em ocasiões especiais, das quais serão devidamente </w:t>
-      </w:r>
-      <w:r>
-        <w:rPr>
-          <w:rFonts w:asciiTheme="minorHAnsi" w:hAnsiTheme="minorHAnsi" w:cstheme="minorHAnsi"/>
-          <w:sz w:val="24"/>
-          <w:szCs w:val="24"/>
-        </w:rPr>
-        <w:t>registadas com os membros que sofreram a alteração, data e razões da mesma.</w:t>
-      </w:r>
-    </w:p>
-    <w:p>
-      <w:pPr>
-        <w:rPr>
-          <w:rFonts w:asciiTheme="minorHAnsi" w:hAnsiTheme="minorHAnsi" w:cstheme="minorHAnsi"/>
-          <w:sz w:val="24"/>
-          <w:szCs w:val="24"/>
-        </w:rPr>
-      </w:pPr>
-    </w:p>
-    <w:p>
-      <w:pPr>
-        <w:rPr>
-          <w:rFonts w:asciiTheme="minorHAnsi" w:hAnsiTheme="minorHAnsi" w:cstheme="minorHAnsi"/>
-          <w:sz w:val="24"/>
-          <w:szCs w:val="24"/>
-        </w:rPr>
-      </w:pPr>
-    </w:p>
-    <w:p>
-      <w:pPr>
-        <w:rPr>
-          <w:rFonts w:asciiTheme="minorHAnsi" w:hAnsiTheme="minorHAnsi" w:cstheme="minorHAnsi"/>
-          <w:sz w:val="24"/>
-          <w:szCs w:val="24"/>
-        </w:rPr>
-      </w:pPr>
-    </w:p>
-    <w:p>
-      <w:pPr>
-        <w:rPr>
-          <w:rFonts w:asciiTheme="minorHAnsi" w:hAnsiTheme="minorHAnsi" w:cstheme="minorHAnsi"/>
-          <w:sz w:val="24"/>
-          <w:szCs w:val="24"/>
-        </w:rPr>
-      </w:pPr>
-    </w:p>
-    <w:p>
-      <w:pPr>
-        <w:rPr>
-          <w:rFonts w:asciiTheme="minorHAnsi" w:hAnsiTheme="minorHAnsi" w:cstheme="minorHAnsi"/>
-          <w:sz w:val="24"/>
-          <w:szCs w:val="24"/>
-        </w:rPr>
-      </w:pPr>
-    </w:p>
-    <w:p>
-      <w:pPr>
-        <w:rPr>
-          <w:rFonts w:asciiTheme="minorHAnsi" w:hAnsiTheme="minorHAnsi" w:cstheme="minorHAnsi"/>
-          <w:sz w:val="24"/>
-          <w:szCs w:val="24"/>
-        </w:rPr>
-      </w:pPr>
-    </w:p>
-    <w:p>
-      <w:pPr>
-        <w:rPr>
-          <w:rFonts w:asciiTheme="minorHAnsi" w:hAnsiTheme="minorHAnsi" w:cstheme="minorHAnsi"/>
-          <w:sz w:val="24"/>
-          <w:szCs w:val="24"/>
-        </w:rPr>
-      </w:pPr>
-    </w:p>
-    <w:p>
-      <w:pPr>
-        <w:pStyle w:val="Ttulo1"/>
-      </w:pPr>
-      <w:bookmarkStart w:id="11" w:name="_Toc116549193"/>
-      <w:r>
-        <w:lastRenderedPageBreak/>
-        <w:t>Atas</w:t>
-      </w:r>
-      <w:bookmarkEnd w:id="11"/>
-    </w:p>
-    <w:p>
-      <w:r>
-        <w:t>[Explicar como foi feita uma das atas e mostrar exemplo]</w:t>
-      </w:r>
-    </w:p>
-    <w:p/>
-    <w:p>
-      <w:pPr>
-        <w:pStyle w:val="Ttulo1"/>
-      </w:pPr>
-      <w:bookmarkStart w:id="12" w:name="_Toc116549194"/>
-      <w:r>
-        <w:t>Cronograma</w:t>
-      </w:r>
-      <w:bookmarkEnd w:id="12"/>
-    </w:p>
-    <w:p>
-      <w:r>
-        <w:t>[Fazer cronograma e colar print]</w:t>
-      </w:r>
-    </w:p>
-    <w:p/>
-    <w:p>
-      <w:pPr>
-        <w:pStyle w:val="Ttulo1"/>
-      </w:pPr>
-      <w:bookmarkStart w:id="13" w:name="_Toc116549195"/>
-      <w:r>
-        <w:t xml:space="preserve">Grelha de </w:t>
-      </w:r>
-      <w:r>
-        <w:t>autoavaliação</w:t>
-      </w:r>
-      <w:bookmarkEnd w:id="13"/>
-    </w:p>
-    <w:p>
-      <w:pPr>
-        <w:rPr>
-          <w:rFonts w:asciiTheme="minorHAnsi" w:hAnsiTheme="minorHAnsi" w:cstheme="minorHAnsi"/>
-          <w:sz w:val="24"/>
-          <w:szCs w:val="24"/>
-        </w:rPr>
-      </w:pPr>
-      <w:r>
-        <w:rPr>
-          <w:rFonts w:asciiTheme="minorHAnsi" w:hAnsiTheme="minorHAnsi" w:cstheme="minorHAnsi"/>
-          <w:sz w:val="24"/>
-          <w:szCs w:val="24"/>
-        </w:rPr>
-        <w:t xml:space="preserve">A autoavaliação do grupo será feita de </w:t>
-      </w:r>
-      <w:r>
+        <w:t>Programador</w:t>
+      </w:r>
+      <w:r>
+        <w:rPr>
+          <w:rFonts w:asciiTheme="minorHAnsi" w:hAnsiTheme="minorHAnsi" w:cstheme="minorHAnsi"/>
+          <w:sz w:val="24"/>
+          <w:szCs w:val="24"/>
+        </w:rPr>
+        <w:t xml:space="preserve"> tem</w:t>
+      </w:r>
+      <w:r>
+        <w:rPr>
+          <w:rFonts w:asciiTheme="minorHAnsi" w:hAnsiTheme="minorHAnsi" w:cstheme="minorHAnsi"/>
+          <w:sz w:val="24"/>
+          <w:szCs w:val="24"/>
+        </w:rPr>
+        <w:t xml:space="preserve"> a função </w:t>
+      </w:r>
+      <w:r>
+        <w:rPr>
+          <w:rFonts w:asciiTheme="minorHAnsi" w:hAnsiTheme="minorHAnsi" w:cstheme="minorHAnsi"/>
+          <w:sz w:val="24"/>
+          <w:szCs w:val="24"/>
+        </w:rPr>
+        <w:t xml:space="preserve">desenvolver o software em si, obedecendo às tarefas fornecidas pelo </w:t>
+      </w:r>
+      <w:proofErr w:type="spellStart"/>
+      <w:r>
+        <w:rPr>
+          <w:rFonts w:asciiTheme="minorHAnsi" w:hAnsiTheme="minorHAnsi" w:cstheme="minorHAnsi"/>
+          <w:sz w:val="24"/>
+          <w:szCs w:val="24"/>
+        </w:rPr>
+        <w:t>Scrum</w:t>
+      </w:r>
+      <w:proofErr w:type="spellEnd"/>
+      <w:r>
+        <w:rPr>
+          <w:rFonts w:asciiTheme="minorHAnsi" w:hAnsiTheme="minorHAnsi" w:cstheme="minorHAnsi"/>
+          <w:sz w:val="24"/>
+          <w:szCs w:val="24"/>
+        </w:rPr>
+        <w:t xml:space="preserve"> master e </w:t>
+      </w:r>
+      <w:r>
+        <w:rPr>
+          <w:rFonts w:asciiTheme="minorHAnsi" w:hAnsiTheme="minorHAnsi" w:cstheme="minorHAnsi"/>
+          <w:sz w:val="24"/>
+          <w:szCs w:val="24"/>
+        </w:rPr>
+        <w:t>de</w:t>
+      </w:r>
+      <w:r>
+        <w:rPr>
+          <w:rFonts w:asciiTheme="minorHAnsi" w:hAnsiTheme="minorHAnsi" w:cstheme="minorHAnsi"/>
+          <w:sz w:val="24"/>
+          <w:szCs w:val="24"/>
+        </w:rPr>
+        <w:t xml:space="preserve"> realizar as suas tarefas até ao fim de cada sprint</w:t>
+      </w:r>
+      <w:r>
+        <w:rPr>
+          <w:rFonts w:asciiTheme="minorHAnsi" w:hAnsiTheme="minorHAnsi" w:cstheme="minorHAnsi"/>
+          <w:sz w:val="24"/>
+          <w:szCs w:val="24"/>
+        </w:rPr>
+        <w:t>.</w:t>
+      </w:r>
+    </w:p>
+    <w:p>
+      <w:pPr>
         <w:rPr>
           <w:rFonts w:asciiTheme="minorHAnsi" w:hAnsiTheme="minorHAnsi" w:cstheme="minorHAnsi"/>
           <w:b/>
           <w:bCs/>
           <w:sz w:val="24"/>
           <w:szCs w:val="24"/>
+        </w:rPr>
+      </w:pPr>
+    </w:p>
+    <w:p>
+      <w:pPr>
+        <w:rPr>
+          <w:rFonts w:asciiTheme="minorHAnsi" w:hAnsiTheme="minorHAnsi" w:cstheme="minorHAnsi"/>
+          <w:sz w:val="24"/>
+          <w:szCs w:val="24"/>
+        </w:rPr>
+      </w:pPr>
+      <w:r>
+        <w:rPr>
+          <w:rFonts w:asciiTheme="minorHAnsi" w:hAnsiTheme="minorHAnsi" w:cstheme="minorHAnsi"/>
+          <w:sz w:val="24"/>
+          <w:szCs w:val="24"/>
+        </w:rPr>
+        <w:t xml:space="preserve">Não está projetado a alteração de cargos entre membros de grupo, exceto em ocasiões especiais, das quais serão devidamente </w:t>
+      </w:r>
+      <w:r>
+        <w:rPr>
+          <w:rFonts w:asciiTheme="minorHAnsi" w:hAnsiTheme="minorHAnsi" w:cstheme="minorHAnsi"/>
+          <w:sz w:val="24"/>
+          <w:szCs w:val="24"/>
+        </w:rPr>
+        <w:t>registadas com os membros que sofreram a alteração, data e razões da mesma.</w:t>
+      </w:r>
+    </w:p>
+    <w:p>
+      <w:pPr>
+        <w:rPr>
+          <w:rFonts w:asciiTheme="minorHAnsi" w:hAnsiTheme="minorHAnsi" w:cstheme="minorHAnsi"/>
+          <w:sz w:val="24"/>
+          <w:szCs w:val="24"/>
+        </w:rPr>
+      </w:pPr>
+    </w:p>
+    <w:p>
+      <w:pPr>
+        <w:rPr>
+          <w:rFonts w:asciiTheme="minorHAnsi" w:hAnsiTheme="minorHAnsi" w:cstheme="minorHAnsi"/>
+          <w:sz w:val="24"/>
+          <w:szCs w:val="24"/>
+        </w:rPr>
+      </w:pPr>
+    </w:p>
+    <w:p>
+      <w:pPr>
+        <w:rPr>
+          <w:rFonts w:asciiTheme="minorHAnsi" w:hAnsiTheme="minorHAnsi" w:cstheme="minorHAnsi"/>
+          <w:sz w:val="24"/>
+          <w:szCs w:val="24"/>
+        </w:rPr>
+      </w:pPr>
+    </w:p>
+    <w:p>
+      <w:pPr>
+        <w:rPr>
+          <w:rFonts w:asciiTheme="minorHAnsi" w:hAnsiTheme="minorHAnsi" w:cstheme="minorHAnsi"/>
+          <w:sz w:val="24"/>
+          <w:szCs w:val="24"/>
+        </w:rPr>
+      </w:pPr>
+    </w:p>
+    <w:p>
+      <w:pPr>
+        <w:rPr>
+          <w:rFonts w:asciiTheme="minorHAnsi" w:hAnsiTheme="minorHAnsi" w:cstheme="minorHAnsi"/>
+          <w:sz w:val="24"/>
+          <w:szCs w:val="24"/>
+        </w:rPr>
+      </w:pPr>
+    </w:p>
+    <w:p>
+      <w:pPr>
+        <w:rPr>
+          <w:rFonts w:asciiTheme="minorHAnsi" w:hAnsiTheme="minorHAnsi" w:cstheme="minorHAnsi"/>
+          <w:sz w:val="24"/>
+          <w:szCs w:val="24"/>
+        </w:rPr>
+      </w:pPr>
+    </w:p>
+    <w:p>
+      <w:pPr>
+        <w:rPr>
+          <w:rFonts w:asciiTheme="minorHAnsi" w:hAnsiTheme="minorHAnsi" w:cstheme="minorHAnsi"/>
+          <w:sz w:val="24"/>
+          <w:szCs w:val="24"/>
+        </w:rPr>
+      </w:pPr>
+    </w:p>
+    <w:p>
+      <w:pPr>
+        <w:rPr>
+          <w:rFonts w:asciiTheme="minorHAnsi" w:hAnsiTheme="minorHAnsi" w:cstheme="minorHAnsi"/>
+          <w:sz w:val="24"/>
+          <w:szCs w:val="24"/>
+        </w:rPr>
+      </w:pPr>
+    </w:p>
+    <w:p>
+      <w:pPr>
+        <w:rPr>
+          <w:rFonts w:asciiTheme="minorHAnsi" w:hAnsiTheme="minorHAnsi" w:cstheme="minorHAnsi"/>
+          <w:sz w:val="24"/>
+          <w:szCs w:val="24"/>
+        </w:rPr>
+      </w:pPr>
+    </w:p>
+    <w:p>
+      <w:pPr>
+        <w:pStyle w:val="Ttulo1"/>
+      </w:pPr>
+      <w:r>
+        <w:lastRenderedPageBreak/>
+        <w:t>Stakeholders</w:t>
+      </w:r>
+      <w:bookmarkStart w:id="11" w:name="_Toc116549193"/>
+    </w:p>
+    <w:p>
+      <w:pPr>
+        <w:pStyle w:val="PargrafodaLista"/>
+        <w:numPr>
+          <w:ilvl w:val="0"/>
+          <w:numId w:val="12"/>
+        </w:numPr>
+        <w:rPr>
+          <w:rFonts w:asciiTheme="minorHAnsi" w:hAnsiTheme="minorHAnsi" w:cstheme="minorHAnsi"/>
+          <w:sz w:val="24"/>
+          <w:szCs w:val="24"/>
+        </w:rPr>
+      </w:pPr>
+      <w:r>
+        <w:rPr>
+          <w:rFonts w:asciiTheme="minorHAnsi" w:hAnsiTheme="minorHAnsi" w:cstheme="minorHAnsi"/>
+          <w:sz w:val="24"/>
+          <w:szCs w:val="24"/>
+        </w:rPr>
+        <w:t>Ginásio (</w:t>
+      </w:r>
+      <w:r>
+        <w:rPr>
+          <w:rFonts w:asciiTheme="minorHAnsi" w:hAnsiTheme="minorHAnsi" w:cstheme="minorHAnsi"/>
+          <w:sz w:val="24"/>
+          <w:szCs w:val="24"/>
+        </w:rPr>
+        <w:t xml:space="preserve">IPCA): interesse em oferecer uma plataforma aos seus membros e um sistema de gestão desses aos seus funcionários; </w:t>
+      </w:r>
+    </w:p>
+    <w:p>
+      <w:pPr>
+        <w:pStyle w:val="PargrafodaLista"/>
+        <w:numPr>
+          <w:ilvl w:val="0"/>
+          <w:numId w:val="12"/>
+        </w:numPr>
+        <w:rPr>
+          <w:rFonts w:asciiTheme="minorHAnsi" w:hAnsiTheme="minorHAnsi" w:cstheme="minorHAnsi"/>
+          <w:sz w:val="24"/>
+          <w:szCs w:val="24"/>
+        </w:rPr>
+      </w:pPr>
+      <w:r>
+        <w:rPr>
+          <w:rFonts w:asciiTheme="minorHAnsi" w:hAnsiTheme="minorHAnsi" w:cstheme="minorHAnsi"/>
+          <w:sz w:val="24"/>
+          <w:szCs w:val="24"/>
+        </w:rPr>
+        <w:t xml:space="preserve">Cliente/Membro: interesse em usar a aplicação e usufruir do ginásio; </w:t>
+      </w:r>
+    </w:p>
+    <w:p>
+      <w:pPr>
+        <w:pStyle w:val="PargrafodaLista"/>
+        <w:numPr>
+          <w:ilvl w:val="0"/>
+          <w:numId w:val="12"/>
+        </w:numPr>
+        <w:rPr>
+          <w:rFonts w:asciiTheme="minorHAnsi" w:hAnsiTheme="minorHAnsi" w:cstheme="minorHAnsi"/>
+          <w:sz w:val="24"/>
+          <w:szCs w:val="24"/>
+        </w:rPr>
+      </w:pPr>
+      <w:r>
+        <w:rPr>
+          <w:rFonts w:asciiTheme="minorHAnsi" w:hAnsiTheme="minorHAnsi" w:cstheme="minorHAnsi"/>
+          <w:sz w:val="24"/>
+          <w:szCs w:val="24"/>
+        </w:rPr>
+        <w:t xml:space="preserve">Funcionário (Personal trainer/Gerente): interesse em gerir o estado e propriedades do ginásio; </w:t>
+      </w:r>
+    </w:p>
+    <w:p>
+      <w:pPr>
+        <w:pStyle w:val="PargrafodaLista"/>
+        <w:numPr>
+          <w:ilvl w:val="0"/>
+          <w:numId w:val="12"/>
+        </w:numPr>
+        <w:rPr>
+          <w:rFonts w:asciiTheme="minorHAnsi" w:hAnsiTheme="minorHAnsi" w:cstheme="minorHAnsi"/>
+          <w:sz w:val="24"/>
+          <w:szCs w:val="24"/>
+        </w:rPr>
+      </w:pPr>
+      <w:r>
+        <w:rPr>
+          <w:rFonts w:asciiTheme="minorHAnsi" w:hAnsiTheme="minorHAnsi" w:cstheme="minorHAnsi"/>
+          <w:sz w:val="24"/>
+          <w:szCs w:val="24"/>
+        </w:rPr>
+        <w:t xml:space="preserve">Nutricionista: interesse pelo fornecimento de dados nutricionais e marcação de serviços relacionados com; </w:t>
+      </w:r>
+    </w:p>
+    <w:p>
+      <w:pPr>
+        <w:pStyle w:val="PargrafodaLista"/>
+        <w:numPr>
+          <w:ilvl w:val="0"/>
+          <w:numId w:val="12"/>
+        </w:numPr>
+        <w:rPr>
+          <w:rFonts w:asciiTheme="minorHAnsi" w:hAnsiTheme="minorHAnsi" w:cstheme="minorHAnsi"/>
+          <w:sz w:val="24"/>
+          <w:szCs w:val="24"/>
+        </w:rPr>
+      </w:pPr>
+      <w:r>
+        <w:rPr>
+          <w:rFonts w:asciiTheme="minorHAnsi" w:hAnsiTheme="minorHAnsi" w:cstheme="minorHAnsi"/>
+          <w:sz w:val="24"/>
+          <w:szCs w:val="24"/>
+        </w:rPr>
+        <w:t xml:space="preserve">Fornecedores Comerciais: interesse pelo fornecimento de roupa e alimentos a serem disponibilizados na loja online; </w:t>
+      </w:r>
+    </w:p>
+    <w:p>
+      <w:pPr>
+        <w:pStyle w:val="PargrafodaLista"/>
+        <w:numPr>
+          <w:ilvl w:val="0"/>
+          <w:numId w:val="12"/>
+        </w:numPr>
+        <w:rPr>
+          <w:rFonts w:asciiTheme="minorHAnsi" w:hAnsiTheme="minorHAnsi" w:cstheme="minorHAnsi"/>
+          <w:sz w:val="24"/>
+          <w:szCs w:val="24"/>
+        </w:rPr>
+      </w:pPr>
+      <w:r>
+        <w:rPr>
+          <w:rFonts w:asciiTheme="minorHAnsi" w:hAnsiTheme="minorHAnsi" w:cstheme="minorHAnsi"/>
+          <w:sz w:val="24"/>
+          <w:szCs w:val="24"/>
+        </w:rPr>
+        <w:t>IPCA (ou outro estabelecimento académico): interesse pela atração de novos estudantes e progressão do estabelecimento.</w:t>
+      </w:r>
+    </w:p>
+    <w:p>
+      <w:pPr>
+        <w:pStyle w:val="Ttulo1"/>
+      </w:pPr>
+      <w:r>
+        <w:t>Partes não interessadas</w:t>
+      </w:r>
+    </w:p>
+    <w:p>
+      <w:pPr>
+        <w:rPr>
+          <w:rFonts w:asciiTheme="minorHAnsi" w:hAnsiTheme="minorHAnsi" w:cstheme="minorHAnsi"/>
+          <w:sz w:val="24"/>
+          <w:szCs w:val="24"/>
+        </w:rPr>
+      </w:pPr>
+      <w:r>
+        <w:rPr>
+          <w:rFonts w:asciiTheme="minorHAnsi" w:hAnsiTheme="minorHAnsi" w:cstheme="minorHAnsi"/>
+          <w:sz w:val="24"/>
+          <w:szCs w:val="24"/>
+        </w:rPr>
+        <w:t>Todo o tipo de empresas e estabelecimentos não conectados á indústria da saúde, desporto, alimentar (alimentos de treino) e têxtil (roupa de treino).</w:t>
+      </w:r>
+    </w:p>
+    <w:p>
+      <w:pPr>
+        <w:pStyle w:val="PargrafodaLista"/>
+        <w:rPr>
+          <w:rFonts w:asciiTheme="minorHAnsi" w:hAnsiTheme="minorHAnsi" w:cstheme="minorHAnsi"/>
+          <w:sz w:val="24"/>
+          <w:szCs w:val="24"/>
+        </w:rPr>
+      </w:pPr>
+    </w:p>
+    <w:p>
+      <w:pPr>
+        <w:rPr>
+          <w:rFonts w:asciiTheme="majorHAnsi" w:eastAsiaTheme="majorEastAsia" w:hAnsiTheme="majorHAnsi" w:cstheme="majorBidi"/>
+          <w:color w:val="2F5496" w:themeColor="accent1" w:themeShade="BF"/>
+          <w:sz w:val="32"/>
+          <w:szCs w:val="32"/>
+        </w:rPr>
+      </w:pPr>
+      <w:r>
+        <w:rPr>
+          <w:rFonts w:asciiTheme="majorHAnsi" w:eastAsiaTheme="majorEastAsia" w:hAnsiTheme="majorHAnsi" w:cstheme="majorBidi"/>
+          <w:color w:val="2F5496" w:themeColor="accent1" w:themeShade="BF"/>
+          <w:sz w:val="32"/>
+          <w:szCs w:val="32"/>
+        </w:rPr>
+        <w:t>Benefí</w:t>
+      </w:r>
+      <w:bookmarkStart w:id="12" w:name="_Hlk116656415"/>
+      <w:r>
+        <w:rPr>
+          <w:rFonts w:asciiTheme="majorHAnsi" w:eastAsiaTheme="majorEastAsia" w:hAnsiTheme="majorHAnsi" w:cstheme="majorBidi"/>
+          <w:color w:val="2F5496" w:themeColor="accent1" w:themeShade="BF"/>
+          <w:sz w:val="32"/>
+          <w:szCs w:val="32"/>
+        </w:rPr>
+        <w:t>cios</w:t>
+      </w:r>
+      <w:bookmarkEnd w:id="12"/>
+    </w:p>
+    <w:p>
+      <w:pPr>
+        <w:rPr>
+          <w:rFonts w:asciiTheme="minorHAnsi" w:hAnsiTheme="minorHAnsi" w:cstheme="minorHAnsi"/>
+          <w:sz w:val="24"/>
+          <w:szCs w:val="24"/>
+        </w:rPr>
+      </w:pPr>
+      <w:r>
+        <w:rPr>
+          <w:rFonts w:asciiTheme="minorHAnsi" w:hAnsiTheme="minorHAnsi" w:cstheme="minorHAnsi"/>
+          <w:sz w:val="24"/>
+          <w:szCs w:val="24"/>
+        </w:rPr>
+        <w:t xml:space="preserve">De uma forma generalizada o projeto a ser desenvolvido pretende fundamentar a ideia de uma vida saudável em </w:t>
+      </w:r>
+      <w:r>
+        <w:rPr>
+          <w:rFonts w:asciiTheme="minorHAnsi" w:hAnsiTheme="minorHAnsi" w:cstheme="minorHAnsi"/>
+          <w:sz w:val="24"/>
+          <w:szCs w:val="24"/>
+        </w:rPr>
+        <w:t>cooperativo</w:t>
+      </w:r>
+      <w:r>
+        <w:rPr>
+          <w:rFonts w:asciiTheme="minorHAnsi" w:hAnsiTheme="minorHAnsi" w:cstheme="minorHAnsi"/>
+          <w:sz w:val="24"/>
+          <w:szCs w:val="24"/>
+        </w:rPr>
+        <w:t xml:space="preserve"> com campus universitário, que não só irá atrair os estudantes como irá tornar este politécnico mais destacado e importado com a saúde dos seus alunos. </w:t>
+      </w:r>
+    </w:p>
+    <w:p>
+      <w:pPr>
+        <w:rPr>
+          <w:rFonts w:asciiTheme="minorHAnsi" w:hAnsiTheme="minorHAnsi" w:cstheme="minorHAnsi"/>
+          <w:sz w:val="24"/>
+          <w:szCs w:val="24"/>
+        </w:rPr>
+      </w:pPr>
+      <w:r>
+        <w:rPr>
+          <w:rFonts w:asciiTheme="minorHAnsi" w:hAnsiTheme="minorHAnsi" w:cstheme="minorHAnsi"/>
+          <w:sz w:val="24"/>
+          <w:szCs w:val="24"/>
+        </w:rPr>
+        <w:t xml:space="preserve">De uma forma mais ao nível do que será desenvolvido serão beneficiados os stakeholders pelos seguintes aspetos: </w:t>
+      </w:r>
+    </w:p>
+    <w:p>
+      <w:pPr>
+        <w:pStyle w:val="PargrafodaLista"/>
+        <w:numPr>
+          <w:ilvl w:val="0"/>
+          <w:numId w:val="14"/>
+        </w:numPr>
+        <w:rPr>
+          <w:rFonts w:asciiTheme="minorHAnsi" w:hAnsiTheme="minorHAnsi" w:cstheme="minorHAnsi"/>
+          <w:sz w:val="24"/>
+          <w:szCs w:val="24"/>
+        </w:rPr>
+      </w:pPr>
+      <w:r>
+        <w:rPr>
+          <w:rFonts w:asciiTheme="minorHAnsi" w:hAnsiTheme="minorHAnsi" w:cstheme="minorHAnsi"/>
+          <w:sz w:val="24"/>
+          <w:szCs w:val="24"/>
+        </w:rPr>
+        <w:t xml:space="preserve">Aplicação mobile com o intuito de: </w:t>
+      </w:r>
+    </w:p>
+    <w:p>
+      <w:pPr>
+        <w:pStyle w:val="PargrafodaLista"/>
+        <w:numPr>
+          <w:ilvl w:val="0"/>
+          <w:numId w:val="14"/>
+        </w:numPr>
+        <w:rPr>
+          <w:rFonts w:asciiTheme="minorHAnsi" w:hAnsiTheme="minorHAnsi" w:cstheme="minorHAnsi"/>
+          <w:sz w:val="24"/>
+          <w:szCs w:val="24"/>
+        </w:rPr>
+      </w:pPr>
+      <w:r>
+        <w:rPr>
+          <w:rFonts w:asciiTheme="minorHAnsi" w:hAnsiTheme="minorHAnsi" w:cstheme="minorHAnsi"/>
+          <w:sz w:val="24"/>
+          <w:szCs w:val="24"/>
+        </w:rPr>
+        <w:t xml:space="preserve">Promoção de uma vida saudável; </w:t>
+      </w:r>
+    </w:p>
+    <w:p>
+      <w:pPr>
+        <w:pStyle w:val="PargrafodaLista"/>
+        <w:numPr>
+          <w:ilvl w:val="0"/>
+          <w:numId w:val="14"/>
+        </w:numPr>
+        <w:rPr>
+          <w:rFonts w:asciiTheme="minorHAnsi" w:hAnsiTheme="minorHAnsi" w:cstheme="minorHAnsi"/>
+          <w:sz w:val="24"/>
+          <w:szCs w:val="24"/>
+        </w:rPr>
+      </w:pPr>
+      <w:r>
+        <w:rPr>
+          <w:rFonts w:asciiTheme="minorHAnsi" w:hAnsiTheme="minorHAnsi" w:cstheme="minorHAnsi"/>
+          <w:sz w:val="24"/>
+          <w:szCs w:val="24"/>
+        </w:rPr>
+        <w:t xml:space="preserve">Facilitar na ida ao ginásio através da visualização de lotação do estabelecimento; </w:t>
+      </w:r>
+    </w:p>
+    <w:p>
+      <w:pPr>
+        <w:pStyle w:val="PargrafodaLista"/>
+        <w:numPr>
+          <w:ilvl w:val="0"/>
+          <w:numId w:val="14"/>
+        </w:numPr>
+        <w:rPr>
+          <w:rFonts w:asciiTheme="minorHAnsi" w:hAnsiTheme="minorHAnsi" w:cstheme="minorHAnsi"/>
+          <w:sz w:val="24"/>
+          <w:szCs w:val="24"/>
+        </w:rPr>
+      </w:pPr>
+      <w:r>
+        <w:rPr>
+          <w:rFonts w:asciiTheme="minorHAnsi" w:hAnsiTheme="minorHAnsi" w:cstheme="minorHAnsi"/>
+          <w:sz w:val="24"/>
+          <w:szCs w:val="24"/>
+        </w:rPr>
+        <w:t>Ajudar no treino através dos planos fornecidos;</w:t>
+      </w:r>
+    </w:p>
+    <w:p>
+      <w:pPr>
+        <w:pStyle w:val="PargrafodaLista"/>
+        <w:numPr>
+          <w:ilvl w:val="0"/>
+          <w:numId w:val="14"/>
+        </w:numPr>
+        <w:rPr>
+          <w:rFonts w:asciiTheme="minorHAnsi" w:hAnsiTheme="minorHAnsi" w:cstheme="minorHAnsi"/>
+          <w:sz w:val="24"/>
+          <w:szCs w:val="24"/>
+        </w:rPr>
+      </w:pPr>
+      <w:r>
+        <w:rPr>
+          <w:rFonts w:asciiTheme="minorHAnsi" w:hAnsiTheme="minorHAnsi" w:cstheme="minorHAnsi"/>
+          <w:sz w:val="24"/>
+          <w:szCs w:val="24"/>
+        </w:rPr>
+        <w:t xml:space="preserve">Ajudar na alimentação/nutrição; </w:t>
+      </w:r>
+    </w:p>
+    <w:p>
+      <w:pPr>
+        <w:pStyle w:val="PargrafodaLista"/>
+        <w:numPr>
+          <w:ilvl w:val="0"/>
+          <w:numId w:val="14"/>
+        </w:numPr>
+        <w:rPr>
+          <w:rFonts w:asciiTheme="minorHAnsi" w:hAnsiTheme="minorHAnsi" w:cstheme="minorHAnsi"/>
+          <w:sz w:val="24"/>
+          <w:szCs w:val="24"/>
+        </w:rPr>
+      </w:pPr>
+      <w:r>
+        <w:rPr>
+          <w:rFonts w:asciiTheme="minorHAnsi" w:hAnsiTheme="minorHAnsi" w:cstheme="minorHAnsi"/>
+          <w:sz w:val="24"/>
+          <w:szCs w:val="24"/>
+        </w:rPr>
+        <w:t xml:space="preserve">Fornecer uma loja online de roupa e alimentação; </w:t>
+      </w:r>
+    </w:p>
+    <w:p>
+      <w:pPr>
+        <w:pStyle w:val="PargrafodaLista"/>
+        <w:numPr>
+          <w:ilvl w:val="0"/>
+          <w:numId w:val="14"/>
+        </w:numPr>
+        <w:rPr>
+          <w:rFonts w:asciiTheme="minorHAnsi" w:hAnsiTheme="minorHAnsi" w:cstheme="minorHAnsi"/>
+          <w:sz w:val="24"/>
+          <w:szCs w:val="24"/>
+        </w:rPr>
+      </w:pPr>
+      <w:r>
+        <w:rPr>
+          <w:rFonts w:asciiTheme="minorHAnsi" w:hAnsiTheme="minorHAnsi" w:cstheme="minorHAnsi"/>
+          <w:sz w:val="24"/>
+          <w:szCs w:val="24"/>
+        </w:rPr>
+        <w:t xml:space="preserve">Sistema de ginásio que facilita a gestão de: </w:t>
+      </w:r>
+    </w:p>
+    <w:p>
+      <w:pPr>
+        <w:pStyle w:val="PargrafodaLista"/>
+        <w:numPr>
+          <w:ilvl w:val="1"/>
+          <w:numId w:val="14"/>
+        </w:numPr>
+        <w:rPr>
+          <w:rFonts w:asciiTheme="minorHAnsi" w:hAnsiTheme="minorHAnsi" w:cstheme="minorHAnsi"/>
+          <w:sz w:val="24"/>
+          <w:szCs w:val="24"/>
+        </w:rPr>
+      </w:pPr>
+      <w:r>
+        <w:rPr>
+          <w:rFonts w:asciiTheme="minorHAnsi" w:hAnsiTheme="minorHAnsi" w:cstheme="minorHAnsi"/>
+          <w:sz w:val="24"/>
+          <w:szCs w:val="24"/>
+        </w:rPr>
+        <w:t xml:space="preserve">Lotação; </w:t>
+      </w:r>
+    </w:p>
+    <w:p>
+      <w:pPr>
+        <w:pStyle w:val="PargrafodaLista"/>
+        <w:numPr>
+          <w:ilvl w:val="1"/>
+          <w:numId w:val="14"/>
+        </w:numPr>
+        <w:rPr>
+          <w:rFonts w:asciiTheme="minorHAnsi" w:hAnsiTheme="minorHAnsi" w:cstheme="minorHAnsi"/>
+          <w:sz w:val="24"/>
+          <w:szCs w:val="24"/>
+        </w:rPr>
+      </w:pPr>
+      <w:r>
+        <w:rPr>
+          <w:rFonts w:asciiTheme="minorHAnsi" w:hAnsiTheme="minorHAnsi" w:cstheme="minorHAnsi"/>
+          <w:sz w:val="24"/>
+          <w:szCs w:val="24"/>
+        </w:rPr>
+        <w:t xml:space="preserve">Experiência dos clientes; </w:t>
+      </w:r>
+    </w:p>
+    <w:p>
+      <w:pPr>
+        <w:pStyle w:val="PargrafodaLista"/>
+        <w:numPr>
+          <w:ilvl w:val="1"/>
+          <w:numId w:val="14"/>
+        </w:numPr>
+        <w:rPr>
+          <w:rFonts w:asciiTheme="minorHAnsi" w:hAnsiTheme="minorHAnsi" w:cstheme="minorHAnsi"/>
+          <w:sz w:val="24"/>
+          <w:szCs w:val="24"/>
+        </w:rPr>
+      </w:pPr>
+      <w:r>
+        <w:rPr>
+          <w:rFonts w:asciiTheme="minorHAnsi" w:hAnsiTheme="minorHAnsi" w:cstheme="minorHAnsi"/>
+          <w:sz w:val="24"/>
+          <w:szCs w:val="24"/>
+        </w:rPr>
+        <w:t xml:space="preserve">Contratos; </w:t>
+      </w:r>
+    </w:p>
+    <w:p>
+      <w:pPr>
+        <w:pStyle w:val="PargrafodaLista"/>
+        <w:numPr>
+          <w:ilvl w:val="1"/>
+          <w:numId w:val="14"/>
+        </w:numPr>
+        <w:rPr>
+          <w:rFonts w:asciiTheme="minorHAnsi" w:hAnsiTheme="minorHAnsi" w:cstheme="minorHAnsi"/>
+          <w:sz w:val="24"/>
+          <w:szCs w:val="24"/>
+        </w:rPr>
+      </w:pPr>
+      <w:r>
+        <w:rPr>
+          <w:rFonts w:asciiTheme="minorHAnsi" w:hAnsiTheme="minorHAnsi" w:cstheme="minorHAnsi"/>
+          <w:sz w:val="24"/>
+          <w:szCs w:val="24"/>
+        </w:rPr>
+        <w:t>Dados dos clientes;</w:t>
+      </w:r>
+    </w:p>
+    <w:p>
+      <w:pPr>
+        <w:pStyle w:val="PargrafodaLista"/>
+        <w:ind w:left="1440"/>
+        <w:rPr>
+          <w:rFonts w:asciiTheme="minorHAnsi" w:hAnsiTheme="minorHAnsi" w:cstheme="minorHAnsi"/>
+          <w:sz w:val="24"/>
+          <w:szCs w:val="24"/>
+        </w:rPr>
+      </w:pPr>
+    </w:p>
+    <w:p>
+      <w:pPr>
+        <w:rPr>
+          <w:rFonts w:asciiTheme="minorHAnsi" w:hAnsiTheme="minorHAnsi" w:cstheme="minorHAnsi"/>
+          <w:sz w:val="24"/>
+          <w:szCs w:val="24"/>
+        </w:rPr>
+      </w:pPr>
+      <w:r>
+        <w:rPr>
+          <w:rFonts w:asciiTheme="majorHAnsi" w:eastAsiaTheme="majorEastAsia" w:hAnsiTheme="majorHAnsi" w:cstheme="majorBidi"/>
+          <w:color w:val="2F5496" w:themeColor="accent1" w:themeShade="BF"/>
+          <w:sz w:val="32"/>
+          <w:szCs w:val="32"/>
+        </w:rPr>
+        <w:t>Impacto diário</w:t>
+      </w:r>
+      <w:r>
+        <w:rPr>
+          <w:rFonts w:asciiTheme="minorHAnsi" w:hAnsiTheme="minorHAnsi" w:cstheme="minorHAnsi"/>
+          <w:sz w:val="24"/>
+          <w:szCs w:val="24"/>
+        </w:rPr>
+        <w:t xml:space="preserve"> </w:t>
+      </w:r>
+    </w:p>
+    <w:p>
+      <w:pPr>
+        <w:rPr>
+          <w:rFonts w:asciiTheme="minorHAnsi" w:hAnsiTheme="minorHAnsi" w:cstheme="minorHAnsi"/>
+          <w:sz w:val="24"/>
+          <w:szCs w:val="24"/>
+        </w:rPr>
+      </w:pPr>
+      <w:r>
+        <w:rPr>
+          <w:rFonts w:asciiTheme="minorHAnsi" w:hAnsiTheme="minorHAnsi" w:cstheme="minorHAnsi"/>
+          <w:sz w:val="24"/>
+          <w:szCs w:val="24"/>
+        </w:rPr>
+        <w:t>Atualmente</w:t>
+      </w:r>
+      <w:r>
+        <w:rPr>
+          <w:rFonts w:asciiTheme="minorHAnsi" w:hAnsiTheme="minorHAnsi" w:cstheme="minorHAnsi"/>
+          <w:sz w:val="24"/>
+          <w:szCs w:val="24"/>
+        </w:rPr>
+        <w:t xml:space="preserve"> muitas das vezes consome-se tempo e dinheiro a ir a determinado estabelecimento sendo que este poderá ter atingido a sua lotação máxima ou mesmo ter um número elevado de utilizadores, o que pode ser resolvido através de uma gestão desse tipo de dados. De certa forma este sistema vem como forma de resolver e criar um impacto positivo na sociedade ao nível de desperdício de tempo e recursos. Além disso com a existência de uma App mobile é possível visualizar todo esse acesso de forma simples e eficaz. O cliente ainda terá facilidade nos seus treinos e progressos o que torna toda esta experiência bastante satisfatória. Apesar de tudo isto, o projeto tem como maior impacto a aposta numa vida diariamente saudável de cada estudante.</w:t>
+      </w:r>
+    </w:p>
+    <w:p>
+      <w:pPr>
+        <w:pStyle w:val="Ttulo1"/>
+      </w:pPr>
+      <w:r>
+        <w:lastRenderedPageBreak/>
+        <w:t xml:space="preserve">Cliente </w:t>
+      </w:r>
+    </w:p>
+    <w:p>
+      <w:pPr>
+        <w:widowControl/>
+        <w:spacing w:after="160" w:line="259" w:lineRule="auto"/>
+        <w:jc w:val="left"/>
+        <w:rPr>
+          <w:rFonts w:asciiTheme="minorHAnsi" w:hAnsiTheme="minorHAnsi" w:cstheme="minorHAnsi"/>
+          <w:sz w:val="24"/>
+          <w:szCs w:val="24"/>
+        </w:rPr>
+      </w:pPr>
+      <w:r>
+        <w:rPr>
+          <w:rFonts w:asciiTheme="minorHAnsi" w:hAnsiTheme="minorHAnsi" w:cstheme="minorHAnsi"/>
+          <w:sz w:val="24"/>
+          <w:szCs w:val="24"/>
+        </w:rPr>
+        <w:t xml:space="preserve">O cliente do nosso projeto será o ginásio pertencente ao instituto académico (IPCA). Irá lhe ser disposto um sistema de gestão de acessos (cartões e leitor de cartões) juntamente com uma aplicação a ser oferecida aos seus membros/utilizadores. </w:t>
+      </w:r>
+    </w:p>
+    <w:p>
+      <w:pPr>
+        <w:pStyle w:val="Ttulo1"/>
+        <w:rPr>
+          <w:rFonts w:asciiTheme="minorHAnsi" w:hAnsiTheme="minorHAnsi" w:cstheme="minorHAnsi"/>
+          <w:sz w:val="24"/>
+          <w:szCs w:val="24"/>
+        </w:rPr>
+      </w:pPr>
+      <w:r>
+        <w:t>Utilizadores</w:t>
+      </w:r>
+    </w:p>
+    <w:p>
+      <w:pPr>
+        <w:widowControl/>
+        <w:spacing w:after="160" w:line="259" w:lineRule="auto"/>
+        <w:jc w:val="left"/>
+        <w:rPr>
+          <w:rFonts w:asciiTheme="minorHAnsi" w:hAnsiTheme="minorHAnsi" w:cstheme="minorHAnsi"/>
+          <w:sz w:val="24"/>
+          <w:szCs w:val="24"/>
+        </w:rPr>
+      </w:pPr>
+      <w:r>
+        <w:rPr>
+          <w:rFonts w:asciiTheme="minorHAnsi" w:hAnsiTheme="minorHAnsi" w:cstheme="minorHAnsi"/>
+          <w:sz w:val="24"/>
+          <w:szCs w:val="24"/>
+        </w:rPr>
+        <w:t xml:space="preserve"> Os utilizadores serão </w:t>
+      </w:r>
+      <w:r>
+        <w:rPr>
+          <w:rFonts w:asciiTheme="minorHAnsi" w:hAnsiTheme="minorHAnsi" w:cstheme="minorHAnsi"/>
+          <w:sz w:val="24"/>
+          <w:szCs w:val="24"/>
+        </w:rPr>
+        <w:t>única</w:t>
+      </w:r>
+      <w:r>
+        <w:rPr>
+          <w:rFonts w:asciiTheme="minorHAnsi" w:hAnsiTheme="minorHAnsi" w:cstheme="minorHAnsi"/>
+          <w:sz w:val="24"/>
+          <w:szCs w:val="24"/>
+        </w:rPr>
+        <w:t xml:space="preserve"> e exclusivamente aqueles que sejam membros do ginásio e seus clientes. Estes terão um cartão de acesso ao recinto e ainda uma conta para uso da aplicação.</w:t>
+      </w:r>
+    </w:p>
+    <w:p>
+      <w:pPr>
+        <w:pStyle w:val="Ttulo1"/>
+      </w:pPr>
+      <w:r>
+        <w:t>Modelo Canvas</w:t>
+      </w:r>
+    </w:p>
+    <w:p>
+      <w:pPr>
+        <w:widowControl/>
+        <w:spacing w:after="160" w:line="259" w:lineRule="auto"/>
+        <w:jc w:val="left"/>
+        <w:rPr>
+          <w:rFonts w:asciiTheme="minorHAnsi" w:hAnsiTheme="minorHAnsi" w:cstheme="minorHAnsi"/>
+          <w:sz w:val="24"/>
+          <w:szCs w:val="24"/>
+        </w:rPr>
+      </w:pPr>
+      <w:r>
+        <w:rPr>
+          <w:rFonts w:asciiTheme="minorHAnsi" w:hAnsiTheme="minorHAnsi" w:cstheme="minorHAnsi"/>
+          <w:sz w:val="24"/>
+          <w:szCs w:val="24"/>
+        </w:rPr>
+        <w:t xml:space="preserve"> </w:t>
+      </w:r>
+      <w:r>
+        <w:rPr>
+          <w:rFonts w:asciiTheme="majorHAnsi" w:eastAsiaTheme="majorEastAsia" w:hAnsiTheme="majorHAnsi" w:cstheme="majorBidi"/>
+          <w:color w:val="1F3763" w:themeColor="accent1" w:themeShade="7F"/>
+          <w:sz w:val="24"/>
+          <w:szCs w:val="24"/>
+        </w:rPr>
+        <w:t>Parcerias-Chave</w:t>
+      </w:r>
+      <w:r>
+        <w:rPr>
+          <w:rFonts w:asciiTheme="minorHAnsi" w:hAnsiTheme="minorHAnsi" w:cstheme="minorHAnsi"/>
+          <w:sz w:val="24"/>
+          <w:szCs w:val="24"/>
+        </w:rPr>
+        <w:t xml:space="preserve"> </w:t>
+      </w:r>
+    </w:p>
+    <w:p>
+      <w:pPr>
+        <w:pStyle w:val="PargrafodaLista"/>
+        <w:widowControl/>
+        <w:numPr>
+          <w:ilvl w:val="0"/>
+          <w:numId w:val="15"/>
+        </w:numPr>
+        <w:spacing w:after="160" w:line="259" w:lineRule="auto"/>
+        <w:jc w:val="left"/>
+        <w:rPr>
+          <w:rFonts w:asciiTheme="minorHAnsi" w:hAnsiTheme="minorHAnsi" w:cstheme="minorHAnsi"/>
+          <w:sz w:val="24"/>
+          <w:szCs w:val="24"/>
+        </w:rPr>
+      </w:pPr>
+      <w:r>
+        <w:rPr>
+          <w:rFonts w:asciiTheme="minorHAnsi" w:hAnsiTheme="minorHAnsi" w:cstheme="minorHAnsi"/>
+          <w:sz w:val="24"/>
+          <w:szCs w:val="24"/>
+        </w:rPr>
+        <w:t xml:space="preserve">Ginásios; </w:t>
+      </w:r>
+    </w:p>
+    <w:p>
+      <w:pPr>
+        <w:pStyle w:val="PargrafodaLista"/>
+        <w:widowControl/>
+        <w:numPr>
+          <w:ilvl w:val="0"/>
+          <w:numId w:val="15"/>
+        </w:numPr>
+        <w:spacing w:after="160" w:line="259" w:lineRule="auto"/>
+        <w:jc w:val="left"/>
+        <w:rPr>
+          <w:rFonts w:asciiTheme="minorHAnsi" w:hAnsiTheme="minorHAnsi" w:cstheme="minorHAnsi"/>
+          <w:sz w:val="24"/>
+          <w:szCs w:val="24"/>
+        </w:rPr>
+      </w:pPr>
+      <w:r>
+        <w:rPr>
+          <w:rFonts w:asciiTheme="minorHAnsi" w:hAnsiTheme="minorHAnsi" w:cstheme="minorHAnsi"/>
+          <w:sz w:val="24"/>
+          <w:szCs w:val="24"/>
+        </w:rPr>
+        <w:t xml:space="preserve">Personal-Trainers; </w:t>
+      </w:r>
+    </w:p>
+    <w:p>
+      <w:pPr>
+        <w:pStyle w:val="PargrafodaLista"/>
+        <w:widowControl/>
+        <w:numPr>
+          <w:ilvl w:val="0"/>
+          <w:numId w:val="15"/>
+        </w:numPr>
+        <w:spacing w:after="160" w:line="259" w:lineRule="auto"/>
+        <w:jc w:val="left"/>
+        <w:rPr>
+          <w:rFonts w:asciiTheme="minorHAnsi" w:hAnsiTheme="minorHAnsi" w:cstheme="minorHAnsi"/>
+          <w:sz w:val="24"/>
+          <w:szCs w:val="24"/>
+        </w:rPr>
+      </w:pPr>
+      <w:r>
+        <w:rPr>
+          <w:rFonts w:asciiTheme="minorHAnsi" w:hAnsiTheme="minorHAnsi" w:cstheme="minorHAnsi"/>
+          <w:sz w:val="24"/>
+          <w:szCs w:val="24"/>
+        </w:rPr>
+        <w:t xml:space="preserve">Empresas para fornecimento de roupa e alimentos desportivos; </w:t>
+      </w:r>
+    </w:p>
+    <w:p>
+      <w:pPr>
+        <w:pStyle w:val="PargrafodaLista"/>
+        <w:widowControl/>
+        <w:numPr>
+          <w:ilvl w:val="0"/>
+          <w:numId w:val="15"/>
+        </w:numPr>
+        <w:spacing w:after="160" w:line="259" w:lineRule="auto"/>
+        <w:jc w:val="left"/>
+        <w:rPr>
+          <w:rFonts w:asciiTheme="minorHAnsi" w:hAnsiTheme="minorHAnsi" w:cstheme="minorHAnsi"/>
+          <w:sz w:val="24"/>
+          <w:szCs w:val="24"/>
+        </w:rPr>
+      </w:pPr>
+      <w:r>
+        <w:rPr>
+          <w:rFonts w:asciiTheme="minorHAnsi" w:hAnsiTheme="minorHAnsi" w:cstheme="minorHAnsi"/>
+          <w:sz w:val="24"/>
+          <w:szCs w:val="24"/>
+        </w:rPr>
+        <w:t xml:space="preserve">Institutos académicos (no caso IPCA); </w:t>
+      </w:r>
+    </w:p>
+    <w:p>
+      <w:pPr>
+        <w:widowControl/>
+        <w:spacing w:after="160" w:line="259" w:lineRule="auto"/>
+        <w:jc w:val="left"/>
+        <w:rPr>
+          <w:rFonts w:asciiTheme="majorHAnsi" w:eastAsiaTheme="majorEastAsia" w:hAnsiTheme="majorHAnsi" w:cstheme="majorBidi"/>
+          <w:color w:val="1F3763" w:themeColor="accent1" w:themeShade="7F"/>
+          <w:sz w:val="24"/>
+          <w:szCs w:val="24"/>
+        </w:rPr>
+      </w:pPr>
+      <w:r>
+        <w:rPr>
+          <w:rFonts w:asciiTheme="majorHAnsi" w:eastAsiaTheme="majorEastAsia" w:hAnsiTheme="majorHAnsi" w:cstheme="majorBidi"/>
+          <w:color w:val="1F3763" w:themeColor="accent1" w:themeShade="7F"/>
+          <w:sz w:val="24"/>
+          <w:szCs w:val="24"/>
+        </w:rPr>
+        <w:t xml:space="preserve"> </w:t>
+      </w:r>
+      <w:r>
+        <w:rPr>
+          <w:rFonts w:asciiTheme="majorHAnsi" w:eastAsiaTheme="majorEastAsia" w:hAnsiTheme="majorHAnsi" w:cstheme="majorBidi"/>
+          <w:color w:val="1F3763" w:themeColor="accent1" w:themeShade="7F"/>
+          <w:sz w:val="24"/>
+          <w:szCs w:val="24"/>
+        </w:rPr>
+        <w:t xml:space="preserve">Atividades-Chave </w:t>
+      </w:r>
+    </w:p>
+    <w:p>
+      <w:pPr>
+        <w:pStyle w:val="PargrafodaLista"/>
+        <w:widowControl/>
+        <w:numPr>
+          <w:ilvl w:val="0"/>
+          <w:numId w:val="16"/>
+        </w:numPr>
+        <w:spacing w:after="160" w:line="259" w:lineRule="auto"/>
+        <w:jc w:val="left"/>
+        <w:rPr>
+          <w:rFonts w:asciiTheme="minorHAnsi" w:hAnsiTheme="minorHAnsi" w:cstheme="minorHAnsi"/>
+          <w:sz w:val="24"/>
+          <w:szCs w:val="24"/>
+        </w:rPr>
+      </w:pPr>
+      <w:r>
+        <w:rPr>
+          <w:rFonts w:asciiTheme="minorHAnsi" w:hAnsiTheme="minorHAnsi" w:cstheme="minorHAnsi"/>
+          <w:sz w:val="24"/>
+          <w:szCs w:val="24"/>
+        </w:rPr>
+        <w:t xml:space="preserve">Marketing; - Desenvolvimento e manutenção do software; </w:t>
+      </w:r>
+    </w:p>
+    <w:p>
+      <w:pPr>
+        <w:pStyle w:val="PargrafodaLista"/>
+        <w:widowControl/>
+        <w:numPr>
+          <w:ilvl w:val="0"/>
+          <w:numId w:val="16"/>
+        </w:numPr>
+        <w:spacing w:after="160" w:line="259" w:lineRule="auto"/>
+        <w:jc w:val="left"/>
+        <w:rPr>
+          <w:rFonts w:asciiTheme="minorHAnsi" w:hAnsiTheme="minorHAnsi" w:cstheme="minorHAnsi"/>
+          <w:sz w:val="24"/>
+          <w:szCs w:val="24"/>
+        </w:rPr>
+      </w:pPr>
+      <w:r>
+        <w:rPr>
+          <w:rFonts w:asciiTheme="minorHAnsi" w:hAnsiTheme="minorHAnsi" w:cstheme="minorHAnsi"/>
+          <w:sz w:val="24"/>
+          <w:szCs w:val="24"/>
+        </w:rPr>
+        <w:t xml:space="preserve">Desenvolvimento e manutenção do hardware; </w:t>
+      </w:r>
+    </w:p>
+    <w:p>
+      <w:pPr>
+        <w:pStyle w:val="PargrafodaLista"/>
+        <w:widowControl/>
+        <w:numPr>
+          <w:ilvl w:val="0"/>
+          <w:numId w:val="16"/>
+        </w:numPr>
+        <w:spacing w:after="160" w:line="259" w:lineRule="auto"/>
+        <w:jc w:val="left"/>
+        <w:rPr>
+          <w:rFonts w:asciiTheme="minorHAnsi" w:hAnsiTheme="minorHAnsi" w:cstheme="minorHAnsi"/>
+          <w:sz w:val="24"/>
+          <w:szCs w:val="24"/>
+        </w:rPr>
+      </w:pPr>
+      <w:r>
+        <w:rPr>
+          <w:rFonts w:asciiTheme="minorHAnsi" w:hAnsiTheme="minorHAnsi" w:cstheme="minorHAnsi"/>
+          <w:sz w:val="24"/>
+          <w:szCs w:val="24"/>
+        </w:rPr>
+        <w:t>Suporte.</w:t>
+      </w:r>
+    </w:p>
+    <w:p>
+      <w:pPr>
+        <w:widowControl/>
+        <w:spacing w:after="160" w:line="259" w:lineRule="auto"/>
+        <w:jc w:val="left"/>
+        <w:rPr>
+          <w:rFonts w:asciiTheme="majorHAnsi" w:eastAsiaTheme="majorEastAsia" w:hAnsiTheme="majorHAnsi" w:cstheme="majorBidi"/>
+          <w:color w:val="1F3763" w:themeColor="accent1" w:themeShade="7F"/>
+          <w:sz w:val="24"/>
+          <w:szCs w:val="24"/>
+        </w:rPr>
+      </w:pPr>
+      <w:r>
+        <w:rPr>
+          <w:rFonts w:asciiTheme="majorHAnsi" w:eastAsiaTheme="majorEastAsia" w:hAnsiTheme="majorHAnsi" w:cstheme="majorBidi"/>
+          <w:color w:val="1F3763" w:themeColor="accent1" w:themeShade="7F"/>
+          <w:sz w:val="24"/>
+          <w:szCs w:val="24"/>
+        </w:rPr>
+        <w:t xml:space="preserve"> </w:t>
+      </w:r>
+      <w:r>
+        <w:rPr>
+          <w:rFonts w:asciiTheme="majorHAnsi" w:eastAsiaTheme="majorEastAsia" w:hAnsiTheme="majorHAnsi" w:cstheme="majorBidi"/>
+          <w:color w:val="1F3763" w:themeColor="accent1" w:themeShade="7F"/>
+          <w:sz w:val="24"/>
+          <w:szCs w:val="24"/>
+        </w:rPr>
+        <w:t>Recursos-Chave</w:t>
+      </w:r>
+    </w:p>
+    <w:p>
+      <w:pPr>
+        <w:pStyle w:val="PargrafodaLista"/>
+        <w:widowControl/>
+        <w:numPr>
+          <w:ilvl w:val="0"/>
+          <w:numId w:val="17"/>
+        </w:numPr>
+        <w:spacing w:after="160" w:line="259" w:lineRule="auto"/>
+        <w:jc w:val="left"/>
+        <w:rPr>
+          <w:rFonts w:asciiTheme="minorHAnsi" w:hAnsiTheme="minorHAnsi" w:cstheme="minorHAnsi"/>
+          <w:sz w:val="24"/>
+          <w:szCs w:val="24"/>
+        </w:rPr>
+      </w:pPr>
+      <w:r>
+        <w:rPr>
+          <w:rFonts w:asciiTheme="minorHAnsi" w:hAnsiTheme="minorHAnsi" w:cstheme="minorHAnsi"/>
+          <w:sz w:val="24"/>
+          <w:szCs w:val="24"/>
+        </w:rPr>
+        <w:t xml:space="preserve">Desenvolvedores de software; </w:t>
+      </w:r>
+    </w:p>
+    <w:p>
+      <w:pPr>
+        <w:pStyle w:val="PargrafodaLista"/>
+        <w:widowControl/>
+        <w:numPr>
+          <w:ilvl w:val="0"/>
+          <w:numId w:val="17"/>
+        </w:numPr>
+        <w:spacing w:after="160" w:line="259" w:lineRule="auto"/>
+        <w:jc w:val="left"/>
+        <w:rPr>
+          <w:rFonts w:asciiTheme="minorHAnsi" w:hAnsiTheme="minorHAnsi" w:cstheme="minorHAnsi"/>
+          <w:sz w:val="24"/>
+          <w:szCs w:val="24"/>
+        </w:rPr>
+      </w:pPr>
+      <w:r>
+        <w:rPr>
+          <w:rFonts w:asciiTheme="minorHAnsi" w:hAnsiTheme="minorHAnsi" w:cstheme="minorHAnsi"/>
+          <w:sz w:val="24"/>
+          <w:szCs w:val="24"/>
+        </w:rPr>
+        <w:t xml:space="preserve">Desenvolvedores de hardware; </w:t>
+      </w:r>
+    </w:p>
+    <w:p>
+      <w:pPr>
+        <w:pStyle w:val="PargrafodaLista"/>
+        <w:widowControl/>
+        <w:numPr>
+          <w:ilvl w:val="0"/>
+          <w:numId w:val="17"/>
+        </w:numPr>
+        <w:spacing w:after="160" w:line="259" w:lineRule="auto"/>
+        <w:jc w:val="left"/>
+        <w:rPr>
+          <w:rFonts w:asciiTheme="minorHAnsi" w:hAnsiTheme="minorHAnsi" w:cstheme="minorHAnsi"/>
+          <w:sz w:val="24"/>
+          <w:szCs w:val="24"/>
+        </w:rPr>
+      </w:pPr>
+      <w:r>
+        <w:rPr>
+          <w:rFonts w:asciiTheme="minorHAnsi" w:hAnsiTheme="minorHAnsi" w:cstheme="minorHAnsi"/>
+          <w:sz w:val="24"/>
+          <w:szCs w:val="24"/>
+        </w:rPr>
+        <w:t xml:space="preserve">Marcas; </w:t>
+      </w:r>
+    </w:p>
+    <w:p>
+      <w:pPr>
+        <w:pStyle w:val="PargrafodaLista"/>
+        <w:widowControl/>
+        <w:numPr>
+          <w:ilvl w:val="0"/>
+          <w:numId w:val="17"/>
+        </w:numPr>
+        <w:spacing w:after="160" w:line="259" w:lineRule="auto"/>
+        <w:jc w:val="left"/>
+        <w:rPr>
+          <w:rFonts w:asciiTheme="minorHAnsi" w:hAnsiTheme="minorHAnsi" w:cstheme="minorHAnsi"/>
+          <w:sz w:val="24"/>
+          <w:szCs w:val="24"/>
+        </w:rPr>
+      </w:pPr>
+      <w:r>
+        <w:rPr>
+          <w:rFonts w:asciiTheme="minorHAnsi" w:hAnsiTheme="minorHAnsi" w:cstheme="minorHAnsi"/>
+          <w:sz w:val="24"/>
+          <w:szCs w:val="24"/>
+        </w:rPr>
+        <w:t>Contratos com os parceiros-chave.</w:t>
+      </w:r>
+    </w:p>
+    <w:p>
+      <w:pPr>
+        <w:widowControl/>
+        <w:spacing w:after="160" w:line="259" w:lineRule="auto"/>
+        <w:jc w:val="left"/>
+        <w:rPr>
+          <w:rFonts w:asciiTheme="majorHAnsi" w:eastAsiaTheme="majorEastAsia" w:hAnsiTheme="majorHAnsi" w:cstheme="majorBidi"/>
+          <w:color w:val="1F3763" w:themeColor="accent1" w:themeShade="7F"/>
+          <w:sz w:val="24"/>
+          <w:szCs w:val="24"/>
+        </w:rPr>
+      </w:pPr>
+      <w:r>
+        <w:rPr>
+          <w:rFonts w:asciiTheme="majorHAnsi" w:eastAsiaTheme="majorEastAsia" w:hAnsiTheme="majorHAnsi" w:cstheme="majorBidi"/>
+          <w:color w:val="1F3763" w:themeColor="accent1" w:themeShade="7F"/>
+          <w:sz w:val="24"/>
+          <w:szCs w:val="24"/>
+        </w:rPr>
+        <w:t xml:space="preserve"> </w:t>
+      </w:r>
+      <w:r>
+        <w:rPr>
+          <w:rFonts w:asciiTheme="majorHAnsi" w:eastAsiaTheme="majorEastAsia" w:hAnsiTheme="majorHAnsi" w:cstheme="majorBidi"/>
+          <w:color w:val="1F3763" w:themeColor="accent1" w:themeShade="7F"/>
+          <w:sz w:val="24"/>
+          <w:szCs w:val="24"/>
+        </w:rPr>
+        <w:t xml:space="preserve">Proposta de valor </w:t>
+      </w:r>
+    </w:p>
+    <w:p>
+      <w:pPr>
+        <w:widowControl/>
+        <w:spacing w:after="160" w:line="259" w:lineRule="auto"/>
+        <w:ind w:firstLine="360"/>
+        <w:jc w:val="left"/>
+        <w:rPr>
+          <w:rFonts w:asciiTheme="minorHAnsi" w:hAnsiTheme="minorHAnsi" w:cstheme="minorHAnsi"/>
+          <w:sz w:val="24"/>
+          <w:szCs w:val="24"/>
+        </w:rPr>
+      </w:pPr>
+      <w:r>
+        <w:rPr>
+          <w:rFonts w:asciiTheme="minorHAnsi" w:hAnsiTheme="minorHAnsi" w:cstheme="minorHAnsi"/>
+          <w:sz w:val="24"/>
+          <w:szCs w:val="24"/>
+        </w:rPr>
+        <w:t xml:space="preserve">Ginásio e seus funcionários </w:t>
+      </w:r>
+    </w:p>
+    <w:p>
+      <w:pPr>
+        <w:pStyle w:val="PargrafodaLista"/>
+        <w:widowControl/>
+        <w:numPr>
+          <w:ilvl w:val="0"/>
+          <w:numId w:val="19"/>
+        </w:numPr>
+        <w:spacing w:after="160" w:line="259" w:lineRule="auto"/>
+        <w:jc w:val="left"/>
+        <w:rPr>
+          <w:rFonts w:asciiTheme="minorHAnsi" w:hAnsiTheme="minorHAnsi" w:cstheme="minorHAnsi"/>
+          <w:sz w:val="24"/>
+          <w:szCs w:val="24"/>
+        </w:rPr>
+      </w:pPr>
+      <w:r>
+        <w:rPr>
+          <w:rFonts w:asciiTheme="minorHAnsi" w:hAnsiTheme="minorHAnsi" w:cstheme="minorHAnsi"/>
+          <w:sz w:val="24"/>
+          <w:szCs w:val="24"/>
+        </w:rPr>
+        <w:t xml:space="preserve">Experiência facilitada na gestão de lotação, dados biométricos e avaliações dos seus clientes; </w:t>
+      </w:r>
+    </w:p>
+    <w:p>
+      <w:pPr>
+        <w:widowControl/>
+        <w:spacing w:after="160" w:line="259" w:lineRule="auto"/>
+        <w:ind w:left="360"/>
+        <w:jc w:val="left"/>
+        <w:rPr>
+          <w:rFonts w:asciiTheme="minorHAnsi" w:hAnsiTheme="minorHAnsi" w:cstheme="minorHAnsi"/>
+          <w:sz w:val="24"/>
+          <w:szCs w:val="24"/>
+        </w:rPr>
+      </w:pPr>
+      <w:r>
+        <w:rPr>
+          <w:rFonts w:asciiTheme="minorHAnsi" w:hAnsiTheme="minorHAnsi" w:cstheme="minorHAnsi"/>
+          <w:sz w:val="24"/>
+          <w:szCs w:val="24"/>
+        </w:rPr>
+        <w:t xml:space="preserve">Utilizadores/Clientes do ginásio </w:t>
+      </w:r>
+    </w:p>
+    <w:p>
+      <w:pPr>
+        <w:pStyle w:val="PargrafodaLista"/>
+        <w:widowControl/>
+        <w:numPr>
+          <w:ilvl w:val="0"/>
+          <w:numId w:val="19"/>
+        </w:numPr>
+        <w:spacing w:after="160" w:line="259" w:lineRule="auto"/>
+        <w:jc w:val="left"/>
+        <w:rPr>
+          <w:rFonts w:asciiTheme="minorHAnsi" w:hAnsiTheme="minorHAnsi" w:cstheme="minorHAnsi"/>
+          <w:sz w:val="24"/>
+          <w:szCs w:val="24"/>
+        </w:rPr>
+      </w:pPr>
+      <w:r>
+        <w:rPr>
+          <w:rFonts w:asciiTheme="minorHAnsi" w:hAnsiTheme="minorHAnsi" w:cstheme="minorHAnsi"/>
+          <w:sz w:val="24"/>
+          <w:szCs w:val="24"/>
+        </w:rPr>
+        <w:t xml:space="preserve">Forma mais eficiente e fácil de verificar a lotação do ginásio; </w:t>
+      </w:r>
+    </w:p>
+    <w:p>
+      <w:pPr>
+        <w:pStyle w:val="PargrafodaLista"/>
+        <w:widowControl/>
+        <w:numPr>
+          <w:ilvl w:val="0"/>
+          <w:numId w:val="19"/>
+        </w:numPr>
+        <w:spacing w:after="160" w:line="259" w:lineRule="auto"/>
+        <w:jc w:val="left"/>
+        <w:rPr>
+          <w:rFonts w:asciiTheme="minorHAnsi" w:hAnsiTheme="minorHAnsi" w:cstheme="minorHAnsi"/>
+          <w:sz w:val="24"/>
+          <w:szCs w:val="24"/>
+        </w:rPr>
+      </w:pPr>
+      <w:r>
+        <w:rPr>
+          <w:rFonts w:asciiTheme="minorHAnsi" w:hAnsiTheme="minorHAnsi" w:cstheme="minorHAnsi"/>
+          <w:sz w:val="24"/>
+          <w:szCs w:val="24"/>
+        </w:rPr>
+        <w:t>Experiência</w:t>
+      </w:r>
+      <w:r>
+        <w:rPr>
+          <w:rFonts w:asciiTheme="minorHAnsi" w:hAnsiTheme="minorHAnsi" w:cstheme="minorHAnsi"/>
+          <w:sz w:val="24"/>
+          <w:szCs w:val="24"/>
+        </w:rPr>
+        <w:t xml:space="preserve"> personalizada da sua alimentação e treino; </w:t>
+      </w:r>
+    </w:p>
+    <w:p>
+      <w:pPr>
+        <w:pStyle w:val="PargrafodaLista"/>
+        <w:widowControl/>
+        <w:numPr>
+          <w:ilvl w:val="0"/>
+          <w:numId w:val="19"/>
+        </w:numPr>
+        <w:spacing w:after="160" w:line="259" w:lineRule="auto"/>
+        <w:jc w:val="left"/>
+        <w:rPr>
+          <w:rFonts w:asciiTheme="minorHAnsi" w:hAnsiTheme="minorHAnsi" w:cstheme="minorHAnsi"/>
+          <w:sz w:val="24"/>
+          <w:szCs w:val="24"/>
+        </w:rPr>
+      </w:pPr>
+      <w:r>
+        <w:rPr>
+          <w:rFonts w:asciiTheme="minorHAnsi" w:hAnsiTheme="minorHAnsi" w:cstheme="minorHAnsi"/>
+          <w:sz w:val="24"/>
+          <w:szCs w:val="24"/>
+        </w:rPr>
+        <w:t xml:space="preserve">Existência de loja online de pesquisa simples. </w:t>
+      </w:r>
+    </w:p>
+    <w:p>
+      <w:pPr>
+        <w:widowControl/>
+        <w:spacing w:after="160" w:line="259" w:lineRule="auto"/>
+        <w:jc w:val="left"/>
+        <w:rPr>
+          <w:rFonts w:asciiTheme="minorHAnsi" w:hAnsiTheme="minorHAnsi" w:cstheme="minorHAnsi"/>
+          <w:sz w:val="24"/>
+          <w:szCs w:val="24"/>
+        </w:rPr>
+      </w:pPr>
+      <w:r>
+        <w:rPr>
+          <w:rFonts w:asciiTheme="minorHAnsi" w:hAnsiTheme="minorHAnsi" w:cstheme="minorHAnsi"/>
+          <w:sz w:val="24"/>
+          <w:szCs w:val="24"/>
+        </w:rPr>
+        <w:br w:type="page"/>
+      </w:r>
+    </w:p>
+    <w:p>
+      <w:pPr>
+        <w:pStyle w:val="PargrafodaLista"/>
+        <w:widowControl/>
+        <w:spacing w:after="160" w:line="259" w:lineRule="auto"/>
+        <w:jc w:val="left"/>
+        <w:rPr>
+          <w:rFonts w:asciiTheme="minorHAnsi" w:hAnsiTheme="minorHAnsi" w:cstheme="minorHAnsi"/>
+          <w:sz w:val="24"/>
+          <w:szCs w:val="24"/>
+        </w:rPr>
+      </w:pPr>
+    </w:p>
+    <w:p>
+      <w:pPr>
+        <w:widowControl/>
+        <w:spacing w:after="160" w:line="259" w:lineRule="auto"/>
+        <w:jc w:val="left"/>
+        <w:rPr>
+          <w:rFonts w:asciiTheme="minorHAnsi" w:hAnsiTheme="minorHAnsi" w:cstheme="minorHAnsi"/>
+          <w:sz w:val="24"/>
+          <w:szCs w:val="24"/>
+        </w:rPr>
+      </w:pPr>
+      <w:r>
+        <w:rPr>
+          <w:rFonts w:asciiTheme="majorHAnsi" w:eastAsiaTheme="majorEastAsia" w:hAnsiTheme="majorHAnsi" w:cstheme="majorBidi"/>
+          <w:color w:val="1F3763" w:themeColor="accent1" w:themeShade="7F"/>
+          <w:sz w:val="24"/>
+          <w:szCs w:val="24"/>
+        </w:rPr>
+        <w:t xml:space="preserve"> </w:t>
+      </w:r>
+      <w:r>
+        <w:rPr>
+          <w:rFonts w:asciiTheme="majorHAnsi" w:eastAsiaTheme="majorEastAsia" w:hAnsiTheme="majorHAnsi" w:cstheme="majorBidi"/>
+          <w:color w:val="1F3763" w:themeColor="accent1" w:themeShade="7F"/>
+          <w:sz w:val="24"/>
+          <w:szCs w:val="24"/>
+        </w:rPr>
+        <w:t>Relacionamento com clientes</w:t>
+      </w:r>
+      <w:r>
+        <w:rPr>
+          <w:rFonts w:asciiTheme="minorHAnsi" w:hAnsiTheme="minorHAnsi" w:cstheme="minorHAnsi"/>
+          <w:sz w:val="24"/>
+          <w:szCs w:val="24"/>
+        </w:rPr>
+        <w:t xml:space="preserve"> </w:t>
+      </w:r>
+    </w:p>
+    <w:p>
+      <w:pPr>
+        <w:pStyle w:val="PargrafodaLista"/>
+        <w:widowControl/>
+        <w:numPr>
+          <w:ilvl w:val="0"/>
+          <w:numId w:val="19"/>
+        </w:numPr>
+        <w:spacing w:after="160" w:line="259" w:lineRule="auto"/>
+        <w:jc w:val="left"/>
+        <w:rPr>
+          <w:rFonts w:asciiTheme="minorHAnsi" w:hAnsiTheme="minorHAnsi" w:cstheme="minorHAnsi"/>
+          <w:sz w:val="24"/>
+          <w:szCs w:val="24"/>
+        </w:rPr>
+      </w:pPr>
+      <w:r>
+        <w:rPr>
+          <w:rFonts w:asciiTheme="minorHAnsi" w:hAnsiTheme="minorHAnsi" w:cstheme="minorHAnsi"/>
+          <w:sz w:val="24"/>
+          <w:szCs w:val="24"/>
+        </w:rPr>
+        <w:t xml:space="preserve">Sistema de avaliações; </w:t>
+      </w:r>
+    </w:p>
+    <w:p>
+      <w:pPr>
+        <w:pStyle w:val="PargrafodaLista"/>
+        <w:widowControl/>
+        <w:numPr>
+          <w:ilvl w:val="0"/>
+          <w:numId w:val="19"/>
+        </w:numPr>
+        <w:spacing w:after="160" w:line="259" w:lineRule="auto"/>
+        <w:jc w:val="left"/>
+        <w:rPr>
+          <w:rFonts w:asciiTheme="minorHAnsi" w:hAnsiTheme="minorHAnsi" w:cstheme="minorHAnsi"/>
+          <w:sz w:val="24"/>
+          <w:szCs w:val="24"/>
+        </w:rPr>
+      </w:pPr>
+      <w:r>
+        <w:rPr>
+          <w:rFonts w:asciiTheme="minorHAnsi" w:hAnsiTheme="minorHAnsi" w:cstheme="minorHAnsi"/>
+          <w:sz w:val="24"/>
+          <w:szCs w:val="24"/>
+        </w:rPr>
+        <w:t xml:space="preserve">Suporte técnico; </w:t>
+      </w:r>
+    </w:p>
+    <w:p>
+      <w:pPr>
+        <w:pStyle w:val="PargrafodaLista"/>
+        <w:widowControl/>
+        <w:spacing w:after="160" w:line="259" w:lineRule="auto"/>
+        <w:jc w:val="left"/>
+        <w:rPr>
+          <w:rFonts w:asciiTheme="minorHAnsi" w:hAnsiTheme="minorHAnsi" w:cstheme="minorHAnsi"/>
+          <w:sz w:val="24"/>
+          <w:szCs w:val="24"/>
+        </w:rPr>
+      </w:pPr>
+    </w:p>
+    <w:p>
+      <w:pPr>
+        <w:widowControl/>
+        <w:spacing w:after="160" w:line="259" w:lineRule="auto"/>
+        <w:jc w:val="left"/>
+        <w:rPr>
+          <w:rFonts w:asciiTheme="majorHAnsi" w:eastAsiaTheme="majorEastAsia" w:hAnsiTheme="majorHAnsi" w:cstheme="majorBidi"/>
+          <w:color w:val="1F3763" w:themeColor="accent1" w:themeShade="7F"/>
+          <w:sz w:val="24"/>
+          <w:szCs w:val="24"/>
+        </w:rPr>
+      </w:pPr>
+      <w:r>
+        <w:rPr>
+          <w:rFonts w:asciiTheme="majorHAnsi" w:eastAsiaTheme="majorEastAsia" w:hAnsiTheme="majorHAnsi" w:cstheme="majorBidi"/>
+          <w:color w:val="1F3763" w:themeColor="accent1" w:themeShade="7F"/>
+          <w:sz w:val="24"/>
+          <w:szCs w:val="24"/>
+        </w:rPr>
+        <w:t xml:space="preserve"> </w:t>
+      </w:r>
+      <w:r>
+        <w:rPr>
+          <w:rFonts w:asciiTheme="majorHAnsi" w:eastAsiaTheme="majorEastAsia" w:hAnsiTheme="majorHAnsi" w:cstheme="majorBidi"/>
+          <w:color w:val="1F3763" w:themeColor="accent1" w:themeShade="7F"/>
+          <w:sz w:val="24"/>
+          <w:szCs w:val="24"/>
+        </w:rPr>
+        <w:t xml:space="preserve">Canais </w:t>
+      </w:r>
+    </w:p>
+    <w:p>
+      <w:pPr>
+        <w:pStyle w:val="PargrafodaLista"/>
+        <w:widowControl/>
+        <w:numPr>
+          <w:ilvl w:val="0"/>
+          <w:numId w:val="19"/>
+        </w:numPr>
+        <w:spacing w:after="160" w:line="259" w:lineRule="auto"/>
+        <w:jc w:val="left"/>
+        <w:rPr>
+          <w:rFonts w:asciiTheme="minorHAnsi" w:hAnsiTheme="minorHAnsi" w:cstheme="minorHAnsi"/>
+          <w:sz w:val="24"/>
+          <w:szCs w:val="24"/>
+        </w:rPr>
+      </w:pPr>
+      <w:r>
+        <w:rPr>
+          <w:rFonts w:asciiTheme="minorHAnsi" w:hAnsiTheme="minorHAnsi" w:cstheme="minorHAnsi"/>
+          <w:sz w:val="24"/>
+          <w:szCs w:val="24"/>
+        </w:rPr>
+        <w:t xml:space="preserve">Aplicação mobile; </w:t>
+      </w:r>
+    </w:p>
+    <w:p>
+      <w:pPr>
+        <w:pStyle w:val="PargrafodaLista"/>
+        <w:widowControl/>
+        <w:numPr>
+          <w:ilvl w:val="0"/>
+          <w:numId w:val="19"/>
+        </w:numPr>
+        <w:spacing w:after="160" w:line="259" w:lineRule="auto"/>
+        <w:jc w:val="left"/>
+        <w:rPr>
+          <w:rFonts w:asciiTheme="minorHAnsi" w:hAnsiTheme="minorHAnsi" w:cstheme="minorHAnsi"/>
+          <w:sz w:val="24"/>
+          <w:szCs w:val="24"/>
+        </w:rPr>
+      </w:pPr>
+      <w:r>
+        <w:rPr>
+          <w:rFonts w:asciiTheme="minorHAnsi" w:hAnsiTheme="minorHAnsi" w:cstheme="minorHAnsi"/>
+          <w:sz w:val="24"/>
+          <w:szCs w:val="24"/>
+        </w:rPr>
+        <w:t xml:space="preserve">Parcerias; </w:t>
+      </w:r>
+    </w:p>
+    <w:p>
+      <w:pPr>
+        <w:pStyle w:val="PargrafodaLista"/>
+        <w:widowControl/>
+        <w:numPr>
+          <w:ilvl w:val="0"/>
+          <w:numId w:val="19"/>
+        </w:numPr>
+        <w:spacing w:after="160" w:line="259" w:lineRule="auto"/>
+        <w:jc w:val="left"/>
+        <w:rPr>
+          <w:rFonts w:asciiTheme="minorHAnsi" w:hAnsiTheme="minorHAnsi" w:cstheme="minorHAnsi"/>
+          <w:sz w:val="24"/>
+          <w:szCs w:val="24"/>
+        </w:rPr>
+      </w:pPr>
+      <w:r>
+        <w:rPr>
+          <w:rFonts w:asciiTheme="minorHAnsi" w:hAnsiTheme="minorHAnsi" w:cstheme="minorHAnsi"/>
+          <w:sz w:val="24"/>
+          <w:szCs w:val="24"/>
+        </w:rPr>
+        <w:t xml:space="preserve">Marketing; </w:t>
+      </w:r>
+    </w:p>
+    <w:p>
+      <w:pPr>
+        <w:pStyle w:val="PargrafodaLista"/>
+        <w:widowControl/>
+        <w:numPr>
+          <w:ilvl w:val="0"/>
+          <w:numId w:val="19"/>
+        </w:numPr>
+        <w:spacing w:after="160" w:line="259" w:lineRule="auto"/>
+        <w:jc w:val="left"/>
+        <w:rPr>
+          <w:rFonts w:asciiTheme="minorHAnsi" w:hAnsiTheme="minorHAnsi" w:cstheme="minorHAnsi"/>
+          <w:sz w:val="24"/>
+          <w:szCs w:val="24"/>
+        </w:rPr>
+      </w:pPr>
+      <w:r>
+        <w:rPr>
+          <w:rFonts w:asciiTheme="minorHAnsi" w:hAnsiTheme="minorHAnsi" w:cstheme="minorHAnsi"/>
+          <w:sz w:val="24"/>
+          <w:szCs w:val="24"/>
+        </w:rPr>
+        <w:t xml:space="preserve">Mídia social. </w:t>
+      </w:r>
+    </w:p>
+    <w:p>
+      <w:pPr>
+        <w:pStyle w:val="PargrafodaLista"/>
+        <w:widowControl/>
+        <w:spacing w:after="160" w:line="259" w:lineRule="auto"/>
+        <w:jc w:val="left"/>
+        <w:rPr>
+          <w:rFonts w:asciiTheme="minorHAnsi" w:hAnsiTheme="minorHAnsi" w:cstheme="minorHAnsi"/>
+          <w:sz w:val="24"/>
+          <w:szCs w:val="24"/>
+        </w:rPr>
+      </w:pPr>
+    </w:p>
+    <w:p>
+      <w:pPr>
+        <w:widowControl/>
+        <w:spacing w:after="160" w:line="259" w:lineRule="auto"/>
+        <w:jc w:val="left"/>
+        <w:rPr>
+          <w:rFonts w:asciiTheme="majorHAnsi" w:eastAsiaTheme="majorEastAsia" w:hAnsiTheme="majorHAnsi" w:cstheme="majorBidi"/>
+          <w:color w:val="1F3763" w:themeColor="accent1" w:themeShade="7F"/>
+          <w:sz w:val="24"/>
+          <w:szCs w:val="24"/>
+        </w:rPr>
+      </w:pPr>
+      <w:r>
+        <w:rPr>
+          <w:rFonts w:asciiTheme="majorHAnsi" w:eastAsiaTheme="majorEastAsia" w:hAnsiTheme="majorHAnsi" w:cstheme="majorBidi"/>
+          <w:color w:val="1F3763" w:themeColor="accent1" w:themeShade="7F"/>
+          <w:sz w:val="24"/>
+          <w:szCs w:val="24"/>
+        </w:rPr>
+        <w:t xml:space="preserve"> </w:t>
+      </w:r>
+      <w:r>
+        <w:rPr>
+          <w:rFonts w:asciiTheme="majorHAnsi" w:eastAsiaTheme="majorEastAsia" w:hAnsiTheme="majorHAnsi" w:cstheme="majorBidi"/>
+          <w:color w:val="1F3763" w:themeColor="accent1" w:themeShade="7F"/>
+          <w:sz w:val="24"/>
+          <w:szCs w:val="24"/>
+        </w:rPr>
+        <w:t xml:space="preserve">Segmentos de clientes </w:t>
+      </w:r>
+    </w:p>
+    <w:p>
+      <w:pPr>
+        <w:pStyle w:val="PargrafodaLista"/>
+        <w:widowControl/>
+        <w:numPr>
+          <w:ilvl w:val="0"/>
+          <w:numId w:val="19"/>
+        </w:numPr>
+        <w:spacing w:after="160" w:line="259" w:lineRule="auto"/>
+        <w:jc w:val="left"/>
+        <w:rPr>
+          <w:rFonts w:asciiTheme="minorHAnsi" w:hAnsiTheme="minorHAnsi" w:cstheme="minorHAnsi"/>
+          <w:sz w:val="24"/>
+          <w:szCs w:val="24"/>
+        </w:rPr>
+      </w:pPr>
+      <w:r>
+        <w:rPr>
+          <w:rFonts w:asciiTheme="minorHAnsi" w:hAnsiTheme="minorHAnsi" w:cstheme="minorHAnsi"/>
+          <w:sz w:val="24"/>
+          <w:szCs w:val="24"/>
+        </w:rPr>
+        <w:t xml:space="preserve">Ginásios; </w:t>
+      </w:r>
+    </w:p>
+    <w:p>
+      <w:pPr>
+        <w:pStyle w:val="PargrafodaLista"/>
+        <w:widowControl/>
+        <w:numPr>
+          <w:ilvl w:val="0"/>
+          <w:numId w:val="19"/>
+        </w:numPr>
+        <w:spacing w:after="160" w:line="259" w:lineRule="auto"/>
+        <w:jc w:val="left"/>
+        <w:rPr>
+          <w:rFonts w:asciiTheme="minorHAnsi" w:hAnsiTheme="minorHAnsi" w:cstheme="minorHAnsi"/>
+          <w:sz w:val="24"/>
+          <w:szCs w:val="24"/>
+        </w:rPr>
+      </w:pPr>
+      <w:r>
+        <w:rPr>
+          <w:rFonts w:asciiTheme="minorHAnsi" w:hAnsiTheme="minorHAnsi" w:cstheme="minorHAnsi"/>
+          <w:sz w:val="24"/>
+          <w:szCs w:val="24"/>
+        </w:rPr>
+        <w:t xml:space="preserve">Funcionários do ginásio; </w:t>
+      </w:r>
+    </w:p>
+    <w:p>
+      <w:pPr>
+        <w:pStyle w:val="PargrafodaLista"/>
+        <w:widowControl/>
+        <w:numPr>
+          <w:ilvl w:val="0"/>
+          <w:numId w:val="19"/>
+        </w:numPr>
+        <w:spacing w:after="160" w:line="259" w:lineRule="auto"/>
+        <w:jc w:val="left"/>
+        <w:rPr>
+          <w:rFonts w:asciiTheme="minorHAnsi" w:hAnsiTheme="minorHAnsi" w:cstheme="minorHAnsi"/>
+          <w:sz w:val="24"/>
+          <w:szCs w:val="24"/>
+        </w:rPr>
+      </w:pPr>
+      <w:r>
+        <w:rPr>
+          <w:rFonts w:asciiTheme="minorHAnsi" w:hAnsiTheme="minorHAnsi" w:cstheme="minorHAnsi"/>
+          <w:sz w:val="24"/>
+          <w:szCs w:val="24"/>
+        </w:rPr>
+        <w:t xml:space="preserve">Clientes do ginásio; </w:t>
+      </w:r>
+    </w:p>
+    <w:p>
+      <w:pPr>
+        <w:pStyle w:val="PargrafodaLista"/>
+        <w:widowControl/>
+        <w:spacing w:after="160" w:line="259" w:lineRule="auto"/>
+        <w:jc w:val="left"/>
+        <w:rPr>
+          <w:rFonts w:asciiTheme="minorHAnsi" w:hAnsiTheme="minorHAnsi" w:cstheme="minorHAnsi"/>
+          <w:sz w:val="24"/>
+          <w:szCs w:val="24"/>
+        </w:rPr>
+      </w:pPr>
+    </w:p>
+    <w:p>
+      <w:pPr>
+        <w:widowControl/>
+        <w:spacing w:after="160" w:line="259" w:lineRule="auto"/>
+        <w:jc w:val="left"/>
+        <w:rPr>
+          <w:rFonts w:asciiTheme="minorHAnsi" w:hAnsiTheme="minorHAnsi" w:cstheme="minorHAnsi"/>
+          <w:sz w:val="24"/>
+          <w:szCs w:val="24"/>
+        </w:rPr>
+      </w:pPr>
+      <w:r>
+        <w:rPr>
+          <w:rFonts w:asciiTheme="majorHAnsi" w:eastAsiaTheme="majorEastAsia" w:hAnsiTheme="majorHAnsi" w:cstheme="majorBidi"/>
+          <w:color w:val="1F3763" w:themeColor="accent1" w:themeShade="7F"/>
+          <w:sz w:val="24"/>
+          <w:szCs w:val="24"/>
+        </w:rPr>
+        <w:t xml:space="preserve"> </w:t>
+      </w:r>
+      <w:r>
+        <w:rPr>
+          <w:rFonts w:asciiTheme="majorHAnsi" w:eastAsiaTheme="majorEastAsia" w:hAnsiTheme="majorHAnsi" w:cstheme="majorBidi"/>
+          <w:color w:val="1F3763" w:themeColor="accent1" w:themeShade="7F"/>
+          <w:sz w:val="24"/>
+          <w:szCs w:val="24"/>
+        </w:rPr>
+        <w:t>Custos</w:t>
+      </w:r>
+      <w:r>
+        <w:rPr>
+          <w:rFonts w:asciiTheme="minorHAnsi" w:hAnsiTheme="minorHAnsi" w:cstheme="minorHAnsi"/>
+          <w:sz w:val="24"/>
+          <w:szCs w:val="24"/>
+        </w:rPr>
+        <w:t xml:space="preserve"> </w:t>
+      </w:r>
+    </w:p>
+    <w:p>
+      <w:pPr>
+        <w:pStyle w:val="PargrafodaLista"/>
+        <w:widowControl/>
+        <w:numPr>
+          <w:ilvl w:val="0"/>
+          <w:numId w:val="19"/>
+        </w:numPr>
+        <w:spacing w:after="160" w:line="259" w:lineRule="auto"/>
+        <w:jc w:val="left"/>
+        <w:rPr>
+          <w:rFonts w:asciiTheme="minorHAnsi" w:hAnsiTheme="minorHAnsi" w:cstheme="minorHAnsi"/>
+          <w:sz w:val="24"/>
+          <w:szCs w:val="24"/>
+        </w:rPr>
+      </w:pPr>
+      <w:r>
+        <w:rPr>
+          <w:rFonts w:asciiTheme="minorHAnsi" w:hAnsiTheme="minorHAnsi" w:cstheme="minorHAnsi"/>
+          <w:sz w:val="24"/>
+          <w:szCs w:val="24"/>
+        </w:rPr>
+        <w:t xml:space="preserve">Desenvolvedores de software; </w:t>
+      </w:r>
+    </w:p>
+    <w:p>
+      <w:pPr>
+        <w:pStyle w:val="PargrafodaLista"/>
+        <w:widowControl/>
+        <w:numPr>
+          <w:ilvl w:val="0"/>
+          <w:numId w:val="19"/>
+        </w:numPr>
+        <w:spacing w:after="160" w:line="259" w:lineRule="auto"/>
+        <w:jc w:val="left"/>
+        <w:rPr>
+          <w:rFonts w:asciiTheme="minorHAnsi" w:hAnsiTheme="minorHAnsi" w:cstheme="minorHAnsi"/>
+          <w:sz w:val="24"/>
+          <w:szCs w:val="24"/>
+        </w:rPr>
+      </w:pPr>
+      <w:r>
+        <w:rPr>
+          <w:rFonts w:asciiTheme="minorHAnsi" w:hAnsiTheme="minorHAnsi" w:cstheme="minorHAnsi"/>
+          <w:sz w:val="24"/>
+          <w:szCs w:val="24"/>
+        </w:rPr>
+        <w:t xml:space="preserve">Desenvolvedores de hardware; </w:t>
+      </w:r>
+    </w:p>
+    <w:p>
+      <w:pPr>
+        <w:pStyle w:val="PargrafodaLista"/>
+        <w:widowControl/>
+        <w:numPr>
+          <w:ilvl w:val="0"/>
+          <w:numId w:val="19"/>
+        </w:numPr>
+        <w:spacing w:after="160" w:line="259" w:lineRule="auto"/>
+        <w:jc w:val="left"/>
+        <w:rPr>
+          <w:rFonts w:asciiTheme="minorHAnsi" w:hAnsiTheme="minorHAnsi" w:cstheme="minorHAnsi"/>
+          <w:sz w:val="24"/>
+          <w:szCs w:val="24"/>
+        </w:rPr>
+      </w:pPr>
+      <w:r>
+        <w:rPr>
+          <w:rFonts w:asciiTheme="minorHAnsi" w:hAnsiTheme="minorHAnsi" w:cstheme="minorHAnsi"/>
+          <w:sz w:val="24"/>
+          <w:szCs w:val="24"/>
+        </w:rPr>
+        <w:t xml:space="preserve">Equipa de instalação do sistema; </w:t>
+      </w:r>
+    </w:p>
+    <w:p>
+      <w:pPr>
+        <w:pStyle w:val="PargrafodaLista"/>
+        <w:widowControl/>
+        <w:numPr>
+          <w:ilvl w:val="0"/>
+          <w:numId w:val="19"/>
+        </w:numPr>
+        <w:spacing w:after="160" w:line="259" w:lineRule="auto"/>
+        <w:jc w:val="left"/>
+        <w:rPr>
+          <w:rFonts w:asciiTheme="minorHAnsi" w:hAnsiTheme="minorHAnsi" w:cstheme="minorHAnsi"/>
+          <w:sz w:val="24"/>
+          <w:szCs w:val="24"/>
+        </w:rPr>
+      </w:pPr>
+      <w:r>
+        <w:rPr>
+          <w:rFonts w:asciiTheme="minorHAnsi" w:hAnsiTheme="minorHAnsi" w:cstheme="minorHAnsi"/>
+          <w:sz w:val="24"/>
+          <w:szCs w:val="24"/>
+        </w:rPr>
+        <w:t xml:space="preserve">Hardware; </w:t>
+      </w:r>
+    </w:p>
+    <w:p>
+      <w:pPr>
+        <w:pStyle w:val="PargrafodaLista"/>
+        <w:widowControl/>
+        <w:numPr>
+          <w:ilvl w:val="0"/>
+          <w:numId w:val="19"/>
+        </w:numPr>
+        <w:spacing w:after="160" w:line="259" w:lineRule="auto"/>
+        <w:jc w:val="left"/>
+        <w:rPr>
+          <w:rFonts w:asciiTheme="minorHAnsi" w:hAnsiTheme="minorHAnsi" w:cstheme="minorHAnsi"/>
+          <w:sz w:val="24"/>
+          <w:szCs w:val="24"/>
+        </w:rPr>
+      </w:pPr>
+      <w:r>
+        <w:rPr>
+          <w:rFonts w:asciiTheme="minorHAnsi" w:hAnsiTheme="minorHAnsi" w:cstheme="minorHAnsi"/>
+          <w:sz w:val="24"/>
+          <w:szCs w:val="24"/>
+        </w:rPr>
+        <w:t xml:space="preserve">Marketing. </w:t>
+      </w:r>
+    </w:p>
+    <w:p>
+      <w:pPr>
+        <w:pStyle w:val="PargrafodaLista"/>
+        <w:widowControl/>
+        <w:spacing w:after="160" w:line="259" w:lineRule="auto"/>
+        <w:jc w:val="left"/>
+        <w:rPr>
+          <w:rFonts w:asciiTheme="minorHAnsi" w:hAnsiTheme="minorHAnsi" w:cstheme="minorHAnsi"/>
+          <w:sz w:val="24"/>
+          <w:szCs w:val="24"/>
+        </w:rPr>
+      </w:pPr>
+    </w:p>
+    <w:p>
+      <w:pPr>
+        <w:widowControl/>
+        <w:spacing w:after="160" w:line="259" w:lineRule="auto"/>
+        <w:jc w:val="left"/>
+        <w:rPr>
+          <w:rFonts w:asciiTheme="majorHAnsi" w:eastAsiaTheme="majorEastAsia" w:hAnsiTheme="majorHAnsi" w:cstheme="majorBidi"/>
+          <w:color w:val="1F3763" w:themeColor="accent1" w:themeShade="7F"/>
+          <w:sz w:val="24"/>
+          <w:szCs w:val="24"/>
+        </w:rPr>
+      </w:pPr>
+      <w:r>
+        <w:rPr>
+          <w:rFonts w:asciiTheme="majorHAnsi" w:eastAsiaTheme="majorEastAsia" w:hAnsiTheme="majorHAnsi" w:cstheme="majorBidi"/>
+          <w:color w:val="1F3763" w:themeColor="accent1" w:themeShade="7F"/>
+          <w:sz w:val="24"/>
+          <w:szCs w:val="24"/>
+        </w:rPr>
+        <w:t xml:space="preserve"> </w:t>
+      </w:r>
+      <w:r>
+        <w:rPr>
+          <w:rFonts w:asciiTheme="majorHAnsi" w:eastAsiaTheme="majorEastAsia" w:hAnsiTheme="majorHAnsi" w:cstheme="majorBidi"/>
+          <w:color w:val="1F3763" w:themeColor="accent1" w:themeShade="7F"/>
+          <w:sz w:val="24"/>
+          <w:szCs w:val="24"/>
+        </w:rPr>
+        <w:t>Receitas</w:t>
+      </w:r>
+    </w:p>
+    <w:p>
+      <w:pPr>
+        <w:pStyle w:val="PargrafodaLista"/>
+        <w:widowControl/>
+        <w:numPr>
+          <w:ilvl w:val="0"/>
+          <w:numId w:val="19"/>
+        </w:numPr>
+        <w:spacing w:after="160" w:line="259" w:lineRule="auto"/>
+        <w:jc w:val="left"/>
+        <w:rPr>
+          <w:rFonts w:asciiTheme="minorHAnsi" w:hAnsiTheme="minorHAnsi" w:cstheme="minorHAnsi"/>
+          <w:sz w:val="24"/>
+          <w:szCs w:val="24"/>
+        </w:rPr>
+      </w:pPr>
+      <w:r>
+        <w:rPr>
+          <w:rFonts w:asciiTheme="minorHAnsi" w:hAnsiTheme="minorHAnsi" w:cstheme="minorHAnsi"/>
+          <w:sz w:val="24"/>
+          <w:szCs w:val="24"/>
+        </w:rPr>
+        <w:t xml:space="preserve">Percentagem de cada contrato individual; </w:t>
+      </w:r>
+    </w:p>
+    <w:p>
+      <w:pPr>
+        <w:pStyle w:val="PargrafodaLista"/>
+        <w:widowControl/>
+        <w:numPr>
+          <w:ilvl w:val="0"/>
+          <w:numId w:val="19"/>
+        </w:numPr>
+        <w:spacing w:after="160" w:line="259" w:lineRule="auto"/>
+        <w:jc w:val="left"/>
+        <w:rPr>
+          <w:rFonts w:asciiTheme="minorHAnsi" w:hAnsiTheme="minorHAnsi" w:cstheme="minorHAnsi"/>
+          <w:sz w:val="24"/>
+          <w:szCs w:val="24"/>
+        </w:rPr>
+      </w:pPr>
+      <w:r>
+        <w:rPr>
+          <w:rFonts w:asciiTheme="minorHAnsi" w:hAnsiTheme="minorHAnsi" w:cstheme="minorHAnsi"/>
+          <w:sz w:val="24"/>
+          <w:szCs w:val="24"/>
+        </w:rPr>
+        <w:t>Percentagem de vendas da loja online.</w:t>
+      </w:r>
+      <w:r>
+        <w:rPr>
+          <w:rFonts w:asciiTheme="minorHAnsi" w:hAnsiTheme="minorHAnsi" w:cstheme="minorHAnsi"/>
+          <w:sz w:val="24"/>
+          <w:szCs w:val="24"/>
+        </w:rPr>
+        <w:br w:type="page"/>
+      </w:r>
+    </w:p>
+    <w:p>
+      <w:pPr>
+        <w:rPr>
+          <w:rFonts w:asciiTheme="minorHAnsi" w:hAnsiTheme="minorHAnsi" w:cstheme="minorHAnsi"/>
+          <w:sz w:val="24"/>
+          <w:szCs w:val="24"/>
+        </w:rPr>
+      </w:pPr>
+    </w:p>
+    <w:p>
+      <w:pPr>
+        <w:pStyle w:val="Ttulo1"/>
+      </w:pPr>
+      <w:r>
+        <w:rPr>
+          <w:rFonts w:asciiTheme="minorHAnsi" w:eastAsia="Times New Roman" w:hAnsiTheme="minorHAnsi" w:cstheme="minorHAnsi"/>
+          <w:color w:val="auto"/>
+          <w:sz w:val="24"/>
+          <w:szCs w:val="24"/>
+        </w:rPr>
+        <w:t xml:space="preserve"> </w:t>
+      </w:r>
+      <w:r>
+        <w:t>Atas</w:t>
+      </w:r>
+      <w:bookmarkEnd w:id="11"/>
+    </w:p>
+    <w:p>
+      <w:r>
+        <w:t>[Explicar como foi feita uma das atas e mostrar exemplo]</w:t>
+      </w:r>
+    </w:p>
+    <w:p/>
+    <w:p>
+      <w:pPr>
+        <w:pStyle w:val="Ttulo1"/>
+      </w:pPr>
+      <w:bookmarkStart w:id="13" w:name="_Toc116549194"/>
+      <w:r>
+        <w:t>Cronograma</w:t>
+      </w:r>
+      <w:bookmarkEnd w:id="13"/>
+    </w:p>
+    <w:p>
+      <w:r>
+        <w:t>[Fazer cronograma e colar print]</w:t>
+      </w:r>
+    </w:p>
+    <w:p/>
+    <w:p>
+      <w:pPr>
+        <w:pStyle w:val="Ttulo1"/>
+      </w:pPr>
+      <w:bookmarkStart w:id="14" w:name="_Toc116549195"/>
+      <w:r>
+        <w:t xml:space="preserve">Grelha de </w:t>
+      </w:r>
+      <w:r>
+        <w:t>autoavaliação</w:t>
+      </w:r>
+      <w:bookmarkEnd w:id="14"/>
+    </w:p>
+    <w:p>
+      <w:pPr>
+        <w:rPr>
+          <w:rFonts w:asciiTheme="minorHAnsi" w:hAnsiTheme="minorHAnsi" w:cstheme="minorHAnsi"/>
+          <w:sz w:val="24"/>
+          <w:szCs w:val="24"/>
+        </w:rPr>
+      </w:pPr>
+      <w:r>
+        <w:rPr>
+          <w:rFonts w:asciiTheme="minorHAnsi" w:hAnsiTheme="minorHAnsi" w:cstheme="minorHAnsi"/>
+          <w:sz w:val="24"/>
+          <w:szCs w:val="24"/>
+        </w:rPr>
+        <w:t xml:space="preserve">A autoavaliação do grupo será feita de </w:t>
+      </w:r>
+      <w:r>
+        <w:rPr>
+          <w:rFonts w:asciiTheme="minorHAnsi" w:hAnsiTheme="minorHAnsi" w:cstheme="minorHAnsi"/>
+          <w:b/>
+          <w:bCs/>
+          <w:sz w:val="24"/>
+          <w:szCs w:val="24"/>
           <w:highlight w:val="yellow"/>
           <w:u w:val="single"/>
         </w:rPr>
-        <w:t>X</w:t>
-      </w:r>
-      <w:r>
-        <w:rPr>
-          <w:rFonts w:asciiTheme="minorHAnsi" w:hAnsiTheme="minorHAnsi" w:cstheme="minorHAnsi"/>
+        <w:t xml:space="preserve">7 em 7 </w:t>
+      </w:r>
+      <w:r>
+        <w:rPr>
+          <w:rFonts w:asciiTheme="minorHAnsi" w:hAnsiTheme="minorHAnsi" w:cstheme="minorHAnsi"/>
+          <w:b/>
+          <w:bCs/>
           <w:sz w:val="24"/>
           <w:szCs w:val="24"/>
           <w:highlight w:val="yellow"/>
           <w:u w:val="single"/>
         </w:rPr>
-        <w:t xml:space="preserve"> em </w:t>
-      </w:r>
-      <w:r>
-        <w:rPr>
-          <w:rFonts w:asciiTheme="minorHAnsi" w:hAnsiTheme="minorHAnsi" w:cstheme="minorHAnsi"/>
-          <w:b/>
-          <w:bCs/>
-          <w:sz w:val="24"/>
-          <w:szCs w:val="24"/>
-          <w:highlight w:val="yellow"/>
-          <w:u w:val="single"/>
-        </w:rPr>
-        <w:t>X</w:t>
-      </w:r>
-      <w:r>
-        <w:rPr>
-          <w:rFonts w:asciiTheme="minorHAnsi" w:hAnsiTheme="minorHAnsi" w:cstheme="minorHAnsi"/>
-          <w:sz w:val="24"/>
-          <w:szCs w:val="24"/>
-          <w:highlight w:val="yellow"/>
-          <w:u w:val="single"/>
-        </w:rPr>
-        <w:t xml:space="preserve"> </w:t>
-      </w:r>
-      <w:r>
-        <w:rPr>
-          <w:rFonts w:asciiTheme="minorHAnsi" w:hAnsiTheme="minorHAnsi" w:cstheme="minorHAnsi"/>
-          <w:b/>
-          <w:bCs/>
-          <w:sz w:val="24"/>
-          <w:szCs w:val="24"/>
-          <w:highlight w:val="yellow"/>
-          <w:u w:val="single"/>
-        </w:rPr>
-        <w:t>semanas/dias</w:t>
+        <w:t>dias</w:t>
       </w:r>
       <w:r>
         <w:rPr>
@@ -5475,6 +7369,119 @@
 <file path=word/numbering.xml><?xml version="1.0" encoding="utf-8"?>
 <w:numbering xmlns:wpc="http://schemas.microsoft.com/office/word/2010/wordprocessingCanvas" xmlns:cx="http://schemas.microsoft.com/office/drawing/2014/chartex" xmlns:cx1="http://schemas.microsoft.com/office/drawing/2015/9/8/chartex" xmlns:cx2="http://schemas.microsoft.com/office/drawing/2015/10/21/chartex" xmlns:cx3="http://schemas.microsoft.com/office/drawing/2016/5/9/chartex" xmlns:cx4="http://schemas.microsoft.com/office/drawing/2016/5/10/chartex" xmlns:cx5="http://schemas.microsoft.com/office/drawing/2016/5/11/chartex" xmlns:cx6="http://schemas.microsoft.com/office/drawing/2016/5/12/chartex" xmlns:cx7="http://schemas.microsoft.com/office/drawing/2016/5/13/chartex" xmlns:cx8="http://schemas.microsoft.com/office/drawing/2016/5/14/chartex" xmlns:mc="http://schemas.openxmlformats.org/markup-compatibility/2006" xmlns:aink="http://schemas.microsoft.com/office/drawing/2016/ink" xmlns:am3d="http://schemas.microsoft.com/office/drawing/2017/model3d" xmlns:o="urn:schemas-microsoft-com:office:office" xmlns:oel="http://schemas.microsoft.com/office/2019/extlst" xmlns:r="http://schemas.openxmlformats.org/officeDocument/2006/relationships" xmlns:m="http://schemas.openxmlformats.org/officeDocument/2006/math" xmlns:v="urn:schemas-microsoft-com:vml" xmlns:wp14="http://schemas.microsoft.com/office/word/2010/wordprocessingDrawing" xmlns:wp="http://schemas.openxmlformats.org/drawingml/2006/wordprocessingDrawing" xmlns:w10="urn:schemas-microsoft-com:office:word" xmlns:w="http://schemas.openxmlformats.org/wordprocessingml/2006/main" xmlns:w14="http://schemas.microsoft.com/office/word/2010/wordml" xmlns:w15="http://schemas.microsoft.com/office/word/2012/wordml" xmlns:w16cex="http://schemas.microsoft.com/office/word/2018/wordml/cex" xmlns:w16cid="http://schemas.microsoft.com/office/word/2016/wordml/cid" xmlns:w16="http://schemas.microsoft.com/office/word/2018/wordml" xmlns:w16sdtdh="http://schemas.microsoft.com/office/word/2020/wordml/sdtdatahash" xmlns:w16se="http://schemas.microsoft.com/office/word/2015/wordml/symex" xmlns:wpg="http://schemas.microsoft.com/office/word/2010/wordprocessingGroup" xmlns:wpi="http://schemas.microsoft.com/office/word/2010/wordprocessingInk" xmlns:wne="http://schemas.microsoft.com/office/word/2006/wordml" xmlns:wps="http://schemas.microsoft.com/office/word/2010/wordprocessingShape" mc:Ignorable="w14 w15 w16se w16cid w16 w16cex w16sdtdh wp14">
   <w:abstractNum w:abstractNumId="0" w15:restartNumberingAfterBreak="0">
+    <w:nsid w:val="08FA229E"/>
+    <w:multiLevelType w:val="hybridMultilevel"/>
+    <w:tmpl w:val="A3CE8EBC"/>
+    <w:lvl w:ilvl="0" w:tplc="08160001">
+      <w:start w:val="1"/>
+      <w:numFmt w:val="bullet"/>
+      <w:lvlText w:val=""/>
+      <w:lvlJc w:val="left"/>
+      <w:pPr>
+        <w:ind w:left="1080" w:hanging="360"/>
+      </w:pPr>
+      <w:rPr>
+        <w:rFonts w:ascii="Symbol" w:hAnsi="Symbol" w:hint="default"/>
+      </w:rPr>
+    </w:lvl>
+    <w:lvl w:ilvl="1" w:tplc="08160003" w:tentative="1">
+      <w:start w:val="1"/>
+      <w:numFmt w:val="bullet"/>
+      <w:lvlText w:val="o"/>
+      <w:lvlJc w:val="left"/>
+      <w:pPr>
+        <w:ind w:left="1800" w:hanging="360"/>
+      </w:pPr>
+      <w:rPr>
+        <w:rFonts w:ascii="Courier New" w:hAnsi="Courier New" w:cs="Courier New" w:hint="default"/>
+      </w:rPr>
+    </w:lvl>
+    <w:lvl w:ilvl="2" w:tplc="08160005" w:tentative="1">
+      <w:start w:val="1"/>
+      <w:numFmt w:val="bullet"/>
+      <w:lvlText w:val=""/>
+      <w:lvlJc w:val="left"/>
+      <w:pPr>
+        <w:ind w:left="2520" w:hanging="360"/>
+      </w:pPr>
+      <w:rPr>
+        <w:rFonts w:ascii="Wingdings" w:hAnsi="Wingdings" w:hint="default"/>
+      </w:rPr>
+    </w:lvl>
+    <w:lvl w:ilvl="3" w:tplc="08160001" w:tentative="1">
+      <w:start w:val="1"/>
+      <w:numFmt w:val="bullet"/>
+      <w:lvlText w:val=""/>
+      <w:lvlJc w:val="left"/>
+      <w:pPr>
+        <w:ind w:left="3240" w:hanging="360"/>
+      </w:pPr>
+      <w:rPr>
+        <w:rFonts w:ascii="Symbol" w:hAnsi="Symbol" w:hint="default"/>
+      </w:rPr>
+    </w:lvl>
+    <w:lvl w:ilvl="4" w:tplc="08160003" w:tentative="1">
+      <w:start w:val="1"/>
+      <w:numFmt w:val="bullet"/>
+      <w:lvlText w:val="o"/>
+      <w:lvlJc w:val="left"/>
+      <w:pPr>
+        <w:ind w:left="3960" w:hanging="360"/>
+      </w:pPr>
+      <w:rPr>
+        <w:rFonts w:ascii="Courier New" w:hAnsi="Courier New" w:cs="Courier New" w:hint="default"/>
+      </w:rPr>
+    </w:lvl>
+    <w:lvl w:ilvl="5" w:tplc="08160005" w:tentative="1">
+      <w:start w:val="1"/>
+      <w:numFmt w:val="bullet"/>
+      <w:lvlText w:val=""/>
+      <w:lvlJc w:val="left"/>
+      <w:pPr>
+        <w:ind w:left="4680" w:hanging="360"/>
+      </w:pPr>
+      <w:rPr>
+        <w:rFonts w:ascii="Wingdings" w:hAnsi="Wingdings" w:hint="default"/>
+      </w:rPr>
+    </w:lvl>
+    <w:lvl w:ilvl="6" w:tplc="08160001" w:tentative="1">
+      <w:start w:val="1"/>
+      <w:numFmt w:val="bullet"/>
+      <w:lvlText w:val=""/>
+      <w:lvlJc w:val="left"/>
+      <w:pPr>
+        <w:ind w:left="5400" w:hanging="360"/>
+      </w:pPr>
+      <w:rPr>
+        <w:rFonts w:ascii="Symbol" w:hAnsi="Symbol" w:hint="default"/>
+      </w:rPr>
+    </w:lvl>
+    <w:lvl w:ilvl="7" w:tplc="08160003" w:tentative="1">
+      <w:start w:val="1"/>
+      <w:numFmt w:val="bullet"/>
+      <w:lvlText w:val="o"/>
+      <w:lvlJc w:val="left"/>
+      <w:pPr>
+        <w:ind w:left="6120" w:hanging="360"/>
+      </w:pPr>
+      <w:rPr>
+        <w:rFonts w:ascii="Courier New" w:hAnsi="Courier New" w:cs="Courier New" w:hint="default"/>
+      </w:rPr>
+    </w:lvl>
+    <w:lvl w:ilvl="8" w:tplc="08160005" w:tentative="1">
+      <w:start w:val="1"/>
+      <w:numFmt w:val="bullet"/>
+      <w:lvlText w:val=""/>
+      <w:lvlJc w:val="left"/>
+      <w:pPr>
+        <w:ind w:left="6840" w:hanging="360"/>
+      </w:pPr>
+      <w:rPr>
+        <w:rFonts w:ascii="Wingdings" w:hAnsi="Wingdings" w:hint="default"/>
+      </w:rPr>
+    </w:lvl>
+  </w:abstractNum>
+  <w:abstractNum w:abstractNumId="1" w15:restartNumberingAfterBreak="0">
     <w:nsid w:val="0AA62817"/>
     <w:multiLevelType w:val="hybridMultilevel"/>
     <w:tmpl w:val="70AAC03C"/>
@@ -5587,7 +7594,7 @@
       </w:rPr>
     </w:lvl>
   </w:abstractNum>
-  <w:abstractNum w:abstractNumId="1" w15:restartNumberingAfterBreak="0">
+  <w:abstractNum w:abstractNumId="2" w15:restartNumberingAfterBreak="0">
     <w:nsid w:val="0FDF1547"/>
     <w:multiLevelType w:val="hybridMultilevel"/>
     <w:tmpl w:val="DB721D94"/>
@@ -5700,7 +7707,346 @@
       </w:rPr>
     </w:lvl>
   </w:abstractNum>
-  <w:abstractNum w:abstractNumId="2" w15:restartNumberingAfterBreak="0">
+  <w:abstractNum w:abstractNumId="3" w15:restartNumberingAfterBreak="0">
+    <w:nsid w:val="1427453F"/>
+    <w:multiLevelType w:val="hybridMultilevel"/>
+    <w:tmpl w:val="9788BBE8"/>
+    <w:lvl w:ilvl="0" w:tplc="08160001">
+      <w:start w:val="1"/>
+      <w:numFmt w:val="bullet"/>
+      <w:lvlText w:val=""/>
+      <w:lvlJc w:val="left"/>
+      <w:pPr>
+        <w:ind w:left="720" w:hanging="360"/>
+      </w:pPr>
+      <w:rPr>
+        <w:rFonts w:ascii="Symbol" w:hAnsi="Symbol" w:hint="default"/>
+      </w:rPr>
+    </w:lvl>
+    <w:lvl w:ilvl="1" w:tplc="08160003" w:tentative="1">
+      <w:start w:val="1"/>
+      <w:numFmt w:val="bullet"/>
+      <w:lvlText w:val="o"/>
+      <w:lvlJc w:val="left"/>
+      <w:pPr>
+        <w:ind w:left="1440" w:hanging="360"/>
+      </w:pPr>
+      <w:rPr>
+        <w:rFonts w:ascii="Courier New" w:hAnsi="Courier New" w:cs="Courier New" w:hint="default"/>
+      </w:rPr>
+    </w:lvl>
+    <w:lvl w:ilvl="2" w:tplc="08160005" w:tentative="1">
+      <w:start w:val="1"/>
+      <w:numFmt w:val="bullet"/>
+      <w:lvlText w:val=""/>
+      <w:lvlJc w:val="left"/>
+      <w:pPr>
+        <w:ind w:left="2160" w:hanging="360"/>
+      </w:pPr>
+      <w:rPr>
+        <w:rFonts w:ascii="Wingdings" w:hAnsi="Wingdings" w:hint="default"/>
+      </w:rPr>
+    </w:lvl>
+    <w:lvl w:ilvl="3" w:tplc="08160001" w:tentative="1">
+      <w:start w:val="1"/>
+      <w:numFmt w:val="bullet"/>
+      <w:lvlText w:val=""/>
+      <w:lvlJc w:val="left"/>
+      <w:pPr>
+        <w:ind w:left="2880" w:hanging="360"/>
+      </w:pPr>
+      <w:rPr>
+        <w:rFonts w:ascii="Symbol" w:hAnsi="Symbol" w:hint="default"/>
+      </w:rPr>
+    </w:lvl>
+    <w:lvl w:ilvl="4" w:tplc="08160003" w:tentative="1">
+      <w:start w:val="1"/>
+      <w:numFmt w:val="bullet"/>
+      <w:lvlText w:val="o"/>
+      <w:lvlJc w:val="left"/>
+      <w:pPr>
+        <w:ind w:left="3600" w:hanging="360"/>
+      </w:pPr>
+      <w:rPr>
+        <w:rFonts w:ascii="Courier New" w:hAnsi="Courier New" w:cs="Courier New" w:hint="default"/>
+      </w:rPr>
+    </w:lvl>
+    <w:lvl w:ilvl="5" w:tplc="08160005" w:tentative="1">
+      <w:start w:val="1"/>
+      <w:numFmt w:val="bullet"/>
+      <w:lvlText w:val=""/>
+      <w:lvlJc w:val="left"/>
+      <w:pPr>
+        <w:ind w:left="4320" w:hanging="360"/>
+      </w:pPr>
+      <w:rPr>
+        <w:rFonts w:ascii="Wingdings" w:hAnsi="Wingdings" w:hint="default"/>
+      </w:rPr>
+    </w:lvl>
+    <w:lvl w:ilvl="6" w:tplc="08160001" w:tentative="1">
+      <w:start w:val="1"/>
+      <w:numFmt w:val="bullet"/>
+      <w:lvlText w:val=""/>
+      <w:lvlJc w:val="left"/>
+      <w:pPr>
+        <w:ind w:left="5040" w:hanging="360"/>
+      </w:pPr>
+      <w:rPr>
+        <w:rFonts w:ascii="Symbol" w:hAnsi="Symbol" w:hint="default"/>
+      </w:rPr>
+    </w:lvl>
+    <w:lvl w:ilvl="7" w:tplc="08160003" w:tentative="1">
+      <w:start w:val="1"/>
+      <w:numFmt w:val="bullet"/>
+      <w:lvlText w:val="o"/>
+      <w:lvlJc w:val="left"/>
+      <w:pPr>
+        <w:ind w:left="5760" w:hanging="360"/>
+      </w:pPr>
+      <w:rPr>
+        <w:rFonts w:ascii="Courier New" w:hAnsi="Courier New" w:cs="Courier New" w:hint="default"/>
+      </w:rPr>
+    </w:lvl>
+    <w:lvl w:ilvl="8" w:tplc="08160005" w:tentative="1">
+      <w:start w:val="1"/>
+      <w:numFmt w:val="bullet"/>
+      <w:lvlText w:val=""/>
+      <w:lvlJc w:val="left"/>
+      <w:pPr>
+        <w:ind w:left="6480" w:hanging="360"/>
+      </w:pPr>
+      <w:rPr>
+        <w:rFonts w:ascii="Wingdings" w:hAnsi="Wingdings" w:hint="default"/>
+      </w:rPr>
+    </w:lvl>
+  </w:abstractNum>
+  <w:abstractNum w:abstractNumId="4" w15:restartNumberingAfterBreak="0">
+    <w:nsid w:val="14E26975"/>
+    <w:multiLevelType w:val="hybridMultilevel"/>
+    <w:tmpl w:val="FF609D48"/>
+    <w:lvl w:ilvl="0" w:tplc="08160001">
+      <w:start w:val="1"/>
+      <w:numFmt w:val="bullet"/>
+      <w:lvlText w:val=""/>
+      <w:lvlJc w:val="left"/>
+      <w:pPr>
+        <w:ind w:left="720" w:hanging="360"/>
+      </w:pPr>
+      <w:rPr>
+        <w:rFonts w:ascii="Symbol" w:hAnsi="Symbol" w:hint="default"/>
+      </w:rPr>
+    </w:lvl>
+    <w:lvl w:ilvl="1" w:tplc="08160003" w:tentative="1">
+      <w:start w:val="1"/>
+      <w:numFmt w:val="bullet"/>
+      <w:lvlText w:val="o"/>
+      <w:lvlJc w:val="left"/>
+      <w:pPr>
+        <w:ind w:left="1440" w:hanging="360"/>
+      </w:pPr>
+      <w:rPr>
+        <w:rFonts w:ascii="Courier New" w:hAnsi="Courier New" w:cs="Courier New" w:hint="default"/>
+      </w:rPr>
+    </w:lvl>
+    <w:lvl w:ilvl="2" w:tplc="08160005" w:tentative="1">
+      <w:start w:val="1"/>
+      <w:numFmt w:val="bullet"/>
+      <w:lvlText w:val=""/>
+      <w:lvlJc w:val="left"/>
+      <w:pPr>
+        <w:ind w:left="2160" w:hanging="360"/>
+      </w:pPr>
+      <w:rPr>
+        <w:rFonts w:ascii="Wingdings" w:hAnsi="Wingdings" w:hint="default"/>
+      </w:rPr>
+    </w:lvl>
+    <w:lvl w:ilvl="3" w:tplc="08160001" w:tentative="1">
+      <w:start w:val="1"/>
+      <w:numFmt w:val="bullet"/>
+      <w:lvlText w:val=""/>
+      <w:lvlJc w:val="left"/>
+      <w:pPr>
+        <w:ind w:left="2880" w:hanging="360"/>
+      </w:pPr>
+      <w:rPr>
+        <w:rFonts w:ascii="Symbol" w:hAnsi="Symbol" w:hint="default"/>
+      </w:rPr>
+    </w:lvl>
+    <w:lvl w:ilvl="4" w:tplc="08160003" w:tentative="1">
+      <w:start w:val="1"/>
+      <w:numFmt w:val="bullet"/>
+      <w:lvlText w:val="o"/>
+      <w:lvlJc w:val="left"/>
+      <w:pPr>
+        <w:ind w:left="3600" w:hanging="360"/>
+      </w:pPr>
+      <w:rPr>
+        <w:rFonts w:ascii="Courier New" w:hAnsi="Courier New" w:cs="Courier New" w:hint="default"/>
+      </w:rPr>
+    </w:lvl>
+    <w:lvl w:ilvl="5" w:tplc="08160005" w:tentative="1">
+      <w:start w:val="1"/>
+      <w:numFmt w:val="bullet"/>
+      <w:lvlText w:val=""/>
+      <w:lvlJc w:val="left"/>
+      <w:pPr>
+        <w:ind w:left="4320" w:hanging="360"/>
+      </w:pPr>
+      <w:rPr>
+        <w:rFonts w:ascii="Wingdings" w:hAnsi="Wingdings" w:hint="default"/>
+      </w:rPr>
+    </w:lvl>
+    <w:lvl w:ilvl="6" w:tplc="08160001" w:tentative="1">
+      <w:start w:val="1"/>
+      <w:numFmt w:val="bullet"/>
+      <w:lvlText w:val=""/>
+      <w:lvlJc w:val="left"/>
+      <w:pPr>
+        <w:ind w:left="5040" w:hanging="360"/>
+      </w:pPr>
+      <w:rPr>
+        <w:rFonts w:ascii="Symbol" w:hAnsi="Symbol" w:hint="default"/>
+      </w:rPr>
+    </w:lvl>
+    <w:lvl w:ilvl="7" w:tplc="08160003" w:tentative="1">
+      <w:start w:val="1"/>
+      <w:numFmt w:val="bullet"/>
+      <w:lvlText w:val="o"/>
+      <w:lvlJc w:val="left"/>
+      <w:pPr>
+        <w:ind w:left="5760" w:hanging="360"/>
+      </w:pPr>
+      <w:rPr>
+        <w:rFonts w:ascii="Courier New" w:hAnsi="Courier New" w:cs="Courier New" w:hint="default"/>
+      </w:rPr>
+    </w:lvl>
+    <w:lvl w:ilvl="8" w:tplc="08160005" w:tentative="1">
+      <w:start w:val="1"/>
+      <w:numFmt w:val="bullet"/>
+      <w:lvlText w:val=""/>
+      <w:lvlJc w:val="left"/>
+      <w:pPr>
+        <w:ind w:left="6480" w:hanging="360"/>
+      </w:pPr>
+      <w:rPr>
+        <w:rFonts w:ascii="Wingdings" w:hAnsi="Wingdings" w:hint="default"/>
+      </w:rPr>
+    </w:lvl>
+  </w:abstractNum>
+  <w:abstractNum w:abstractNumId="5" w15:restartNumberingAfterBreak="0">
+    <w:nsid w:val="20C55D55"/>
+    <w:multiLevelType w:val="hybridMultilevel"/>
+    <w:tmpl w:val="924857E6"/>
+    <w:lvl w:ilvl="0" w:tplc="08160001">
+      <w:start w:val="1"/>
+      <w:numFmt w:val="bullet"/>
+      <w:lvlText w:val=""/>
+      <w:lvlJc w:val="left"/>
+      <w:pPr>
+        <w:ind w:left="720" w:hanging="360"/>
+      </w:pPr>
+      <w:rPr>
+        <w:rFonts w:ascii="Symbol" w:hAnsi="Symbol" w:hint="default"/>
+      </w:rPr>
+    </w:lvl>
+    <w:lvl w:ilvl="1" w:tplc="08160003">
+      <w:start w:val="1"/>
+      <w:numFmt w:val="bullet"/>
+      <w:lvlText w:val="o"/>
+      <w:lvlJc w:val="left"/>
+      <w:pPr>
+        <w:ind w:left="1440" w:hanging="360"/>
+      </w:pPr>
+      <w:rPr>
+        <w:rFonts w:ascii="Courier New" w:hAnsi="Courier New" w:cs="Courier New" w:hint="default"/>
+      </w:rPr>
+    </w:lvl>
+    <w:lvl w:ilvl="2" w:tplc="08160005" w:tentative="1">
+      <w:start w:val="1"/>
+      <w:numFmt w:val="bullet"/>
+      <w:lvlText w:val=""/>
+      <w:lvlJc w:val="left"/>
+      <w:pPr>
+        <w:ind w:left="2160" w:hanging="360"/>
+      </w:pPr>
+      <w:rPr>
+        <w:rFonts w:ascii="Wingdings" w:hAnsi="Wingdings" w:hint="default"/>
+      </w:rPr>
+    </w:lvl>
+    <w:lvl w:ilvl="3" w:tplc="08160001" w:tentative="1">
+      <w:start w:val="1"/>
+      <w:numFmt w:val="bullet"/>
+      <w:lvlText w:val=""/>
+      <w:lvlJc w:val="left"/>
+      <w:pPr>
+        <w:ind w:left="2880" w:hanging="360"/>
+      </w:pPr>
+      <w:rPr>
+        <w:rFonts w:ascii="Symbol" w:hAnsi="Symbol" w:hint="default"/>
+      </w:rPr>
+    </w:lvl>
+    <w:lvl w:ilvl="4" w:tplc="08160003" w:tentative="1">
+      <w:start w:val="1"/>
+      <w:numFmt w:val="bullet"/>
+      <w:lvlText w:val="o"/>
+      <w:lvlJc w:val="left"/>
+      <w:pPr>
+        <w:ind w:left="3600" w:hanging="360"/>
+      </w:pPr>
+      <w:rPr>
+        <w:rFonts w:ascii="Courier New" w:hAnsi="Courier New" w:cs="Courier New" w:hint="default"/>
+      </w:rPr>
+    </w:lvl>
+    <w:lvl w:ilvl="5" w:tplc="08160005" w:tentative="1">
+      <w:start w:val="1"/>
+      <w:numFmt w:val="bullet"/>
+      <w:lvlText w:val=""/>
+      <w:lvlJc w:val="left"/>
+      <w:pPr>
+        <w:ind w:left="4320" w:hanging="360"/>
+      </w:pPr>
+      <w:rPr>
+        <w:rFonts w:ascii="Wingdings" w:hAnsi="Wingdings" w:hint="default"/>
+      </w:rPr>
+    </w:lvl>
+    <w:lvl w:ilvl="6" w:tplc="08160001" w:tentative="1">
+      <w:start w:val="1"/>
+      <w:numFmt w:val="bullet"/>
+      <w:lvlText w:val=""/>
+      <w:lvlJc w:val="left"/>
+      <w:pPr>
+        <w:ind w:left="5040" w:hanging="360"/>
+      </w:pPr>
+      <w:rPr>
+        <w:rFonts w:ascii="Symbol" w:hAnsi="Symbol" w:hint="default"/>
+      </w:rPr>
+    </w:lvl>
+    <w:lvl w:ilvl="7" w:tplc="08160003" w:tentative="1">
+      <w:start w:val="1"/>
+      <w:numFmt w:val="bullet"/>
+      <w:lvlText w:val="o"/>
+      <w:lvlJc w:val="left"/>
+      <w:pPr>
+        <w:ind w:left="5760" w:hanging="360"/>
+      </w:pPr>
+      <w:rPr>
+        <w:rFonts w:ascii="Courier New" w:hAnsi="Courier New" w:cs="Courier New" w:hint="default"/>
+      </w:rPr>
+    </w:lvl>
+    <w:lvl w:ilvl="8" w:tplc="08160005" w:tentative="1">
+      <w:start w:val="1"/>
+      <w:numFmt w:val="bullet"/>
+      <w:lvlText w:val=""/>
+      <w:lvlJc w:val="left"/>
+      <w:pPr>
+        <w:ind w:left="6480" w:hanging="360"/>
+      </w:pPr>
+      <w:rPr>
+        <w:rFonts w:ascii="Wingdings" w:hAnsi="Wingdings" w:hint="default"/>
+      </w:rPr>
+    </w:lvl>
+  </w:abstractNum>
+  <w:abstractNum w:abstractNumId="6" w15:restartNumberingAfterBreak="0">
     <w:nsid w:val="24BA2912"/>
     <w:multiLevelType w:val="multilevel"/>
     <w:tmpl w:val="980207F0"/>
@@ -5849,7 +8195,7 @@
       </w:rPr>
     </w:lvl>
   </w:abstractNum>
-  <w:abstractNum w:abstractNumId="3" w15:restartNumberingAfterBreak="0">
+  <w:abstractNum w:abstractNumId="7" w15:restartNumberingAfterBreak="0">
     <w:nsid w:val="30FE443B"/>
     <w:multiLevelType w:val="multilevel"/>
     <w:tmpl w:val="86C84196"/>
@@ -5998,7 +8344,7 @@
       </w:rPr>
     </w:lvl>
   </w:abstractNum>
-  <w:abstractNum w:abstractNumId="4" w15:restartNumberingAfterBreak="0">
+  <w:abstractNum w:abstractNumId="8" w15:restartNumberingAfterBreak="0">
     <w:nsid w:val="33E51C33"/>
     <w:multiLevelType w:val="hybridMultilevel"/>
     <w:tmpl w:val="3094EA22"/>
@@ -6111,7 +8457,7 @@
       </w:rPr>
     </w:lvl>
   </w:abstractNum>
-  <w:abstractNum w:abstractNumId="5" w15:restartNumberingAfterBreak="0">
+  <w:abstractNum w:abstractNumId="9" w15:restartNumberingAfterBreak="0">
     <w:nsid w:val="392A39E1"/>
     <w:multiLevelType w:val="hybridMultilevel"/>
     <w:tmpl w:val="551C68AC"/>
@@ -6224,7 +8570,120 @@
       </w:rPr>
     </w:lvl>
   </w:abstractNum>
-  <w:abstractNum w:abstractNumId="6" w15:restartNumberingAfterBreak="0">
+  <w:abstractNum w:abstractNumId="10" w15:restartNumberingAfterBreak="0">
+    <w:nsid w:val="3BC65102"/>
+    <w:multiLevelType w:val="hybridMultilevel"/>
+    <w:tmpl w:val="DFA42B62"/>
+    <w:lvl w:ilvl="0" w:tplc="08160001">
+      <w:start w:val="1"/>
+      <w:numFmt w:val="bullet"/>
+      <w:lvlText w:val=""/>
+      <w:lvlJc w:val="left"/>
+      <w:pPr>
+        <w:ind w:left="720" w:hanging="360"/>
+      </w:pPr>
+      <w:rPr>
+        <w:rFonts w:ascii="Symbol" w:hAnsi="Symbol" w:hint="default"/>
+      </w:rPr>
+    </w:lvl>
+    <w:lvl w:ilvl="1" w:tplc="08160003" w:tentative="1">
+      <w:start w:val="1"/>
+      <w:numFmt w:val="bullet"/>
+      <w:lvlText w:val="o"/>
+      <w:lvlJc w:val="left"/>
+      <w:pPr>
+        <w:ind w:left="1440" w:hanging="360"/>
+      </w:pPr>
+      <w:rPr>
+        <w:rFonts w:ascii="Courier New" w:hAnsi="Courier New" w:cs="Courier New" w:hint="default"/>
+      </w:rPr>
+    </w:lvl>
+    <w:lvl w:ilvl="2" w:tplc="08160005" w:tentative="1">
+      <w:start w:val="1"/>
+      <w:numFmt w:val="bullet"/>
+      <w:lvlText w:val=""/>
+      <w:lvlJc w:val="left"/>
+      <w:pPr>
+        <w:ind w:left="2160" w:hanging="360"/>
+      </w:pPr>
+      <w:rPr>
+        <w:rFonts w:ascii="Wingdings" w:hAnsi="Wingdings" w:hint="default"/>
+      </w:rPr>
+    </w:lvl>
+    <w:lvl w:ilvl="3" w:tplc="08160001" w:tentative="1">
+      <w:start w:val="1"/>
+      <w:numFmt w:val="bullet"/>
+      <w:lvlText w:val=""/>
+      <w:lvlJc w:val="left"/>
+      <w:pPr>
+        <w:ind w:left="2880" w:hanging="360"/>
+      </w:pPr>
+      <w:rPr>
+        <w:rFonts w:ascii="Symbol" w:hAnsi="Symbol" w:hint="default"/>
+      </w:rPr>
+    </w:lvl>
+    <w:lvl w:ilvl="4" w:tplc="08160003" w:tentative="1">
+      <w:start w:val="1"/>
+      <w:numFmt w:val="bullet"/>
+      <w:lvlText w:val="o"/>
+      <w:lvlJc w:val="left"/>
+      <w:pPr>
+        <w:ind w:left="3600" w:hanging="360"/>
+      </w:pPr>
+      <w:rPr>
+        <w:rFonts w:ascii="Courier New" w:hAnsi="Courier New" w:cs="Courier New" w:hint="default"/>
+      </w:rPr>
+    </w:lvl>
+    <w:lvl w:ilvl="5" w:tplc="08160005" w:tentative="1">
+      <w:start w:val="1"/>
+      <w:numFmt w:val="bullet"/>
+      <w:lvlText w:val=""/>
+      <w:lvlJc w:val="left"/>
+      <w:pPr>
+        <w:ind w:left="4320" w:hanging="360"/>
+      </w:pPr>
+      <w:rPr>
+        <w:rFonts w:ascii="Wingdings" w:hAnsi="Wingdings" w:hint="default"/>
+      </w:rPr>
+    </w:lvl>
+    <w:lvl w:ilvl="6" w:tplc="08160001" w:tentative="1">
+      <w:start w:val="1"/>
+      <w:numFmt w:val="bullet"/>
+      <w:lvlText w:val=""/>
+      <w:lvlJc w:val="left"/>
+      <w:pPr>
+        <w:ind w:left="5040" w:hanging="360"/>
+      </w:pPr>
+      <w:rPr>
+        <w:rFonts w:ascii="Symbol" w:hAnsi="Symbol" w:hint="default"/>
+      </w:rPr>
+    </w:lvl>
+    <w:lvl w:ilvl="7" w:tplc="08160003" w:tentative="1">
+      <w:start w:val="1"/>
+      <w:numFmt w:val="bullet"/>
+      <w:lvlText w:val="o"/>
+      <w:lvlJc w:val="left"/>
+      <w:pPr>
+        <w:ind w:left="5760" w:hanging="360"/>
+      </w:pPr>
+      <w:rPr>
+        <w:rFonts w:ascii="Courier New" w:hAnsi="Courier New" w:cs="Courier New" w:hint="default"/>
+      </w:rPr>
+    </w:lvl>
+    <w:lvl w:ilvl="8" w:tplc="08160005" w:tentative="1">
+      <w:start w:val="1"/>
+      <w:numFmt w:val="bullet"/>
+      <w:lvlText w:val=""/>
+      <w:lvlJc w:val="left"/>
+      <w:pPr>
+        <w:ind w:left="6480" w:hanging="360"/>
+      </w:pPr>
+      <w:rPr>
+        <w:rFonts w:ascii="Wingdings" w:hAnsi="Wingdings" w:hint="default"/>
+      </w:rPr>
+    </w:lvl>
+  </w:abstractNum>
+  <w:abstractNum w:abstractNumId="11" w15:restartNumberingAfterBreak="0">
     <w:nsid w:val="3C41C35C"/>
     <w:multiLevelType w:val="multilevel"/>
     <w:tmpl w:val="3C41C35C"/>
@@ -6337,7 +8796,233 @@
       </w:pPr>
     </w:lvl>
   </w:abstractNum>
-  <w:abstractNum w:abstractNumId="7" w15:restartNumberingAfterBreak="0">
+  <w:abstractNum w:abstractNumId="12" w15:restartNumberingAfterBreak="0">
+    <w:nsid w:val="49131D7D"/>
+    <w:multiLevelType w:val="hybridMultilevel"/>
+    <w:tmpl w:val="F28A1DBE"/>
+    <w:lvl w:ilvl="0" w:tplc="08160001">
+      <w:start w:val="1"/>
+      <w:numFmt w:val="bullet"/>
+      <w:lvlText w:val=""/>
+      <w:lvlJc w:val="left"/>
+      <w:pPr>
+        <w:ind w:left="720" w:hanging="360"/>
+      </w:pPr>
+      <w:rPr>
+        <w:rFonts w:ascii="Symbol" w:hAnsi="Symbol" w:hint="default"/>
+      </w:rPr>
+    </w:lvl>
+    <w:lvl w:ilvl="1" w:tplc="08160003" w:tentative="1">
+      <w:start w:val="1"/>
+      <w:numFmt w:val="bullet"/>
+      <w:lvlText w:val="o"/>
+      <w:lvlJc w:val="left"/>
+      <w:pPr>
+        <w:ind w:left="1440" w:hanging="360"/>
+      </w:pPr>
+      <w:rPr>
+        <w:rFonts w:ascii="Courier New" w:hAnsi="Courier New" w:cs="Courier New" w:hint="default"/>
+      </w:rPr>
+    </w:lvl>
+    <w:lvl w:ilvl="2" w:tplc="08160005" w:tentative="1">
+      <w:start w:val="1"/>
+      <w:numFmt w:val="bullet"/>
+      <w:lvlText w:val=""/>
+      <w:lvlJc w:val="left"/>
+      <w:pPr>
+        <w:ind w:left="2160" w:hanging="360"/>
+      </w:pPr>
+      <w:rPr>
+        <w:rFonts w:ascii="Wingdings" w:hAnsi="Wingdings" w:hint="default"/>
+      </w:rPr>
+    </w:lvl>
+    <w:lvl w:ilvl="3" w:tplc="08160001" w:tentative="1">
+      <w:start w:val="1"/>
+      <w:numFmt w:val="bullet"/>
+      <w:lvlText w:val=""/>
+      <w:lvlJc w:val="left"/>
+      <w:pPr>
+        <w:ind w:left="2880" w:hanging="360"/>
+      </w:pPr>
+      <w:rPr>
+        <w:rFonts w:ascii="Symbol" w:hAnsi="Symbol" w:hint="default"/>
+      </w:rPr>
+    </w:lvl>
+    <w:lvl w:ilvl="4" w:tplc="08160003" w:tentative="1">
+      <w:start w:val="1"/>
+      <w:numFmt w:val="bullet"/>
+      <w:lvlText w:val="o"/>
+      <w:lvlJc w:val="left"/>
+      <w:pPr>
+        <w:ind w:left="3600" w:hanging="360"/>
+      </w:pPr>
+      <w:rPr>
+        <w:rFonts w:ascii="Courier New" w:hAnsi="Courier New" w:cs="Courier New" w:hint="default"/>
+      </w:rPr>
+    </w:lvl>
+    <w:lvl w:ilvl="5" w:tplc="08160005" w:tentative="1">
+      <w:start w:val="1"/>
+      <w:numFmt w:val="bullet"/>
+      <w:lvlText w:val=""/>
+      <w:lvlJc w:val="left"/>
+      <w:pPr>
+        <w:ind w:left="4320" w:hanging="360"/>
+      </w:pPr>
+      <w:rPr>
+        <w:rFonts w:ascii="Wingdings" w:hAnsi="Wingdings" w:hint="default"/>
+      </w:rPr>
+    </w:lvl>
+    <w:lvl w:ilvl="6" w:tplc="08160001" w:tentative="1">
+      <w:start w:val="1"/>
+      <w:numFmt w:val="bullet"/>
+      <w:lvlText w:val=""/>
+      <w:lvlJc w:val="left"/>
+      <w:pPr>
+        <w:ind w:left="5040" w:hanging="360"/>
+      </w:pPr>
+      <w:rPr>
+        <w:rFonts w:ascii="Symbol" w:hAnsi="Symbol" w:hint="default"/>
+      </w:rPr>
+    </w:lvl>
+    <w:lvl w:ilvl="7" w:tplc="08160003" w:tentative="1">
+      <w:start w:val="1"/>
+      <w:numFmt w:val="bullet"/>
+      <w:lvlText w:val="o"/>
+      <w:lvlJc w:val="left"/>
+      <w:pPr>
+        <w:ind w:left="5760" w:hanging="360"/>
+      </w:pPr>
+      <w:rPr>
+        <w:rFonts w:ascii="Courier New" w:hAnsi="Courier New" w:cs="Courier New" w:hint="default"/>
+      </w:rPr>
+    </w:lvl>
+    <w:lvl w:ilvl="8" w:tplc="08160005" w:tentative="1">
+      <w:start w:val="1"/>
+      <w:numFmt w:val="bullet"/>
+      <w:lvlText w:val=""/>
+      <w:lvlJc w:val="left"/>
+      <w:pPr>
+        <w:ind w:left="6480" w:hanging="360"/>
+      </w:pPr>
+      <w:rPr>
+        <w:rFonts w:ascii="Wingdings" w:hAnsi="Wingdings" w:hint="default"/>
+      </w:rPr>
+    </w:lvl>
+  </w:abstractNum>
+  <w:abstractNum w:abstractNumId="13" w15:restartNumberingAfterBreak="0">
+    <w:nsid w:val="55956E35"/>
+    <w:multiLevelType w:val="hybridMultilevel"/>
+    <w:tmpl w:val="742AE8A8"/>
+    <w:lvl w:ilvl="0" w:tplc="08160001">
+      <w:start w:val="1"/>
+      <w:numFmt w:val="bullet"/>
+      <w:lvlText w:val=""/>
+      <w:lvlJc w:val="left"/>
+      <w:pPr>
+        <w:ind w:left="720" w:hanging="360"/>
+      </w:pPr>
+      <w:rPr>
+        <w:rFonts w:ascii="Symbol" w:hAnsi="Symbol" w:hint="default"/>
+      </w:rPr>
+    </w:lvl>
+    <w:lvl w:ilvl="1" w:tplc="08160003" w:tentative="1">
+      <w:start w:val="1"/>
+      <w:numFmt w:val="bullet"/>
+      <w:lvlText w:val="o"/>
+      <w:lvlJc w:val="left"/>
+      <w:pPr>
+        <w:ind w:left="1440" w:hanging="360"/>
+      </w:pPr>
+      <w:rPr>
+        <w:rFonts w:ascii="Courier New" w:hAnsi="Courier New" w:cs="Courier New" w:hint="default"/>
+      </w:rPr>
+    </w:lvl>
+    <w:lvl w:ilvl="2" w:tplc="08160005" w:tentative="1">
+      <w:start w:val="1"/>
+      <w:numFmt w:val="bullet"/>
+      <w:lvlText w:val=""/>
+      <w:lvlJc w:val="left"/>
+      <w:pPr>
+        <w:ind w:left="2160" w:hanging="360"/>
+      </w:pPr>
+      <w:rPr>
+        <w:rFonts w:ascii="Wingdings" w:hAnsi="Wingdings" w:hint="default"/>
+      </w:rPr>
+    </w:lvl>
+    <w:lvl w:ilvl="3" w:tplc="08160001" w:tentative="1">
+      <w:start w:val="1"/>
+      <w:numFmt w:val="bullet"/>
+      <w:lvlText w:val=""/>
+      <w:lvlJc w:val="left"/>
+      <w:pPr>
+        <w:ind w:left="2880" w:hanging="360"/>
+      </w:pPr>
+      <w:rPr>
+        <w:rFonts w:ascii="Symbol" w:hAnsi="Symbol" w:hint="default"/>
+      </w:rPr>
+    </w:lvl>
+    <w:lvl w:ilvl="4" w:tplc="08160003" w:tentative="1">
+      <w:start w:val="1"/>
+      <w:numFmt w:val="bullet"/>
+      <w:lvlText w:val="o"/>
+      <w:lvlJc w:val="left"/>
+      <w:pPr>
+        <w:ind w:left="3600" w:hanging="360"/>
+      </w:pPr>
+      <w:rPr>
+        <w:rFonts w:ascii="Courier New" w:hAnsi="Courier New" w:cs="Courier New" w:hint="default"/>
+      </w:rPr>
+    </w:lvl>
+    <w:lvl w:ilvl="5" w:tplc="08160005" w:tentative="1">
+      <w:start w:val="1"/>
+      <w:numFmt w:val="bullet"/>
+      <w:lvlText w:val=""/>
+      <w:lvlJc w:val="left"/>
+      <w:pPr>
+        <w:ind w:left="4320" w:hanging="360"/>
+      </w:pPr>
+      <w:rPr>
+        <w:rFonts w:ascii="Wingdings" w:hAnsi="Wingdings" w:hint="default"/>
+      </w:rPr>
+    </w:lvl>
+    <w:lvl w:ilvl="6" w:tplc="08160001" w:tentative="1">
+      <w:start w:val="1"/>
+      <w:numFmt w:val="bullet"/>
+      <w:lvlText w:val=""/>
+      <w:lvlJc w:val="left"/>
+      <w:pPr>
+        <w:ind w:left="5040" w:hanging="360"/>
+      </w:pPr>
+      <w:rPr>
+        <w:rFonts w:ascii="Symbol" w:hAnsi="Symbol" w:hint="default"/>
+      </w:rPr>
+    </w:lvl>
+    <w:lvl w:ilvl="7" w:tplc="08160003" w:tentative="1">
+      <w:start w:val="1"/>
+      <w:numFmt w:val="bullet"/>
+      <w:lvlText w:val="o"/>
+      <w:lvlJc w:val="left"/>
+      <w:pPr>
+        <w:ind w:left="5760" w:hanging="360"/>
+      </w:pPr>
+      <w:rPr>
+        <w:rFonts w:ascii="Courier New" w:hAnsi="Courier New" w:cs="Courier New" w:hint="default"/>
+      </w:rPr>
+    </w:lvl>
+    <w:lvl w:ilvl="8" w:tplc="08160005" w:tentative="1">
+      <w:start w:val="1"/>
+      <w:numFmt w:val="bullet"/>
+      <w:lvlText w:val=""/>
+      <w:lvlJc w:val="left"/>
+      <w:pPr>
+        <w:ind w:left="6480" w:hanging="360"/>
+      </w:pPr>
+      <w:rPr>
+        <w:rFonts w:ascii="Wingdings" w:hAnsi="Wingdings" w:hint="default"/>
+      </w:rPr>
+    </w:lvl>
+  </w:abstractNum>
+  <w:abstractNum w:abstractNumId="14" w15:restartNumberingAfterBreak="0">
     <w:nsid w:val="5C185598"/>
     <w:multiLevelType w:val="hybridMultilevel"/>
     <w:tmpl w:val="756AFDD2"/>
@@ -6450,7 +9135,346 @@
       </w:rPr>
     </w:lvl>
   </w:abstractNum>
-  <w:abstractNum w:abstractNumId="8" w15:restartNumberingAfterBreak="0">
+  <w:abstractNum w:abstractNumId="15" w15:restartNumberingAfterBreak="0">
+    <w:nsid w:val="5E996AB7"/>
+    <w:multiLevelType w:val="hybridMultilevel"/>
+    <w:tmpl w:val="8ACAEB00"/>
+    <w:lvl w:ilvl="0" w:tplc="08160001">
+      <w:start w:val="1"/>
+      <w:numFmt w:val="bullet"/>
+      <w:lvlText w:val=""/>
+      <w:lvlJc w:val="left"/>
+      <w:pPr>
+        <w:ind w:left="720" w:hanging="360"/>
+      </w:pPr>
+      <w:rPr>
+        <w:rFonts w:ascii="Symbol" w:hAnsi="Symbol" w:hint="default"/>
+      </w:rPr>
+    </w:lvl>
+    <w:lvl w:ilvl="1" w:tplc="08160003" w:tentative="1">
+      <w:start w:val="1"/>
+      <w:numFmt w:val="bullet"/>
+      <w:lvlText w:val="o"/>
+      <w:lvlJc w:val="left"/>
+      <w:pPr>
+        <w:ind w:left="1440" w:hanging="360"/>
+      </w:pPr>
+      <w:rPr>
+        <w:rFonts w:ascii="Courier New" w:hAnsi="Courier New" w:cs="Courier New" w:hint="default"/>
+      </w:rPr>
+    </w:lvl>
+    <w:lvl w:ilvl="2" w:tplc="08160005" w:tentative="1">
+      <w:start w:val="1"/>
+      <w:numFmt w:val="bullet"/>
+      <w:lvlText w:val=""/>
+      <w:lvlJc w:val="left"/>
+      <w:pPr>
+        <w:ind w:left="2160" w:hanging="360"/>
+      </w:pPr>
+      <w:rPr>
+        <w:rFonts w:ascii="Wingdings" w:hAnsi="Wingdings" w:hint="default"/>
+      </w:rPr>
+    </w:lvl>
+    <w:lvl w:ilvl="3" w:tplc="08160001" w:tentative="1">
+      <w:start w:val="1"/>
+      <w:numFmt w:val="bullet"/>
+      <w:lvlText w:val=""/>
+      <w:lvlJc w:val="left"/>
+      <w:pPr>
+        <w:ind w:left="2880" w:hanging="360"/>
+      </w:pPr>
+      <w:rPr>
+        <w:rFonts w:ascii="Symbol" w:hAnsi="Symbol" w:hint="default"/>
+      </w:rPr>
+    </w:lvl>
+    <w:lvl w:ilvl="4" w:tplc="08160003" w:tentative="1">
+      <w:start w:val="1"/>
+      <w:numFmt w:val="bullet"/>
+      <w:lvlText w:val="o"/>
+      <w:lvlJc w:val="left"/>
+      <w:pPr>
+        <w:ind w:left="3600" w:hanging="360"/>
+      </w:pPr>
+      <w:rPr>
+        <w:rFonts w:ascii="Courier New" w:hAnsi="Courier New" w:cs="Courier New" w:hint="default"/>
+      </w:rPr>
+    </w:lvl>
+    <w:lvl w:ilvl="5" w:tplc="08160005" w:tentative="1">
+      <w:start w:val="1"/>
+      <w:numFmt w:val="bullet"/>
+      <w:lvlText w:val=""/>
+      <w:lvlJc w:val="left"/>
+      <w:pPr>
+        <w:ind w:left="4320" w:hanging="360"/>
+      </w:pPr>
+      <w:rPr>
+        <w:rFonts w:ascii="Wingdings" w:hAnsi="Wingdings" w:hint="default"/>
+      </w:rPr>
+    </w:lvl>
+    <w:lvl w:ilvl="6" w:tplc="08160001" w:tentative="1">
+      <w:start w:val="1"/>
+      <w:numFmt w:val="bullet"/>
+      <w:lvlText w:val=""/>
+      <w:lvlJc w:val="left"/>
+      <w:pPr>
+        <w:ind w:left="5040" w:hanging="360"/>
+      </w:pPr>
+      <w:rPr>
+        <w:rFonts w:ascii="Symbol" w:hAnsi="Symbol" w:hint="default"/>
+      </w:rPr>
+    </w:lvl>
+    <w:lvl w:ilvl="7" w:tplc="08160003" w:tentative="1">
+      <w:start w:val="1"/>
+      <w:numFmt w:val="bullet"/>
+      <w:lvlText w:val="o"/>
+      <w:lvlJc w:val="left"/>
+      <w:pPr>
+        <w:ind w:left="5760" w:hanging="360"/>
+      </w:pPr>
+      <w:rPr>
+        <w:rFonts w:ascii="Courier New" w:hAnsi="Courier New" w:cs="Courier New" w:hint="default"/>
+      </w:rPr>
+    </w:lvl>
+    <w:lvl w:ilvl="8" w:tplc="08160005" w:tentative="1">
+      <w:start w:val="1"/>
+      <w:numFmt w:val="bullet"/>
+      <w:lvlText w:val=""/>
+      <w:lvlJc w:val="left"/>
+      <w:pPr>
+        <w:ind w:left="6480" w:hanging="360"/>
+      </w:pPr>
+      <w:rPr>
+        <w:rFonts w:ascii="Wingdings" w:hAnsi="Wingdings" w:hint="default"/>
+      </w:rPr>
+    </w:lvl>
+  </w:abstractNum>
+  <w:abstractNum w:abstractNumId="16" w15:restartNumberingAfterBreak="0">
+    <w:nsid w:val="6E1D1544"/>
+    <w:multiLevelType w:val="hybridMultilevel"/>
+    <w:tmpl w:val="F87A1028"/>
+    <w:lvl w:ilvl="0" w:tplc="08160001">
+      <w:start w:val="1"/>
+      <w:numFmt w:val="bullet"/>
+      <w:lvlText w:val=""/>
+      <w:lvlJc w:val="left"/>
+      <w:pPr>
+        <w:ind w:left="720" w:hanging="360"/>
+      </w:pPr>
+      <w:rPr>
+        <w:rFonts w:ascii="Symbol" w:hAnsi="Symbol" w:hint="default"/>
+      </w:rPr>
+    </w:lvl>
+    <w:lvl w:ilvl="1" w:tplc="08160003" w:tentative="1">
+      <w:start w:val="1"/>
+      <w:numFmt w:val="bullet"/>
+      <w:lvlText w:val="o"/>
+      <w:lvlJc w:val="left"/>
+      <w:pPr>
+        <w:ind w:left="1440" w:hanging="360"/>
+      </w:pPr>
+      <w:rPr>
+        <w:rFonts w:ascii="Courier New" w:hAnsi="Courier New" w:cs="Courier New" w:hint="default"/>
+      </w:rPr>
+    </w:lvl>
+    <w:lvl w:ilvl="2" w:tplc="08160005" w:tentative="1">
+      <w:start w:val="1"/>
+      <w:numFmt w:val="bullet"/>
+      <w:lvlText w:val=""/>
+      <w:lvlJc w:val="left"/>
+      <w:pPr>
+        <w:ind w:left="2160" w:hanging="360"/>
+      </w:pPr>
+      <w:rPr>
+        <w:rFonts w:ascii="Wingdings" w:hAnsi="Wingdings" w:hint="default"/>
+      </w:rPr>
+    </w:lvl>
+    <w:lvl w:ilvl="3" w:tplc="08160001" w:tentative="1">
+      <w:start w:val="1"/>
+      <w:numFmt w:val="bullet"/>
+      <w:lvlText w:val=""/>
+      <w:lvlJc w:val="left"/>
+      <w:pPr>
+        <w:ind w:left="2880" w:hanging="360"/>
+      </w:pPr>
+      <w:rPr>
+        <w:rFonts w:ascii="Symbol" w:hAnsi="Symbol" w:hint="default"/>
+      </w:rPr>
+    </w:lvl>
+    <w:lvl w:ilvl="4" w:tplc="08160003" w:tentative="1">
+      <w:start w:val="1"/>
+      <w:numFmt w:val="bullet"/>
+      <w:lvlText w:val="o"/>
+      <w:lvlJc w:val="left"/>
+      <w:pPr>
+        <w:ind w:left="3600" w:hanging="360"/>
+      </w:pPr>
+      <w:rPr>
+        <w:rFonts w:ascii="Courier New" w:hAnsi="Courier New" w:cs="Courier New" w:hint="default"/>
+      </w:rPr>
+    </w:lvl>
+    <w:lvl w:ilvl="5" w:tplc="08160005" w:tentative="1">
+      <w:start w:val="1"/>
+      <w:numFmt w:val="bullet"/>
+      <w:lvlText w:val=""/>
+      <w:lvlJc w:val="left"/>
+      <w:pPr>
+        <w:ind w:left="4320" w:hanging="360"/>
+      </w:pPr>
+      <w:rPr>
+        <w:rFonts w:ascii="Wingdings" w:hAnsi="Wingdings" w:hint="default"/>
+      </w:rPr>
+    </w:lvl>
+    <w:lvl w:ilvl="6" w:tplc="08160001" w:tentative="1">
+      <w:start w:val="1"/>
+      <w:numFmt w:val="bullet"/>
+      <w:lvlText w:val=""/>
+      <w:lvlJc w:val="left"/>
+      <w:pPr>
+        <w:ind w:left="5040" w:hanging="360"/>
+      </w:pPr>
+      <w:rPr>
+        <w:rFonts w:ascii="Symbol" w:hAnsi="Symbol" w:hint="default"/>
+      </w:rPr>
+    </w:lvl>
+    <w:lvl w:ilvl="7" w:tplc="08160003" w:tentative="1">
+      <w:start w:val="1"/>
+      <w:numFmt w:val="bullet"/>
+      <w:lvlText w:val="o"/>
+      <w:lvlJc w:val="left"/>
+      <w:pPr>
+        <w:ind w:left="5760" w:hanging="360"/>
+      </w:pPr>
+      <w:rPr>
+        <w:rFonts w:ascii="Courier New" w:hAnsi="Courier New" w:cs="Courier New" w:hint="default"/>
+      </w:rPr>
+    </w:lvl>
+    <w:lvl w:ilvl="8" w:tplc="08160005" w:tentative="1">
+      <w:start w:val="1"/>
+      <w:numFmt w:val="bullet"/>
+      <w:lvlText w:val=""/>
+      <w:lvlJc w:val="left"/>
+      <w:pPr>
+        <w:ind w:left="6480" w:hanging="360"/>
+      </w:pPr>
+      <w:rPr>
+        <w:rFonts w:ascii="Wingdings" w:hAnsi="Wingdings" w:hint="default"/>
+      </w:rPr>
+    </w:lvl>
+  </w:abstractNum>
+  <w:abstractNum w:abstractNumId="17" w15:restartNumberingAfterBreak="0">
+    <w:nsid w:val="74360621"/>
+    <w:multiLevelType w:val="hybridMultilevel"/>
+    <w:tmpl w:val="80302458"/>
+    <w:lvl w:ilvl="0" w:tplc="08160001">
+      <w:start w:val="1"/>
+      <w:numFmt w:val="bullet"/>
+      <w:lvlText w:val=""/>
+      <w:lvlJc w:val="left"/>
+      <w:pPr>
+        <w:ind w:left="720" w:hanging="360"/>
+      </w:pPr>
+      <w:rPr>
+        <w:rFonts w:ascii="Symbol" w:hAnsi="Symbol" w:hint="default"/>
+      </w:rPr>
+    </w:lvl>
+    <w:lvl w:ilvl="1" w:tplc="08160003" w:tentative="1">
+      <w:start w:val="1"/>
+      <w:numFmt w:val="bullet"/>
+      <w:lvlText w:val="o"/>
+      <w:lvlJc w:val="left"/>
+      <w:pPr>
+        <w:ind w:left="1440" w:hanging="360"/>
+      </w:pPr>
+      <w:rPr>
+        <w:rFonts w:ascii="Courier New" w:hAnsi="Courier New" w:cs="Courier New" w:hint="default"/>
+      </w:rPr>
+    </w:lvl>
+    <w:lvl w:ilvl="2" w:tplc="08160005" w:tentative="1">
+      <w:start w:val="1"/>
+      <w:numFmt w:val="bullet"/>
+      <w:lvlText w:val=""/>
+      <w:lvlJc w:val="left"/>
+      <w:pPr>
+        <w:ind w:left="2160" w:hanging="360"/>
+      </w:pPr>
+      <w:rPr>
+        <w:rFonts w:ascii="Wingdings" w:hAnsi="Wingdings" w:hint="default"/>
+      </w:rPr>
+    </w:lvl>
+    <w:lvl w:ilvl="3" w:tplc="08160001" w:tentative="1">
+      <w:start w:val="1"/>
+      <w:numFmt w:val="bullet"/>
+      <w:lvlText w:val=""/>
+      <w:lvlJc w:val="left"/>
+      <w:pPr>
+        <w:ind w:left="2880" w:hanging="360"/>
+      </w:pPr>
+      <w:rPr>
+        <w:rFonts w:ascii="Symbol" w:hAnsi="Symbol" w:hint="default"/>
+      </w:rPr>
+    </w:lvl>
+    <w:lvl w:ilvl="4" w:tplc="08160003" w:tentative="1">
+      <w:start w:val="1"/>
+      <w:numFmt w:val="bullet"/>
+      <w:lvlText w:val="o"/>
+      <w:lvlJc w:val="left"/>
+      <w:pPr>
+        <w:ind w:left="3600" w:hanging="360"/>
+      </w:pPr>
+      <w:rPr>
+        <w:rFonts w:ascii="Courier New" w:hAnsi="Courier New" w:cs="Courier New" w:hint="default"/>
+      </w:rPr>
+    </w:lvl>
+    <w:lvl w:ilvl="5" w:tplc="08160005" w:tentative="1">
+      <w:start w:val="1"/>
+      <w:numFmt w:val="bullet"/>
+      <w:lvlText w:val=""/>
+      <w:lvlJc w:val="left"/>
+      <w:pPr>
+        <w:ind w:left="4320" w:hanging="360"/>
+      </w:pPr>
+      <w:rPr>
+        <w:rFonts w:ascii="Wingdings" w:hAnsi="Wingdings" w:hint="default"/>
+      </w:rPr>
+    </w:lvl>
+    <w:lvl w:ilvl="6" w:tplc="08160001" w:tentative="1">
+      <w:start w:val="1"/>
+      <w:numFmt w:val="bullet"/>
+      <w:lvlText w:val=""/>
+      <w:lvlJc w:val="left"/>
+      <w:pPr>
+        <w:ind w:left="5040" w:hanging="360"/>
+      </w:pPr>
+      <w:rPr>
+        <w:rFonts w:ascii="Symbol" w:hAnsi="Symbol" w:hint="default"/>
+      </w:rPr>
+    </w:lvl>
+    <w:lvl w:ilvl="7" w:tplc="08160003" w:tentative="1">
+      <w:start w:val="1"/>
+      <w:numFmt w:val="bullet"/>
+      <w:lvlText w:val="o"/>
+      <w:lvlJc w:val="left"/>
+      <w:pPr>
+        <w:ind w:left="5760" w:hanging="360"/>
+      </w:pPr>
+      <w:rPr>
+        <w:rFonts w:ascii="Courier New" w:hAnsi="Courier New" w:cs="Courier New" w:hint="default"/>
+      </w:rPr>
+    </w:lvl>
+    <w:lvl w:ilvl="8" w:tplc="08160005" w:tentative="1">
+      <w:start w:val="1"/>
+      <w:numFmt w:val="bullet"/>
+      <w:lvlText w:val=""/>
+      <w:lvlJc w:val="left"/>
+      <w:pPr>
+        <w:ind w:left="6480" w:hanging="360"/>
+      </w:pPr>
+      <w:rPr>
+        <w:rFonts w:ascii="Wingdings" w:hAnsi="Wingdings" w:hint="default"/>
+      </w:rPr>
+    </w:lvl>
+  </w:abstractNum>
+  <w:abstractNum w:abstractNumId="18" w15:restartNumberingAfterBreak="0">
     <w:nsid w:val="76557C2C"/>
     <w:multiLevelType w:val="hybridMultilevel"/>
     <w:tmpl w:val="CAAA882C"/>
@@ -6564,28 +9588,28 @@
     </w:lvl>
   </w:abstractNum>
   <w:num w:numId="1" w16cid:durableId="209000185">
-    <w:abstractNumId w:val="0"/>
+    <w:abstractNumId w:val="1"/>
   </w:num>
   <w:num w:numId="2" w16cid:durableId="1337075721">
-    <w:abstractNumId w:val="1"/>
+    <w:abstractNumId w:val="2"/>
   </w:num>
   <w:num w:numId="3" w16cid:durableId="644313915">
+    <w:abstractNumId w:val="18"/>
+  </w:num>
+  <w:num w:numId="4" w16cid:durableId="1501653891">
+    <w:abstractNumId w:val="14"/>
+  </w:num>
+  <w:num w:numId="5" w16cid:durableId="1637179101">
+    <w:abstractNumId w:val="7"/>
+  </w:num>
+  <w:num w:numId="6" w16cid:durableId="1318614266">
+    <w:abstractNumId w:val="6"/>
+  </w:num>
+  <w:num w:numId="7" w16cid:durableId="1280185302">
     <w:abstractNumId w:val="8"/>
   </w:num>
-  <w:num w:numId="4" w16cid:durableId="1501653891">
-    <w:abstractNumId w:val="7"/>
-  </w:num>
-  <w:num w:numId="5" w16cid:durableId="1637179101">
-    <w:abstractNumId w:val="3"/>
-  </w:num>
-  <w:num w:numId="6" w16cid:durableId="1318614266">
-    <w:abstractNumId w:val="2"/>
-  </w:num>
-  <w:num w:numId="7" w16cid:durableId="1280185302">
-    <w:abstractNumId w:val="4"/>
-  </w:num>
   <w:num w:numId="8" w16cid:durableId="952706361">
-    <w:abstractNumId w:val="6"/>
+    <w:abstractNumId w:val="11"/>
     <w:lvlOverride w:ilvl="0">
       <w:startOverride w:val="1"/>
     </w:lvlOverride>
@@ -6615,7 +9639,37 @@
     </w:lvlOverride>
   </w:num>
   <w:num w:numId="9" w16cid:durableId="999190983">
+    <w:abstractNumId w:val="9"/>
+  </w:num>
+  <w:num w:numId="10" w16cid:durableId="938948711">
+    <w:abstractNumId w:val="17"/>
+  </w:num>
+  <w:num w:numId="11" w16cid:durableId="1286236614">
+    <w:abstractNumId w:val="3"/>
+  </w:num>
+  <w:num w:numId="12" w16cid:durableId="2129154258">
+    <w:abstractNumId w:val="15"/>
+  </w:num>
+  <w:num w:numId="13" w16cid:durableId="1506704650">
+    <w:abstractNumId w:val="10"/>
+  </w:num>
+  <w:num w:numId="14" w16cid:durableId="1175807086">
     <w:abstractNumId w:val="5"/>
+  </w:num>
+  <w:num w:numId="15" w16cid:durableId="1307781834">
+    <w:abstractNumId w:val="13"/>
+  </w:num>
+  <w:num w:numId="16" w16cid:durableId="1540359027">
+    <w:abstractNumId w:val="0"/>
+  </w:num>
+  <w:num w:numId="17" w16cid:durableId="1771973423">
+    <w:abstractNumId w:val="16"/>
+  </w:num>
+  <w:num w:numId="18" w16cid:durableId="603345482">
+    <w:abstractNumId w:val="4"/>
+  </w:num>
+  <w:num w:numId="19" w16cid:durableId="1667056268">
+    <w:abstractNumId w:val="12"/>
   </w:num>
 </w:numbering>
 </file>

</xml_diff>

<commit_message>
Escolha de linguagens de implementação e update do documento
</commit_message>
<xml_diff>
--- a/Entrega1_Projeto_Aplicado_V0.1.docx
+++ b/Entrega1_Projeto_Aplicado_V0.1.docx
@@ -638,25 +638,7 @@
           <w:sz w:val="24"/>
           <w:szCs w:val="24"/>
         </w:rPr>
-        <w:t xml:space="preserve"> desafio que irá explorar as necessidades de um </w:t>
-      </w:r>
-      <w:proofErr w:type="spellStart"/>
-      <w:r>
-        <w:rPr>
-          <w:rFonts w:asciiTheme="minorHAnsi" w:hAnsiTheme="minorHAnsi" w:cstheme="minorHAnsi"/>
-          <w:sz w:val="24"/>
-          <w:szCs w:val="24"/>
-        </w:rPr>
-        <w:t>smart</w:t>
-      </w:r>
-      <w:proofErr w:type="spellEnd"/>
-      <w:r>
-        <w:rPr>
-          <w:rFonts w:asciiTheme="minorHAnsi" w:hAnsiTheme="minorHAnsi" w:cstheme="minorHAnsi"/>
-          <w:sz w:val="24"/>
-          <w:szCs w:val="24"/>
-        </w:rPr>
-        <w:t xml:space="preserve"> campus, no </w:t>
+        <w:t xml:space="preserve"> desafio que irá explorar as necessidades de um smart campus, no </w:t>
       </w:r>
       <w:r>
         <w:rPr>
@@ -672,43 +654,7 @@
           <w:sz w:val="24"/>
           <w:szCs w:val="24"/>
         </w:rPr>
-        <w:t xml:space="preserve"> e demonstrar técnicas e conceitos abordados </w:t>
-      </w:r>
-      <w:proofErr w:type="spellStart"/>
-      <w:r>
-        <w:rPr>
-          <w:rFonts w:asciiTheme="minorHAnsi" w:hAnsiTheme="minorHAnsi" w:cstheme="minorHAnsi"/>
-          <w:sz w:val="24"/>
-          <w:szCs w:val="24"/>
-        </w:rPr>
-        <w:t>inter</w:t>
-      </w:r>
-      <w:proofErr w:type="spellEnd"/>
-      <w:r>
-        <w:rPr>
-          <w:rFonts w:asciiTheme="minorHAnsi" w:hAnsiTheme="minorHAnsi" w:cstheme="minorHAnsi"/>
-          <w:sz w:val="24"/>
-          <w:szCs w:val="24"/>
-        </w:rPr>
-        <w:t xml:space="preserve"> e </w:t>
-      </w:r>
-      <w:proofErr w:type="gramStart"/>
-      <w:r>
-        <w:rPr>
-          <w:rFonts w:asciiTheme="minorHAnsi" w:hAnsiTheme="minorHAnsi" w:cstheme="minorHAnsi"/>
-          <w:sz w:val="24"/>
-          <w:szCs w:val="24"/>
-        </w:rPr>
-        <w:t>extra curricular</w:t>
-      </w:r>
-      <w:proofErr w:type="gramEnd"/>
-      <w:r>
-        <w:rPr>
-          <w:rFonts w:asciiTheme="minorHAnsi" w:hAnsiTheme="minorHAnsi" w:cstheme="minorHAnsi"/>
-          <w:sz w:val="24"/>
-          <w:szCs w:val="24"/>
-        </w:rPr>
-        <w:t>.</w:t>
+        <w:t xml:space="preserve"> e demonstrar técnicas e conceitos abordados inter e extra curricular.</w:t>
       </w:r>
     </w:p>
     <w:p>
@@ -2526,7 +2472,6 @@
           <w:szCs w:val="24"/>
         </w:rPr>
       </w:pPr>
-      <w:proofErr w:type="spellStart"/>
       <w:r>
         <w:rPr>
           <w:rFonts w:asciiTheme="minorHAnsi" w:hAnsiTheme="minorHAnsi" w:cstheme="minorHAnsi"/>
@@ -2535,7 +2480,6 @@
         </w:rPr>
         <w:t>Etc</w:t>
       </w:r>
-      <w:proofErr w:type="spellEnd"/>
       <w:r>
         <w:rPr>
           <w:rFonts w:asciiTheme="minorHAnsi" w:hAnsiTheme="minorHAnsi" w:cstheme="minorHAnsi"/>
@@ -2662,23 +2606,13 @@
           <w:szCs w:val="24"/>
         </w:rPr>
       </w:pPr>
-      <w:proofErr w:type="spellStart"/>
-      <w:r>
-        <w:rPr>
-          <w:rFonts w:asciiTheme="minorHAnsi" w:hAnsiTheme="minorHAnsi" w:cstheme="minorHAnsi"/>
-          <w:sz w:val="24"/>
-          <w:szCs w:val="24"/>
-        </w:rPr>
-        <w:t>Etc</w:t>
-      </w:r>
-      <w:proofErr w:type="spellEnd"/>
-      <w:r>
-        <w:rPr>
-          <w:rFonts w:asciiTheme="minorHAnsi" w:hAnsiTheme="minorHAnsi" w:cstheme="minorHAnsi"/>
-          <w:sz w:val="24"/>
-          <w:szCs w:val="24"/>
-        </w:rPr>
-        <w:t>;</w:t>
+      <w:r>
+        <w:rPr>
+          <w:rFonts w:asciiTheme="minorHAnsi" w:hAnsiTheme="minorHAnsi" w:cstheme="minorHAnsi"/>
+          <w:sz w:val="24"/>
+          <w:szCs w:val="24"/>
+        </w:rPr>
+        <w:t>Etc;</w:t>
       </w:r>
     </w:p>
     <w:p>
@@ -4008,17 +3942,16 @@
           <w:szCs w:val="24"/>
           <w:lang w:eastAsia="pt-PT"/>
         </w:rPr>
-        <w:t xml:space="preserve"> linguagem </w:t>
-      </w:r>
-      <w:r>
-        <w:rPr>
-          <w:rFonts w:asciiTheme="minorHAnsi" w:hAnsiTheme="minorHAnsi" w:cstheme="minorHAnsi"/>
-          <w:sz w:val="24"/>
-          <w:szCs w:val="24"/>
-          <w:highlight w:val="yellow"/>
+        <w:t xml:space="preserve"> linguage</w:t>
+      </w:r>
+      <w:r>
+        <w:rPr>
+          <w:rFonts w:asciiTheme="minorHAnsi" w:hAnsiTheme="minorHAnsi" w:cstheme="minorHAnsi"/>
+          <w:sz w:val="24"/>
+          <w:szCs w:val="24"/>
           <w:lang w:eastAsia="pt-PT"/>
         </w:rPr>
-        <w:t>X</w:t>
+        <w:t>ns</w:t>
       </w:r>
       <w:r>
         <w:rPr>
@@ -4027,6 +3960,24 @@
           <w:szCs w:val="24"/>
           <w:lang w:eastAsia="pt-PT"/>
         </w:rPr>
+        <w:t xml:space="preserve"> </w:t>
+      </w:r>
+      <w:r>
+        <w:rPr>
+          <w:rFonts w:asciiTheme="minorHAnsi" w:hAnsiTheme="minorHAnsi" w:cstheme="minorHAnsi"/>
+          <w:sz w:val="24"/>
+          <w:szCs w:val="24"/>
+          <w:lang w:eastAsia="pt-PT"/>
+        </w:rPr>
+        <w:t>Kotlin e C#</w:t>
+      </w:r>
+      <w:r>
+        <w:rPr>
+          <w:rFonts w:asciiTheme="minorHAnsi" w:hAnsiTheme="minorHAnsi" w:cstheme="minorHAnsi"/>
+          <w:sz w:val="24"/>
+          <w:szCs w:val="24"/>
+          <w:lang w:eastAsia="pt-PT"/>
+        </w:rPr>
         <w:t xml:space="preserve">, com recurso a base de dados </w:t>
       </w:r>
       <w:r>
@@ -4034,10 +3985,9 @@
           <w:rFonts w:asciiTheme="minorHAnsi" w:hAnsiTheme="minorHAnsi" w:cstheme="minorHAnsi"/>
           <w:sz w:val="24"/>
           <w:szCs w:val="24"/>
-          <w:highlight w:val="yellow"/>
           <w:lang w:eastAsia="pt-PT"/>
         </w:rPr>
-        <w:t>X</w:t>
+        <w:t>SQLServer</w:t>
       </w:r>
       <w:r>
         <w:rPr>
@@ -4053,10 +4003,9 @@
           <w:rFonts w:asciiTheme="minorHAnsi" w:hAnsiTheme="minorHAnsi" w:cstheme="minorHAnsi"/>
           <w:sz w:val="24"/>
           <w:szCs w:val="24"/>
-          <w:highlight w:val="yellow"/>
           <w:lang w:eastAsia="pt-PT"/>
         </w:rPr>
-        <w:t>X</w:t>
+        <w:t>Arduino</w:t>
       </w:r>
       <w:r>
         <w:rPr>
@@ -4175,27 +4124,7 @@
           <w:szCs w:val="24"/>
           <w:lang w:eastAsia="pt-PT"/>
         </w:rPr>
-        <w:t xml:space="preserve">mobile para uma utilização mais flexível quando comparada com desktop, </w:t>
-      </w:r>
-      <w:proofErr w:type="spellStart"/>
-      <w:r>
-        <w:rPr>
-          <w:rFonts w:asciiTheme="minorHAnsi" w:hAnsiTheme="minorHAnsi" w:cstheme="minorHAnsi"/>
-          <w:sz w:val="24"/>
-          <w:szCs w:val="24"/>
-          <w:lang w:eastAsia="pt-PT"/>
-        </w:rPr>
-        <w:t>etc</w:t>
-      </w:r>
-      <w:proofErr w:type="spellEnd"/>
-      <w:r>
-        <w:rPr>
-          <w:rFonts w:asciiTheme="minorHAnsi" w:hAnsiTheme="minorHAnsi" w:cstheme="minorHAnsi"/>
-          <w:sz w:val="24"/>
-          <w:szCs w:val="24"/>
-          <w:lang w:eastAsia="pt-PT"/>
-        </w:rPr>
-        <w:t>;</w:t>
+        <w:t>mobile para uma utilização mais flexível quando comparada com desktop, etc;</w:t>
       </w:r>
     </w:p>
     <w:p>
@@ -4511,25 +4440,7 @@
           <w:sz w:val="24"/>
           <w:szCs w:val="24"/>
         </w:rPr>
-        <w:t xml:space="preserve"> </w:t>
-      </w:r>
-      <w:proofErr w:type="spellStart"/>
-      <w:r>
-        <w:rPr>
-          <w:rFonts w:asciiTheme="minorHAnsi" w:hAnsiTheme="minorHAnsi" w:cstheme="minorHAnsi"/>
-          <w:sz w:val="24"/>
-          <w:szCs w:val="24"/>
-        </w:rPr>
-        <w:t>Product</w:t>
-      </w:r>
-      <w:proofErr w:type="spellEnd"/>
-      <w:r>
-        <w:rPr>
-          <w:rFonts w:asciiTheme="minorHAnsi" w:hAnsiTheme="minorHAnsi" w:cstheme="minorHAnsi"/>
-          <w:sz w:val="24"/>
-          <w:szCs w:val="24"/>
-        </w:rPr>
-        <w:t xml:space="preserve"> Owner, Programador</w:t>
+        <w:t xml:space="preserve"> Product Owner, Programador</w:t>
       </w:r>
     </w:p>
     <w:p>
@@ -4551,25 +4462,7 @@
           <w:sz w:val="24"/>
           <w:szCs w:val="24"/>
         </w:rPr>
-        <w:t xml:space="preserve">João Apresentação - </w:t>
-      </w:r>
-      <w:proofErr w:type="spellStart"/>
-      <w:r>
-        <w:rPr>
-          <w:rFonts w:asciiTheme="minorHAnsi" w:hAnsiTheme="minorHAnsi" w:cstheme="minorHAnsi"/>
-          <w:sz w:val="24"/>
-          <w:szCs w:val="24"/>
-        </w:rPr>
-        <w:t>Scrum</w:t>
-      </w:r>
-      <w:proofErr w:type="spellEnd"/>
-      <w:r>
-        <w:rPr>
-          <w:rFonts w:asciiTheme="minorHAnsi" w:hAnsiTheme="minorHAnsi" w:cstheme="minorHAnsi"/>
-          <w:sz w:val="24"/>
-          <w:szCs w:val="24"/>
-        </w:rPr>
-        <w:t xml:space="preserve"> Master, Programador</w:t>
+        <w:t>João Apresentação - Scrum Master, Programador</w:t>
       </w:r>
     </w:p>
     <w:p>
@@ -4619,7 +4512,6 @@
           <w:szCs w:val="24"/>
         </w:rPr>
       </w:pPr>
-      <w:proofErr w:type="spellStart"/>
       <w:r>
         <w:rPr>
           <w:rFonts w:asciiTheme="minorHAnsi" w:hAnsiTheme="minorHAnsi" w:cstheme="minorHAnsi"/>
@@ -4628,9 +4520,50 @@
           <w:sz w:val="24"/>
           <w:szCs w:val="24"/>
         </w:rPr>
-        <w:t>Product</w:t>
-      </w:r>
-      <w:proofErr w:type="spellEnd"/>
+        <w:t>Product Owner</w:t>
+      </w:r>
+      <w:r>
+        <w:rPr>
+          <w:rFonts w:asciiTheme="minorHAnsi" w:hAnsiTheme="minorHAnsi" w:cstheme="minorHAnsi"/>
+          <w:sz w:val="24"/>
+          <w:szCs w:val="24"/>
+        </w:rPr>
+        <w:t xml:space="preserve"> tem o papel de fazer a definição da visão do projeto, supervisionamento</w:t>
+      </w:r>
+      <w:r>
+        <w:rPr>
+          <w:rFonts w:asciiTheme="minorHAnsi" w:hAnsiTheme="minorHAnsi" w:cstheme="minorHAnsi"/>
+          <w:sz w:val="24"/>
+          <w:szCs w:val="24"/>
+        </w:rPr>
+        <w:t xml:space="preserve"> e avaliação</w:t>
+      </w:r>
+      <w:r>
+        <w:rPr>
+          <w:rFonts w:asciiTheme="minorHAnsi" w:hAnsiTheme="minorHAnsi" w:cstheme="minorHAnsi"/>
+          <w:sz w:val="24"/>
+          <w:szCs w:val="24"/>
+        </w:rPr>
+        <w:t xml:space="preserve"> das etapas de desenvolvimento</w:t>
+      </w:r>
+    </w:p>
+    <w:p>
+      <w:pPr>
+        <w:rPr>
+          <w:rFonts w:asciiTheme="minorHAnsi" w:hAnsiTheme="minorHAnsi" w:cstheme="minorHAnsi"/>
+          <w:sz w:val="24"/>
+          <w:szCs w:val="24"/>
+        </w:rPr>
+      </w:pPr>
+    </w:p>
+    <w:p>
+      <w:pPr>
+        <w:rPr>
+          <w:rFonts w:asciiTheme="minorHAnsi" w:hAnsiTheme="minorHAnsi" w:cstheme="minorHAnsi"/>
+          <w:sz w:val="24"/>
+          <w:szCs w:val="24"/>
+        </w:rPr>
+      </w:pPr>
       <w:r>
         <w:rPr>
           <w:rFonts w:asciiTheme="minorHAnsi" w:hAnsiTheme="minorHAnsi" w:cstheme="minorHAnsi"/>
@@ -4639,52 +4572,28 @@
           <w:sz w:val="24"/>
           <w:szCs w:val="24"/>
         </w:rPr>
-        <w:t xml:space="preserve"> Owner</w:t>
-      </w:r>
-      <w:r>
-        <w:rPr>
-          <w:rFonts w:asciiTheme="minorHAnsi" w:hAnsiTheme="minorHAnsi" w:cstheme="minorHAnsi"/>
-          <w:sz w:val="24"/>
-          <w:szCs w:val="24"/>
-        </w:rPr>
-        <w:t xml:space="preserve"> tem o papel de fazer a definição da visão do projeto, supervisionamento</w:t>
-      </w:r>
-      <w:r>
-        <w:rPr>
-          <w:rFonts w:asciiTheme="minorHAnsi" w:hAnsiTheme="minorHAnsi" w:cstheme="minorHAnsi"/>
-          <w:sz w:val="24"/>
-          <w:szCs w:val="24"/>
-        </w:rPr>
-        <w:t xml:space="preserve"> e avaliação</w:t>
-      </w:r>
-      <w:r>
-        <w:rPr>
-          <w:rFonts w:asciiTheme="minorHAnsi" w:hAnsiTheme="minorHAnsi" w:cstheme="minorHAnsi"/>
-          <w:sz w:val="24"/>
-          <w:szCs w:val="24"/>
-        </w:rPr>
-        <w:t xml:space="preserve"> das etapas de desenvolvimento</w:t>
-      </w:r>
-    </w:p>
-    <w:p>
-      <w:pPr>
-        <w:rPr>
-          <w:rFonts w:asciiTheme="minorHAnsi" w:hAnsiTheme="minorHAnsi" w:cstheme="minorHAnsi"/>
-          <w:sz w:val="24"/>
-          <w:szCs w:val="24"/>
-        </w:rPr>
-      </w:pPr>
-    </w:p>
-    <w:p>
-      <w:pPr>
-        <w:rPr>
-          <w:rFonts w:asciiTheme="minorHAnsi" w:hAnsiTheme="minorHAnsi" w:cstheme="minorHAnsi"/>
-          <w:sz w:val="24"/>
-          <w:szCs w:val="24"/>
-        </w:rPr>
-      </w:pPr>
-      <w:proofErr w:type="spellStart"/>
-      <w:r>
+        <w:t>Scrum Master</w:t>
+      </w:r>
+      <w:r>
+        <w:rPr>
+          <w:rFonts w:asciiTheme="minorHAnsi" w:hAnsiTheme="minorHAnsi" w:cstheme="minorHAnsi"/>
+          <w:sz w:val="24"/>
+          <w:szCs w:val="24"/>
+        </w:rPr>
+        <w:t xml:space="preserve"> tem o papel de facilitar as sprints, ajudar a equipa a manter-se concentrada nas sprints e fazer o planeamento e organização da mesma</w:t>
+      </w:r>
+    </w:p>
+    <w:p>
+      <w:pPr>
+        <w:rPr>
+          <w:rFonts w:asciiTheme="minorHAnsi" w:hAnsiTheme="minorHAnsi" w:cstheme="minorHAnsi"/>
+          <w:sz w:val="24"/>
+          <w:szCs w:val="24"/>
+        </w:rPr>
+      </w:pPr>
+    </w:p>
+    <w:p>
+      <w:pPr>
         <w:rPr>
           <w:rFonts w:asciiTheme="minorHAnsi" w:hAnsiTheme="minorHAnsi" w:cstheme="minorHAnsi"/>
           <w:b/>
@@ -4692,9 +4601,7 @@
           <w:sz w:val="24"/>
           <w:szCs w:val="24"/>
         </w:rPr>
-        <w:t>Scrum</w:t>
-      </w:r>
-      <w:proofErr w:type="spellEnd"/>
+      </w:pPr>
       <w:r>
         <w:rPr>
           <w:rFonts w:asciiTheme="minorHAnsi" w:hAnsiTheme="minorHAnsi" w:cstheme="minorHAnsi"/>
@@ -4703,25 +4610,56 @@
           <w:sz w:val="24"/>
           <w:szCs w:val="24"/>
         </w:rPr>
-        <w:t xml:space="preserve"> Master</w:t>
-      </w:r>
-      <w:r>
-        <w:rPr>
-          <w:rFonts w:asciiTheme="minorHAnsi" w:hAnsiTheme="minorHAnsi" w:cstheme="minorHAnsi"/>
-          <w:sz w:val="24"/>
-          <w:szCs w:val="24"/>
-        </w:rPr>
-        <w:t xml:space="preserve"> tem o papel de facilitar as sprints, ajudar a equipa a manter-se concentrada nas sprints e fazer o planeamento e organização da mesma</w:t>
-      </w:r>
-    </w:p>
-    <w:p>
-      <w:pPr>
-        <w:rPr>
-          <w:rFonts w:asciiTheme="minorHAnsi" w:hAnsiTheme="minorHAnsi" w:cstheme="minorHAnsi"/>
-          <w:sz w:val="24"/>
-          <w:szCs w:val="24"/>
-        </w:rPr>
-      </w:pPr>
+        <w:t>Programador</w:t>
+      </w:r>
+      <w:r>
+        <w:rPr>
+          <w:rFonts w:asciiTheme="minorHAnsi" w:hAnsiTheme="minorHAnsi" w:cstheme="minorHAnsi"/>
+          <w:sz w:val="24"/>
+          <w:szCs w:val="24"/>
+        </w:rPr>
+        <w:t xml:space="preserve"> tem</w:t>
+      </w:r>
+      <w:r>
+        <w:rPr>
+          <w:rFonts w:asciiTheme="minorHAnsi" w:hAnsiTheme="minorHAnsi" w:cstheme="minorHAnsi"/>
+          <w:sz w:val="24"/>
+          <w:szCs w:val="24"/>
+        </w:rPr>
+        <w:t xml:space="preserve"> a função </w:t>
+      </w:r>
+      <w:r>
+        <w:rPr>
+          <w:rFonts w:asciiTheme="minorHAnsi" w:hAnsiTheme="minorHAnsi" w:cstheme="minorHAnsi"/>
+          <w:sz w:val="24"/>
+          <w:szCs w:val="24"/>
+        </w:rPr>
+        <w:t xml:space="preserve">desenvolver o software em si, obedecendo às tarefas fornecidas pelo Scrum master e </w:t>
+      </w:r>
+      <w:r>
+        <w:rPr>
+          <w:rFonts w:asciiTheme="minorHAnsi" w:hAnsiTheme="minorHAnsi" w:cstheme="minorHAnsi"/>
+          <w:sz w:val="24"/>
+          <w:szCs w:val="24"/>
+        </w:rPr>
+        <w:t>de</w:t>
+      </w:r>
+      <w:r>
+        <w:rPr>
+          <w:rFonts w:asciiTheme="minorHAnsi" w:hAnsiTheme="minorHAnsi" w:cstheme="minorHAnsi"/>
+          <w:sz w:val="24"/>
+          <w:szCs w:val="24"/>
+        </w:rPr>
+        <w:t xml:space="preserve"> realizar as suas tarefas até ao fim de cada sprint</w:t>
+      </w:r>
+      <w:r>
+        <w:rPr>
+          <w:rFonts w:asciiTheme="minorHAnsi" w:hAnsiTheme="minorHAnsi" w:cstheme="minorHAnsi"/>
+          <w:sz w:val="24"/>
+          <w:szCs w:val="24"/>
+        </w:rPr>
+        <w:t>.</w:t>
+      </w:r>
     </w:p>
     <w:p>
       <w:pPr>
@@ -4733,93 +4671,6 @@
           <w:szCs w:val="24"/>
         </w:rPr>
       </w:pPr>
-      <w:r>
-        <w:rPr>
-          <w:rFonts w:asciiTheme="minorHAnsi" w:hAnsiTheme="minorHAnsi" w:cstheme="minorHAnsi"/>
-          <w:b/>
-          <w:bCs/>
-          <w:sz w:val="24"/>
-          <w:szCs w:val="24"/>
-        </w:rPr>
-        <w:t>Programador</w:t>
-      </w:r>
-      <w:r>
-        <w:rPr>
-          <w:rFonts w:asciiTheme="minorHAnsi" w:hAnsiTheme="minorHAnsi" w:cstheme="minorHAnsi"/>
-          <w:sz w:val="24"/>
-          <w:szCs w:val="24"/>
-        </w:rPr>
-        <w:t xml:space="preserve"> tem</w:t>
-      </w:r>
-      <w:r>
-        <w:rPr>
-          <w:rFonts w:asciiTheme="minorHAnsi" w:hAnsiTheme="minorHAnsi" w:cstheme="minorHAnsi"/>
-          <w:sz w:val="24"/>
-          <w:szCs w:val="24"/>
-        </w:rPr>
-        <w:t xml:space="preserve"> a função </w:t>
-      </w:r>
-      <w:r>
-        <w:rPr>
-          <w:rFonts w:asciiTheme="minorHAnsi" w:hAnsiTheme="minorHAnsi" w:cstheme="minorHAnsi"/>
-          <w:sz w:val="24"/>
-          <w:szCs w:val="24"/>
-        </w:rPr>
-        <w:t xml:space="preserve">desenvolver o software em si, obedecendo às tarefas fornecidas pelo </w:t>
-      </w:r>
-      <w:proofErr w:type="spellStart"/>
-      <w:r>
-        <w:rPr>
-          <w:rFonts w:asciiTheme="minorHAnsi" w:hAnsiTheme="minorHAnsi" w:cstheme="minorHAnsi"/>
-          <w:sz w:val="24"/>
-          <w:szCs w:val="24"/>
-        </w:rPr>
-        <w:t>Scrum</w:t>
-      </w:r>
-      <w:proofErr w:type="spellEnd"/>
-      <w:r>
-        <w:rPr>
-          <w:rFonts w:asciiTheme="minorHAnsi" w:hAnsiTheme="minorHAnsi" w:cstheme="minorHAnsi"/>
-          <w:sz w:val="24"/>
-          <w:szCs w:val="24"/>
-        </w:rPr>
-        <w:t xml:space="preserve"> master e </w:t>
-      </w:r>
-      <w:r>
-        <w:rPr>
-          <w:rFonts w:asciiTheme="minorHAnsi" w:hAnsiTheme="minorHAnsi" w:cstheme="minorHAnsi"/>
-          <w:sz w:val="24"/>
-          <w:szCs w:val="24"/>
-        </w:rPr>
-        <w:t>de</w:t>
-      </w:r>
-      <w:r>
-        <w:rPr>
-          <w:rFonts w:asciiTheme="minorHAnsi" w:hAnsiTheme="minorHAnsi" w:cstheme="minorHAnsi"/>
-          <w:sz w:val="24"/>
-          <w:szCs w:val="24"/>
-        </w:rPr>
-        <w:t xml:space="preserve"> realizar as suas tarefas até ao fim de cada sprint</w:t>
-      </w:r>
-      <w:r>
-        <w:rPr>
-          <w:rFonts w:asciiTheme="minorHAnsi" w:hAnsiTheme="minorHAnsi" w:cstheme="minorHAnsi"/>
-          <w:sz w:val="24"/>
-          <w:szCs w:val="24"/>
-        </w:rPr>
-        <w:t>.</w:t>
-      </w:r>
-    </w:p>
-    <w:p>
-      <w:pPr>
-        <w:rPr>
-          <w:rFonts w:asciiTheme="minorHAnsi" w:hAnsiTheme="minorHAnsi" w:cstheme="minorHAnsi"/>
-          <w:b/>
-          <w:bCs/>
-          <w:sz w:val="24"/>
-          <w:szCs w:val="24"/>
-        </w:rPr>
-      </w:pPr>
     </w:p>
     <w:p>
       <w:pPr>
@@ -4933,7 +4784,6 @@
       </w:pPr>
       <w:bookmarkStart w:id="11" w:name="_Toc116936438"/>
       <w:r>
-        <w:lastRenderedPageBreak/>
         <w:t>Stakeholders</w:t>
       </w:r>
       <w:bookmarkEnd w:id="11"/>
@@ -5472,7 +5322,16 @@
           <w:sz w:val="24"/>
           <w:szCs w:val="24"/>
         </w:rPr>
-        <w:t>Atualmente muitas das vezes consome-se tempo e dinheiro a ir a determinado estabelecimento sendo que este poderá ter atingido a sua lotação máxima ou mesmo ter um número elevado de utilizadores, o que pode ser resolvido através de uma gestão desse tipo de dados. De certa forma este sistema vem como forma de resolver e criar um impacto positivo na sociedade ao nível de desperdício de tempo e recursos. Além disso com a existência de uma App mobile é possível visualizar todo esse acesso de forma simples e eficaz. O cliente ainda terá facilidade nos seus treinos e progressos o que torna toda esta experiência bastante satisfatória. Apesar de tudo isto, o projeto tem como maior impacto a aposta numa vida diariamente saudável de cada estudante.</w:t>
+        <w:t xml:space="preserve">Atualmente muitas das vezes consome-se tempo e dinheiro a ir a determinado estabelecimento sendo que este poderá ter atingido a sua lotação máxima ou mesmo ter um número elevado de utilizadores, o que pode ser resolvido através de uma gestão desse tipo de dados. De certa forma este sistema vem como forma de resolver e criar um impacto positivo na sociedade ao nível de desperdício de tempo e recursos. Além disso com a existência de uma App mobile é possível visualizar todo esse acesso de forma simples e eficaz. O cliente ainda terá facilidade nos seus treinos e progressos o </w:t>
+      </w:r>
+      <w:r>
+        <w:rPr>
+          <w:rFonts w:asciiTheme="minorHAnsi" w:hAnsiTheme="minorHAnsi" w:cstheme="minorHAnsi"/>
+          <w:sz w:val="24"/>
+          <w:szCs w:val="24"/>
+        </w:rPr>
+        <w:lastRenderedPageBreak/>
+        <w:t>que torna toda esta experiência bastante satisfatória. Apesar de tudo isto, o projeto tem como maior impacto a aposta numa vida diariamente saudável de cada estudante.</w:t>
       </w:r>
     </w:p>
     <w:p>
@@ -5481,7 +5340,6 @@
       </w:pPr>
       <w:bookmarkStart w:id="14" w:name="_Toc116936440"/>
       <w:r>
-        <w:lastRenderedPageBreak/>
         <w:t>Cliente</w:t>
       </w:r>
       <w:bookmarkEnd w:id="14"/>
@@ -6773,35 +6631,18 @@
     </w:p>
     <w:p>
       <w:pPr>
-        <w:rPr>
-          <w:rFonts w:asciiTheme="minorHAnsi" w:hAnsiTheme="minorHAnsi" w:cstheme="minorHAnsi"/>
-          <w:sz w:val="24"/>
-          <w:szCs w:val="24"/>
-        </w:rPr>
-      </w:pPr>
-    </w:p>
-    <w:p>
-      <w:pPr>
         <w:pStyle w:val="Ttulo1"/>
       </w:pPr>
-      <w:r>
-        <w:rPr>
-          <w:rFonts w:asciiTheme="minorHAnsi" w:eastAsia="Times New Roman" w:hAnsiTheme="minorHAnsi" w:cstheme="minorHAnsi"/>
-          <w:color w:val="auto"/>
-          <w:sz w:val="24"/>
-          <w:szCs w:val="24"/>
-        </w:rPr>
-        <w:t xml:space="preserve"> </w:t>
-      </w:r>
-      <w:bookmarkStart w:id="17" w:name="_Toc116936443"/>
-      <w:r>
-        <w:t>Atas</w:t>
+      <w:bookmarkStart w:id="17" w:name="_Toc116936444"/>
+      <w:r>
+        <w:lastRenderedPageBreak/>
+        <w:t>Cronograma</w:t>
       </w:r>
       <w:bookmarkEnd w:id="17"/>
     </w:p>
     <w:p>
       <w:r>
-        <w:t>[Explicar como foi feita uma das atas e mostrar exemplo]</w:t>
+        <w:t>[Fazer cronograma e colar print]</w:t>
       </w:r>
     </w:p>
     <w:p/>
@@ -6809,30 +6650,14 @@
       <w:pPr>
         <w:pStyle w:val="Ttulo1"/>
       </w:pPr>
-      <w:bookmarkStart w:id="18" w:name="_Toc116936444"/>
-      <w:r>
-        <w:t>Cronograma</w:t>
+      <w:bookmarkStart w:id="18" w:name="_Toc116936445"/>
+      <w:r>
+        <w:t xml:space="preserve">Grelha de </w:t>
+      </w:r>
+      <w:r>
+        <w:t>autoavaliação</w:t>
       </w:r>
       <w:bookmarkEnd w:id="18"/>
-    </w:p>
-    <w:p>
-      <w:r>
-        <w:t>[Fazer cronograma e colar print]</w:t>
-      </w:r>
-    </w:p>
-    <w:p/>
-    <w:p>
-      <w:pPr>
-        <w:pStyle w:val="Ttulo1"/>
-      </w:pPr>
-      <w:bookmarkStart w:id="19" w:name="_Toc116936445"/>
-      <w:r>
-        <w:t xml:space="preserve">Grelha de </w:t>
-      </w:r>
-      <w:r>
-        <w:t>autoavaliação</w:t>
-      </w:r>
-      <w:bookmarkEnd w:id="19"/>
     </w:p>
     <w:p>
       <w:pPr>

</xml_diff>

<commit_message>
Revisão e preparação de Entrega 1 (rever por restantes membros)
</commit_message>
<xml_diff>
--- a/Entrega1_Projeto_Aplicado_V0.1.docx
+++ b/Entrega1_Projeto_Aplicado_V0.1.docx
@@ -563,7 +563,7 @@
           <w:szCs w:val="36"/>
         </w:rPr>
       </w:pPr>
-      <w:bookmarkStart w:id="0" w:name="_Toc116936427"/>
+      <w:bookmarkStart w:id="0" w:name="_Toc117245384"/>
       <w:r>
         <w:rPr>
           <w:rFonts w:ascii="Arial" w:eastAsia="Times New Roman" w:hAnsi="Arial" w:cs="Times New Roman"/>
@@ -638,7 +638,25 @@
           <w:sz w:val="24"/>
           <w:szCs w:val="24"/>
         </w:rPr>
-        <w:t xml:space="preserve"> desafio que irá explorar as necessidades de um smart campus, no </w:t>
+        <w:t xml:space="preserve"> desafio que irá explorar as necessidades de um </w:t>
+      </w:r>
+      <w:proofErr w:type="spellStart"/>
+      <w:r>
+        <w:rPr>
+          <w:rFonts w:asciiTheme="minorHAnsi" w:hAnsiTheme="minorHAnsi" w:cstheme="minorHAnsi"/>
+          <w:sz w:val="24"/>
+          <w:szCs w:val="24"/>
+        </w:rPr>
+        <w:t>smart</w:t>
+      </w:r>
+      <w:proofErr w:type="spellEnd"/>
+      <w:r>
+        <w:rPr>
+          <w:rFonts w:asciiTheme="minorHAnsi" w:hAnsiTheme="minorHAnsi" w:cstheme="minorHAnsi"/>
+          <w:sz w:val="24"/>
+          <w:szCs w:val="24"/>
+        </w:rPr>
+        <w:t xml:space="preserve"> campus, no </w:t>
       </w:r>
       <w:r>
         <w:rPr>
@@ -654,7 +672,41 @@
           <w:sz w:val="24"/>
           <w:szCs w:val="24"/>
         </w:rPr>
-        <w:t xml:space="preserve"> e demonstrar técnicas e conceitos abordados inter e extra curricular.</w:t>
+        <w:t xml:space="preserve"> e demonstrar técnicas e conceitos abordados </w:t>
+      </w:r>
+      <w:proofErr w:type="spellStart"/>
+      <w:r>
+        <w:rPr>
+          <w:rFonts w:asciiTheme="minorHAnsi" w:hAnsiTheme="minorHAnsi" w:cstheme="minorHAnsi"/>
+          <w:sz w:val="24"/>
+          <w:szCs w:val="24"/>
+        </w:rPr>
+        <w:t>inter</w:t>
+      </w:r>
+      <w:proofErr w:type="spellEnd"/>
+      <w:r>
+        <w:rPr>
+          <w:rFonts w:asciiTheme="minorHAnsi" w:hAnsiTheme="minorHAnsi" w:cstheme="minorHAnsi"/>
+          <w:sz w:val="24"/>
+          <w:szCs w:val="24"/>
+        </w:rPr>
+        <w:t xml:space="preserve"> e </w:t>
+      </w:r>
+      <w:r>
+        <w:rPr>
+          <w:rFonts w:asciiTheme="minorHAnsi" w:hAnsiTheme="minorHAnsi" w:cstheme="minorHAnsi"/>
+          <w:sz w:val="24"/>
+          <w:szCs w:val="24"/>
+        </w:rPr>
+        <w:t>extracurricular</w:t>
+      </w:r>
+      <w:r>
+        <w:rPr>
+          <w:rFonts w:asciiTheme="minorHAnsi" w:hAnsiTheme="minorHAnsi" w:cstheme="minorHAnsi"/>
+          <w:sz w:val="24"/>
+          <w:szCs w:val="24"/>
+        </w:rPr>
+        <w:t>.</w:t>
       </w:r>
     </w:p>
     <w:p>
@@ -764,7 +816,7 @@
           <w:r>
             <w:fldChar w:fldCharType="separate"/>
           </w:r>
-          <w:hyperlink w:anchor="_Toc116936427" w:history="1">
+          <w:hyperlink w:anchor="_Toc117245384" w:history="1">
             <w:r>
               <w:rPr>
                 <w:rStyle w:val="Hiperligao"/>
@@ -791,7 +843,7 @@
                 <w:noProof/>
                 <w:webHidden/>
               </w:rPr>
-              <w:instrText xml:space="preserve"> PAGEREF _Toc116936427 \h </w:instrText>
+              <w:instrText xml:space="preserve"> PAGEREF _Toc117245384 \h </w:instrText>
             </w:r>
             <w:r>
               <w:rPr>
@@ -836,7 +888,7 @@
               <w:lang w:eastAsia="pt-PT"/>
             </w:rPr>
           </w:pPr>
-          <w:hyperlink w:anchor="_Toc116936428" w:history="1">
+          <w:hyperlink w:anchor="_Toc117245385" w:history="1">
             <w:r>
               <w:rPr>
                 <w:rStyle w:val="Hiperligao"/>
@@ -863,7 +915,7 @@
                 <w:noProof/>
                 <w:webHidden/>
               </w:rPr>
-              <w:instrText xml:space="preserve"> PAGEREF _Toc116936428 \h </w:instrText>
+              <w:instrText xml:space="preserve"> PAGEREF _Toc117245385 \h </w:instrText>
             </w:r>
             <w:r>
               <w:rPr>
@@ -908,7 +960,7 @@
               <w:lang w:eastAsia="pt-PT"/>
             </w:rPr>
           </w:pPr>
-          <w:hyperlink w:anchor="_Toc116936429" w:history="1">
+          <w:hyperlink w:anchor="_Toc117245386" w:history="1">
             <w:r>
               <w:rPr>
                 <w:rStyle w:val="Hiperligao"/>
@@ -935,7 +987,7 @@
                 <w:noProof/>
                 <w:webHidden/>
               </w:rPr>
-              <w:instrText xml:space="preserve"> PAGEREF _Toc116936429 \h </w:instrText>
+              <w:instrText xml:space="preserve"> PAGEREF _Toc117245386 \h </w:instrText>
             </w:r>
             <w:r>
               <w:rPr>
@@ -980,7 +1032,7 @@
               <w:lang w:eastAsia="pt-PT"/>
             </w:rPr>
           </w:pPr>
-          <w:hyperlink w:anchor="_Toc116936430" w:history="1">
+          <w:hyperlink w:anchor="_Toc117245387" w:history="1">
             <w:r>
               <w:rPr>
                 <w:rStyle w:val="Hiperligao"/>
@@ -1007,7 +1059,7 @@
                 <w:noProof/>
                 <w:webHidden/>
               </w:rPr>
-              <w:instrText xml:space="preserve"> PAGEREF _Toc116936430 \h </w:instrText>
+              <w:instrText xml:space="preserve"> PAGEREF _Toc117245387 \h </w:instrText>
             </w:r>
             <w:r>
               <w:rPr>
@@ -1052,7 +1104,7 @@
               <w:lang w:eastAsia="pt-PT"/>
             </w:rPr>
           </w:pPr>
-          <w:hyperlink w:anchor="_Toc116936431" w:history="1">
+          <w:hyperlink w:anchor="_Toc117245388" w:history="1">
             <w:r>
               <w:rPr>
                 <w:rStyle w:val="Hiperligao"/>
@@ -1079,7 +1131,7 @@
                 <w:noProof/>
                 <w:webHidden/>
               </w:rPr>
-              <w:instrText xml:space="preserve"> PAGEREF _Toc116936431 \h </w:instrText>
+              <w:instrText xml:space="preserve"> PAGEREF _Toc117245388 \h </w:instrText>
             </w:r>
             <w:r>
               <w:rPr>
@@ -1124,7 +1176,7 @@
               <w:lang w:eastAsia="pt-PT"/>
             </w:rPr>
           </w:pPr>
-          <w:hyperlink w:anchor="_Toc116936432" w:history="1">
+          <w:hyperlink w:anchor="_Toc117245389" w:history="1">
             <w:r>
               <w:rPr>
                 <w:rStyle w:val="Hiperligao"/>
@@ -1151,7 +1203,7 @@
                 <w:noProof/>
                 <w:webHidden/>
               </w:rPr>
-              <w:instrText xml:space="preserve"> PAGEREF _Toc116936432 \h </w:instrText>
+              <w:instrText xml:space="preserve"> PAGEREF _Toc117245389 \h </w:instrText>
             </w:r>
             <w:r>
               <w:rPr>
@@ -1196,7 +1248,7 @@
               <w:lang w:eastAsia="pt-PT"/>
             </w:rPr>
           </w:pPr>
-          <w:hyperlink w:anchor="_Toc116936433" w:history="1">
+          <w:hyperlink w:anchor="_Toc117245390" w:history="1">
             <w:r>
               <w:rPr>
                 <w:rStyle w:val="Hiperligao"/>
@@ -1223,7 +1275,7 @@
                 <w:noProof/>
                 <w:webHidden/>
               </w:rPr>
-              <w:instrText xml:space="preserve"> PAGEREF _Toc116936433 \h </w:instrText>
+              <w:instrText xml:space="preserve"> PAGEREF _Toc117245390 \h </w:instrText>
             </w:r>
             <w:r>
               <w:rPr>
@@ -1268,7 +1320,7 @@
               <w:lang w:eastAsia="pt-PT"/>
             </w:rPr>
           </w:pPr>
-          <w:hyperlink w:anchor="_Toc116936434" w:history="1">
+          <w:hyperlink w:anchor="_Toc117245391" w:history="1">
             <w:r>
               <w:rPr>
                 <w:rStyle w:val="Hiperligao"/>
@@ -1295,7 +1347,7 @@
                 <w:noProof/>
                 <w:webHidden/>
               </w:rPr>
-              <w:instrText xml:space="preserve"> PAGEREF _Toc116936434 \h </w:instrText>
+              <w:instrText xml:space="preserve"> PAGEREF _Toc117245391 \h </w:instrText>
             </w:r>
             <w:r>
               <w:rPr>
@@ -1340,7 +1392,7 @@
               <w:lang w:eastAsia="pt-PT"/>
             </w:rPr>
           </w:pPr>
-          <w:hyperlink w:anchor="_Toc116936435" w:history="1">
+          <w:hyperlink w:anchor="_Toc117245392" w:history="1">
             <w:r>
               <w:rPr>
                 <w:rStyle w:val="Hiperligao"/>
@@ -1367,7 +1419,7 @@
                 <w:noProof/>
                 <w:webHidden/>
               </w:rPr>
-              <w:instrText xml:space="preserve"> PAGEREF _Toc116936435 \h </w:instrText>
+              <w:instrText xml:space="preserve"> PAGEREF _Toc117245392 \h </w:instrText>
             </w:r>
             <w:r>
               <w:rPr>
@@ -1412,7 +1464,7 @@
               <w:lang w:eastAsia="pt-PT"/>
             </w:rPr>
           </w:pPr>
-          <w:hyperlink w:anchor="_Toc116936436" w:history="1">
+          <w:hyperlink w:anchor="_Toc117245393" w:history="1">
             <w:r>
               <w:rPr>
                 <w:rStyle w:val="Hiperligao"/>
@@ -1439,7 +1491,7 @@
                 <w:noProof/>
                 <w:webHidden/>
               </w:rPr>
-              <w:instrText xml:space="preserve"> PAGEREF _Toc116936436 \h </w:instrText>
+              <w:instrText xml:space="preserve"> PAGEREF _Toc117245393 \h </w:instrText>
             </w:r>
             <w:r>
               <w:rPr>
@@ -1484,7 +1536,7 @@
               <w:lang w:eastAsia="pt-PT"/>
             </w:rPr>
           </w:pPr>
-          <w:hyperlink w:anchor="_Toc116936437" w:history="1">
+          <w:hyperlink w:anchor="_Toc117245394" w:history="1">
             <w:r>
               <w:rPr>
                 <w:rStyle w:val="Hiperligao"/>
@@ -1511,7 +1563,7 @@
                 <w:noProof/>
                 <w:webHidden/>
               </w:rPr>
-              <w:instrText xml:space="preserve"> PAGEREF _Toc116936437 \h </w:instrText>
+              <w:instrText xml:space="preserve"> PAGEREF _Toc117245394 \h </w:instrText>
             </w:r>
             <w:r>
               <w:rPr>
@@ -1556,7 +1608,7 @@
               <w:lang w:eastAsia="pt-PT"/>
             </w:rPr>
           </w:pPr>
-          <w:hyperlink w:anchor="_Toc116936438" w:history="1">
+          <w:hyperlink w:anchor="_Toc117245395" w:history="1">
             <w:r>
               <w:rPr>
                 <w:rStyle w:val="Hiperligao"/>
@@ -1583,7 +1635,7 @@
                 <w:noProof/>
                 <w:webHidden/>
               </w:rPr>
-              <w:instrText xml:space="preserve"> PAGEREF _Toc116936438 \h </w:instrText>
+              <w:instrText xml:space="preserve"> PAGEREF _Toc117245395 \h </w:instrText>
             </w:r>
             <w:r>
               <w:rPr>
@@ -1628,7 +1680,7 @@
               <w:lang w:eastAsia="pt-PT"/>
             </w:rPr>
           </w:pPr>
-          <w:hyperlink w:anchor="_Toc116936439" w:history="1">
+          <w:hyperlink w:anchor="_Toc117245396" w:history="1">
             <w:r>
               <w:rPr>
                 <w:rStyle w:val="Hiperligao"/>
@@ -1655,7 +1707,7 @@
                 <w:noProof/>
                 <w:webHidden/>
               </w:rPr>
-              <w:instrText xml:space="preserve"> PAGEREF _Toc116936439 \h </w:instrText>
+              <w:instrText xml:space="preserve"> PAGEREF _Toc117245396 \h </w:instrText>
             </w:r>
             <w:r>
               <w:rPr>
@@ -1700,7 +1752,7 @@
               <w:lang w:eastAsia="pt-PT"/>
             </w:rPr>
           </w:pPr>
-          <w:hyperlink w:anchor="_Toc116936440" w:history="1">
+          <w:hyperlink w:anchor="_Toc117245397" w:history="1">
             <w:r>
               <w:rPr>
                 <w:rStyle w:val="Hiperligao"/>
@@ -1727,7 +1779,7 @@
                 <w:noProof/>
                 <w:webHidden/>
               </w:rPr>
-              <w:instrText xml:space="preserve"> PAGEREF _Toc116936440 \h </w:instrText>
+              <w:instrText xml:space="preserve"> PAGEREF _Toc117245397 \h </w:instrText>
             </w:r>
             <w:r>
               <w:rPr>
@@ -1772,7 +1824,7 @@
               <w:lang w:eastAsia="pt-PT"/>
             </w:rPr>
           </w:pPr>
-          <w:hyperlink w:anchor="_Toc116936441" w:history="1">
+          <w:hyperlink w:anchor="_Toc117245398" w:history="1">
             <w:r>
               <w:rPr>
                 <w:rStyle w:val="Hiperligao"/>
@@ -1799,7 +1851,7 @@
                 <w:noProof/>
                 <w:webHidden/>
               </w:rPr>
-              <w:instrText xml:space="preserve"> PAGEREF _Toc116936441 \h </w:instrText>
+              <w:instrText xml:space="preserve"> PAGEREF _Toc117245398 \h </w:instrText>
             </w:r>
             <w:r>
               <w:rPr>
@@ -1844,7 +1896,7 @@
               <w:lang w:eastAsia="pt-PT"/>
             </w:rPr>
           </w:pPr>
-          <w:hyperlink w:anchor="_Toc116936442" w:history="1">
+          <w:hyperlink w:anchor="_Toc117245399" w:history="1">
             <w:r>
               <w:rPr>
                 <w:rStyle w:val="Hiperligao"/>
@@ -1871,7 +1923,7 @@
                 <w:noProof/>
                 <w:webHidden/>
               </w:rPr>
-              <w:instrText xml:space="preserve"> PAGEREF _Toc116936442 \h </w:instrText>
+              <w:instrText xml:space="preserve"> PAGEREF _Toc117245399 \h </w:instrText>
             </w:r>
             <w:r>
               <w:rPr>
@@ -1916,13 +1968,13 @@
               <w:lang w:eastAsia="pt-PT"/>
             </w:rPr>
           </w:pPr>
-          <w:hyperlink w:anchor="_Toc116936443" w:history="1">
+          <w:hyperlink w:anchor="_Toc117245400" w:history="1">
             <w:r>
               <w:rPr>
                 <w:rStyle w:val="Hiperligao"/>
                 <w:noProof/>
               </w:rPr>
-              <w:t>Atas</w:t>
+              <w:t>Cronograma</w:t>
             </w:r>
             <w:r>
               <w:rPr>
@@ -1943,7 +1995,7 @@
                 <w:noProof/>
                 <w:webHidden/>
               </w:rPr>
-              <w:instrText xml:space="preserve"> PAGEREF _Toc116936443 \h </w:instrText>
+              <w:instrText xml:space="preserve"> PAGEREF _Toc117245400 \h </w:instrText>
             </w:r>
             <w:r>
               <w:rPr>
@@ -1988,13 +2040,13 @@
               <w:lang w:eastAsia="pt-PT"/>
             </w:rPr>
           </w:pPr>
-          <w:hyperlink w:anchor="_Toc116936444" w:history="1">
+          <w:hyperlink w:anchor="_Toc117245401" w:history="1">
             <w:r>
               <w:rPr>
                 <w:rStyle w:val="Hiperligao"/>
                 <w:noProof/>
               </w:rPr>
-              <w:t>Cronograma</w:t>
+              <w:t>Grelha de autoavaliação</w:t>
             </w:r>
             <w:r>
               <w:rPr>
@@ -2015,79 +2067,7 @@
                 <w:noProof/>
                 <w:webHidden/>
               </w:rPr>
-              <w:instrText xml:space="preserve"> PAGEREF _Toc116936444 \h </w:instrText>
-            </w:r>
-            <w:r>
-              <w:rPr>
-                <w:noProof/>
-                <w:webHidden/>
-              </w:rPr>
-            </w:r>
-            <w:r>
-              <w:rPr>
-                <w:noProof/>
-                <w:webHidden/>
-              </w:rPr>
-              <w:fldChar w:fldCharType="separate"/>
-            </w:r>
-            <w:r>
-              <w:rPr>
-                <w:noProof/>
-                <w:webHidden/>
-              </w:rPr>
-              <w:t>11</w:t>
-            </w:r>
-            <w:r>
-              <w:rPr>
-                <w:noProof/>
-                <w:webHidden/>
-              </w:rPr>
-              <w:fldChar w:fldCharType="end"/>
-            </w:r>
-          </w:hyperlink>
-        </w:p>
-        <w:p>
-          <w:pPr>
-            <w:pStyle w:val="ndice1"/>
-            <w:tabs>
-              <w:tab w:val="right" w:leader="dot" w:pos="8494"/>
-            </w:tabs>
-            <w:rPr>
-              <w:rFonts w:asciiTheme="minorHAnsi" w:eastAsiaTheme="minorEastAsia" w:hAnsiTheme="minorHAnsi" w:cstheme="minorBidi"/>
-              <w:noProof/>
-              <w:sz w:val="22"/>
-              <w:szCs w:val="22"/>
-              <w:lang w:eastAsia="pt-PT"/>
-            </w:rPr>
-          </w:pPr>
-          <w:hyperlink w:anchor="_Toc116936445" w:history="1">
-            <w:r>
-              <w:rPr>
-                <w:rStyle w:val="Hiperligao"/>
-                <w:noProof/>
-              </w:rPr>
-              <w:t>Grelha de autoavaliação</w:t>
-            </w:r>
-            <w:r>
-              <w:rPr>
-                <w:noProof/>
-                <w:webHidden/>
-              </w:rPr>
-              <w:tab/>
-            </w:r>
-            <w:r>
-              <w:rPr>
-                <w:noProof/>
-                <w:webHidden/>
-              </w:rPr>
-              <w:fldChar w:fldCharType="begin"/>
-            </w:r>
-            <w:r>
-              <w:rPr>
-                <w:noProof/>
-                <w:webHidden/>
-              </w:rPr>
-              <w:instrText xml:space="preserve"> PAGEREF _Toc116936445 \h </w:instrText>
+              <w:instrText xml:space="preserve"> PAGEREF _Toc117245401 \h </w:instrText>
             </w:r>
             <w:r>
               <w:rPr>
@@ -2153,7 +2133,7 @@
       <w:pPr>
         <w:pStyle w:val="Ttulo1"/>
       </w:pPr>
-      <w:bookmarkStart w:id="1" w:name="_Toc116936428"/>
+      <w:bookmarkStart w:id="1" w:name="_Toc117245385"/>
       <w:r>
         <w:lastRenderedPageBreak/>
         <w:t>Introdução</w:t>
@@ -2165,7 +2145,7 @@
         <w:pStyle w:val="Ttulo2"/>
         <w:ind w:firstLine="708"/>
       </w:pPr>
-      <w:bookmarkStart w:id="2" w:name="_Toc116936429"/>
+      <w:bookmarkStart w:id="2" w:name="_Toc117245386"/>
       <w:r>
         <w:t>Contextualização</w:t>
       </w:r>
@@ -2267,7 +2247,7 @@
         <w:pStyle w:val="Ttulo2"/>
         <w:ind w:firstLine="708"/>
       </w:pPr>
-      <w:bookmarkStart w:id="3" w:name="_Toc116936430"/>
+      <w:bookmarkStart w:id="3" w:name="_Toc117245387"/>
       <w:r>
         <w:t>Motivação e Objetivos</w:t>
       </w:r>
@@ -2288,7 +2268,23 @@
           <w:sz w:val="24"/>
           <w:szCs w:val="24"/>
         </w:rPr>
-        <w:t>A ideia de um sistema para o ginásio foi originada pela ideia de futuramente o IPCA vir a ter mais instalações á medida que este vai crescendo, e desta forma existir uma forma de gerir o mesmo e ainda ajudar os clientes.</w:t>
+        <w:t xml:space="preserve">A ideia de um sistema para o ginásio foi originada pela ideia de futuramente o IPCA vir a ter mais instalações </w:t>
+      </w:r>
+      <w:r>
+        <w:rPr>
+          <w:rFonts w:asciiTheme="minorHAnsi" w:hAnsiTheme="minorHAnsi" w:cstheme="minorHAnsi"/>
+          <w:sz w:val="24"/>
+          <w:szCs w:val="24"/>
+        </w:rPr>
+        <w:t>à</w:t>
+      </w:r>
+      <w:r>
+        <w:rPr>
+          <w:rFonts w:asciiTheme="minorHAnsi" w:hAnsiTheme="minorHAnsi" w:cstheme="minorHAnsi"/>
+          <w:sz w:val="24"/>
+          <w:szCs w:val="24"/>
+        </w:rPr>
+        <w:t xml:space="preserve"> medida que este vai crescendo e desta forma existir uma forma de gerir o mesmo e ainda ajudar os clientes.</w:t>
       </w:r>
     </w:p>
     <w:p>
@@ -2472,6 +2468,7 @@
           <w:szCs w:val="24"/>
         </w:rPr>
       </w:pPr>
+      <w:proofErr w:type="spellStart"/>
       <w:r>
         <w:rPr>
           <w:rFonts w:asciiTheme="minorHAnsi" w:hAnsiTheme="minorHAnsi" w:cstheme="minorHAnsi"/>
@@ -2480,6 +2477,7 @@
         </w:rPr>
         <w:t>Etc</w:t>
       </w:r>
+      <w:proofErr w:type="spellEnd"/>
       <w:r>
         <w:rPr>
           <w:rFonts w:asciiTheme="minorHAnsi" w:hAnsiTheme="minorHAnsi" w:cstheme="minorHAnsi"/>
@@ -2606,13 +2604,23 @@
           <w:szCs w:val="24"/>
         </w:rPr>
       </w:pPr>
-      <w:r>
-        <w:rPr>
-          <w:rFonts w:asciiTheme="minorHAnsi" w:hAnsiTheme="minorHAnsi" w:cstheme="minorHAnsi"/>
-          <w:sz w:val="24"/>
-          <w:szCs w:val="24"/>
-        </w:rPr>
-        <w:t>Etc;</w:t>
+      <w:proofErr w:type="spellStart"/>
+      <w:r>
+        <w:rPr>
+          <w:rFonts w:asciiTheme="minorHAnsi" w:hAnsiTheme="minorHAnsi" w:cstheme="minorHAnsi"/>
+          <w:sz w:val="24"/>
+          <w:szCs w:val="24"/>
+        </w:rPr>
+        <w:t>Etc</w:t>
+      </w:r>
+      <w:proofErr w:type="spellEnd"/>
+      <w:r>
+        <w:rPr>
+          <w:rFonts w:asciiTheme="minorHAnsi" w:hAnsiTheme="minorHAnsi" w:cstheme="minorHAnsi"/>
+          <w:sz w:val="24"/>
+          <w:szCs w:val="24"/>
+        </w:rPr>
+        <w:t>;</w:t>
       </w:r>
     </w:p>
     <w:p>
@@ -2629,7 +2637,7 @@
         <w:pStyle w:val="Ttulo2"/>
         <w:ind w:firstLine="708"/>
       </w:pPr>
-      <w:bookmarkStart w:id="4" w:name="_Toc116936431"/>
+      <w:bookmarkStart w:id="4" w:name="_Toc117245388"/>
       <w:r>
         <w:t>Estrutura do Documento</w:t>
       </w:r>
@@ -2707,7 +2715,7 @@
       <w:pPr>
         <w:pStyle w:val="Ttulo1"/>
       </w:pPr>
-      <w:bookmarkStart w:id="5" w:name="_Toc116936432"/>
+      <w:bookmarkStart w:id="5" w:name="_Toc117245389"/>
       <w:r>
         <w:t>Produto</w:t>
       </w:r>
@@ -2718,7 +2726,7 @@
         <w:pStyle w:val="Ttulo2"/>
         <w:ind w:firstLine="708"/>
       </w:pPr>
-      <w:bookmarkStart w:id="6" w:name="_Toc116936433"/>
+      <w:bookmarkStart w:id="6" w:name="_Toc117245390"/>
       <w:r>
         <w:t>Visão do Produto</w:t>
       </w:r>
@@ -2765,13 +2773,23 @@
         </w:rPr>
         <w:t xml:space="preserve"> encaixados no </w:t>
       </w:r>
-      <w:r>
-        <w:rPr>
-          <w:rFonts w:asciiTheme="minorHAnsi" w:hAnsiTheme="minorHAnsi" w:cstheme="minorHAnsi"/>
-          <w:sz w:val="24"/>
-          <w:szCs w:val="24"/>
-        </w:rPr>
-        <w:t>Smart Campus</w:t>
+      <w:proofErr w:type="spellStart"/>
+      <w:r>
+        <w:rPr>
+          <w:rFonts w:asciiTheme="minorHAnsi" w:hAnsiTheme="minorHAnsi" w:cstheme="minorHAnsi"/>
+          <w:sz w:val="24"/>
+          <w:szCs w:val="24"/>
+        </w:rPr>
+        <w:t>Smart</w:t>
+      </w:r>
+      <w:proofErr w:type="spellEnd"/>
+      <w:r>
+        <w:rPr>
+          <w:rFonts w:asciiTheme="minorHAnsi" w:hAnsiTheme="minorHAnsi" w:cstheme="minorHAnsi"/>
+          <w:sz w:val="24"/>
+          <w:szCs w:val="24"/>
+        </w:rPr>
+        <w:t xml:space="preserve"> Campus</w:t>
       </w:r>
       <w:r>
         <w:rPr>
@@ -3057,7 +3075,7 @@
       <w:pPr>
         <w:pStyle w:val="Ttulo1"/>
       </w:pPr>
-      <w:bookmarkStart w:id="7" w:name="_Toc116936434"/>
+      <w:bookmarkStart w:id="7" w:name="_Toc117245391"/>
       <w:r>
         <w:t>Processos gerais do funcionamento do produto</w:t>
       </w:r>
@@ -3074,7 +3092,7 @@
           <w:szCs w:val="20"/>
         </w:rPr>
       </w:pPr>
-      <w:bookmarkStart w:id="8" w:name="_Toc116936435"/>
+      <w:bookmarkStart w:id="8" w:name="_Toc117245392"/>
       <w:r>
         <w:t>Requisitos Funcionais</w:t>
       </w:r>
@@ -3901,7 +3919,7 @@
         <w:pStyle w:val="Ttulo3"/>
         <w:ind w:left="708"/>
       </w:pPr>
-      <w:bookmarkStart w:id="9" w:name="_Toc116936436"/>
+      <w:bookmarkStart w:id="9" w:name="_Toc117245393"/>
       <w:r>
         <w:lastRenderedPageBreak/>
         <w:t>Requisitos Não Funcionais</w:t>
@@ -3962,6 +3980,7 @@
         </w:rPr>
         <w:t xml:space="preserve"> </w:t>
       </w:r>
+      <w:proofErr w:type="spellStart"/>
       <w:r>
         <w:rPr>
           <w:rFonts w:asciiTheme="minorHAnsi" w:hAnsiTheme="minorHAnsi" w:cstheme="minorHAnsi"/>
@@ -3969,8 +3988,9 @@
           <w:szCs w:val="24"/>
           <w:lang w:eastAsia="pt-PT"/>
         </w:rPr>
-        <w:t>Kotlin e C#</w:t>
-      </w:r>
+        <w:t>Kotlin</w:t>
+      </w:r>
+      <w:proofErr w:type="spellEnd"/>
       <w:r>
         <w:rPr>
           <w:rFonts w:asciiTheme="minorHAnsi" w:hAnsiTheme="minorHAnsi" w:cstheme="minorHAnsi"/>
@@ -3978,8 +3998,18 @@
           <w:szCs w:val="24"/>
           <w:lang w:eastAsia="pt-PT"/>
         </w:rPr>
+        <w:t xml:space="preserve"> e C#</w:t>
+      </w:r>
+      <w:r>
+        <w:rPr>
+          <w:rFonts w:asciiTheme="minorHAnsi" w:hAnsiTheme="minorHAnsi" w:cstheme="minorHAnsi"/>
+          <w:sz w:val="24"/>
+          <w:szCs w:val="24"/>
+          <w:lang w:eastAsia="pt-PT"/>
+        </w:rPr>
         <w:t xml:space="preserve">, com recurso a base de dados </w:t>
       </w:r>
+      <w:proofErr w:type="spellStart"/>
       <w:r>
         <w:rPr>
           <w:rFonts w:asciiTheme="minorHAnsi" w:hAnsiTheme="minorHAnsi" w:cstheme="minorHAnsi"/>
@@ -3989,6 +4019,7 @@
         </w:rPr>
         <w:t>SQLServer</w:t>
       </w:r>
+      <w:proofErr w:type="spellEnd"/>
       <w:r>
         <w:rPr>
           <w:rFonts w:asciiTheme="minorHAnsi" w:hAnsiTheme="minorHAnsi" w:cstheme="minorHAnsi"/>
@@ -3998,6 +4029,7 @@
         </w:rPr>
         <w:t xml:space="preserve"> e hardware </w:t>
       </w:r>
+      <w:proofErr w:type="spellStart"/>
       <w:r>
         <w:rPr>
           <w:rFonts w:asciiTheme="minorHAnsi" w:hAnsiTheme="minorHAnsi" w:cstheme="minorHAnsi"/>
@@ -4007,6 +4039,7 @@
         </w:rPr>
         <w:t>Arduino</w:t>
       </w:r>
+      <w:proofErr w:type="spellEnd"/>
       <w:r>
         <w:rPr>
           <w:rFonts w:asciiTheme="minorHAnsi" w:hAnsiTheme="minorHAnsi" w:cstheme="minorHAnsi"/>
@@ -4124,7 +4157,27 @@
           <w:szCs w:val="24"/>
           <w:lang w:eastAsia="pt-PT"/>
         </w:rPr>
-        <w:t>mobile para uma utilização mais flexível quando comparada com desktop, etc;</w:t>
+        <w:t xml:space="preserve">mobile para uma utilização mais flexível quando comparada com desktop, </w:t>
+      </w:r>
+      <w:proofErr w:type="spellStart"/>
+      <w:r>
+        <w:rPr>
+          <w:rFonts w:asciiTheme="minorHAnsi" w:hAnsiTheme="minorHAnsi" w:cstheme="minorHAnsi"/>
+          <w:sz w:val="24"/>
+          <w:szCs w:val="24"/>
+          <w:lang w:eastAsia="pt-PT"/>
+        </w:rPr>
+        <w:t>etc</w:t>
+      </w:r>
+      <w:proofErr w:type="spellEnd"/>
+      <w:r>
+        <w:rPr>
+          <w:rFonts w:asciiTheme="minorHAnsi" w:hAnsiTheme="minorHAnsi" w:cstheme="minorHAnsi"/>
+          <w:sz w:val="24"/>
+          <w:szCs w:val="24"/>
+          <w:lang w:eastAsia="pt-PT"/>
+        </w:rPr>
+        <w:t>;</w:t>
       </w:r>
     </w:p>
     <w:p>
@@ -4305,7 +4358,7 @@
       <w:pPr>
         <w:pStyle w:val="Ttulo1"/>
       </w:pPr>
-      <w:bookmarkStart w:id="10" w:name="_Toc116936437"/>
+      <w:bookmarkStart w:id="10" w:name="_Toc117245394"/>
       <w:r>
         <w:t>Organização do Grupo</w:t>
       </w:r>
@@ -4440,7 +4493,25 @@
           <w:sz w:val="24"/>
           <w:szCs w:val="24"/>
         </w:rPr>
-        <w:t xml:space="preserve"> Product Owner, Programador</w:t>
+        <w:t xml:space="preserve"> </w:t>
+      </w:r>
+      <w:proofErr w:type="spellStart"/>
+      <w:r>
+        <w:rPr>
+          <w:rFonts w:asciiTheme="minorHAnsi" w:hAnsiTheme="minorHAnsi" w:cstheme="minorHAnsi"/>
+          <w:sz w:val="24"/>
+          <w:szCs w:val="24"/>
+        </w:rPr>
+        <w:t>Product</w:t>
+      </w:r>
+      <w:proofErr w:type="spellEnd"/>
+      <w:r>
+        <w:rPr>
+          <w:rFonts w:asciiTheme="minorHAnsi" w:hAnsiTheme="minorHAnsi" w:cstheme="minorHAnsi"/>
+          <w:sz w:val="24"/>
+          <w:szCs w:val="24"/>
+        </w:rPr>
+        <w:t xml:space="preserve"> Owner, Programador</w:t>
       </w:r>
     </w:p>
     <w:p>
@@ -4462,7 +4533,25 @@
           <w:sz w:val="24"/>
           <w:szCs w:val="24"/>
         </w:rPr>
-        <w:t>João Apresentação - Scrum Master, Programador</w:t>
+        <w:t xml:space="preserve">João Apresentação - </w:t>
+      </w:r>
+      <w:proofErr w:type="spellStart"/>
+      <w:r>
+        <w:rPr>
+          <w:rFonts w:asciiTheme="minorHAnsi" w:hAnsiTheme="minorHAnsi" w:cstheme="minorHAnsi"/>
+          <w:sz w:val="24"/>
+          <w:szCs w:val="24"/>
+        </w:rPr>
+        <w:t>Scrum</w:t>
+      </w:r>
+      <w:proofErr w:type="spellEnd"/>
+      <w:r>
+        <w:rPr>
+          <w:rFonts w:asciiTheme="minorHAnsi" w:hAnsiTheme="minorHAnsi" w:cstheme="minorHAnsi"/>
+          <w:sz w:val="24"/>
+          <w:szCs w:val="24"/>
+        </w:rPr>
+        <w:t xml:space="preserve"> Master, Programador</w:t>
       </w:r>
     </w:p>
     <w:p>
@@ -4512,6 +4601,7 @@
           <w:szCs w:val="24"/>
         </w:rPr>
       </w:pPr>
+      <w:proofErr w:type="spellStart"/>
       <w:r>
         <w:rPr>
           <w:rFonts w:asciiTheme="minorHAnsi" w:hAnsiTheme="minorHAnsi" w:cstheme="minorHAnsi"/>
@@ -4520,50 +4610,9 @@
           <w:sz w:val="24"/>
           <w:szCs w:val="24"/>
         </w:rPr>
-        <w:t>Product Owner</w:t>
-      </w:r>
-      <w:r>
-        <w:rPr>
-          <w:rFonts w:asciiTheme="minorHAnsi" w:hAnsiTheme="minorHAnsi" w:cstheme="minorHAnsi"/>
-          <w:sz w:val="24"/>
-          <w:szCs w:val="24"/>
-        </w:rPr>
-        <w:t xml:space="preserve"> tem o papel de fazer a definição da visão do projeto, supervisionamento</w:t>
-      </w:r>
-      <w:r>
-        <w:rPr>
-          <w:rFonts w:asciiTheme="minorHAnsi" w:hAnsiTheme="minorHAnsi" w:cstheme="minorHAnsi"/>
-          <w:sz w:val="24"/>
-          <w:szCs w:val="24"/>
-        </w:rPr>
-        <w:t xml:space="preserve"> e avaliação</w:t>
-      </w:r>
-      <w:r>
-        <w:rPr>
-          <w:rFonts w:asciiTheme="minorHAnsi" w:hAnsiTheme="minorHAnsi" w:cstheme="minorHAnsi"/>
-          <w:sz w:val="24"/>
-          <w:szCs w:val="24"/>
-        </w:rPr>
-        <w:t xml:space="preserve"> das etapas de desenvolvimento</w:t>
-      </w:r>
-    </w:p>
-    <w:p>
-      <w:pPr>
-        <w:rPr>
-          <w:rFonts w:asciiTheme="minorHAnsi" w:hAnsiTheme="minorHAnsi" w:cstheme="minorHAnsi"/>
-          <w:sz w:val="24"/>
-          <w:szCs w:val="24"/>
-        </w:rPr>
-      </w:pPr>
-    </w:p>
-    <w:p>
-      <w:pPr>
-        <w:rPr>
-          <w:rFonts w:asciiTheme="minorHAnsi" w:hAnsiTheme="minorHAnsi" w:cstheme="minorHAnsi"/>
-          <w:sz w:val="24"/>
-          <w:szCs w:val="24"/>
-        </w:rPr>
-      </w:pPr>
+        <w:t>Product</w:t>
+      </w:r>
+      <w:proofErr w:type="spellEnd"/>
       <w:r>
         <w:rPr>
           <w:rFonts w:asciiTheme="minorHAnsi" w:hAnsiTheme="minorHAnsi" w:cstheme="minorHAnsi"/>
@@ -4572,28 +4621,52 @@
           <w:sz w:val="24"/>
           <w:szCs w:val="24"/>
         </w:rPr>
-        <w:t>Scrum Master</w:t>
-      </w:r>
-      <w:r>
-        <w:rPr>
-          <w:rFonts w:asciiTheme="minorHAnsi" w:hAnsiTheme="minorHAnsi" w:cstheme="minorHAnsi"/>
-          <w:sz w:val="24"/>
-          <w:szCs w:val="24"/>
-        </w:rPr>
-        <w:t xml:space="preserve"> tem o papel de facilitar as sprints, ajudar a equipa a manter-se concentrada nas sprints e fazer o planeamento e organização da mesma</w:t>
-      </w:r>
-    </w:p>
-    <w:p>
-      <w:pPr>
-        <w:rPr>
-          <w:rFonts w:asciiTheme="minorHAnsi" w:hAnsiTheme="minorHAnsi" w:cstheme="minorHAnsi"/>
-          <w:sz w:val="24"/>
-          <w:szCs w:val="24"/>
-        </w:rPr>
-      </w:pPr>
-    </w:p>
-    <w:p>
-      <w:pPr>
+        <w:t xml:space="preserve"> Owner</w:t>
+      </w:r>
+      <w:r>
+        <w:rPr>
+          <w:rFonts w:asciiTheme="minorHAnsi" w:hAnsiTheme="minorHAnsi" w:cstheme="minorHAnsi"/>
+          <w:sz w:val="24"/>
+          <w:szCs w:val="24"/>
+        </w:rPr>
+        <w:t xml:space="preserve"> tem o papel de fazer a definição da visão do projeto, supervisionamento</w:t>
+      </w:r>
+      <w:r>
+        <w:rPr>
+          <w:rFonts w:asciiTheme="minorHAnsi" w:hAnsiTheme="minorHAnsi" w:cstheme="minorHAnsi"/>
+          <w:sz w:val="24"/>
+          <w:szCs w:val="24"/>
+        </w:rPr>
+        <w:t xml:space="preserve"> e avaliação</w:t>
+      </w:r>
+      <w:r>
+        <w:rPr>
+          <w:rFonts w:asciiTheme="minorHAnsi" w:hAnsiTheme="minorHAnsi" w:cstheme="minorHAnsi"/>
+          <w:sz w:val="24"/>
+          <w:szCs w:val="24"/>
+        </w:rPr>
+        <w:t xml:space="preserve"> das etapas de desenvolvimento</w:t>
+      </w:r>
+    </w:p>
+    <w:p>
+      <w:pPr>
+        <w:rPr>
+          <w:rFonts w:asciiTheme="minorHAnsi" w:hAnsiTheme="minorHAnsi" w:cstheme="minorHAnsi"/>
+          <w:sz w:val="24"/>
+          <w:szCs w:val="24"/>
+        </w:rPr>
+      </w:pPr>
+    </w:p>
+    <w:p>
+      <w:pPr>
+        <w:rPr>
+          <w:rFonts w:asciiTheme="minorHAnsi" w:hAnsiTheme="minorHAnsi" w:cstheme="minorHAnsi"/>
+          <w:sz w:val="24"/>
+          <w:szCs w:val="24"/>
+        </w:rPr>
+      </w:pPr>
+      <w:proofErr w:type="spellStart"/>
+      <w:r>
         <w:rPr>
           <w:rFonts w:asciiTheme="minorHAnsi" w:hAnsiTheme="minorHAnsi" w:cstheme="minorHAnsi"/>
           <w:b/>
@@ -4601,7 +4674,9 @@
           <w:sz w:val="24"/>
           <w:szCs w:val="24"/>
         </w:rPr>
-      </w:pPr>
+        <w:t>Scrum</w:t>
+      </w:r>
+      <w:proofErr w:type="spellEnd"/>
       <w:r>
         <w:rPr>
           <w:rFonts w:asciiTheme="minorHAnsi" w:hAnsiTheme="minorHAnsi" w:cstheme="minorHAnsi"/>
@@ -4610,56 +4685,25 @@
           <w:sz w:val="24"/>
           <w:szCs w:val="24"/>
         </w:rPr>
-        <w:t>Programador</w:t>
-      </w:r>
-      <w:r>
-        <w:rPr>
-          <w:rFonts w:asciiTheme="minorHAnsi" w:hAnsiTheme="minorHAnsi" w:cstheme="minorHAnsi"/>
-          <w:sz w:val="24"/>
-          <w:szCs w:val="24"/>
-        </w:rPr>
-        <w:t xml:space="preserve"> tem</w:t>
-      </w:r>
-      <w:r>
-        <w:rPr>
-          <w:rFonts w:asciiTheme="minorHAnsi" w:hAnsiTheme="minorHAnsi" w:cstheme="minorHAnsi"/>
-          <w:sz w:val="24"/>
-          <w:szCs w:val="24"/>
-        </w:rPr>
-        <w:t xml:space="preserve"> a função </w:t>
-      </w:r>
-      <w:r>
-        <w:rPr>
-          <w:rFonts w:asciiTheme="minorHAnsi" w:hAnsiTheme="minorHAnsi" w:cstheme="minorHAnsi"/>
-          <w:sz w:val="24"/>
-          <w:szCs w:val="24"/>
-        </w:rPr>
-        <w:t xml:space="preserve">desenvolver o software em si, obedecendo às tarefas fornecidas pelo Scrum master e </w:t>
-      </w:r>
-      <w:r>
-        <w:rPr>
-          <w:rFonts w:asciiTheme="minorHAnsi" w:hAnsiTheme="minorHAnsi" w:cstheme="minorHAnsi"/>
-          <w:sz w:val="24"/>
-          <w:szCs w:val="24"/>
-        </w:rPr>
-        <w:t>de</w:t>
-      </w:r>
-      <w:r>
-        <w:rPr>
-          <w:rFonts w:asciiTheme="minorHAnsi" w:hAnsiTheme="minorHAnsi" w:cstheme="minorHAnsi"/>
-          <w:sz w:val="24"/>
-          <w:szCs w:val="24"/>
-        </w:rPr>
-        <w:t xml:space="preserve"> realizar as suas tarefas até ao fim de cada sprint</w:t>
-      </w:r>
-      <w:r>
-        <w:rPr>
-          <w:rFonts w:asciiTheme="minorHAnsi" w:hAnsiTheme="minorHAnsi" w:cstheme="minorHAnsi"/>
-          <w:sz w:val="24"/>
-          <w:szCs w:val="24"/>
-        </w:rPr>
-        <w:t>.</w:t>
-      </w:r>
+        <w:t xml:space="preserve"> Master</w:t>
+      </w:r>
+      <w:r>
+        <w:rPr>
+          <w:rFonts w:asciiTheme="minorHAnsi" w:hAnsiTheme="minorHAnsi" w:cstheme="minorHAnsi"/>
+          <w:sz w:val="24"/>
+          <w:szCs w:val="24"/>
+        </w:rPr>
+        <w:t xml:space="preserve"> tem o papel de facilitar as sprints, ajudar a equipa a manter-se concentrada nas sprints e fazer o planeamento e organização da mesma</w:t>
+      </w:r>
+    </w:p>
+    <w:p>
+      <w:pPr>
+        <w:rPr>
+          <w:rFonts w:asciiTheme="minorHAnsi" w:hAnsiTheme="minorHAnsi" w:cstheme="minorHAnsi"/>
+          <w:sz w:val="24"/>
+          <w:szCs w:val="24"/>
+        </w:rPr>
+      </w:pPr>
     </w:p>
     <w:p>
       <w:pPr>
@@ -4671,6 +4715,93 @@
           <w:szCs w:val="24"/>
         </w:rPr>
       </w:pPr>
+      <w:r>
+        <w:rPr>
+          <w:rFonts w:asciiTheme="minorHAnsi" w:hAnsiTheme="minorHAnsi" w:cstheme="minorHAnsi"/>
+          <w:b/>
+          <w:bCs/>
+          <w:sz w:val="24"/>
+          <w:szCs w:val="24"/>
+        </w:rPr>
+        <w:t>Programador</w:t>
+      </w:r>
+      <w:r>
+        <w:rPr>
+          <w:rFonts w:asciiTheme="minorHAnsi" w:hAnsiTheme="minorHAnsi" w:cstheme="minorHAnsi"/>
+          <w:sz w:val="24"/>
+          <w:szCs w:val="24"/>
+        </w:rPr>
+        <w:t xml:space="preserve"> tem</w:t>
+      </w:r>
+      <w:r>
+        <w:rPr>
+          <w:rFonts w:asciiTheme="minorHAnsi" w:hAnsiTheme="minorHAnsi" w:cstheme="minorHAnsi"/>
+          <w:sz w:val="24"/>
+          <w:szCs w:val="24"/>
+        </w:rPr>
+        <w:t xml:space="preserve"> a função </w:t>
+      </w:r>
+      <w:r>
+        <w:rPr>
+          <w:rFonts w:asciiTheme="minorHAnsi" w:hAnsiTheme="minorHAnsi" w:cstheme="minorHAnsi"/>
+          <w:sz w:val="24"/>
+          <w:szCs w:val="24"/>
+        </w:rPr>
+        <w:t xml:space="preserve">desenvolver o software em si, obedecendo às tarefas fornecidas pelo </w:t>
+      </w:r>
+      <w:proofErr w:type="spellStart"/>
+      <w:r>
+        <w:rPr>
+          <w:rFonts w:asciiTheme="minorHAnsi" w:hAnsiTheme="minorHAnsi" w:cstheme="minorHAnsi"/>
+          <w:sz w:val="24"/>
+          <w:szCs w:val="24"/>
+        </w:rPr>
+        <w:t>Scrum</w:t>
+      </w:r>
+      <w:proofErr w:type="spellEnd"/>
+      <w:r>
+        <w:rPr>
+          <w:rFonts w:asciiTheme="minorHAnsi" w:hAnsiTheme="minorHAnsi" w:cstheme="minorHAnsi"/>
+          <w:sz w:val="24"/>
+          <w:szCs w:val="24"/>
+        </w:rPr>
+        <w:t xml:space="preserve"> master e </w:t>
+      </w:r>
+      <w:r>
+        <w:rPr>
+          <w:rFonts w:asciiTheme="minorHAnsi" w:hAnsiTheme="minorHAnsi" w:cstheme="minorHAnsi"/>
+          <w:sz w:val="24"/>
+          <w:szCs w:val="24"/>
+        </w:rPr>
+        <w:t>de</w:t>
+      </w:r>
+      <w:r>
+        <w:rPr>
+          <w:rFonts w:asciiTheme="minorHAnsi" w:hAnsiTheme="minorHAnsi" w:cstheme="minorHAnsi"/>
+          <w:sz w:val="24"/>
+          <w:szCs w:val="24"/>
+        </w:rPr>
+        <w:t xml:space="preserve"> realizar as suas tarefas até ao fim de cada sprint</w:t>
+      </w:r>
+      <w:r>
+        <w:rPr>
+          <w:rFonts w:asciiTheme="minorHAnsi" w:hAnsiTheme="minorHAnsi" w:cstheme="minorHAnsi"/>
+          <w:sz w:val="24"/>
+          <w:szCs w:val="24"/>
+        </w:rPr>
+        <w:t>.</w:t>
+      </w:r>
+    </w:p>
+    <w:p>
+      <w:pPr>
+        <w:rPr>
+          <w:rFonts w:asciiTheme="minorHAnsi" w:hAnsiTheme="minorHAnsi" w:cstheme="minorHAnsi"/>
+          <w:b/>
+          <w:bCs/>
+          <w:sz w:val="24"/>
+          <w:szCs w:val="24"/>
+        </w:rPr>
+      </w:pPr>
     </w:p>
     <w:p>
       <w:pPr>
@@ -4782,7 +4913,7 @@
       <w:pPr>
         <w:pStyle w:val="Ttulo1"/>
       </w:pPr>
-      <w:bookmarkStart w:id="11" w:name="_Toc116936438"/>
+      <w:bookmarkStart w:id="11" w:name="_Toc117245395"/>
       <w:r>
         <w:t>Stakeholders</w:t>
       </w:r>
@@ -4859,7 +4990,43 @@
           <w:sz w:val="24"/>
           <w:szCs w:val="24"/>
         </w:rPr>
-        <w:t xml:space="preserve">Funcionário (Personal trainer/Gerente): interesse em gerir o estado e propriedades do ginásio; </w:t>
+        <w:t>Funcionário (</w:t>
+      </w:r>
+      <w:proofErr w:type="spellStart"/>
+      <w:r>
+        <w:rPr>
+          <w:rFonts w:asciiTheme="minorHAnsi" w:hAnsiTheme="minorHAnsi" w:cstheme="minorHAnsi"/>
+          <w:sz w:val="24"/>
+          <w:szCs w:val="24"/>
+        </w:rPr>
+        <w:t>Personal</w:t>
+      </w:r>
+      <w:proofErr w:type="spellEnd"/>
+      <w:r>
+        <w:rPr>
+          <w:rFonts w:asciiTheme="minorHAnsi" w:hAnsiTheme="minorHAnsi" w:cstheme="minorHAnsi"/>
+          <w:sz w:val="24"/>
+          <w:szCs w:val="24"/>
+        </w:rPr>
+        <w:t xml:space="preserve"> </w:t>
+      </w:r>
+      <w:proofErr w:type="spellStart"/>
+      <w:r>
+        <w:rPr>
+          <w:rFonts w:asciiTheme="minorHAnsi" w:hAnsiTheme="minorHAnsi" w:cstheme="minorHAnsi"/>
+          <w:sz w:val="24"/>
+          <w:szCs w:val="24"/>
+        </w:rPr>
+        <w:t>trainer</w:t>
+      </w:r>
+      <w:proofErr w:type="spellEnd"/>
+      <w:r>
+        <w:rPr>
+          <w:rFonts w:asciiTheme="minorHAnsi" w:hAnsiTheme="minorHAnsi" w:cstheme="minorHAnsi"/>
+          <w:sz w:val="24"/>
+          <w:szCs w:val="24"/>
+        </w:rPr>
+        <w:t xml:space="preserve">/Gerente): interesse em gerir o estado e propriedades do ginásio; </w:t>
       </w:r>
     </w:p>
     <w:p>
@@ -4881,7 +5048,23 @@
           <w:sz w:val="24"/>
           <w:szCs w:val="24"/>
         </w:rPr>
-        <w:t xml:space="preserve">Nutricionista: interesse pelo fornecimento de dados nutricionais e marcação de serviços relacionados com; </w:t>
+        <w:t>Nutricionista: interesse pelo fornecimento de dados nutricionais e marcação de serviços relacionados com</w:t>
+      </w:r>
+      <w:r>
+        <w:rPr>
+          <w:rFonts w:asciiTheme="minorHAnsi" w:hAnsiTheme="minorHAnsi" w:cstheme="minorHAnsi"/>
+          <w:sz w:val="24"/>
+          <w:szCs w:val="24"/>
+        </w:rPr>
+        <w:t xml:space="preserve"> o mesmo</w:t>
+      </w:r>
+      <w:r>
+        <w:rPr>
+          <w:rFonts w:asciiTheme="minorHAnsi" w:hAnsiTheme="minorHAnsi" w:cstheme="minorHAnsi"/>
+          <w:sz w:val="24"/>
+          <w:szCs w:val="24"/>
+        </w:rPr>
+        <w:t xml:space="preserve">; </w:t>
       </w:r>
     </w:p>
     <w:p>
@@ -4932,7 +5115,7 @@
       <w:pPr>
         <w:pStyle w:val="Ttulo1"/>
       </w:pPr>
-      <w:bookmarkStart w:id="12" w:name="_Toc116936439"/>
+      <w:bookmarkStart w:id="12" w:name="_Toc117245396"/>
       <w:r>
         <w:t>Partes não interessadas</w:t>
       </w:r>
@@ -4952,7 +5135,23 @@
           <w:sz w:val="24"/>
           <w:szCs w:val="24"/>
         </w:rPr>
-        <w:t>Todo o tipo de empresas e estabelecimentos não conectados á indústria da saúde, desporto, alimentar (alimentos de treino) e têxtil (roupa de treino).</w:t>
+        <w:t xml:space="preserve">Todo o tipo de empresas e estabelecimentos não conectados </w:t>
+      </w:r>
+      <w:r>
+        <w:rPr>
+          <w:rFonts w:asciiTheme="minorHAnsi" w:hAnsiTheme="minorHAnsi" w:cstheme="minorHAnsi"/>
+          <w:sz w:val="24"/>
+          <w:szCs w:val="24"/>
+        </w:rPr>
+        <w:t xml:space="preserve">à </w:t>
+      </w:r>
+      <w:r>
+        <w:rPr>
+          <w:rFonts w:asciiTheme="minorHAnsi" w:hAnsiTheme="minorHAnsi" w:cstheme="minorHAnsi"/>
+          <w:sz w:val="24"/>
+          <w:szCs w:val="24"/>
+        </w:rPr>
+        <w:t>indústria da saúde, desporto, alimentar (alimentos de treino) e têxtil (roupa de treino).</w:t>
       </w:r>
     </w:p>
     <w:p>
@@ -5055,7 +5254,7 @@
       <w:pPr>
         <w:pStyle w:val="PargrafodaLista"/>
         <w:numPr>
-          <w:ilvl w:val="0"/>
+          <w:ilvl w:val="1"/>
           <w:numId w:val="14"/>
         </w:numPr>
         <w:rPr>
@@ -5071,116 +5270,6 @@
           <w:szCs w:val="24"/>
         </w:rPr>
         <w:t xml:space="preserve">Promoção de uma vida saudável; </w:t>
-      </w:r>
-    </w:p>
-    <w:p>
-      <w:pPr>
-        <w:pStyle w:val="PargrafodaLista"/>
-        <w:numPr>
-          <w:ilvl w:val="0"/>
-          <w:numId w:val="14"/>
-        </w:numPr>
-        <w:rPr>
-          <w:rFonts w:asciiTheme="minorHAnsi" w:hAnsiTheme="minorHAnsi" w:cstheme="minorHAnsi"/>
-          <w:sz w:val="24"/>
-          <w:szCs w:val="24"/>
-        </w:rPr>
-      </w:pPr>
-      <w:r>
-        <w:rPr>
-          <w:rFonts w:asciiTheme="minorHAnsi" w:hAnsiTheme="minorHAnsi" w:cstheme="minorHAnsi"/>
-          <w:sz w:val="24"/>
-          <w:szCs w:val="24"/>
-        </w:rPr>
-        <w:t xml:space="preserve">Facilitar na ida ao ginásio através da visualização de lotação do estabelecimento; </w:t>
-      </w:r>
-    </w:p>
-    <w:p>
-      <w:pPr>
-        <w:pStyle w:val="PargrafodaLista"/>
-        <w:numPr>
-          <w:ilvl w:val="0"/>
-          <w:numId w:val="14"/>
-        </w:numPr>
-        <w:rPr>
-          <w:rFonts w:asciiTheme="minorHAnsi" w:hAnsiTheme="minorHAnsi" w:cstheme="minorHAnsi"/>
-          <w:sz w:val="24"/>
-          <w:szCs w:val="24"/>
-        </w:rPr>
-      </w:pPr>
-      <w:r>
-        <w:rPr>
-          <w:rFonts w:asciiTheme="minorHAnsi" w:hAnsiTheme="minorHAnsi" w:cstheme="minorHAnsi"/>
-          <w:sz w:val="24"/>
-          <w:szCs w:val="24"/>
-        </w:rPr>
-        <w:t>Ajudar no treino através dos planos fornecidos;</w:t>
-      </w:r>
-    </w:p>
-    <w:p>
-      <w:pPr>
-        <w:pStyle w:val="PargrafodaLista"/>
-        <w:numPr>
-          <w:ilvl w:val="0"/>
-          <w:numId w:val="14"/>
-        </w:numPr>
-        <w:rPr>
-          <w:rFonts w:asciiTheme="minorHAnsi" w:hAnsiTheme="minorHAnsi" w:cstheme="minorHAnsi"/>
-          <w:sz w:val="24"/>
-          <w:szCs w:val="24"/>
-        </w:rPr>
-      </w:pPr>
-      <w:r>
-        <w:rPr>
-          <w:rFonts w:asciiTheme="minorHAnsi" w:hAnsiTheme="minorHAnsi" w:cstheme="minorHAnsi"/>
-          <w:sz w:val="24"/>
-          <w:szCs w:val="24"/>
-        </w:rPr>
-        <w:t xml:space="preserve">Ajudar na alimentação/nutrição; </w:t>
-      </w:r>
-    </w:p>
-    <w:p>
-      <w:pPr>
-        <w:pStyle w:val="PargrafodaLista"/>
-        <w:numPr>
-          <w:ilvl w:val="0"/>
-          <w:numId w:val="14"/>
-        </w:numPr>
-        <w:rPr>
-          <w:rFonts w:asciiTheme="minorHAnsi" w:hAnsiTheme="minorHAnsi" w:cstheme="minorHAnsi"/>
-          <w:sz w:val="24"/>
-          <w:szCs w:val="24"/>
-        </w:rPr>
-      </w:pPr>
-      <w:r>
-        <w:rPr>
-          <w:rFonts w:asciiTheme="minorHAnsi" w:hAnsiTheme="minorHAnsi" w:cstheme="minorHAnsi"/>
-          <w:sz w:val="24"/>
-          <w:szCs w:val="24"/>
-        </w:rPr>
-        <w:t xml:space="preserve">Fornecer uma loja online de roupa e alimentação; </w:t>
-      </w:r>
-    </w:p>
-    <w:p>
-      <w:pPr>
-        <w:pStyle w:val="PargrafodaLista"/>
-        <w:numPr>
-          <w:ilvl w:val="0"/>
-          <w:numId w:val="14"/>
-        </w:numPr>
-        <w:rPr>
-          <w:rFonts w:asciiTheme="minorHAnsi" w:hAnsiTheme="minorHAnsi" w:cstheme="minorHAnsi"/>
-          <w:sz w:val="24"/>
-          <w:szCs w:val="24"/>
-        </w:rPr>
-      </w:pPr>
-      <w:r>
-        <w:rPr>
-          <w:rFonts w:asciiTheme="minorHAnsi" w:hAnsiTheme="minorHAnsi" w:cstheme="minorHAnsi"/>
-          <w:sz w:val="24"/>
-          <w:szCs w:val="24"/>
-        </w:rPr>
-        <w:t xml:space="preserve">Sistema de ginásio que facilita a gestão de: </w:t>
       </w:r>
     </w:p>
     <w:p>
@@ -5202,7 +5291,7 @@
           <w:sz w:val="24"/>
           <w:szCs w:val="24"/>
         </w:rPr>
-        <w:t xml:space="preserve">Lotação; </w:t>
+        <w:t xml:space="preserve">Facilitar na ida ao ginásio através da visualização de lotação do estabelecimento; </w:t>
       </w:r>
     </w:p>
     <w:p>
@@ -5224,7 +5313,7 @@
           <w:sz w:val="24"/>
           <w:szCs w:val="24"/>
         </w:rPr>
-        <w:t xml:space="preserve">Experiência dos clientes; </w:t>
+        <w:t>Ajudar no treino através dos planos fornecidos;</w:t>
       </w:r>
     </w:p>
     <w:p>
@@ -5246,7 +5335,7 @@
           <w:sz w:val="24"/>
           <w:szCs w:val="24"/>
         </w:rPr>
-        <w:t xml:space="preserve">Contratos; </w:t>
+        <w:t xml:space="preserve">Ajudar na alimentação/nutrição; </w:t>
       </w:r>
     </w:p>
     <w:p>
@@ -5268,6 +5357,116 @@
           <w:sz w:val="24"/>
           <w:szCs w:val="24"/>
         </w:rPr>
+        <w:t xml:space="preserve">Fornecer uma loja online de roupa e alimentação; </w:t>
+      </w:r>
+    </w:p>
+    <w:p>
+      <w:pPr>
+        <w:pStyle w:val="PargrafodaLista"/>
+        <w:numPr>
+          <w:ilvl w:val="1"/>
+          <w:numId w:val="14"/>
+        </w:numPr>
+        <w:rPr>
+          <w:rFonts w:asciiTheme="minorHAnsi" w:hAnsiTheme="minorHAnsi" w:cstheme="minorHAnsi"/>
+          <w:sz w:val="24"/>
+          <w:szCs w:val="24"/>
+        </w:rPr>
+      </w:pPr>
+      <w:r>
+        <w:rPr>
+          <w:rFonts w:asciiTheme="minorHAnsi" w:hAnsiTheme="minorHAnsi" w:cstheme="minorHAnsi"/>
+          <w:sz w:val="24"/>
+          <w:szCs w:val="24"/>
+        </w:rPr>
+        <w:t xml:space="preserve">Sistema de ginásio que facilita a gestão de: </w:t>
+      </w:r>
+    </w:p>
+    <w:p>
+      <w:pPr>
+        <w:pStyle w:val="PargrafodaLista"/>
+        <w:numPr>
+          <w:ilvl w:val="2"/>
+          <w:numId w:val="14"/>
+        </w:numPr>
+        <w:rPr>
+          <w:rFonts w:asciiTheme="minorHAnsi" w:hAnsiTheme="minorHAnsi" w:cstheme="minorHAnsi"/>
+          <w:sz w:val="24"/>
+          <w:szCs w:val="24"/>
+        </w:rPr>
+      </w:pPr>
+      <w:r>
+        <w:rPr>
+          <w:rFonts w:asciiTheme="minorHAnsi" w:hAnsiTheme="minorHAnsi" w:cstheme="minorHAnsi"/>
+          <w:sz w:val="24"/>
+          <w:szCs w:val="24"/>
+        </w:rPr>
+        <w:t xml:space="preserve">Lotação; </w:t>
+      </w:r>
+    </w:p>
+    <w:p>
+      <w:pPr>
+        <w:pStyle w:val="PargrafodaLista"/>
+        <w:numPr>
+          <w:ilvl w:val="2"/>
+          <w:numId w:val="14"/>
+        </w:numPr>
+        <w:rPr>
+          <w:rFonts w:asciiTheme="minorHAnsi" w:hAnsiTheme="minorHAnsi" w:cstheme="minorHAnsi"/>
+          <w:sz w:val="24"/>
+          <w:szCs w:val="24"/>
+        </w:rPr>
+      </w:pPr>
+      <w:r>
+        <w:rPr>
+          <w:rFonts w:asciiTheme="minorHAnsi" w:hAnsiTheme="minorHAnsi" w:cstheme="minorHAnsi"/>
+          <w:sz w:val="24"/>
+          <w:szCs w:val="24"/>
+        </w:rPr>
+        <w:t xml:space="preserve">Experiência dos clientes; </w:t>
+      </w:r>
+    </w:p>
+    <w:p>
+      <w:pPr>
+        <w:pStyle w:val="PargrafodaLista"/>
+        <w:numPr>
+          <w:ilvl w:val="2"/>
+          <w:numId w:val="14"/>
+        </w:numPr>
+        <w:rPr>
+          <w:rFonts w:asciiTheme="minorHAnsi" w:hAnsiTheme="minorHAnsi" w:cstheme="minorHAnsi"/>
+          <w:sz w:val="24"/>
+          <w:szCs w:val="24"/>
+        </w:rPr>
+      </w:pPr>
+      <w:r>
+        <w:rPr>
+          <w:rFonts w:asciiTheme="minorHAnsi" w:hAnsiTheme="minorHAnsi" w:cstheme="minorHAnsi"/>
+          <w:sz w:val="24"/>
+          <w:szCs w:val="24"/>
+        </w:rPr>
+        <w:t xml:space="preserve">Contratos; </w:t>
+      </w:r>
+    </w:p>
+    <w:p>
+      <w:pPr>
+        <w:pStyle w:val="PargrafodaLista"/>
+        <w:numPr>
+          <w:ilvl w:val="2"/>
+          <w:numId w:val="14"/>
+        </w:numPr>
+        <w:rPr>
+          <w:rFonts w:asciiTheme="minorHAnsi" w:hAnsiTheme="minorHAnsi" w:cstheme="minorHAnsi"/>
+          <w:sz w:val="24"/>
+          <w:szCs w:val="24"/>
+        </w:rPr>
+      </w:pPr>
+      <w:r>
+        <w:rPr>
+          <w:rFonts w:asciiTheme="minorHAnsi" w:hAnsiTheme="minorHAnsi" w:cstheme="minorHAnsi"/>
+          <w:sz w:val="24"/>
+          <w:szCs w:val="24"/>
+        </w:rPr>
         <w:t>Dados dos clientes;</w:t>
       </w:r>
     </w:p>
@@ -5322,7 +5521,7 @@
           <w:sz w:val="24"/>
           <w:szCs w:val="24"/>
         </w:rPr>
-        <w:t xml:space="preserve">Atualmente muitas das vezes consome-se tempo e dinheiro a ir a determinado estabelecimento sendo que este poderá ter atingido a sua lotação máxima ou mesmo ter um número elevado de utilizadores, o que pode ser resolvido através de uma gestão desse tipo de dados. De certa forma este sistema vem como forma de resolver e criar um impacto positivo na sociedade ao nível de desperdício de tempo e recursos. Além disso com a existência de uma App mobile é possível visualizar todo esse acesso de forma simples e eficaz. O cliente ainda terá facilidade nos seus treinos e progressos o </w:t>
+        <w:t xml:space="preserve">Atualmente muitas das vezes consome-se tempo e dinheiro a ir a determinado estabelecimento sendo que este poderá ter atingido a sua lotação máxima ou mesmo ter um número elevado de utilizadores, o que pode ser resolvido através de uma gestão desse tipo de dados. De certa forma este sistema vem como forma de resolver e criar um impacto positivo na sociedade ao nível de desperdício de tempo e recursos. Além disso com a existência de uma App mobile é possível visualizar todo esse acesso de </w:t>
       </w:r>
       <w:r>
         <w:rPr>
@@ -5331,14 +5530,14 @@
           <w:szCs w:val="24"/>
         </w:rPr>
         <w:lastRenderedPageBreak/>
-        <w:t>que torna toda esta experiência bastante satisfatória. Apesar de tudo isto, o projeto tem como maior impacto a aposta numa vida diariamente saudável de cada estudante.</w:t>
+        <w:t>forma simples e eficaz. O cliente ainda terá facilidade nos seus treinos e progressos o que torna toda esta experiência bastante satisfatória. Apesar de tudo isto, o projeto tem como maior impacto a aposta numa vida diariamente saudável de cada estudante.</w:t>
       </w:r>
     </w:p>
     <w:p>
       <w:pPr>
         <w:pStyle w:val="Ttulo1"/>
       </w:pPr>
-      <w:bookmarkStart w:id="14" w:name="_Toc116936440"/>
+      <w:bookmarkStart w:id="14" w:name="_Toc117245397"/>
       <w:r>
         <w:t>Cliente</w:t>
       </w:r>
@@ -5376,7 +5575,7 @@
           <w:szCs w:val="24"/>
         </w:rPr>
       </w:pPr>
-      <w:bookmarkStart w:id="15" w:name="_Toc116936441"/>
+      <w:bookmarkStart w:id="15" w:name="_Toc117245398"/>
       <w:r>
         <w:t>Utilizadores</w:t>
       </w:r>
@@ -5399,18 +5598,23 @@
           <w:sz w:val="24"/>
           <w:szCs w:val="24"/>
         </w:rPr>
-        <w:t xml:space="preserve"> Os utilizadores serão única e exclusivamente aqueles que sejam membros do ginásio e seus clientes. Estes terão um cartão de acesso ao recinto e ainda uma conta para uso da aplicação.</w:t>
+        <w:t>Os utilizadores serão única e exclusivamente aqueles que sejam membros do ginásio e seus clientes. Estes terão um cartão de acesso ao recinto e ainda uma conta para uso da aplicação.</w:t>
       </w:r>
     </w:p>
     <w:p>
       <w:pPr>
         <w:pStyle w:val="Ttulo1"/>
       </w:pPr>
-      <w:bookmarkStart w:id="16" w:name="_Toc116936442"/>
-      <w:r>
-        <w:t>Modelo Canvas</w:t>
+      <w:bookmarkStart w:id="16" w:name="_Toc117245399"/>
+      <w:r>
+        <w:t xml:space="preserve">Modelo </w:t>
+      </w:r>
+      <w:proofErr w:type="spellStart"/>
+      <w:r>
+        <w:t>Canvas</w:t>
       </w:r>
       <w:bookmarkEnd w:id="16"/>
+      <w:proofErr w:type="spellEnd"/>
     </w:p>
     <w:p>
       <w:pPr>
@@ -5490,13 +5694,23 @@
           <w:szCs w:val="24"/>
         </w:rPr>
       </w:pPr>
-      <w:r>
-        <w:rPr>
-          <w:rFonts w:asciiTheme="minorHAnsi" w:hAnsiTheme="minorHAnsi" w:cstheme="minorHAnsi"/>
-          <w:sz w:val="24"/>
-          <w:szCs w:val="24"/>
-        </w:rPr>
-        <w:t xml:space="preserve">Personal-Trainers; </w:t>
+      <w:proofErr w:type="spellStart"/>
+      <w:r>
+        <w:rPr>
+          <w:rFonts w:asciiTheme="minorHAnsi" w:hAnsiTheme="minorHAnsi" w:cstheme="minorHAnsi"/>
+          <w:sz w:val="24"/>
+          <w:szCs w:val="24"/>
+        </w:rPr>
+        <w:t>Personal-Trainers</w:t>
+      </w:r>
+      <w:proofErr w:type="spellEnd"/>
+      <w:r>
+        <w:rPr>
+          <w:rFonts w:asciiTheme="minorHAnsi" w:hAnsiTheme="minorHAnsi" w:cstheme="minorHAnsi"/>
+          <w:sz w:val="24"/>
+          <w:szCs w:val="24"/>
+        </w:rPr>
+        <w:t xml:space="preserve">; </w:t>
       </w:r>
     </w:p>
     <w:p>
@@ -6223,13 +6437,23 @@
           <w:szCs w:val="24"/>
         </w:rPr>
       </w:pPr>
-      <w:r>
-        <w:rPr>
-          <w:rFonts w:asciiTheme="minorHAnsi" w:hAnsiTheme="minorHAnsi" w:cstheme="minorHAnsi"/>
-          <w:sz w:val="24"/>
-          <w:szCs w:val="24"/>
-        </w:rPr>
-        <w:t xml:space="preserve">Mídia social. </w:t>
+      <w:proofErr w:type="spellStart"/>
+      <w:r>
+        <w:rPr>
+          <w:rFonts w:asciiTheme="minorHAnsi" w:hAnsiTheme="minorHAnsi" w:cstheme="minorHAnsi"/>
+          <w:sz w:val="24"/>
+          <w:szCs w:val="24"/>
+        </w:rPr>
+        <w:t>Mídia</w:t>
+      </w:r>
+      <w:proofErr w:type="spellEnd"/>
+      <w:r>
+        <w:rPr>
+          <w:rFonts w:asciiTheme="minorHAnsi" w:hAnsiTheme="minorHAnsi" w:cstheme="minorHAnsi"/>
+          <w:sz w:val="24"/>
+          <w:szCs w:val="24"/>
+        </w:rPr>
+        <w:t xml:space="preserve"> social. </w:t>
       </w:r>
     </w:p>
     <w:p>
@@ -6633,7 +6857,7 @@
       <w:pPr>
         <w:pStyle w:val="Ttulo1"/>
       </w:pPr>
-      <w:bookmarkStart w:id="17" w:name="_Toc116936444"/>
+      <w:bookmarkStart w:id="17" w:name="_Toc117245400"/>
       <w:r>
         <w:lastRenderedPageBreak/>
         <w:t>Cronograma</w:t>
@@ -6641,16 +6865,27 @@
       <w:bookmarkEnd w:id="17"/>
     </w:p>
     <w:p>
-      <w:r>
-        <w:t>[Fazer cronograma e colar print]</w:t>
-      </w:r>
-    </w:p>
-    <w:p/>
+      <w:pPr>
+        <w:rPr>
+          <w:rFonts w:asciiTheme="minorHAnsi" w:hAnsiTheme="minorHAnsi" w:cstheme="minorHAnsi"/>
+          <w:sz w:val="24"/>
+          <w:szCs w:val="24"/>
+        </w:rPr>
+      </w:pPr>
+      <w:r>
+        <w:rPr>
+          <w:rFonts w:asciiTheme="minorHAnsi" w:hAnsiTheme="minorHAnsi" w:cstheme="minorHAnsi"/>
+          <w:sz w:val="24"/>
+          <w:szCs w:val="24"/>
+        </w:rPr>
+        <w:t>O cronograma do projeto encontra-se num documento externo chamado “Cronograma.xlsx” juntamento com o planeamento das sprints até ao final do projeto. (estas podem sofrem alterações ao longo do desenvolvimento do mesmo, sendo essas alterações devidamente documentadas).</w:t>
+      </w:r>
+    </w:p>
     <w:p>
       <w:pPr>
         <w:pStyle w:val="Ttulo1"/>
       </w:pPr>
-      <w:bookmarkStart w:id="18" w:name="_Toc116936445"/>
+      <w:bookmarkStart w:id="18" w:name="_Toc117245401"/>
       <w:r>
         <w:t xml:space="preserve">Grelha de </w:t>
       </w:r>
@@ -8081,7 +8316,7 @@
         <w:rFonts w:ascii="Courier New" w:hAnsi="Courier New" w:cs="Courier New" w:hint="default"/>
       </w:rPr>
     </w:lvl>
-    <w:lvl w:ilvl="2" w:tplc="08160005" w:tentative="1">
+    <w:lvl w:ilvl="2" w:tplc="08160005">
       <w:start w:val="1"/>
       <w:numFmt w:val="bullet"/>
       <w:lvlText w:val=""/>

</xml_diff>